<commit_message>
Updated notes document for four solved problems
</commit_message>
<xml_diff>
--- a/Notes.docx
+++ b/Notes.docx
@@ -6,6 +6,7 @@
       <w:pPr>
         <w:spacing w:line="240" w:lineRule="auto"/>
         <w:rPr>
+          <w:rFonts w:ascii="Segoe UI" w:hAnsi="Segoe UI" w:cs="Segoe UI"/>
           <w:b/>
           <w:bCs/>
           <w:sz w:val="32"/>
@@ -14,6 +15,7 @@
       </w:pPr>
       <w:r>
         <w:rPr>
+          <w:rFonts w:ascii="Segoe UI" w:hAnsi="Segoe UI" w:cs="Segoe UI"/>
           <w:b/>
           <w:bCs/>
           <w:sz w:val="32"/>
@@ -26,6 +28,7 @@
       <w:pPr>
         <w:spacing w:line="240" w:lineRule="auto"/>
         <w:rPr>
+          <w:rFonts w:ascii="Segoe UI" w:hAnsi="Segoe UI" w:cs="Segoe UI"/>
           <w:b/>
           <w:bCs/>
           <w:sz w:val="28"/>
@@ -34,6 +37,7 @@
       </w:pPr>
       <w:r>
         <w:rPr>
+          <w:rFonts w:ascii="Segoe UI" w:hAnsi="Segoe UI" w:cs="Segoe UI"/>
           <w:b/>
           <w:bCs/>
           <w:sz w:val="28"/>
@@ -46,14 +50,16 @@
       <w:pPr>
         <w:spacing w:line="240" w:lineRule="auto"/>
         <w:rPr>
-          <w:i/>
-          <w:iCs/>
-          <w:sz w:val="24"/>
-          <w:szCs w:val="24"/>
-        </w:rPr>
-      </w:pPr>
-      <w:r>
-        <w:rPr>
+          <w:rFonts w:ascii="Segoe UI" w:hAnsi="Segoe UI" w:cs="Segoe UI"/>
+          <w:i/>
+          <w:iCs/>
+          <w:sz w:val="24"/>
+          <w:szCs w:val="24"/>
+        </w:rPr>
+      </w:pPr>
+      <w:r>
+        <w:rPr>
+          <w:rFonts w:ascii="Segoe UI" w:hAnsi="Segoe UI" w:cs="Segoe UI"/>
           <w:i/>
           <w:iCs/>
           <w:sz w:val="24"/>
@@ -64,6 +70,7 @@
       <w:proofErr w:type="gramStart"/>
       <w:r>
         <w:rPr>
+          <w:rFonts w:ascii="Segoe UI" w:hAnsi="Segoe UI" w:cs="Segoe UI"/>
           <w:i/>
           <w:iCs/>
           <w:sz w:val="24"/>
@@ -74,6 +81,7 @@
       <w:proofErr w:type="gramEnd"/>
       <w:r>
         <w:rPr>
+          <w:rFonts w:ascii="Segoe UI" w:hAnsi="Segoe UI" w:cs="Segoe UI"/>
           <w:i/>
           <w:iCs/>
           <w:sz w:val="24"/>
@@ -83,6 +91,7 @@
       </w:r>
       <w:r>
         <w:rPr>
+          <w:rFonts w:ascii="Segoe UI" w:hAnsi="Segoe UI" w:cs="Segoe UI"/>
           <w:i/>
           <w:iCs/>
           <w:sz w:val="24"/>
@@ -94,7 +103,7 @@
     <w:p>
       <w:pPr>
         <w:rPr>
-          <w:rFonts w:ascii="Arial" w:eastAsia="Times New Roman" w:hAnsi="Arial" w:cs="Arial"/>
+          <w:rFonts w:ascii="Segoe UI" w:eastAsia="Times New Roman" w:hAnsi="Segoe UI" w:cs="Segoe UI"/>
           <w:color w:val="1155CC"/>
           <w:sz w:val="20"/>
           <w:szCs w:val="20"/>
@@ -104,6 +113,7 @@
       </w:pPr>
       <w:r>
         <w:rPr>
+          <w:rFonts w:ascii="Segoe UI" w:hAnsi="Segoe UI" w:cs="Segoe UI"/>
           <w:i/>
           <w:iCs/>
           <w:sz w:val="24"/>
@@ -114,7 +124,7 @@
       <w:hyperlink r:id="rId5" w:history="1">
         <w:r>
           <w:rPr>
-            <w:rFonts w:ascii="Arial" w:eastAsia="Times New Roman" w:hAnsi="Arial" w:cs="Arial"/>
+            <w:rFonts w:ascii="Segoe UI" w:eastAsia="Times New Roman" w:hAnsi="Segoe UI" w:cs="Segoe UI"/>
             <w:color w:val="1155CC"/>
             <w:sz w:val="20"/>
             <w:szCs w:val="20"/>
@@ -127,30 +137,473 @@
     </w:p>
     <w:p>
       <w:pPr>
-        <w:spacing w:line="240" w:lineRule="auto"/>
-        <w:rPr>
-          <w:sz w:val="24"/>
-          <w:szCs w:val="24"/>
-        </w:rPr>
-      </w:pPr>
-      <w:r>
-        <w:rPr>
-          <w:sz w:val="24"/>
-          <w:szCs w:val="24"/>
-        </w:rPr>
-        <w:t>Solution:</w:t>
-      </w:r>
-    </w:p>
-    <w:p>
-      <w:pPr>
-        <w:spacing w:line="240" w:lineRule="auto"/>
-        <w:rPr>
-          <w:sz w:val="24"/>
-          <w:szCs w:val="24"/>
-        </w:rPr>
-      </w:pPr>
-      <w:r>
-        <w:rPr>
+        <w:pStyle w:val="NormalWeb"/>
+        <w:shd w:val="clear" w:color="auto" w:fill="FFFFFF"/>
+        <w:spacing w:before="0" w:beforeAutospacing="0" w:after="240" w:afterAutospacing="0"/>
+        <w:rPr>
+          <w:rFonts w:ascii="Segoe UI" w:hAnsi="Segoe UI" w:cs="Segoe UI"/>
+          <w:color w:val="263238"/>
+          <w:sz w:val="21"/>
+          <w:szCs w:val="21"/>
+        </w:rPr>
+      </w:pPr>
+      <w:proofErr w:type="gramStart"/>
+      <w:r>
+        <w:rPr>
+          <w:rFonts w:ascii="Segoe UI" w:hAnsi="Segoe UI" w:cs="Segoe UI"/>
+          <w:color w:val="263238"/>
+          <w:sz w:val="21"/>
+          <w:szCs w:val="21"/>
+        </w:rPr>
+        <w:t>Statement :</w:t>
+      </w:r>
+      <w:proofErr w:type="gramEnd"/>
+      <w:r>
+        <w:rPr>
+          <w:rFonts w:ascii="Segoe UI" w:hAnsi="Segoe UI" w:cs="Segoe UI"/>
+          <w:color w:val="263238"/>
+          <w:sz w:val="21"/>
+          <w:szCs w:val="21"/>
+        </w:rPr>
+        <w:t xml:space="preserve"> </w:t>
+      </w:r>
+    </w:p>
+    <w:p>
+      <w:pPr>
+        <w:pStyle w:val="NormalWeb"/>
+        <w:shd w:val="clear" w:color="auto" w:fill="FFFFFF"/>
+        <w:spacing w:before="0" w:beforeAutospacing="0" w:after="240" w:afterAutospacing="0"/>
+        <w:rPr>
+          <w:rFonts w:ascii="Segoe UI" w:hAnsi="Segoe UI" w:cs="Segoe UI"/>
+          <w:color w:val="263238"/>
+          <w:sz w:val="21"/>
+          <w:szCs w:val="21"/>
+        </w:rPr>
+      </w:pPr>
+      <w:r>
+        <w:rPr>
+          <w:rFonts w:ascii="Segoe UI" w:hAnsi="Segoe UI" w:cs="Segoe UI"/>
+          <w:color w:val="263238"/>
+          <w:sz w:val="21"/>
+          <w:szCs w:val="21"/>
+        </w:rPr>
+        <w:t>Given an array of integers </w:t>
+      </w:r>
+      <w:proofErr w:type="spellStart"/>
+      <w:r>
+        <w:rPr>
+          <w:rStyle w:val="HTMLCode"/>
+          <w:rFonts w:ascii="Segoe UI" w:hAnsi="Segoe UI" w:cs="Segoe UI"/>
+          <w:color w:val="546E7A"/>
+          <w:shd w:val="clear" w:color="auto" w:fill="F7F9FA"/>
+        </w:rPr>
+        <w:t>nums</w:t>
+      </w:r>
+      <w:proofErr w:type="spellEnd"/>
+      <w:r>
+        <w:rPr>
+          <w:rFonts w:ascii="Segoe UI" w:hAnsi="Segoe UI" w:cs="Segoe UI"/>
+          <w:color w:val="263238"/>
+          <w:sz w:val="21"/>
+          <w:szCs w:val="21"/>
+        </w:rPr>
+        <w:t> and an integer </w:t>
+      </w:r>
+      <w:r>
+        <w:rPr>
+          <w:rStyle w:val="HTMLCode"/>
+          <w:rFonts w:ascii="Segoe UI" w:hAnsi="Segoe UI" w:cs="Segoe UI"/>
+          <w:color w:val="546E7A"/>
+          <w:shd w:val="clear" w:color="auto" w:fill="F7F9FA"/>
+        </w:rPr>
+        <w:t>target</w:t>
+      </w:r>
+      <w:r>
+        <w:rPr>
+          <w:rFonts w:ascii="Segoe UI" w:hAnsi="Segoe UI" w:cs="Segoe UI"/>
+          <w:color w:val="263238"/>
+          <w:sz w:val="21"/>
+          <w:szCs w:val="21"/>
+        </w:rPr>
+        <w:t>, return </w:t>
+      </w:r>
+      <w:r>
+        <w:rPr>
+          <w:rStyle w:val="Emphasis"/>
+          <w:rFonts w:ascii="Segoe UI" w:hAnsi="Segoe UI" w:cs="Segoe UI"/>
+          <w:color w:val="263238"/>
+          <w:sz w:val="21"/>
+          <w:szCs w:val="21"/>
+        </w:rPr>
+        <w:t>indices of the two numbers such that they add up to </w:t>
+      </w:r>
+      <w:r>
+        <w:rPr>
+          <w:rStyle w:val="HTMLCode"/>
+          <w:rFonts w:ascii="Segoe UI" w:hAnsi="Segoe UI" w:cs="Segoe UI"/>
+          <w:i/>
+          <w:iCs/>
+          <w:color w:val="546E7A"/>
+          <w:shd w:val="clear" w:color="auto" w:fill="F7F9FA"/>
+        </w:rPr>
+        <w:t>target</w:t>
+      </w:r>
+      <w:r>
+        <w:rPr>
+          <w:rFonts w:ascii="Segoe UI" w:hAnsi="Segoe UI" w:cs="Segoe UI"/>
+          <w:color w:val="263238"/>
+          <w:sz w:val="21"/>
+          <w:szCs w:val="21"/>
+        </w:rPr>
+        <w:t>.</w:t>
+      </w:r>
+    </w:p>
+    <w:p>
+      <w:pPr>
+        <w:pStyle w:val="NormalWeb"/>
+        <w:shd w:val="clear" w:color="auto" w:fill="FFFFFF"/>
+        <w:spacing w:before="0" w:beforeAutospacing="0" w:after="240" w:afterAutospacing="0"/>
+        <w:rPr>
+          <w:rFonts w:ascii="Segoe UI" w:hAnsi="Segoe UI" w:cs="Segoe UI"/>
+          <w:color w:val="263238"/>
+          <w:sz w:val="21"/>
+          <w:szCs w:val="21"/>
+        </w:rPr>
+      </w:pPr>
+      <w:r>
+        <w:rPr>
+          <w:rFonts w:ascii="Segoe UI" w:hAnsi="Segoe UI" w:cs="Segoe UI"/>
+          <w:color w:val="263238"/>
+          <w:sz w:val="21"/>
+          <w:szCs w:val="21"/>
+        </w:rPr>
+        <w:t>You may assume that each input would have </w:t>
+      </w:r>
+      <w:r>
+        <w:rPr>
+          <w:rStyle w:val="Emphasis"/>
+          <w:rFonts w:ascii="Segoe UI" w:hAnsi="Segoe UI" w:cs="Segoe UI"/>
+          <w:b/>
+          <w:bCs/>
+          <w:color w:val="263238"/>
+          <w:sz w:val="21"/>
+          <w:szCs w:val="21"/>
+        </w:rPr>
+        <w:t>exactly</w:t>
+      </w:r>
+      <w:r>
+        <w:rPr>
+          <w:rStyle w:val="Strong"/>
+          <w:rFonts w:ascii="Segoe UI" w:hAnsi="Segoe UI" w:cs="Segoe UI"/>
+          <w:color w:val="263238"/>
+          <w:sz w:val="21"/>
+          <w:szCs w:val="21"/>
+        </w:rPr>
+        <w:t> one solution</w:t>
+      </w:r>
+      <w:r>
+        <w:rPr>
+          <w:rFonts w:ascii="Segoe UI" w:hAnsi="Segoe UI" w:cs="Segoe UI"/>
+          <w:color w:val="263238"/>
+          <w:sz w:val="21"/>
+          <w:szCs w:val="21"/>
+        </w:rPr>
+        <w:t>, and you may not use the </w:t>
+      </w:r>
+      <w:r>
+        <w:rPr>
+          <w:rStyle w:val="Emphasis"/>
+          <w:rFonts w:ascii="Segoe UI" w:hAnsi="Segoe UI" w:cs="Segoe UI"/>
+          <w:color w:val="263238"/>
+          <w:sz w:val="21"/>
+          <w:szCs w:val="21"/>
+        </w:rPr>
+        <w:t>same</w:t>
+      </w:r>
+      <w:r>
+        <w:rPr>
+          <w:rFonts w:ascii="Segoe UI" w:hAnsi="Segoe UI" w:cs="Segoe UI"/>
+          <w:color w:val="263238"/>
+          <w:sz w:val="21"/>
+          <w:szCs w:val="21"/>
+        </w:rPr>
+        <w:t> element twice.</w:t>
+      </w:r>
+    </w:p>
+    <w:p>
+      <w:pPr>
+        <w:pStyle w:val="NormalWeb"/>
+        <w:shd w:val="clear" w:color="auto" w:fill="FFFFFF"/>
+        <w:spacing w:before="0" w:beforeAutospacing="0" w:after="240" w:afterAutospacing="0"/>
+        <w:rPr>
+          <w:rFonts w:ascii="Segoe UI" w:hAnsi="Segoe UI" w:cs="Segoe UI"/>
+          <w:color w:val="263238"/>
+          <w:sz w:val="21"/>
+          <w:szCs w:val="21"/>
+        </w:rPr>
+      </w:pPr>
+      <w:r>
+        <w:rPr>
+          <w:rFonts w:ascii="Segoe UI" w:hAnsi="Segoe UI" w:cs="Segoe UI"/>
+          <w:color w:val="263238"/>
+          <w:sz w:val="21"/>
+          <w:szCs w:val="21"/>
+        </w:rPr>
+        <w:t>You can return the answer in any order.</w:t>
+      </w:r>
+    </w:p>
+    <w:p>
+      <w:pPr>
+        <w:spacing w:line="240" w:lineRule="auto"/>
+        <w:rPr>
+          <w:rFonts w:ascii="Segoe UI" w:hAnsi="Segoe UI" w:cs="Segoe UI"/>
+          <w:sz w:val="24"/>
+          <w:szCs w:val="24"/>
+        </w:rPr>
+      </w:pPr>
+      <w:r>
+        <w:rPr>
+          <w:rFonts w:ascii="Segoe UI" w:hAnsi="Segoe UI" w:cs="Segoe UI"/>
+          <w:sz w:val="24"/>
+          <w:szCs w:val="24"/>
+        </w:rPr>
+        <w:t xml:space="preserve">Solution 1: </w:t>
+      </w:r>
+    </w:p>
+    <w:p>
+      <w:pPr>
+        <w:spacing w:line="240" w:lineRule="auto"/>
+        <w:rPr>
+          <w:rFonts w:ascii="Segoe UI" w:hAnsi="Segoe UI" w:cs="Segoe UI"/>
+          <w:sz w:val="24"/>
+          <w:szCs w:val="24"/>
+        </w:rPr>
+      </w:pPr>
+      <w:r>
+        <w:rPr>
+          <w:rFonts w:ascii="Segoe UI" w:hAnsi="Segoe UI" w:cs="Segoe UI"/>
+          <w:sz w:val="24"/>
+          <w:szCs w:val="24"/>
+        </w:rPr>
+        <w:t>Sort the array and declare two pointers on front and back apply two pointer algorithm TC: O(</w:t>
+      </w:r>
+      <w:proofErr w:type="spellStart"/>
+      <w:r>
+        <w:rPr>
+          <w:rFonts w:ascii="Segoe UI" w:hAnsi="Segoe UI" w:cs="Segoe UI"/>
+          <w:sz w:val="24"/>
+          <w:szCs w:val="24"/>
+        </w:rPr>
+        <w:t>nLogn</w:t>
+      </w:r>
+      <w:proofErr w:type="spellEnd"/>
+      <w:r>
+        <w:rPr>
+          <w:rFonts w:ascii="Segoe UI" w:hAnsi="Segoe UI" w:cs="Segoe UI"/>
+          <w:sz w:val="24"/>
+          <w:szCs w:val="24"/>
+        </w:rPr>
+        <w:t xml:space="preserve">) SC: </w:t>
+      </w:r>
+      <w:proofErr w:type="gramStart"/>
+      <w:r>
+        <w:rPr>
+          <w:rFonts w:ascii="Segoe UI" w:hAnsi="Segoe UI" w:cs="Segoe UI"/>
+          <w:sz w:val="24"/>
+          <w:szCs w:val="24"/>
+        </w:rPr>
+        <w:t>O(</w:t>
+      </w:r>
+      <w:proofErr w:type="gramEnd"/>
+      <w:r>
+        <w:rPr>
+          <w:rFonts w:ascii="Segoe UI" w:hAnsi="Segoe UI" w:cs="Segoe UI"/>
+          <w:sz w:val="24"/>
+          <w:szCs w:val="24"/>
+        </w:rPr>
+        <w:t>1)</w:t>
+      </w:r>
+      <w:r>
+        <w:rPr>
+          <w:rFonts w:ascii="Segoe UI" w:hAnsi="Segoe UI" w:cs="Segoe UI"/>
+          <w:sz w:val="24"/>
+          <w:szCs w:val="24"/>
+        </w:rPr>
+        <w:t xml:space="preserve"> considering </w:t>
+      </w:r>
+    </w:p>
+    <w:p>
+      <w:pPr>
+        <w:spacing w:line="240" w:lineRule="auto"/>
+        <w:rPr>
+          <w:rFonts w:ascii="Segoe UI" w:hAnsi="Segoe UI" w:cs="Segoe UI"/>
+          <w:sz w:val="24"/>
+          <w:szCs w:val="24"/>
+        </w:rPr>
+      </w:pPr>
+      <w:r>
+        <w:rPr>
+          <w:rFonts w:ascii="Segoe UI" w:hAnsi="Segoe UI" w:cs="Segoe UI"/>
+          <w:sz w:val="24"/>
+          <w:szCs w:val="24"/>
+        </w:rPr>
+        <w:t>TC is O(</w:t>
+      </w:r>
+      <w:proofErr w:type="spellStart"/>
+      <w:r>
+        <w:rPr>
+          <w:rFonts w:ascii="Segoe UI" w:hAnsi="Segoe UI" w:cs="Segoe UI"/>
+          <w:sz w:val="24"/>
+          <w:szCs w:val="24"/>
+        </w:rPr>
+        <w:t>nlogn</w:t>
+      </w:r>
+      <w:proofErr w:type="spellEnd"/>
+      <w:r>
+        <w:rPr>
+          <w:rFonts w:ascii="Segoe UI" w:hAnsi="Segoe UI" w:cs="Segoe UI"/>
+          <w:sz w:val="24"/>
+          <w:szCs w:val="24"/>
+        </w:rPr>
+        <w:t>) because sorting best case is O(</w:t>
+      </w:r>
+      <w:proofErr w:type="spellStart"/>
+      <w:r>
+        <w:rPr>
+          <w:rFonts w:ascii="Segoe UI" w:hAnsi="Segoe UI" w:cs="Segoe UI"/>
+          <w:sz w:val="24"/>
+          <w:szCs w:val="24"/>
+        </w:rPr>
+        <w:t>nlogn</w:t>
+      </w:r>
+      <w:proofErr w:type="spellEnd"/>
+      <w:r>
+        <w:rPr>
+          <w:rFonts w:ascii="Segoe UI" w:hAnsi="Segoe UI" w:cs="Segoe UI"/>
+          <w:sz w:val="24"/>
+          <w:szCs w:val="24"/>
+        </w:rPr>
+        <w:t>) and traversing using two pointers O(n) so O(</w:t>
+      </w:r>
+      <w:proofErr w:type="spellStart"/>
+      <w:r>
+        <w:rPr>
+          <w:rFonts w:ascii="Segoe UI" w:hAnsi="Segoe UI" w:cs="Segoe UI"/>
+          <w:sz w:val="24"/>
+          <w:szCs w:val="24"/>
+        </w:rPr>
+        <w:t>nlogn</w:t>
+      </w:r>
+      <w:proofErr w:type="spellEnd"/>
+      <w:r>
+        <w:rPr>
+          <w:rFonts w:ascii="Segoe UI" w:hAnsi="Segoe UI" w:cs="Segoe UI"/>
+          <w:sz w:val="24"/>
+          <w:szCs w:val="24"/>
+        </w:rPr>
+        <w:t>) + O(n) = O(</w:t>
+      </w:r>
+      <w:proofErr w:type="spellStart"/>
+      <w:r>
+        <w:rPr>
+          <w:rFonts w:ascii="Segoe UI" w:hAnsi="Segoe UI" w:cs="Segoe UI"/>
+          <w:sz w:val="24"/>
+          <w:szCs w:val="24"/>
+        </w:rPr>
+        <w:t>nlogn</w:t>
+      </w:r>
+      <w:proofErr w:type="spellEnd"/>
+      <w:r>
+        <w:rPr>
+          <w:rFonts w:ascii="Segoe UI" w:hAnsi="Segoe UI" w:cs="Segoe UI"/>
+          <w:sz w:val="24"/>
+          <w:szCs w:val="24"/>
+        </w:rPr>
+        <w:t xml:space="preserve">) SC is </w:t>
+      </w:r>
+      <w:proofErr w:type="gramStart"/>
+      <w:r>
+        <w:rPr>
+          <w:rFonts w:ascii="Segoe UI" w:hAnsi="Segoe UI" w:cs="Segoe UI"/>
+          <w:sz w:val="24"/>
+          <w:szCs w:val="24"/>
+        </w:rPr>
+        <w:t>O(</w:t>
+      </w:r>
+      <w:proofErr w:type="gramEnd"/>
+      <w:r>
+        <w:rPr>
+          <w:rFonts w:ascii="Segoe UI" w:hAnsi="Segoe UI" w:cs="Segoe UI"/>
+          <w:sz w:val="24"/>
+          <w:szCs w:val="24"/>
+        </w:rPr>
+        <w:t xml:space="preserve">1) if we don’t use any extra space for sorting the array but if we use merge sort or quick sort we may end up using O(n) </w:t>
+      </w:r>
+      <w:proofErr w:type="spellStart"/>
+      <w:r>
+        <w:rPr>
+          <w:rFonts w:ascii="Segoe UI" w:hAnsi="Segoe UI" w:cs="Segoe UI"/>
+          <w:sz w:val="24"/>
+          <w:szCs w:val="24"/>
+        </w:rPr>
+        <w:t>auxillary</w:t>
+      </w:r>
+      <w:proofErr w:type="spellEnd"/>
+      <w:r>
+        <w:rPr>
+          <w:rFonts w:ascii="Segoe UI" w:hAnsi="Segoe UI" w:cs="Segoe UI"/>
+          <w:sz w:val="24"/>
+          <w:szCs w:val="24"/>
+        </w:rPr>
+        <w:t xml:space="preserve"> space because of recursion</w:t>
+      </w:r>
+    </w:p>
+    <w:p>
+      <w:pPr>
+        <w:spacing w:line="240" w:lineRule="auto"/>
+        <w:rPr>
+          <w:rFonts w:ascii="Segoe UI" w:hAnsi="Segoe UI" w:cs="Segoe UI"/>
+          <w:sz w:val="24"/>
+          <w:szCs w:val="24"/>
+        </w:rPr>
+      </w:pPr>
+      <w:r>
+        <w:rPr>
+          <w:rFonts w:ascii="Segoe UI" w:hAnsi="Segoe UI" w:cs="Segoe UI"/>
+          <w:sz w:val="24"/>
+          <w:szCs w:val="24"/>
+        </w:rPr>
+        <w:t>Solution</w:t>
+      </w:r>
+      <w:r>
+        <w:rPr>
+          <w:rFonts w:ascii="Segoe UI" w:hAnsi="Segoe UI" w:cs="Segoe UI"/>
+          <w:sz w:val="24"/>
+          <w:szCs w:val="24"/>
+        </w:rPr>
+        <w:t xml:space="preserve"> 2</w:t>
+      </w:r>
+      <w:r>
+        <w:rPr>
+          <w:rFonts w:ascii="Segoe UI" w:hAnsi="Segoe UI" w:cs="Segoe UI"/>
+          <w:sz w:val="24"/>
+          <w:szCs w:val="24"/>
+        </w:rPr>
+        <w:t>:</w:t>
+      </w:r>
+    </w:p>
+    <w:p>
+      <w:pPr>
+        <w:spacing w:line="240" w:lineRule="auto"/>
+        <w:rPr>
+          <w:rFonts w:ascii="Segoe UI" w:hAnsi="Segoe UI" w:cs="Segoe UI"/>
+          <w:sz w:val="24"/>
+          <w:szCs w:val="24"/>
+        </w:rPr>
+      </w:pPr>
+      <w:r>
+        <w:rPr>
+          <w:rFonts w:ascii="Segoe UI" w:hAnsi="Segoe UI" w:cs="Segoe UI"/>
           <w:sz w:val="24"/>
           <w:szCs w:val="24"/>
         </w:rPr>
@@ -159,6 +612,7 @@
       <w:proofErr w:type="spellStart"/>
       <w:r>
         <w:rPr>
+          <w:rFonts w:ascii="Segoe UI" w:hAnsi="Segoe UI" w:cs="Segoe UI"/>
           <w:sz w:val="24"/>
           <w:szCs w:val="24"/>
         </w:rPr>
@@ -167,6 +621,7 @@
       <w:proofErr w:type="spellEnd"/>
       <w:r>
         <w:rPr>
+          <w:rFonts w:ascii="Segoe UI" w:hAnsi="Segoe UI" w:cs="Segoe UI"/>
           <w:sz w:val="24"/>
           <w:szCs w:val="24"/>
         </w:rPr>
@@ -175,6 +630,7 @@
       <w:proofErr w:type="spellStart"/>
       <w:r>
         <w:rPr>
+          <w:rFonts w:ascii="Segoe UI" w:hAnsi="Segoe UI" w:cs="Segoe UI"/>
           <w:sz w:val="24"/>
           <w:szCs w:val="24"/>
         </w:rPr>
@@ -183,6 +639,7 @@
       <w:proofErr w:type="spellEnd"/>
       <w:r>
         <w:rPr>
+          <w:rFonts w:ascii="Segoe UI" w:hAnsi="Segoe UI" w:cs="Segoe UI"/>
           <w:sz w:val="24"/>
           <w:szCs w:val="24"/>
         </w:rPr>
@@ -191,6 +648,7 @@
       <w:proofErr w:type="spellStart"/>
       <w:r>
         <w:rPr>
+          <w:rFonts w:ascii="Segoe UI" w:hAnsi="Segoe UI" w:cs="Segoe UI"/>
           <w:sz w:val="24"/>
           <w:szCs w:val="24"/>
         </w:rPr>
@@ -199,6 +657,7 @@
       <w:proofErr w:type="spellEnd"/>
       <w:r>
         <w:rPr>
+          <w:rFonts w:ascii="Segoe UI" w:hAnsi="Segoe UI" w:cs="Segoe UI"/>
           <w:sz w:val="24"/>
           <w:szCs w:val="24"/>
         </w:rPr>
@@ -209,12 +668,14 @@
       <w:pPr>
         <w:spacing w:line="240" w:lineRule="auto"/>
         <w:rPr>
-          <w:sz w:val="24"/>
-          <w:szCs w:val="24"/>
-        </w:rPr>
-      </w:pPr>
-      <w:r>
-        <w:rPr>
+          <w:rFonts w:ascii="Segoe UI" w:hAnsi="Segoe UI" w:cs="Segoe UI"/>
+          <w:sz w:val="24"/>
+          <w:szCs w:val="24"/>
+        </w:rPr>
+      </w:pPr>
+      <w:r>
+        <w:rPr>
+          <w:rFonts w:ascii="Segoe UI" w:hAnsi="Segoe UI" w:cs="Segoe UI"/>
           <w:sz w:val="24"/>
           <w:szCs w:val="24"/>
         </w:rPr>
@@ -223,6 +684,7 @@
       <w:proofErr w:type="gramStart"/>
       <w:r>
         <w:rPr>
+          <w:rFonts w:ascii="Segoe UI" w:hAnsi="Segoe UI" w:cs="Segoe UI"/>
           <w:sz w:val="24"/>
           <w:szCs w:val="24"/>
         </w:rPr>
@@ -231,6 +693,7 @@
       <w:proofErr w:type="gramEnd"/>
       <w:r>
         <w:rPr>
+          <w:rFonts w:ascii="Segoe UI" w:hAnsi="Segoe UI" w:cs="Segoe UI"/>
           <w:sz w:val="24"/>
           <w:szCs w:val="24"/>
         </w:rPr>
@@ -241,12 +704,14 @@
       <w:pPr>
         <w:spacing w:line="240" w:lineRule="auto"/>
         <w:rPr>
-          <w:sz w:val="24"/>
-          <w:szCs w:val="24"/>
-        </w:rPr>
-      </w:pPr>
-      <w:r>
-        <w:rPr>
+          <w:rFonts w:ascii="Segoe UI" w:hAnsi="Segoe UI" w:cs="Segoe UI"/>
+          <w:sz w:val="24"/>
+          <w:szCs w:val="24"/>
+        </w:rPr>
+      </w:pPr>
+      <w:r>
+        <w:rPr>
+          <w:rFonts w:ascii="Segoe UI" w:hAnsi="Segoe UI" w:cs="Segoe UI"/>
           <w:sz w:val="24"/>
           <w:szCs w:val="24"/>
         </w:rPr>
@@ -255,6 +720,7 @@
       <w:proofErr w:type="spellStart"/>
       <w:r>
         <w:rPr>
+          <w:rFonts w:ascii="Segoe UI" w:hAnsi="Segoe UI" w:cs="Segoe UI"/>
           <w:sz w:val="24"/>
           <w:szCs w:val="24"/>
         </w:rPr>
@@ -266,14 +732,16 @@
       <w:pPr>
         <w:spacing w:line="240" w:lineRule="auto"/>
         <w:rPr>
-          <w:i/>
-          <w:iCs/>
-          <w:sz w:val="24"/>
-          <w:szCs w:val="24"/>
-        </w:rPr>
-      </w:pPr>
-      <w:r>
-        <w:rPr>
+          <w:rFonts w:ascii="Segoe UI" w:hAnsi="Segoe UI" w:cs="Segoe UI"/>
+          <w:i/>
+          <w:iCs/>
+          <w:sz w:val="24"/>
+          <w:szCs w:val="24"/>
+        </w:rPr>
+      </w:pPr>
+      <w:r>
+        <w:rPr>
+          <w:rFonts w:ascii="Segoe UI" w:hAnsi="Segoe UI" w:cs="Segoe UI"/>
           <w:i/>
           <w:iCs/>
           <w:sz w:val="24"/>
@@ -283,6 +751,7 @@
       </w:r>
       <w:r>
         <w:rPr>
+          <w:rFonts w:ascii="Segoe UI" w:hAnsi="Segoe UI" w:cs="Segoe UI"/>
           <w:i/>
           <w:iCs/>
           <w:sz w:val="24"/>
@@ -294,6 +763,7 @@
         <w:r>
           <w:rPr>
             <w:rStyle w:val="Hyperlink"/>
+            <w:rFonts w:ascii="Segoe UI" w:hAnsi="Segoe UI" w:cs="Segoe UI"/>
             <w:i/>
             <w:iCs/>
             <w:sz w:val="24"/>
@@ -307,24 +777,218 @@
       <w:pPr>
         <w:spacing w:line="240" w:lineRule="auto"/>
         <w:rPr>
-          <w:i/>
-          <w:iCs/>
-          <w:sz w:val="24"/>
-          <w:szCs w:val="24"/>
-        </w:rPr>
-      </w:pPr>
-      <w:r>
-        <w:rPr>
-          <w:i/>
-          <w:iCs/>
-          <w:sz w:val="24"/>
-          <w:szCs w:val="24"/>
-        </w:rPr>
+          <w:rFonts w:ascii="Segoe UI" w:hAnsi="Segoe UI" w:cs="Segoe UI"/>
+          <w:i/>
+          <w:iCs/>
+          <w:sz w:val="24"/>
+          <w:szCs w:val="24"/>
+        </w:rPr>
+      </w:pPr>
+      <w:r>
+        <w:rPr>
+          <w:rFonts w:ascii="Segoe UI" w:hAnsi="Segoe UI" w:cs="Segoe UI"/>
+          <w:i/>
+          <w:iCs/>
+          <w:sz w:val="24"/>
+          <w:szCs w:val="24"/>
+        </w:rPr>
+        <w:t xml:space="preserve">TC:O(N) SC: O(N) </w:t>
+      </w:r>
+    </w:p>
+    <w:p>
+      <w:pPr>
+        <w:spacing w:line="240" w:lineRule="auto"/>
+        <w:rPr>
+          <w:rFonts w:ascii="Segoe UI" w:hAnsi="Segoe UI" w:cs="Segoe UI"/>
+          <w:sz w:val="24"/>
+          <w:szCs w:val="24"/>
+        </w:rPr>
+      </w:pPr>
+      <w:r>
+        <w:rPr>
+          <w:rFonts w:ascii="Segoe UI" w:hAnsi="Segoe UI" w:cs="Segoe UI"/>
+          <w:sz w:val="24"/>
+          <w:szCs w:val="24"/>
+        </w:rPr>
+        <w:t xml:space="preserve">Considering </w:t>
+      </w:r>
+      <w:proofErr w:type="spellStart"/>
+      <w:r>
+        <w:rPr>
+          <w:rFonts w:ascii="Segoe UI" w:hAnsi="Segoe UI" w:cs="Segoe UI"/>
+          <w:sz w:val="24"/>
+          <w:szCs w:val="24"/>
+        </w:rPr>
+        <w:t>hashmap</w:t>
+      </w:r>
+      <w:proofErr w:type="spellEnd"/>
+      <w:r>
+        <w:rPr>
+          <w:rFonts w:ascii="Segoe UI" w:hAnsi="Segoe UI" w:cs="Segoe UI"/>
+          <w:sz w:val="24"/>
+          <w:szCs w:val="24"/>
+        </w:rPr>
+        <w:t xml:space="preserve"> has no collisions </w:t>
+      </w:r>
+      <w:r>
+        <w:rPr>
+          <w:rFonts w:ascii="Segoe UI" w:hAnsi="Segoe UI" w:cs="Segoe UI"/>
+          <w:sz w:val="24"/>
+          <w:szCs w:val="24"/>
+        </w:rPr>
+        <w:t>so time complexity</w:t>
+      </w:r>
+      <w:r>
+        <w:rPr>
+          <w:rFonts w:ascii="Segoe UI" w:hAnsi="Segoe UI" w:cs="Segoe UI"/>
+          <w:sz w:val="24"/>
+          <w:szCs w:val="24"/>
+        </w:rPr>
+        <w:t xml:space="preserve"> would</w:t>
+      </w:r>
+      <w:r>
+        <w:rPr>
+          <w:rFonts w:ascii="Segoe UI" w:hAnsi="Segoe UI" w:cs="Segoe UI"/>
+          <w:sz w:val="24"/>
+          <w:szCs w:val="24"/>
+        </w:rPr>
+        <w:t xml:space="preserve"> be</w:t>
+      </w:r>
+      <w:r>
+        <w:rPr>
+          <w:rFonts w:ascii="Segoe UI" w:hAnsi="Segoe UI" w:cs="Segoe UI"/>
+          <w:sz w:val="24"/>
+          <w:szCs w:val="24"/>
+        </w:rPr>
+        <w:t xml:space="preserve"> O(1*</w:t>
+      </w:r>
+      <w:r>
+        <w:rPr>
+          <w:rFonts w:ascii="Segoe UI" w:hAnsi="Segoe UI" w:cs="Segoe UI"/>
+          <w:sz w:val="24"/>
+          <w:szCs w:val="24"/>
+        </w:rPr>
+        <w:t>n</w:t>
+      </w:r>
+      <w:r>
+        <w:rPr>
+          <w:rFonts w:ascii="Segoe UI" w:hAnsi="Segoe UI" w:cs="Segoe UI"/>
+          <w:sz w:val="24"/>
+          <w:szCs w:val="24"/>
+        </w:rPr>
+        <w:t>) which is O(</w:t>
+      </w:r>
+      <w:r>
+        <w:rPr>
+          <w:rFonts w:ascii="Segoe UI" w:hAnsi="Segoe UI" w:cs="Segoe UI"/>
+          <w:sz w:val="24"/>
+          <w:szCs w:val="24"/>
+        </w:rPr>
+        <w:t>n</w:t>
+      </w:r>
+      <w:r>
+        <w:rPr>
+          <w:rFonts w:ascii="Segoe UI" w:hAnsi="Segoe UI" w:cs="Segoe UI"/>
+          <w:sz w:val="24"/>
+          <w:szCs w:val="24"/>
+        </w:rPr>
+        <w:t>)</w:t>
+      </w:r>
+      <w:r>
+        <w:rPr>
+          <w:rFonts w:ascii="Segoe UI" w:hAnsi="Segoe UI" w:cs="Segoe UI"/>
+          <w:sz w:val="24"/>
+          <w:szCs w:val="24"/>
+        </w:rPr>
+        <w:t xml:space="preserve"> and space complexity would be O(n) because we may end up storing all elements in the </w:t>
+      </w:r>
+      <w:proofErr w:type="spellStart"/>
+      <w:r>
+        <w:rPr>
+          <w:rFonts w:ascii="Segoe UI" w:hAnsi="Segoe UI" w:cs="Segoe UI"/>
+          <w:sz w:val="24"/>
+          <w:szCs w:val="24"/>
+        </w:rPr>
+        <w:t>hashmap</w:t>
+      </w:r>
+      <w:proofErr w:type="spellEnd"/>
+    </w:p>
+    <w:p>
+      <w:pPr>
+        <w:spacing w:line="240" w:lineRule="auto"/>
+        <w:rPr>
+          <w:rFonts w:ascii="Segoe UI" w:hAnsi="Segoe UI" w:cs="Segoe UI"/>
+          <w:sz w:val="24"/>
+          <w:szCs w:val="24"/>
+        </w:rPr>
+      </w:pPr>
+      <w:r>
+        <w:rPr>
+          <w:rFonts w:ascii="Segoe UI" w:hAnsi="Segoe UI" w:cs="Segoe UI"/>
+          <w:sz w:val="24"/>
+          <w:szCs w:val="24"/>
+        </w:rPr>
+        <w:t>TC</w:t>
+      </w:r>
+      <w:r>
+        <w:rPr>
+          <w:rFonts w:ascii="Segoe UI" w:hAnsi="Segoe UI" w:cs="Segoe UI"/>
+          <w:sz w:val="24"/>
+          <w:szCs w:val="24"/>
+        </w:rPr>
+        <w:t xml:space="preserve"> is time complexity and SC is space complexity</w:t>
+      </w:r>
+    </w:p>
+    <w:p>
+      <w:pPr>
+        <w:spacing w:line="240" w:lineRule="auto"/>
+        <w:rPr>
+          <w:rFonts w:ascii="Segoe UI" w:hAnsi="Segoe UI" w:cs="Segoe UI"/>
+          <w:i/>
+          <w:iCs/>
+          <w:sz w:val="24"/>
+          <w:szCs w:val="24"/>
+        </w:rPr>
+      </w:pPr>
+    </w:p>
+    <w:p>
+      <w:pPr>
+        <w:spacing w:line="240" w:lineRule="auto"/>
+        <w:rPr>
+          <w:rFonts w:ascii="Segoe UI" w:hAnsi="Segoe UI" w:cs="Segoe UI"/>
+          <w:i/>
+          <w:iCs/>
+          <w:sz w:val="24"/>
+          <w:szCs w:val="24"/>
+        </w:rPr>
+      </w:pPr>
+    </w:p>
+    <w:p>
+      <w:pPr>
+        <w:spacing w:line="240" w:lineRule="auto"/>
+        <w:rPr>
+          <w:rFonts w:ascii="Segoe UI" w:hAnsi="Segoe UI" w:cs="Segoe UI"/>
+          <w:i/>
+          <w:iCs/>
+          <w:sz w:val="24"/>
+          <w:szCs w:val="24"/>
+        </w:rPr>
+      </w:pPr>
+      <w:r>
+        <w:rPr>
+          <w:rFonts w:ascii="Segoe UI" w:hAnsi="Segoe UI" w:cs="Segoe UI"/>
+          <w:i/>
+          <w:iCs/>
+          <w:sz w:val="24"/>
+          <w:szCs w:val="24"/>
+        </w:rPr>
+        <w:lastRenderedPageBreak/>
         <w:t xml:space="preserve">Problem </w:t>
       </w:r>
       <w:proofErr w:type="gramStart"/>
       <w:r>
         <w:rPr>
+          <w:rFonts w:ascii="Segoe UI" w:hAnsi="Segoe UI" w:cs="Segoe UI"/>
           <w:i/>
           <w:iCs/>
           <w:sz w:val="24"/>
@@ -335,6 +999,7 @@
       <w:proofErr w:type="gramEnd"/>
       <w:r>
         <w:rPr>
+          <w:rFonts w:ascii="Segoe UI" w:hAnsi="Segoe UI" w:cs="Segoe UI"/>
           <w:i/>
           <w:iCs/>
           <w:sz w:val="24"/>
@@ -346,7 +1011,7 @@
     <w:p>
       <w:pPr>
         <w:rPr>
-          <w:rFonts w:ascii="Arial" w:eastAsia="Times New Roman" w:hAnsi="Arial" w:cs="Arial"/>
+          <w:rFonts w:ascii="Segoe UI" w:eastAsia="Times New Roman" w:hAnsi="Segoe UI" w:cs="Segoe UI"/>
           <w:color w:val="1155CC"/>
           <w:sz w:val="20"/>
           <w:szCs w:val="20"/>
@@ -356,6 +1021,7 @@
       </w:pPr>
       <w:r>
         <w:rPr>
+          <w:rFonts w:ascii="Segoe UI" w:hAnsi="Segoe UI" w:cs="Segoe UI"/>
           <w:i/>
           <w:iCs/>
           <w:sz w:val="24"/>
@@ -366,14 +1032,36 @@
       <w:hyperlink r:id="rId7" w:history="1">
         <w:r>
           <w:rPr>
-            <w:rFonts w:ascii="Arial" w:eastAsia="Times New Roman" w:hAnsi="Arial" w:cs="Arial"/>
+            <w:rFonts w:ascii="Segoe UI" w:eastAsia="Times New Roman" w:hAnsi="Segoe UI" w:cs="Segoe UI"/>
             <w:color w:val="1155CC"/>
             <w:sz w:val="20"/>
             <w:szCs w:val="20"/>
             <w:u w:val="single"/>
             <w:lang w:eastAsia="en-IN"/>
           </w:rPr>
-          <w:t>https://leetcode.com/problems/best-time-to-buy-and-sell-stock/</w:t>
+          <w:t>https://leetcode.com/pro</w:t>
+        </w:r>
+        <w:r>
+          <w:rPr>
+            <w:rFonts w:ascii="Segoe UI" w:eastAsia="Times New Roman" w:hAnsi="Segoe UI" w:cs="Segoe UI"/>
+            <w:color w:val="1155CC"/>
+            <w:sz w:val="20"/>
+            <w:szCs w:val="20"/>
+            <w:u w:val="single"/>
+            <w:lang w:eastAsia="en-IN"/>
+          </w:rPr>
+          <w:t>b</w:t>
+        </w:r>
+        <w:r>
+          <w:rPr>
+            <w:rFonts w:ascii="Segoe UI" w:eastAsia="Times New Roman" w:hAnsi="Segoe UI" w:cs="Segoe UI"/>
+            <w:color w:val="1155CC"/>
+            <w:sz w:val="20"/>
+            <w:szCs w:val="20"/>
+            <w:u w:val="single"/>
+            <w:lang w:eastAsia="en-IN"/>
+          </w:rPr>
+          <w:t>lems/best-time-to-buy-and-sell-stock/</w:t>
         </w:r>
       </w:hyperlink>
     </w:p>
@@ -381,35 +1069,283 @@
       <w:pPr>
         <w:spacing w:line="240" w:lineRule="auto"/>
         <w:rPr>
-          <w:sz w:val="24"/>
-          <w:szCs w:val="24"/>
-        </w:rPr>
-      </w:pPr>
-      <w:r>
-        <w:rPr>
-          <w:sz w:val="24"/>
-          <w:szCs w:val="24"/>
-        </w:rPr>
-        <w:t>Solution</w:t>
-      </w:r>
-      <w:r>
-        <w:rPr>
-          <w:sz w:val="24"/>
-          <w:szCs w:val="24"/>
-        </w:rPr>
-        <w:t>:</w:t>
-      </w:r>
-    </w:p>
-    <w:p>
-      <w:pPr>
-        <w:spacing w:line="240" w:lineRule="auto"/>
-        <w:rPr>
-          <w:sz w:val="24"/>
-          <w:szCs w:val="24"/>
-        </w:rPr>
-      </w:pPr>
-      <w:r>
-        <w:rPr>
+          <w:rFonts w:ascii="Segoe UI" w:hAnsi="Segoe UI" w:cs="Segoe UI"/>
+          <w:sz w:val="24"/>
+          <w:szCs w:val="24"/>
+        </w:rPr>
+      </w:pPr>
+      <w:r>
+        <w:rPr>
+          <w:rFonts w:ascii="Segoe UI" w:hAnsi="Segoe UI" w:cs="Segoe UI"/>
+          <w:sz w:val="24"/>
+          <w:szCs w:val="24"/>
+        </w:rPr>
+        <w:t xml:space="preserve">Statement: </w:t>
+      </w:r>
+    </w:p>
+    <w:p>
+      <w:pPr>
+        <w:pStyle w:val="NormalWeb"/>
+        <w:shd w:val="clear" w:color="auto" w:fill="FFFFFF"/>
+        <w:spacing w:before="0" w:beforeAutospacing="0" w:after="240" w:afterAutospacing="0"/>
+        <w:rPr>
+          <w:rFonts w:ascii="Segoe UI" w:hAnsi="Segoe UI" w:cs="Segoe UI"/>
+          <w:color w:val="263238"/>
+          <w:sz w:val="21"/>
+          <w:szCs w:val="21"/>
+        </w:rPr>
+      </w:pPr>
+      <w:r>
+        <w:rPr>
+          <w:rFonts w:ascii="Segoe UI" w:hAnsi="Segoe UI" w:cs="Segoe UI"/>
+          <w:color w:val="263238"/>
+          <w:sz w:val="21"/>
+          <w:szCs w:val="21"/>
+        </w:rPr>
+        <w:t xml:space="preserve">You are given an </w:t>
+      </w:r>
+      <w:proofErr w:type="gramStart"/>
+      <w:r>
+        <w:rPr>
+          <w:rFonts w:ascii="Segoe UI" w:hAnsi="Segoe UI" w:cs="Segoe UI"/>
+          <w:color w:val="263238"/>
+          <w:sz w:val="21"/>
+          <w:szCs w:val="21"/>
+        </w:rPr>
+        <w:t>array </w:t>
+      </w:r>
+      <w:r>
+        <w:rPr>
+          <w:rStyle w:val="HTMLCode"/>
+          <w:color w:val="546E7A"/>
+          <w:shd w:val="clear" w:color="auto" w:fill="F7F9FA"/>
+        </w:rPr>
+        <w:t>prices</w:t>
+      </w:r>
+      <w:proofErr w:type="gramEnd"/>
+      <w:r>
+        <w:rPr>
+          <w:rFonts w:ascii="Segoe UI" w:hAnsi="Segoe UI" w:cs="Segoe UI"/>
+          <w:color w:val="263238"/>
+          <w:sz w:val="21"/>
+          <w:szCs w:val="21"/>
+        </w:rPr>
+        <w:t> where </w:t>
+      </w:r>
+      <w:r>
+        <w:rPr>
+          <w:rStyle w:val="HTMLCode"/>
+          <w:color w:val="546E7A"/>
+          <w:shd w:val="clear" w:color="auto" w:fill="F7F9FA"/>
+        </w:rPr>
+        <w:t>prices[</w:t>
+      </w:r>
+      <w:proofErr w:type="spellStart"/>
+      <w:r>
+        <w:rPr>
+          <w:rStyle w:val="HTMLCode"/>
+          <w:color w:val="546E7A"/>
+          <w:shd w:val="clear" w:color="auto" w:fill="F7F9FA"/>
+        </w:rPr>
+        <w:t>i</w:t>
+      </w:r>
+      <w:proofErr w:type="spellEnd"/>
+      <w:r>
+        <w:rPr>
+          <w:rStyle w:val="HTMLCode"/>
+          <w:color w:val="546E7A"/>
+          <w:shd w:val="clear" w:color="auto" w:fill="F7F9FA"/>
+        </w:rPr>
+        <w:t>]</w:t>
+      </w:r>
+      <w:r>
+        <w:rPr>
+          <w:rFonts w:ascii="Segoe UI" w:hAnsi="Segoe UI" w:cs="Segoe UI"/>
+          <w:color w:val="263238"/>
+          <w:sz w:val="21"/>
+          <w:szCs w:val="21"/>
+        </w:rPr>
+        <w:t> is the price of a given stock on the </w:t>
+      </w:r>
+      <w:proofErr w:type="spellStart"/>
+      <w:r>
+        <w:rPr>
+          <w:rStyle w:val="HTMLCode"/>
+          <w:color w:val="546E7A"/>
+          <w:shd w:val="clear" w:color="auto" w:fill="F7F9FA"/>
+        </w:rPr>
+        <w:t>i</w:t>
+      </w:r>
+      <w:r>
+        <w:rPr>
+          <w:rStyle w:val="HTMLCode"/>
+          <w:color w:val="546E7A"/>
+          <w:sz w:val="15"/>
+          <w:szCs w:val="15"/>
+          <w:shd w:val="clear" w:color="auto" w:fill="F7F9FA"/>
+          <w:vertAlign w:val="superscript"/>
+        </w:rPr>
+        <w:t>th</w:t>
+      </w:r>
+      <w:proofErr w:type="spellEnd"/>
+      <w:r>
+        <w:rPr>
+          <w:rFonts w:ascii="Segoe UI" w:hAnsi="Segoe UI" w:cs="Segoe UI"/>
+          <w:color w:val="263238"/>
+          <w:sz w:val="21"/>
+          <w:szCs w:val="21"/>
+        </w:rPr>
+        <w:t> day.</w:t>
+      </w:r>
+    </w:p>
+    <w:p>
+      <w:pPr>
+        <w:pStyle w:val="NormalWeb"/>
+        <w:shd w:val="clear" w:color="auto" w:fill="FFFFFF"/>
+        <w:spacing w:before="0" w:beforeAutospacing="0" w:after="240" w:afterAutospacing="0"/>
+        <w:rPr>
+          <w:rFonts w:ascii="Segoe UI" w:hAnsi="Segoe UI" w:cs="Segoe UI"/>
+          <w:color w:val="263238"/>
+          <w:sz w:val="21"/>
+          <w:szCs w:val="21"/>
+        </w:rPr>
+      </w:pPr>
+      <w:r>
+        <w:rPr>
+          <w:rFonts w:ascii="Segoe UI" w:hAnsi="Segoe UI" w:cs="Segoe UI"/>
+          <w:color w:val="263238"/>
+          <w:sz w:val="21"/>
+          <w:szCs w:val="21"/>
+        </w:rPr>
+        <w:t>You want to maximize your profit by choosing a </w:t>
+      </w:r>
+      <w:r>
+        <w:rPr>
+          <w:rStyle w:val="Strong"/>
+          <w:rFonts w:ascii="Segoe UI" w:hAnsi="Segoe UI" w:cs="Segoe UI"/>
+          <w:color w:val="263238"/>
+          <w:sz w:val="21"/>
+          <w:szCs w:val="21"/>
+        </w:rPr>
+        <w:t>single day</w:t>
+      </w:r>
+      <w:r>
+        <w:rPr>
+          <w:rFonts w:ascii="Segoe UI" w:hAnsi="Segoe UI" w:cs="Segoe UI"/>
+          <w:color w:val="263238"/>
+          <w:sz w:val="21"/>
+          <w:szCs w:val="21"/>
+        </w:rPr>
+        <w:t> to buy one stock and choosing a </w:t>
+      </w:r>
+      <w:r>
+        <w:rPr>
+          <w:rStyle w:val="Strong"/>
+          <w:rFonts w:ascii="Segoe UI" w:hAnsi="Segoe UI" w:cs="Segoe UI"/>
+          <w:color w:val="263238"/>
+          <w:sz w:val="21"/>
+          <w:szCs w:val="21"/>
+        </w:rPr>
+        <w:t>different day in the future</w:t>
+      </w:r>
+      <w:r>
+        <w:rPr>
+          <w:rFonts w:ascii="Segoe UI" w:hAnsi="Segoe UI" w:cs="Segoe UI"/>
+          <w:color w:val="263238"/>
+          <w:sz w:val="21"/>
+          <w:szCs w:val="21"/>
+        </w:rPr>
+        <w:t> to sell that stock.</w:t>
+      </w:r>
+    </w:p>
+    <w:p>
+      <w:pPr>
+        <w:pStyle w:val="NormalWeb"/>
+        <w:shd w:val="clear" w:color="auto" w:fill="FFFFFF"/>
+        <w:spacing w:before="0" w:beforeAutospacing="0" w:after="240" w:afterAutospacing="0"/>
+        <w:rPr>
+          <w:rFonts w:ascii="Segoe UI" w:hAnsi="Segoe UI" w:cs="Segoe UI"/>
+          <w:color w:val="263238"/>
+          <w:sz w:val="21"/>
+          <w:szCs w:val="21"/>
+        </w:rPr>
+      </w:pPr>
+      <w:r>
+        <w:rPr>
+          <w:rFonts w:ascii="Segoe UI" w:hAnsi="Segoe UI" w:cs="Segoe UI"/>
+          <w:color w:val="263238"/>
+          <w:sz w:val="21"/>
+          <w:szCs w:val="21"/>
+        </w:rPr>
+        <w:t>Return </w:t>
+      </w:r>
+      <w:r>
+        <w:rPr>
+          <w:rStyle w:val="Emphasis"/>
+          <w:rFonts w:ascii="Segoe UI" w:hAnsi="Segoe UI" w:cs="Segoe UI"/>
+          <w:color w:val="263238"/>
+          <w:sz w:val="21"/>
+          <w:szCs w:val="21"/>
+        </w:rPr>
+        <w:t>the maximum profit you can achieve from this transaction</w:t>
+      </w:r>
+      <w:r>
+        <w:rPr>
+          <w:rFonts w:ascii="Segoe UI" w:hAnsi="Segoe UI" w:cs="Segoe UI"/>
+          <w:color w:val="263238"/>
+          <w:sz w:val="21"/>
+          <w:szCs w:val="21"/>
+        </w:rPr>
+        <w:t>. If you cannot achieve any profit, return </w:t>
+      </w:r>
+      <w:r>
+        <w:rPr>
+          <w:rStyle w:val="HTMLCode"/>
+          <w:color w:val="546E7A"/>
+          <w:shd w:val="clear" w:color="auto" w:fill="F7F9FA"/>
+        </w:rPr>
+        <w:t>0</w:t>
+      </w:r>
+      <w:r>
+        <w:rPr>
+          <w:rFonts w:ascii="Segoe UI" w:hAnsi="Segoe UI" w:cs="Segoe UI"/>
+          <w:color w:val="263238"/>
+          <w:sz w:val="21"/>
+          <w:szCs w:val="21"/>
+        </w:rPr>
+        <w:t>.</w:t>
+      </w:r>
+    </w:p>
+    <w:p>
+      <w:pPr>
+        <w:spacing w:line="240" w:lineRule="auto"/>
+        <w:rPr>
+          <w:rFonts w:ascii="Segoe UI" w:hAnsi="Segoe UI" w:cs="Segoe UI"/>
+          <w:sz w:val="24"/>
+          <w:szCs w:val="24"/>
+        </w:rPr>
+      </w:pPr>
+      <w:r>
+        <w:rPr>
+          <w:rFonts w:ascii="Segoe UI" w:hAnsi="Segoe UI" w:cs="Segoe UI"/>
+          <w:sz w:val="24"/>
+          <w:szCs w:val="24"/>
+        </w:rPr>
+        <w:t>Solution:</w:t>
+      </w:r>
+    </w:p>
+    <w:p>
+      <w:pPr>
+        <w:spacing w:line="240" w:lineRule="auto"/>
+        <w:rPr>
+          <w:rFonts w:ascii="Segoe UI" w:hAnsi="Segoe UI" w:cs="Segoe UI"/>
+          <w:sz w:val="24"/>
+          <w:szCs w:val="24"/>
+        </w:rPr>
+      </w:pPr>
+      <w:r>
+        <w:rPr>
+          <w:rFonts w:ascii="Segoe UI" w:hAnsi="Segoe UI" w:cs="Segoe UI"/>
           <w:sz w:val="24"/>
           <w:szCs w:val="24"/>
         </w:rPr>
@@ -418,6 +1354,7 @@
       <w:proofErr w:type="spellStart"/>
       <w:r>
         <w:rPr>
+          <w:rFonts w:ascii="Segoe UI" w:hAnsi="Segoe UI" w:cs="Segoe UI"/>
           <w:sz w:val="24"/>
           <w:szCs w:val="24"/>
         </w:rPr>
@@ -426,6 +1363,7 @@
       <w:proofErr w:type="spellEnd"/>
       <w:r>
         <w:rPr>
+          <w:rFonts w:ascii="Segoe UI" w:hAnsi="Segoe UI" w:cs="Segoe UI"/>
           <w:sz w:val="24"/>
           <w:szCs w:val="24"/>
         </w:rPr>
@@ -434,6 +1372,7 @@
       <w:proofErr w:type="spellStart"/>
       <w:r>
         <w:rPr>
+          <w:rFonts w:ascii="Segoe UI" w:hAnsi="Segoe UI" w:cs="Segoe UI"/>
           <w:sz w:val="24"/>
           <w:szCs w:val="24"/>
         </w:rPr>
@@ -442,6 +1381,7 @@
       <w:proofErr w:type="spellEnd"/>
       <w:r>
         <w:rPr>
+          <w:rFonts w:ascii="Segoe UI" w:hAnsi="Segoe UI" w:cs="Segoe UI"/>
           <w:sz w:val="24"/>
           <w:szCs w:val="24"/>
         </w:rPr>
@@ -452,12 +1392,14 @@
       <w:pPr>
         <w:spacing w:line="240" w:lineRule="auto"/>
         <w:rPr>
-          <w:sz w:val="24"/>
-          <w:szCs w:val="24"/>
-        </w:rPr>
-      </w:pPr>
-      <w:r>
-        <w:rPr>
+          <w:rFonts w:ascii="Segoe UI" w:hAnsi="Segoe UI" w:cs="Segoe UI"/>
+          <w:sz w:val="24"/>
+          <w:szCs w:val="24"/>
+        </w:rPr>
+      </w:pPr>
+      <w:r>
+        <w:rPr>
+          <w:rFonts w:ascii="Segoe UI" w:hAnsi="Segoe UI" w:cs="Segoe UI"/>
           <w:sz w:val="24"/>
           <w:szCs w:val="24"/>
         </w:rPr>
@@ -466,6 +1408,7 @@
       <w:proofErr w:type="spellStart"/>
       <w:r>
         <w:rPr>
+          <w:rFonts w:ascii="Segoe UI" w:hAnsi="Segoe UI" w:cs="Segoe UI"/>
           <w:sz w:val="24"/>
           <w:szCs w:val="24"/>
         </w:rPr>
@@ -474,6 +1417,7 @@
       <w:proofErr w:type="spellEnd"/>
       <w:r>
         <w:rPr>
+          <w:rFonts w:ascii="Segoe UI" w:hAnsi="Segoe UI" w:cs="Segoe UI"/>
           <w:sz w:val="24"/>
           <w:szCs w:val="24"/>
         </w:rPr>
@@ -482,6 +1426,7 @@
       <w:proofErr w:type="spellStart"/>
       <w:r>
         <w:rPr>
+          <w:rFonts w:ascii="Segoe UI" w:hAnsi="Segoe UI" w:cs="Segoe UI"/>
           <w:sz w:val="24"/>
           <w:szCs w:val="24"/>
         </w:rPr>
@@ -490,6 +1435,7 @@
       <w:proofErr w:type="spellEnd"/>
       <w:r>
         <w:rPr>
+          <w:rFonts w:ascii="Segoe UI" w:hAnsi="Segoe UI" w:cs="Segoe UI"/>
           <w:sz w:val="24"/>
           <w:szCs w:val="24"/>
         </w:rPr>
@@ -498,6 +1444,7 @@
       <w:proofErr w:type="spellStart"/>
       <w:r>
         <w:rPr>
+          <w:rFonts w:ascii="Segoe UI" w:hAnsi="Segoe UI" w:cs="Segoe UI"/>
           <w:sz w:val="24"/>
           <w:szCs w:val="24"/>
         </w:rPr>
@@ -506,6 +1453,7 @@
       <w:proofErr w:type="spellEnd"/>
       <w:r>
         <w:rPr>
+          <w:rFonts w:ascii="Segoe UI" w:hAnsi="Segoe UI" w:cs="Segoe UI"/>
           <w:sz w:val="24"/>
           <w:szCs w:val="24"/>
         </w:rPr>
@@ -514,6 +1462,7 @@
       <w:proofErr w:type="spellStart"/>
       <w:r>
         <w:rPr>
+          <w:rFonts w:ascii="Segoe UI" w:hAnsi="Segoe UI" w:cs="Segoe UI"/>
           <w:sz w:val="24"/>
           <w:szCs w:val="24"/>
         </w:rPr>
@@ -522,6 +1471,7 @@
       <w:proofErr w:type="spellEnd"/>
       <w:r>
         <w:rPr>
+          <w:rFonts w:ascii="Segoe UI" w:hAnsi="Segoe UI" w:cs="Segoe UI"/>
           <w:sz w:val="24"/>
           <w:szCs w:val="24"/>
         </w:rPr>
@@ -530,6 +1480,7 @@
       <w:proofErr w:type="spellStart"/>
       <w:r>
         <w:rPr>
+          <w:rFonts w:ascii="Segoe UI" w:hAnsi="Segoe UI" w:cs="Segoe UI"/>
           <w:sz w:val="24"/>
           <w:szCs w:val="24"/>
         </w:rPr>
@@ -538,6 +1489,7 @@
       <w:proofErr w:type="spellEnd"/>
       <w:r>
         <w:rPr>
+          <w:rFonts w:ascii="Segoe UI" w:hAnsi="Segoe UI" w:cs="Segoe UI"/>
           <w:sz w:val="24"/>
           <w:szCs w:val="24"/>
         </w:rPr>
@@ -546,6 +1498,7 @@
       <w:proofErr w:type="spellStart"/>
       <w:r>
         <w:rPr>
+          <w:rFonts w:ascii="Segoe UI" w:hAnsi="Segoe UI" w:cs="Segoe UI"/>
           <w:sz w:val="24"/>
           <w:szCs w:val="24"/>
         </w:rPr>
@@ -554,6 +1507,7 @@
       <w:proofErr w:type="spellEnd"/>
       <w:r>
         <w:rPr>
+          <w:rFonts w:ascii="Segoe UI" w:hAnsi="Segoe UI" w:cs="Segoe UI"/>
           <w:sz w:val="24"/>
           <w:szCs w:val="24"/>
         </w:rPr>
@@ -562,6 +1516,7 @@
       <w:proofErr w:type="spellStart"/>
       <w:r>
         <w:rPr>
+          <w:rFonts w:ascii="Segoe UI" w:hAnsi="Segoe UI" w:cs="Segoe UI"/>
           <w:sz w:val="24"/>
           <w:szCs w:val="24"/>
         </w:rPr>
@@ -573,12 +1528,14 @@
       <w:pPr>
         <w:spacing w:line="240" w:lineRule="auto"/>
         <w:rPr>
-          <w:sz w:val="24"/>
-          <w:szCs w:val="24"/>
-        </w:rPr>
-      </w:pPr>
-      <w:r>
-        <w:rPr>
+          <w:rFonts w:ascii="Segoe UI" w:hAnsi="Segoe UI" w:cs="Segoe UI"/>
+          <w:sz w:val="24"/>
+          <w:szCs w:val="24"/>
+        </w:rPr>
+      </w:pPr>
+      <w:r>
+        <w:rPr>
+          <w:rFonts w:ascii="Segoe UI" w:hAnsi="Segoe UI" w:cs="Segoe UI"/>
           <w:sz w:val="24"/>
           <w:szCs w:val="24"/>
         </w:rPr>
@@ -586,6 +1543,7 @@
       </w:r>
       <w:r>
         <w:rPr>
+          <w:rFonts w:ascii="Segoe UI" w:hAnsi="Segoe UI" w:cs="Segoe UI"/>
           <w:sz w:val="24"/>
           <w:szCs w:val="24"/>
         </w:rPr>
@@ -594,6 +1552,7 @@
       <w:proofErr w:type="spellStart"/>
       <w:r>
         <w:rPr>
+          <w:rFonts w:ascii="Segoe UI" w:hAnsi="Segoe UI" w:cs="Segoe UI"/>
           <w:sz w:val="24"/>
           <w:szCs w:val="24"/>
         </w:rPr>
@@ -602,6 +1561,7 @@
       <w:proofErr w:type="spellEnd"/>
       <w:r>
         <w:rPr>
+          <w:rFonts w:ascii="Segoe UI" w:hAnsi="Segoe UI" w:cs="Segoe UI"/>
           <w:sz w:val="24"/>
           <w:szCs w:val="24"/>
         </w:rPr>
@@ -610,6 +1570,7 @@
       <w:proofErr w:type="spellStart"/>
       <w:r>
         <w:rPr>
+          <w:rFonts w:ascii="Segoe UI" w:hAnsi="Segoe UI" w:cs="Segoe UI"/>
           <w:sz w:val="24"/>
           <w:szCs w:val="24"/>
         </w:rPr>
@@ -618,6 +1579,7 @@
       <w:proofErr w:type="spellEnd"/>
       <w:r>
         <w:rPr>
+          <w:rFonts w:ascii="Segoe UI" w:hAnsi="Segoe UI" w:cs="Segoe UI"/>
           <w:sz w:val="24"/>
           <w:szCs w:val="24"/>
         </w:rPr>
@@ -628,12 +1590,14 @@
       <w:pPr>
         <w:spacing w:line="240" w:lineRule="auto"/>
         <w:rPr>
-          <w:sz w:val="24"/>
-          <w:szCs w:val="24"/>
-        </w:rPr>
-      </w:pPr>
-      <w:r>
-        <w:rPr>
+          <w:rFonts w:ascii="Segoe UI" w:hAnsi="Segoe UI" w:cs="Segoe UI"/>
+          <w:sz w:val="24"/>
+          <w:szCs w:val="24"/>
+        </w:rPr>
+      </w:pPr>
+      <w:r>
+        <w:rPr>
+          <w:rFonts w:ascii="Segoe UI" w:hAnsi="Segoe UI" w:cs="Segoe UI"/>
           <w:sz w:val="24"/>
           <w:szCs w:val="24"/>
         </w:rPr>
@@ -642,6 +1606,7 @@
       <w:proofErr w:type="spellStart"/>
       <w:r>
         <w:rPr>
+          <w:rFonts w:ascii="Segoe UI" w:hAnsi="Segoe UI" w:cs="Segoe UI"/>
           <w:sz w:val="24"/>
           <w:szCs w:val="24"/>
         </w:rPr>
@@ -650,6 +1615,7 @@
       <w:proofErr w:type="spellEnd"/>
       <w:r>
         <w:rPr>
+          <w:rFonts w:ascii="Segoe UI" w:hAnsi="Segoe UI" w:cs="Segoe UI"/>
           <w:sz w:val="24"/>
           <w:szCs w:val="24"/>
         </w:rPr>
@@ -660,34 +1626,28 @@
       <w:pPr>
         <w:spacing w:line="240" w:lineRule="auto"/>
         <w:rPr>
-          <w:i/>
-          <w:iCs/>
-          <w:sz w:val="24"/>
-          <w:szCs w:val="24"/>
-        </w:rPr>
-      </w:pPr>
-      <w:r>
-        <w:rPr>
-          <w:i/>
-          <w:iCs/>
-          <w:sz w:val="24"/>
-          <w:szCs w:val="24"/>
-        </w:rPr>
-        <w:t>Code</w:t>
-      </w:r>
-      <w:r>
-        <w:rPr>
-          <w:i/>
-          <w:iCs/>
-          <w:sz w:val="24"/>
-          <w:szCs w:val="24"/>
-        </w:rPr>
-        <w:t xml:space="preserve">: </w:t>
+          <w:rFonts w:ascii="Segoe UI" w:hAnsi="Segoe UI" w:cs="Segoe UI"/>
+          <w:i/>
+          <w:iCs/>
+          <w:sz w:val="24"/>
+          <w:szCs w:val="24"/>
+        </w:rPr>
+      </w:pPr>
+      <w:r>
+        <w:rPr>
+          <w:rFonts w:ascii="Segoe UI" w:hAnsi="Segoe UI" w:cs="Segoe UI"/>
+          <w:i/>
+          <w:iCs/>
+          <w:sz w:val="24"/>
+          <w:szCs w:val="24"/>
+        </w:rPr>
+        <w:t xml:space="preserve">Code: </w:t>
       </w:r>
       <w:hyperlink r:id="rId8" w:history="1">
         <w:r>
           <w:rPr>
             <w:rStyle w:val="Hyperlink"/>
+            <w:rFonts w:ascii="Segoe UI" w:hAnsi="Segoe UI" w:cs="Segoe UI"/>
             <w:i/>
             <w:iCs/>
             <w:sz w:val="24"/>
@@ -701,23 +1661,215 @@
       <w:pPr>
         <w:spacing w:line="240" w:lineRule="auto"/>
         <w:rPr>
-          <w:i/>
-          <w:iCs/>
-          <w:sz w:val="24"/>
-          <w:szCs w:val="24"/>
-        </w:rPr>
-      </w:pPr>
-      <w:r>
-        <w:rPr>
-          <w:i/>
-          <w:iCs/>
-          <w:sz w:val="24"/>
-          <w:szCs w:val="24"/>
-        </w:rPr>
+          <w:rFonts w:ascii="Segoe UI" w:hAnsi="Segoe UI" w:cs="Segoe UI"/>
+          <w:i/>
+          <w:iCs/>
+          <w:sz w:val="24"/>
+          <w:szCs w:val="24"/>
+        </w:rPr>
+      </w:pPr>
+    </w:p>
+    <w:p>
+      <w:pPr>
+        <w:spacing w:line="240" w:lineRule="auto"/>
+        <w:rPr>
+          <w:rFonts w:ascii="Segoe UI" w:hAnsi="Segoe UI" w:cs="Segoe UI"/>
+          <w:sz w:val="24"/>
+          <w:szCs w:val="24"/>
+        </w:rPr>
+      </w:pPr>
+      <w:r>
+        <w:rPr>
+          <w:rFonts w:ascii="Segoe UI" w:hAnsi="Segoe UI" w:cs="Segoe UI"/>
+          <w:sz w:val="24"/>
+          <w:szCs w:val="24"/>
+        </w:rPr>
+        <w:t>TC:</w:t>
+      </w:r>
+      <w:r>
+        <w:rPr>
+          <w:rFonts w:ascii="Segoe UI" w:hAnsi="Segoe UI" w:cs="Segoe UI"/>
+          <w:sz w:val="24"/>
+          <w:szCs w:val="24"/>
+        </w:rPr>
+        <w:t xml:space="preserve"> O(n) and SC</w:t>
+      </w:r>
+      <w:proofErr w:type="gramStart"/>
+      <w:r>
+        <w:rPr>
+          <w:rFonts w:ascii="Segoe UI" w:hAnsi="Segoe UI" w:cs="Segoe UI"/>
+          <w:sz w:val="24"/>
+          <w:szCs w:val="24"/>
+        </w:rPr>
+        <w:t>:O(</w:t>
+      </w:r>
+      <w:proofErr w:type="gramEnd"/>
+      <w:r>
+        <w:rPr>
+          <w:rFonts w:ascii="Segoe UI" w:hAnsi="Segoe UI" w:cs="Segoe UI"/>
+          <w:sz w:val="24"/>
+          <w:szCs w:val="24"/>
+        </w:rPr>
+        <w:t>1)</w:t>
+      </w:r>
+    </w:p>
+    <w:p>
+      <w:pPr>
+        <w:spacing w:line="240" w:lineRule="auto"/>
+        <w:rPr>
+          <w:rFonts w:ascii="Segoe UI" w:hAnsi="Segoe UI" w:cs="Segoe UI"/>
+          <w:i/>
+          <w:iCs/>
+          <w:sz w:val="24"/>
+          <w:szCs w:val="24"/>
+        </w:rPr>
+      </w:pPr>
+    </w:p>
+    <w:p>
+      <w:pPr>
+        <w:spacing w:line="240" w:lineRule="auto"/>
+        <w:rPr>
+          <w:rFonts w:ascii="Segoe UI" w:hAnsi="Segoe UI" w:cs="Segoe UI"/>
+          <w:i/>
+          <w:iCs/>
+          <w:sz w:val="24"/>
+          <w:szCs w:val="24"/>
+        </w:rPr>
+      </w:pPr>
+    </w:p>
+    <w:p>
+      <w:pPr>
+        <w:spacing w:line="240" w:lineRule="auto"/>
+        <w:rPr>
+          <w:rFonts w:ascii="Segoe UI" w:hAnsi="Segoe UI" w:cs="Segoe UI"/>
+          <w:i/>
+          <w:iCs/>
+          <w:sz w:val="24"/>
+          <w:szCs w:val="24"/>
+        </w:rPr>
+      </w:pPr>
+    </w:p>
+    <w:p>
+      <w:pPr>
+        <w:spacing w:line="240" w:lineRule="auto"/>
+        <w:rPr>
+          <w:rFonts w:ascii="Segoe UI" w:hAnsi="Segoe UI" w:cs="Segoe UI"/>
+          <w:i/>
+          <w:iCs/>
+          <w:sz w:val="24"/>
+          <w:szCs w:val="24"/>
+        </w:rPr>
+      </w:pPr>
+    </w:p>
+    <w:p>
+      <w:pPr>
+        <w:spacing w:line="240" w:lineRule="auto"/>
+        <w:rPr>
+          <w:rFonts w:ascii="Segoe UI" w:hAnsi="Segoe UI" w:cs="Segoe UI"/>
+          <w:i/>
+          <w:iCs/>
+          <w:sz w:val="24"/>
+          <w:szCs w:val="24"/>
+        </w:rPr>
+      </w:pPr>
+    </w:p>
+    <w:p>
+      <w:pPr>
+        <w:spacing w:line="240" w:lineRule="auto"/>
+        <w:rPr>
+          <w:rFonts w:ascii="Segoe UI" w:hAnsi="Segoe UI" w:cs="Segoe UI"/>
+          <w:i/>
+          <w:iCs/>
+          <w:sz w:val="24"/>
+          <w:szCs w:val="24"/>
+        </w:rPr>
+      </w:pPr>
+    </w:p>
+    <w:p>
+      <w:pPr>
+        <w:spacing w:line="240" w:lineRule="auto"/>
+        <w:rPr>
+          <w:rFonts w:ascii="Segoe UI" w:hAnsi="Segoe UI" w:cs="Segoe UI"/>
+          <w:i/>
+          <w:iCs/>
+          <w:sz w:val="24"/>
+          <w:szCs w:val="24"/>
+        </w:rPr>
+      </w:pPr>
+    </w:p>
+    <w:p>
+      <w:pPr>
+        <w:spacing w:line="240" w:lineRule="auto"/>
+        <w:rPr>
+          <w:rFonts w:ascii="Segoe UI" w:hAnsi="Segoe UI" w:cs="Segoe UI"/>
+          <w:i/>
+          <w:iCs/>
+          <w:sz w:val="24"/>
+          <w:szCs w:val="24"/>
+        </w:rPr>
+      </w:pPr>
+    </w:p>
+    <w:p>
+      <w:pPr>
+        <w:spacing w:line="240" w:lineRule="auto"/>
+        <w:rPr>
+          <w:rFonts w:ascii="Segoe UI" w:hAnsi="Segoe UI" w:cs="Segoe UI"/>
+          <w:i/>
+          <w:iCs/>
+          <w:sz w:val="24"/>
+          <w:szCs w:val="24"/>
+        </w:rPr>
+      </w:pPr>
+    </w:p>
+    <w:p>
+      <w:pPr>
+        <w:spacing w:line="240" w:lineRule="auto"/>
+        <w:rPr>
+          <w:rFonts w:ascii="Segoe UI" w:hAnsi="Segoe UI" w:cs="Segoe UI"/>
+          <w:i/>
+          <w:iCs/>
+          <w:sz w:val="24"/>
+          <w:szCs w:val="24"/>
+        </w:rPr>
+      </w:pPr>
+    </w:p>
+    <w:p>
+      <w:pPr>
+        <w:spacing w:line="240" w:lineRule="auto"/>
+        <w:rPr>
+          <w:rFonts w:ascii="Segoe UI" w:hAnsi="Segoe UI" w:cs="Segoe UI"/>
+          <w:i/>
+          <w:iCs/>
+          <w:sz w:val="24"/>
+          <w:szCs w:val="24"/>
+        </w:rPr>
+      </w:pPr>
+    </w:p>
+    <w:p>
+      <w:pPr>
+        <w:spacing w:line="240" w:lineRule="auto"/>
+        <w:rPr>
+          <w:rFonts w:ascii="Segoe UI" w:hAnsi="Segoe UI" w:cs="Segoe UI"/>
+          <w:i/>
+          <w:iCs/>
+          <w:sz w:val="24"/>
+          <w:szCs w:val="24"/>
+        </w:rPr>
+      </w:pPr>
+      <w:r>
+        <w:rPr>
+          <w:rFonts w:ascii="Segoe UI" w:hAnsi="Segoe UI" w:cs="Segoe UI"/>
+          <w:i/>
+          <w:iCs/>
+          <w:sz w:val="24"/>
+          <w:szCs w:val="24"/>
+        </w:rPr>
+        <w:lastRenderedPageBreak/>
         <w:t xml:space="preserve">Problem 3: </w:t>
       </w:r>
       <w:r>
         <w:rPr>
+          <w:rFonts w:ascii="Segoe UI" w:hAnsi="Segoe UI" w:cs="Segoe UI"/>
           <w:i/>
           <w:iCs/>
           <w:sz w:val="24"/>
@@ -730,12 +1882,14 @@
       <w:pPr>
         <w:spacing w:line="240" w:lineRule="auto"/>
         <w:rPr>
-          <w:sz w:val="24"/>
-          <w:szCs w:val="24"/>
-        </w:rPr>
-      </w:pPr>
-      <w:r>
-        <w:rPr>
+          <w:rFonts w:ascii="Segoe UI" w:hAnsi="Segoe UI" w:cs="Segoe UI"/>
+          <w:sz w:val="24"/>
+          <w:szCs w:val="24"/>
+        </w:rPr>
+      </w:pPr>
+      <w:r>
+        <w:rPr>
+          <w:rFonts w:ascii="Segoe UI" w:hAnsi="Segoe UI" w:cs="Segoe UI"/>
           <w:sz w:val="24"/>
           <w:szCs w:val="24"/>
         </w:rPr>
@@ -745,10 +1899,29 @@
         <w:r>
           <w:rPr>
             <w:rStyle w:val="Hyperlink"/>
+            <w:rFonts w:ascii="Segoe UI" w:hAnsi="Segoe UI" w:cs="Segoe UI"/>
             <w:sz w:val="24"/>
             <w:szCs w:val="24"/>
           </w:rPr>
-          <w:t>https://leetcode.com/problems/merge-sorted-array/</w:t>
+          <w:t>https://leetcode.com/problems/</w:t>
+        </w:r>
+        <w:r>
+          <w:rPr>
+            <w:rStyle w:val="Hyperlink"/>
+            <w:rFonts w:ascii="Segoe UI" w:hAnsi="Segoe UI" w:cs="Segoe UI"/>
+            <w:sz w:val="24"/>
+            <w:szCs w:val="24"/>
+          </w:rPr>
+          <w:t>m</w:t>
+        </w:r>
+        <w:r>
+          <w:rPr>
+            <w:rStyle w:val="Hyperlink"/>
+            <w:rFonts w:ascii="Segoe UI" w:hAnsi="Segoe UI" w:cs="Segoe UI"/>
+            <w:sz w:val="24"/>
+            <w:szCs w:val="24"/>
+          </w:rPr>
+          <w:t>erge-sorted-array/</w:t>
         </w:r>
       </w:hyperlink>
     </w:p>
@@ -756,12 +1929,816 @@
       <w:pPr>
         <w:spacing w:line="240" w:lineRule="auto"/>
         <w:rPr>
-          <w:sz w:val="24"/>
-          <w:szCs w:val="24"/>
-        </w:rPr>
-      </w:pPr>
-      <w:r>
-        <w:rPr>
+          <w:rFonts w:ascii="Segoe UI" w:hAnsi="Segoe UI" w:cs="Segoe UI"/>
+          <w:sz w:val="24"/>
+          <w:szCs w:val="24"/>
+        </w:rPr>
+      </w:pPr>
+      <w:r>
+        <w:rPr>
+          <w:rFonts w:ascii="Segoe UI" w:hAnsi="Segoe UI" w:cs="Segoe UI"/>
+          <w:sz w:val="24"/>
+          <w:szCs w:val="24"/>
+        </w:rPr>
+        <w:t>Statement:</w:t>
+      </w:r>
+    </w:p>
+    <w:p>
+      <w:pPr>
+        <w:shd w:val="clear" w:color="auto" w:fill="FFFFFF"/>
+        <w:spacing w:after="240" w:line="240" w:lineRule="auto"/>
+        <w:rPr>
+          <w:rFonts w:ascii="Segoe UI" w:eastAsia="Times New Roman" w:hAnsi="Segoe UI" w:cs="Segoe UI"/>
+          <w:color w:val="263238"/>
+          <w:sz w:val="21"/>
+          <w:szCs w:val="21"/>
+          <w:lang w:eastAsia="en-IN"/>
+        </w:rPr>
+      </w:pPr>
+      <w:r>
+        <w:rPr>
+          <w:rFonts w:ascii="Segoe UI" w:eastAsia="Times New Roman" w:hAnsi="Segoe UI" w:cs="Segoe UI"/>
+          <w:color w:val="263238"/>
+          <w:sz w:val="21"/>
+          <w:szCs w:val="21"/>
+          <w:lang w:eastAsia="en-IN"/>
+        </w:rPr>
+        <w:t>You are given two integer arrays </w:t>
+      </w:r>
+      <w:r>
+        <w:rPr>
+          <w:rFonts w:ascii="Courier New" w:eastAsia="Times New Roman" w:hAnsi="Courier New" w:cs="Courier New"/>
+          <w:color w:val="546E7A"/>
+          <w:sz w:val="20"/>
+          <w:szCs w:val="20"/>
+          <w:shd w:val="clear" w:color="auto" w:fill="F7F9FA"/>
+          <w:lang w:eastAsia="en-IN"/>
+        </w:rPr>
+        <w:t>nums1</w:t>
+      </w:r>
+      <w:r>
+        <w:rPr>
+          <w:rFonts w:ascii="Segoe UI" w:eastAsia="Times New Roman" w:hAnsi="Segoe UI" w:cs="Segoe UI"/>
+          <w:color w:val="263238"/>
+          <w:sz w:val="21"/>
+          <w:szCs w:val="21"/>
+          <w:lang w:eastAsia="en-IN"/>
+        </w:rPr>
+        <w:t> and </w:t>
+      </w:r>
+      <w:r>
+        <w:rPr>
+          <w:rFonts w:ascii="Courier New" w:eastAsia="Times New Roman" w:hAnsi="Courier New" w:cs="Courier New"/>
+          <w:color w:val="546E7A"/>
+          <w:sz w:val="20"/>
+          <w:szCs w:val="20"/>
+          <w:shd w:val="clear" w:color="auto" w:fill="F7F9FA"/>
+          <w:lang w:eastAsia="en-IN"/>
+        </w:rPr>
+        <w:t>nums2</w:t>
+      </w:r>
+      <w:r>
+        <w:rPr>
+          <w:rFonts w:ascii="Segoe UI" w:eastAsia="Times New Roman" w:hAnsi="Segoe UI" w:cs="Segoe UI"/>
+          <w:color w:val="263238"/>
+          <w:sz w:val="21"/>
+          <w:szCs w:val="21"/>
+          <w:lang w:eastAsia="en-IN"/>
+        </w:rPr>
+        <w:t>, sorted in </w:t>
+      </w:r>
+      <w:r>
+        <w:rPr>
+          <w:rFonts w:ascii="Segoe UI" w:eastAsia="Times New Roman" w:hAnsi="Segoe UI" w:cs="Segoe UI"/>
+          <w:b/>
+          <w:bCs/>
+          <w:color w:val="263238"/>
+          <w:sz w:val="21"/>
+          <w:szCs w:val="21"/>
+          <w:lang w:eastAsia="en-IN"/>
+        </w:rPr>
+        <w:t>non-decreasing order</w:t>
+      </w:r>
+      <w:r>
+        <w:rPr>
+          <w:rFonts w:ascii="Segoe UI" w:eastAsia="Times New Roman" w:hAnsi="Segoe UI" w:cs="Segoe UI"/>
+          <w:color w:val="263238"/>
+          <w:sz w:val="21"/>
+          <w:szCs w:val="21"/>
+          <w:lang w:eastAsia="en-IN"/>
+        </w:rPr>
+        <w:t>, and two integers </w:t>
+      </w:r>
+      <w:r>
+        <w:rPr>
+          <w:rFonts w:ascii="Courier New" w:eastAsia="Times New Roman" w:hAnsi="Courier New" w:cs="Courier New"/>
+          <w:color w:val="546E7A"/>
+          <w:sz w:val="20"/>
+          <w:szCs w:val="20"/>
+          <w:shd w:val="clear" w:color="auto" w:fill="F7F9FA"/>
+          <w:lang w:eastAsia="en-IN"/>
+        </w:rPr>
+        <w:t>m</w:t>
+      </w:r>
+      <w:r>
+        <w:rPr>
+          <w:rFonts w:ascii="Segoe UI" w:eastAsia="Times New Roman" w:hAnsi="Segoe UI" w:cs="Segoe UI"/>
+          <w:color w:val="263238"/>
+          <w:sz w:val="21"/>
+          <w:szCs w:val="21"/>
+          <w:lang w:eastAsia="en-IN"/>
+        </w:rPr>
+        <w:t> and </w:t>
+      </w:r>
+      <w:r>
+        <w:rPr>
+          <w:rFonts w:ascii="Courier New" w:eastAsia="Times New Roman" w:hAnsi="Courier New" w:cs="Courier New"/>
+          <w:color w:val="546E7A"/>
+          <w:sz w:val="20"/>
+          <w:szCs w:val="20"/>
+          <w:shd w:val="clear" w:color="auto" w:fill="F7F9FA"/>
+          <w:lang w:eastAsia="en-IN"/>
+        </w:rPr>
+        <w:t>n</w:t>
+      </w:r>
+      <w:r>
+        <w:rPr>
+          <w:rFonts w:ascii="Segoe UI" w:eastAsia="Times New Roman" w:hAnsi="Segoe UI" w:cs="Segoe UI"/>
+          <w:color w:val="263238"/>
+          <w:sz w:val="21"/>
+          <w:szCs w:val="21"/>
+          <w:lang w:eastAsia="en-IN"/>
+        </w:rPr>
+        <w:t>, representing the number of elements in </w:t>
+      </w:r>
+      <w:r>
+        <w:rPr>
+          <w:rFonts w:ascii="Courier New" w:eastAsia="Times New Roman" w:hAnsi="Courier New" w:cs="Courier New"/>
+          <w:color w:val="546E7A"/>
+          <w:sz w:val="20"/>
+          <w:szCs w:val="20"/>
+          <w:shd w:val="clear" w:color="auto" w:fill="F7F9FA"/>
+          <w:lang w:eastAsia="en-IN"/>
+        </w:rPr>
+        <w:t>nums1</w:t>
+      </w:r>
+      <w:r>
+        <w:rPr>
+          <w:rFonts w:ascii="Segoe UI" w:eastAsia="Times New Roman" w:hAnsi="Segoe UI" w:cs="Segoe UI"/>
+          <w:color w:val="263238"/>
+          <w:sz w:val="21"/>
+          <w:szCs w:val="21"/>
+          <w:lang w:eastAsia="en-IN"/>
+        </w:rPr>
+        <w:t> and </w:t>
+      </w:r>
+      <w:r>
+        <w:rPr>
+          <w:rFonts w:ascii="Courier New" w:eastAsia="Times New Roman" w:hAnsi="Courier New" w:cs="Courier New"/>
+          <w:color w:val="546E7A"/>
+          <w:sz w:val="20"/>
+          <w:szCs w:val="20"/>
+          <w:shd w:val="clear" w:color="auto" w:fill="F7F9FA"/>
+          <w:lang w:eastAsia="en-IN"/>
+        </w:rPr>
+        <w:t>nums2</w:t>
+      </w:r>
+      <w:r>
+        <w:rPr>
+          <w:rFonts w:ascii="Segoe UI" w:eastAsia="Times New Roman" w:hAnsi="Segoe UI" w:cs="Segoe UI"/>
+          <w:color w:val="263238"/>
+          <w:sz w:val="21"/>
+          <w:szCs w:val="21"/>
+          <w:lang w:eastAsia="en-IN"/>
+        </w:rPr>
+        <w:t> respectively.</w:t>
+      </w:r>
+    </w:p>
+    <w:p>
+      <w:pPr>
+        <w:shd w:val="clear" w:color="auto" w:fill="FFFFFF"/>
+        <w:spacing w:after="240" w:line="240" w:lineRule="auto"/>
+        <w:rPr>
+          <w:rFonts w:ascii="Segoe UI" w:eastAsia="Times New Roman" w:hAnsi="Segoe UI" w:cs="Segoe UI"/>
+          <w:color w:val="263238"/>
+          <w:sz w:val="21"/>
+          <w:szCs w:val="21"/>
+          <w:lang w:eastAsia="en-IN"/>
+        </w:rPr>
+      </w:pPr>
+      <w:r>
+        <w:rPr>
+          <w:rFonts w:ascii="Segoe UI" w:eastAsia="Times New Roman" w:hAnsi="Segoe UI" w:cs="Segoe UI"/>
+          <w:b/>
+          <w:bCs/>
+          <w:color w:val="263238"/>
+          <w:sz w:val="21"/>
+          <w:szCs w:val="21"/>
+          <w:lang w:eastAsia="en-IN"/>
+        </w:rPr>
+        <w:t>Merge</w:t>
+      </w:r>
+      <w:r>
+        <w:rPr>
+          <w:rFonts w:ascii="Segoe UI" w:eastAsia="Times New Roman" w:hAnsi="Segoe UI" w:cs="Segoe UI"/>
+          <w:color w:val="263238"/>
+          <w:sz w:val="21"/>
+          <w:szCs w:val="21"/>
+          <w:lang w:eastAsia="en-IN"/>
+        </w:rPr>
+        <w:t> </w:t>
+      </w:r>
+      <w:r>
+        <w:rPr>
+          <w:rFonts w:ascii="Courier New" w:eastAsia="Times New Roman" w:hAnsi="Courier New" w:cs="Courier New"/>
+          <w:color w:val="546E7A"/>
+          <w:sz w:val="20"/>
+          <w:szCs w:val="20"/>
+          <w:shd w:val="clear" w:color="auto" w:fill="F7F9FA"/>
+          <w:lang w:eastAsia="en-IN"/>
+        </w:rPr>
+        <w:t>nums1</w:t>
+      </w:r>
+      <w:r>
+        <w:rPr>
+          <w:rFonts w:ascii="Segoe UI" w:eastAsia="Times New Roman" w:hAnsi="Segoe UI" w:cs="Segoe UI"/>
+          <w:color w:val="263238"/>
+          <w:sz w:val="21"/>
+          <w:szCs w:val="21"/>
+          <w:lang w:eastAsia="en-IN"/>
+        </w:rPr>
+        <w:t> and </w:t>
+      </w:r>
+      <w:r>
+        <w:rPr>
+          <w:rFonts w:ascii="Courier New" w:eastAsia="Times New Roman" w:hAnsi="Courier New" w:cs="Courier New"/>
+          <w:color w:val="546E7A"/>
+          <w:sz w:val="20"/>
+          <w:szCs w:val="20"/>
+          <w:shd w:val="clear" w:color="auto" w:fill="F7F9FA"/>
+          <w:lang w:eastAsia="en-IN"/>
+        </w:rPr>
+        <w:t>nums2</w:t>
+      </w:r>
+      <w:r>
+        <w:rPr>
+          <w:rFonts w:ascii="Segoe UI" w:eastAsia="Times New Roman" w:hAnsi="Segoe UI" w:cs="Segoe UI"/>
+          <w:color w:val="263238"/>
+          <w:sz w:val="21"/>
+          <w:szCs w:val="21"/>
+          <w:lang w:eastAsia="en-IN"/>
+        </w:rPr>
+        <w:t> into a single array sorted in </w:t>
+      </w:r>
+      <w:r>
+        <w:rPr>
+          <w:rFonts w:ascii="Segoe UI" w:eastAsia="Times New Roman" w:hAnsi="Segoe UI" w:cs="Segoe UI"/>
+          <w:b/>
+          <w:bCs/>
+          <w:color w:val="263238"/>
+          <w:sz w:val="21"/>
+          <w:szCs w:val="21"/>
+          <w:lang w:eastAsia="en-IN"/>
+        </w:rPr>
+        <w:t>non-decreasing order</w:t>
+      </w:r>
+      <w:r>
+        <w:rPr>
+          <w:rFonts w:ascii="Segoe UI" w:eastAsia="Times New Roman" w:hAnsi="Segoe UI" w:cs="Segoe UI"/>
+          <w:color w:val="263238"/>
+          <w:sz w:val="21"/>
+          <w:szCs w:val="21"/>
+          <w:lang w:eastAsia="en-IN"/>
+        </w:rPr>
+        <w:t>.</w:t>
+      </w:r>
+    </w:p>
+    <w:p>
+      <w:pPr>
+        <w:shd w:val="clear" w:color="auto" w:fill="FFFFFF"/>
+        <w:spacing w:after="240" w:line="240" w:lineRule="auto"/>
+        <w:rPr>
+          <w:rFonts w:ascii="Segoe UI" w:eastAsia="Times New Roman" w:hAnsi="Segoe UI" w:cs="Segoe UI"/>
+          <w:color w:val="263238"/>
+          <w:sz w:val="21"/>
+          <w:szCs w:val="21"/>
+          <w:lang w:eastAsia="en-IN"/>
+        </w:rPr>
+      </w:pPr>
+      <w:r>
+        <w:rPr>
+          <w:rFonts w:ascii="Segoe UI" w:eastAsia="Times New Roman" w:hAnsi="Segoe UI" w:cs="Segoe UI"/>
+          <w:color w:val="263238"/>
+          <w:sz w:val="21"/>
+          <w:szCs w:val="21"/>
+          <w:lang w:eastAsia="en-IN"/>
+        </w:rPr>
+        <w:t>The final sorted array should not be returned by the function, but instead be </w:t>
+      </w:r>
+      <w:r>
+        <w:rPr>
+          <w:rFonts w:ascii="Segoe UI" w:eastAsia="Times New Roman" w:hAnsi="Segoe UI" w:cs="Segoe UI"/>
+          <w:i/>
+          <w:iCs/>
+          <w:color w:val="263238"/>
+          <w:sz w:val="21"/>
+          <w:szCs w:val="21"/>
+          <w:lang w:eastAsia="en-IN"/>
+        </w:rPr>
+        <w:t>stored inside the array </w:t>
+      </w:r>
+      <w:r>
+        <w:rPr>
+          <w:rFonts w:ascii="Courier New" w:eastAsia="Times New Roman" w:hAnsi="Courier New" w:cs="Courier New"/>
+          <w:color w:val="546E7A"/>
+          <w:sz w:val="20"/>
+          <w:szCs w:val="20"/>
+          <w:shd w:val="clear" w:color="auto" w:fill="F7F9FA"/>
+          <w:lang w:eastAsia="en-IN"/>
+        </w:rPr>
+        <w:t>nums1</w:t>
+      </w:r>
+      <w:r>
+        <w:rPr>
+          <w:rFonts w:ascii="Segoe UI" w:eastAsia="Times New Roman" w:hAnsi="Segoe UI" w:cs="Segoe UI"/>
+          <w:color w:val="263238"/>
+          <w:sz w:val="21"/>
+          <w:szCs w:val="21"/>
+          <w:lang w:eastAsia="en-IN"/>
+        </w:rPr>
+        <w:t>. To accommodate this, </w:t>
+      </w:r>
+      <w:r>
+        <w:rPr>
+          <w:rFonts w:ascii="Courier New" w:eastAsia="Times New Roman" w:hAnsi="Courier New" w:cs="Courier New"/>
+          <w:color w:val="546E7A"/>
+          <w:sz w:val="20"/>
+          <w:szCs w:val="20"/>
+          <w:shd w:val="clear" w:color="auto" w:fill="F7F9FA"/>
+          <w:lang w:eastAsia="en-IN"/>
+        </w:rPr>
+        <w:t>nums1</w:t>
+      </w:r>
+      <w:r>
+        <w:rPr>
+          <w:rFonts w:ascii="Segoe UI" w:eastAsia="Times New Roman" w:hAnsi="Segoe UI" w:cs="Segoe UI"/>
+          <w:color w:val="263238"/>
+          <w:sz w:val="21"/>
+          <w:szCs w:val="21"/>
+          <w:lang w:eastAsia="en-IN"/>
+        </w:rPr>
+        <w:t> has a length of </w:t>
+      </w:r>
+      <w:r>
+        <w:rPr>
+          <w:rFonts w:ascii="Courier New" w:eastAsia="Times New Roman" w:hAnsi="Courier New" w:cs="Courier New"/>
+          <w:color w:val="546E7A"/>
+          <w:sz w:val="20"/>
+          <w:szCs w:val="20"/>
+          <w:shd w:val="clear" w:color="auto" w:fill="F7F9FA"/>
+          <w:lang w:eastAsia="en-IN"/>
+        </w:rPr>
+        <w:t>m + n</w:t>
+      </w:r>
+      <w:r>
+        <w:rPr>
+          <w:rFonts w:ascii="Segoe UI" w:eastAsia="Times New Roman" w:hAnsi="Segoe UI" w:cs="Segoe UI"/>
+          <w:color w:val="263238"/>
+          <w:sz w:val="21"/>
+          <w:szCs w:val="21"/>
+          <w:lang w:eastAsia="en-IN"/>
+        </w:rPr>
+        <w:t>, where the first </w:t>
+      </w:r>
+      <w:r>
+        <w:rPr>
+          <w:rFonts w:ascii="Courier New" w:eastAsia="Times New Roman" w:hAnsi="Courier New" w:cs="Courier New"/>
+          <w:color w:val="546E7A"/>
+          <w:sz w:val="20"/>
+          <w:szCs w:val="20"/>
+          <w:shd w:val="clear" w:color="auto" w:fill="F7F9FA"/>
+          <w:lang w:eastAsia="en-IN"/>
+        </w:rPr>
+        <w:t>m</w:t>
+      </w:r>
+      <w:r>
+        <w:rPr>
+          <w:rFonts w:ascii="Segoe UI" w:eastAsia="Times New Roman" w:hAnsi="Segoe UI" w:cs="Segoe UI"/>
+          <w:color w:val="263238"/>
+          <w:sz w:val="21"/>
+          <w:szCs w:val="21"/>
+          <w:lang w:eastAsia="en-IN"/>
+        </w:rPr>
+        <w:t> elements denote the elements that should be merged, and the last </w:t>
+      </w:r>
+      <w:r>
+        <w:rPr>
+          <w:rFonts w:ascii="Courier New" w:eastAsia="Times New Roman" w:hAnsi="Courier New" w:cs="Courier New"/>
+          <w:color w:val="546E7A"/>
+          <w:sz w:val="20"/>
+          <w:szCs w:val="20"/>
+          <w:shd w:val="clear" w:color="auto" w:fill="F7F9FA"/>
+          <w:lang w:eastAsia="en-IN"/>
+        </w:rPr>
+        <w:t>n</w:t>
+      </w:r>
+      <w:r>
+        <w:rPr>
+          <w:rFonts w:ascii="Segoe UI" w:eastAsia="Times New Roman" w:hAnsi="Segoe UI" w:cs="Segoe UI"/>
+          <w:color w:val="263238"/>
+          <w:sz w:val="21"/>
+          <w:szCs w:val="21"/>
+          <w:lang w:eastAsia="en-IN"/>
+        </w:rPr>
+        <w:t> elements are set to </w:t>
+      </w:r>
+      <w:r>
+        <w:rPr>
+          <w:rFonts w:ascii="Courier New" w:eastAsia="Times New Roman" w:hAnsi="Courier New" w:cs="Courier New"/>
+          <w:color w:val="546E7A"/>
+          <w:sz w:val="20"/>
+          <w:szCs w:val="20"/>
+          <w:shd w:val="clear" w:color="auto" w:fill="F7F9FA"/>
+          <w:lang w:eastAsia="en-IN"/>
+        </w:rPr>
+        <w:t>0</w:t>
+      </w:r>
+      <w:r>
+        <w:rPr>
+          <w:rFonts w:ascii="Segoe UI" w:eastAsia="Times New Roman" w:hAnsi="Segoe UI" w:cs="Segoe UI"/>
+          <w:color w:val="263238"/>
+          <w:sz w:val="21"/>
+          <w:szCs w:val="21"/>
+          <w:lang w:eastAsia="en-IN"/>
+        </w:rPr>
+        <w:t> and should be ignored. </w:t>
+      </w:r>
+      <w:r>
+        <w:rPr>
+          <w:rFonts w:ascii="Courier New" w:eastAsia="Times New Roman" w:hAnsi="Courier New" w:cs="Courier New"/>
+          <w:color w:val="546E7A"/>
+          <w:sz w:val="20"/>
+          <w:szCs w:val="20"/>
+          <w:shd w:val="clear" w:color="auto" w:fill="F7F9FA"/>
+          <w:lang w:eastAsia="en-IN"/>
+        </w:rPr>
+        <w:t>nums2</w:t>
+      </w:r>
+      <w:r>
+        <w:rPr>
+          <w:rFonts w:ascii="Segoe UI" w:eastAsia="Times New Roman" w:hAnsi="Segoe UI" w:cs="Segoe UI"/>
+          <w:color w:val="263238"/>
+          <w:sz w:val="21"/>
+          <w:szCs w:val="21"/>
+          <w:lang w:eastAsia="en-IN"/>
+        </w:rPr>
+        <w:t> has a length of </w:t>
+      </w:r>
+      <w:r>
+        <w:rPr>
+          <w:rFonts w:ascii="Courier New" w:eastAsia="Times New Roman" w:hAnsi="Courier New" w:cs="Courier New"/>
+          <w:color w:val="546E7A"/>
+          <w:sz w:val="20"/>
+          <w:szCs w:val="20"/>
+          <w:shd w:val="clear" w:color="auto" w:fill="F7F9FA"/>
+          <w:lang w:eastAsia="en-IN"/>
+        </w:rPr>
+        <w:t>n</w:t>
+      </w:r>
+      <w:r>
+        <w:rPr>
+          <w:rFonts w:ascii="Segoe UI" w:eastAsia="Times New Roman" w:hAnsi="Segoe UI" w:cs="Segoe UI"/>
+          <w:color w:val="263238"/>
+          <w:sz w:val="21"/>
+          <w:szCs w:val="21"/>
+          <w:lang w:eastAsia="en-IN"/>
+        </w:rPr>
+        <w:t>.</w:t>
+      </w:r>
+    </w:p>
+    <w:p>
+      <w:pPr>
+        <w:shd w:val="clear" w:color="auto" w:fill="FFFFFF"/>
+        <w:spacing w:after="240" w:line="240" w:lineRule="auto"/>
+        <w:rPr>
+          <w:rFonts w:ascii="Segoe UI" w:eastAsia="Times New Roman" w:hAnsi="Segoe UI" w:cs="Segoe UI"/>
+          <w:color w:val="263238"/>
+          <w:sz w:val="21"/>
+          <w:szCs w:val="21"/>
+          <w:lang w:eastAsia="en-IN"/>
+        </w:rPr>
+      </w:pPr>
+      <w:r>
+        <w:rPr>
+          <w:rFonts w:ascii="Segoe UI" w:eastAsia="Times New Roman" w:hAnsi="Segoe UI" w:cs="Segoe UI"/>
+          <w:color w:val="263238"/>
+          <w:sz w:val="21"/>
+          <w:szCs w:val="21"/>
+          <w:lang w:eastAsia="en-IN"/>
+        </w:rPr>
+        <w:t> </w:t>
+      </w:r>
+    </w:p>
+    <w:p>
+      <w:pPr>
+        <w:shd w:val="clear" w:color="auto" w:fill="FFFFFF"/>
+        <w:spacing w:after="240" w:line="240" w:lineRule="auto"/>
+        <w:rPr>
+          <w:rFonts w:ascii="Segoe UI" w:eastAsia="Times New Roman" w:hAnsi="Segoe UI" w:cs="Segoe UI"/>
+          <w:color w:val="263238"/>
+          <w:sz w:val="21"/>
+          <w:szCs w:val="21"/>
+          <w:lang w:eastAsia="en-IN"/>
+        </w:rPr>
+      </w:pPr>
+      <w:r>
+        <w:rPr>
+          <w:rFonts w:ascii="Segoe UI" w:eastAsia="Times New Roman" w:hAnsi="Segoe UI" w:cs="Segoe UI"/>
+          <w:b/>
+          <w:bCs/>
+          <w:color w:val="263238"/>
+          <w:sz w:val="21"/>
+          <w:szCs w:val="21"/>
+          <w:lang w:eastAsia="en-IN"/>
+        </w:rPr>
+        <w:t>Example 1:</w:t>
+      </w:r>
+    </w:p>
+    <w:p>
+      <w:pPr>
+        <w:shd w:val="clear" w:color="auto" w:fill="F7F9FA"/>
+        <w:tabs>
+          <w:tab w:val="left" w:pos="916"/>
+          <w:tab w:val="left" w:pos="1832"/>
+          <w:tab w:val="left" w:pos="2748"/>
+          <w:tab w:val="left" w:pos="3664"/>
+          <w:tab w:val="left" w:pos="4580"/>
+          <w:tab w:val="left" w:pos="5496"/>
+          <w:tab w:val="left" w:pos="6412"/>
+          <w:tab w:val="left" w:pos="7328"/>
+          <w:tab w:val="left" w:pos="8244"/>
+          <w:tab w:val="left" w:pos="9160"/>
+          <w:tab w:val="left" w:pos="10076"/>
+          <w:tab w:val="left" w:pos="10992"/>
+          <w:tab w:val="left" w:pos="11908"/>
+          <w:tab w:val="left" w:pos="12824"/>
+          <w:tab w:val="left" w:pos="13740"/>
+          <w:tab w:val="left" w:pos="14656"/>
+        </w:tabs>
+        <w:spacing w:after="240" w:line="240" w:lineRule="auto"/>
+        <w:rPr>
+          <w:rFonts w:ascii="Consolas" w:eastAsia="Times New Roman" w:hAnsi="Consolas" w:cs="Courier New"/>
+          <w:color w:val="263238"/>
+          <w:sz w:val="20"/>
+          <w:szCs w:val="20"/>
+          <w:lang w:eastAsia="en-IN"/>
+        </w:rPr>
+      </w:pPr>
+      <w:r>
+        <w:rPr>
+          <w:rFonts w:ascii="Consolas" w:eastAsia="Times New Roman" w:hAnsi="Consolas" w:cs="Courier New"/>
+          <w:b/>
+          <w:bCs/>
+          <w:color w:val="263238"/>
+          <w:sz w:val="20"/>
+          <w:szCs w:val="20"/>
+          <w:lang w:eastAsia="en-IN"/>
+        </w:rPr>
+        <w:t>Input:</w:t>
+      </w:r>
+      <w:r>
+        <w:rPr>
+          <w:rFonts w:ascii="Consolas" w:eastAsia="Times New Roman" w:hAnsi="Consolas" w:cs="Courier New"/>
+          <w:color w:val="263238"/>
+          <w:sz w:val="20"/>
+          <w:szCs w:val="20"/>
+          <w:lang w:eastAsia="en-IN"/>
+        </w:rPr>
+        <w:t xml:space="preserve"> nums1 = [1,2,3,0,0,0], m = 3, nums2 = [2,5,6], n = 3</w:t>
+      </w:r>
+    </w:p>
+    <w:p>
+      <w:pPr>
+        <w:shd w:val="clear" w:color="auto" w:fill="F7F9FA"/>
+        <w:tabs>
+          <w:tab w:val="left" w:pos="916"/>
+          <w:tab w:val="left" w:pos="1832"/>
+          <w:tab w:val="left" w:pos="2748"/>
+          <w:tab w:val="left" w:pos="3664"/>
+          <w:tab w:val="left" w:pos="4580"/>
+          <w:tab w:val="left" w:pos="5496"/>
+          <w:tab w:val="left" w:pos="6412"/>
+          <w:tab w:val="left" w:pos="7328"/>
+          <w:tab w:val="left" w:pos="8244"/>
+          <w:tab w:val="left" w:pos="9160"/>
+          <w:tab w:val="left" w:pos="10076"/>
+          <w:tab w:val="left" w:pos="10992"/>
+          <w:tab w:val="left" w:pos="11908"/>
+          <w:tab w:val="left" w:pos="12824"/>
+          <w:tab w:val="left" w:pos="13740"/>
+          <w:tab w:val="left" w:pos="14656"/>
+        </w:tabs>
+        <w:spacing w:after="240" w:line="240" w:lineRule="auto"/>
+        <w:rPr>
+          <w:rFonts w:ascii="Consolas" w:eastAsia="Times New Roman" w:hAnsi="Consolas" w:cs="Courier New"/>
+          <w:color w:val="263238"/>
+          <w:sz w:val="20"/>
+          <w:szCs w:val="20"/>
+          <w:lang w:eastAsia="en-IN"/>
+        </w:rPr>
+      </w:pPr>
+      <w:r>
+        <w:rPr>
+          <w:rFonts w:ascii="Consolas" w:eastAsia="Times New Roman" w:hAnsi="Consolas" w:cs="Courier New"/>
+          <w:b/>
+          <w:bCs/>
+          <w:color w:val="263238"/>
+          <w:sz w:val="20"/>
+          <w:szCs w:val="20"/>
+          <w:lang w:eastAsia="en-IN"/>
+        </w:rPr>
+        <w:t>Output:</w:t>
+      </w:r>
+      <w:r>
+        <w:rPr>
+          <w:rFonts w:ascii="Consolas" w:eastAsia="Times New Roman" w:hAnsi="Consolas" w:cs="Courier New"/>
+          <w:color w:val="263238"/>
+          <w:sz w:val="20"/>
+          <w:szCs w:val="20"/>
+          <w:lang w:eastAsia="en-IN"/>
+        </w:rPr>
+        <w:t xml:space="preserve"> [1,2,2,3,5,6]</w:t>
+      </w:r>
+    </w:p>
+    <w:p>
+      <w:pPr>
+        <w:shd w:val="clear" w:color="auto" w:fill="F7F9FA"/>
+        <w:tabs>
+          <w:tab w:val="left" w:pos="916"/>
+          <w:tab w:val="left" w:pos="1832"/>
+          <w:tab w:val="left" w:pos="2748"/>
+          <w:tab w:val="left" w:pos="3664"/>
+          <w:tab w:val="left" w:pos="4580"/>
+          <w:tab w:val="left" w:pos="5496"/>
+          <w:tab w:val="left" w:pos="6412"/>
+          <w:tab w:val="left" w:pos="7328"/>
+          <w:tab w:val="left" w:pos="8244"/>
+          <w:tab w:val="left" w:pos="9160"/>
+          <w:tab w:val="left" w:pos="10076"/>
+          <w:tab w:val="left" w:pos="10992"/>
+          <w:tab w:val="left" w:pos="11908"/>
+          <w:tab w:val="left" w:pos="12824"/>
+          <w:tab w:val="left" w:pos="13740"/>
+          <w:tab w:val="left" w:pos="14656"/>
+        </w:tabs>
+        <w:spacing w:after="240" w:line="240" w:lineRule="auto"/>
+        <w:rPr>
+          <w:rFonts w:ascii="Consolas" w:eastAsia="Times New Roman" w:hAnsi="Consolas" w:cs="Courier New"/>
+          <w:color w:val="263238"/>
+          <w:sz w:val="20"/>
+          <w:szCs w:val="20"/>
+          <w:lang w:eastAsia="en-IN"/>
+        </w:rPr>
+      </w:pPr>
+      <w:r>
+        <w:rPr>
+          <w:rFonts w:ascii="Consolas" w:eastAsia="Times New Roman" w:hAnsi="Consolas" w:cs="Courier New"/>
+          <w:b/>
+          <w:bCs/>
+          <w:color w:val="263238"/>
+          <w:sz w:val="20"/>
+          <w:szCs w:val="20"/>
+          <w:lang w:eastAsia="en-IN"/>
+        </w:rPr>
+        <w:t>Explanation:</w:t>
+      </w:r>
+      <w:r>
+        <w:rPr>
+          <w:rFonts w:ascii="Consolas" w:eastAsia="Times New Roman" w:hAnsi="Consolas" w:cs="Courier New"/>
+          <w:color w:val="263238"/>
+          <w:sz w:val="20"/>
+          <w:szCs w:val="20"/>
+          <w:lang w:eastAsia="en-IN"/>
+        </w:rPr>
+        <w:t xml:space="preserve"> The arrays we are merging are [1,2,3] and [2,5,6].</w:t>
+      </w:r>
+    </w:p>
+    <w:p>
+      <w:pPr>
+        <w:shd w:val="clear" w:color="auto" w:fill="F7F9FA"/>
+        <w:tabs>
+          <w:tab w:val="left" w:pos="916"/>
+          <w:tab w:val="left" w:pos="1832"/>
+          <w:tab w:val="left" w:pos="2748"/>
+          <w:tab w:val="left" w:pos="3664"/>
+          <w:tab w:val="left" w:pos="4580"/>
+          <w:tab w:val="left" w:pos="5496"/>
+          <w:tab w:val="left" w:pos="6412"/>
+          <w:tab w:val="left" w:pos="7328"/>
+          <w:tab w:val="left" w:pos="8244"/>
+          <w:tab w:val="left" w:pos="9160"/>
+          <w:tab w:val="left" w:pos="10076"/>
+          <w:tab w:val="left" w:pos="10992"/>
+          <w:tab w:val="left" w:pos="11908"/>
+          <w:tab w:val="left" w:pos="12824"/>
+          <w:tab w:val="left" w:pos="13740"/>
+          <w:tab w:val="left" w:pos="14656"/>
+        </w:tabs>
+        <w:spacing w:after="240" w:line="240" w:lineRule="auto"/>
+        <w:rPr>
+          <w:rFonts w:ascii="Consolas" w:eastAsia="Times New Roman" w:hAnsi="Consolas" w:cs="Courier New"/>
+          <w:color w:val="263238"/>
+          <w:sz w:val="20"/>
+          <w:szCs w:val="20"/>
+          <w:lang w:eastAsia="en-IN"/>
+        </w:rPr>
+      </w:pPr>
+      <w:r>
+        <w:rPr>
+          <w:rFonts w:ascii="Consolas" w:eastAsia="Times New Roman" w:hAnsi="Consolas" w:cs="Courier New"/>
+          <w:color w:val="263238"/>
+          <w:sz w:val="20"/>
+          <w:szCs w:val="20"/>
+          <w:lang w:eastAsia="en-IN"/>
+        </w:rPr>
+        <w:t>The result of the merge is [</w:t>
+      </w:r>
+      <w:r>
+        <w:rPr>
+          <w:rFonts w:ascii="Consolas" w:eastAsia="Times New Roman" w:hAnsi="Consolas" w:cs="Courier New"/>
+          <w:color w:val="263238"/>
+          <w:sz w:val="20"/>
+          <w:szCs w:val="20"/>
+          <w:u w:val="single"/>
+          <w:lang w:eastAsia="en-IN"/>
+        </w:rPr>
+        <w:t>1</w:t>
+      </w:r>
+      <w:r>
+        <w:rPr>
+          <w:rFonts w:ascii="Consolas" w:eastAsia="Times New Roman" w:hAnsi="Consolas" w:cs="Courier New"/>
+          <w:color w:val="263238"/>
+          <w:sz w:val="20"/>
+          <w:szCs w:val="20"/>
+          <w:lang w:eastAsia="en-IN"/>
+        </w:rPr>
+        <w:t>,</w:t>
+      </w:r>
+      <w:r>
+        <w:rPr>
+          <w:rFonts w:ascii="Consolas" w:eastAsia="Times New Roman" w:hAnsi="Consolas" w:cs="Courier New"/>
+          <w:color w:val="263238"/>
+          <w:sz w:val="20"/>
+          <w:szCs w:val="20"/>
+          <w:u w:val="single"/>
+          <w:lang w:eastAsia="en-IN"/>
+        </w:rPr>
+        <w:t>2</w:t>
+      </w:r>
+      <w:r>
+        <w:rPr>
+          <w:rFonts w:ascii="Consolas" w:eastAsia="Times New Roman" w:hAnsi="Consolas" w:cs="Courier New"/>
+          <w:color w:val="263238"/>
+          <w:sz w:val="20"/>
+          <w:szCs w:val="20"/>
+          <w:lang w:eastAsia="en-IN"/>
+        </w:rPr>
+        <w:t>,2,</w:t>
+      </w:r>
+      <w:r>
+        <w:rPr>
+          <w:rFonts w:ascii="Consolas" w:eastAsia="Times New Roman" w:hAnsi="Consolas" w:cs="Courier New"/>
+          <w:color w:val="263238"/>
+          <w:sz w:val="20"/>
+          <w:szCs w:val="20"/>
+          <w:u w:val="single"/>
+          <w:lang w:eastAsia="en-IN"/>
+        </w:rPr>
+        <w:t>3</w:t>
+      </w:r>
+      <w:r>
+        <w:rPr>
+          <w:rFonts w:ascii="Consolas" w:eastAsia="Times New Roman" w:hAnsi="Consolas" w:cs="Courier New"/>
+          <w:color w:val="263238"/>
+          <w:sz w:val="20"/>
+          <w:szCs w:val="20"/>
+          <w:lang w:eastAsia="en-IN"/>
+        </w:rPr>
+        <w:t>,5,6] with the underlined elements coming from nums1.</w:t>
+      </w:r>
+    </w:p>
+    <w:p>
+      <w:pPr>
+        <w:spacing w:line="240" w:lineRule="auto"/>
+        <w:rPr>
+          <w:rFonts w:ascii="Segoe UI" w:hAnsi="Segoe UI" w:cs="Segoe UI"/>
+          <w:sz w:val="24"/>
+          <w:szCs w:val="24"/>
+        </w:rPr>
+      </w:pPr>
+      <w:r>
+        <w:rPr>
+          <w:rFonts w:ascii="Segoe UI" w:hAnsi="Segoe UI" w:cs="Segoe UI"/>
           <w:sz w:val="24"/>
           <w:szCs w:val="24"/>
         </w:rPr>
@@ -772,12 +2749,14 @@
       <w:pPr>
         <w:spacing w:line="240" w:lineRule="auto"/>
         <w:rPr>
-          <w:sz w:val="24"/>
-          <w:szCs w:val="24"/>
-        </w:rPr>
-      </w:pPr>
-      <w:r>
-        <w:rPr>
+          <w:rFonts w:ascii="Segoe UI" w:hAnsi="Segoe UI" w:cs="Segoe UI"/>
+          <w:sz w:val="24"/>
+          <w:szCs w:val="24"/>
+        </w:rPr>
+      </w:pPr>
+      <w:r>
+        <w:rPr>
+          <w:rFonts w:ascii="Segoe UI" w:hAnsi="Segoe UI" w:cs="Segoe UI"/>
           <w:sz w:val="24"/>
           <w:szCs w:val="24"/>
         </w:rPr>
@@ -788,12 +2767,14 @@
       <w:pPr>
         <w:spacing w:line="240" w:lineRule="auto"/>
         <w:rPr>
-          <w:sz w:val="24"/>
-          <w:szCs w:val="24"/>
-        </w:rPr>
-      </w:pPr>
-      <w:r>
-        <w:rPr>
+          <w:rFonts w:ascii="Segoe UI" w:hAnsi="Segoe UI" w:cs="Segoe UI"/>
+          <w:sz w:val="24"/>
+          <w:szCs w:val="24"/>
+        </w:rPr>
+      </w:pPr>
+      <w:r>
+        <w:rPr>
+          <w:rFonts w:ascii="Segoe UI" w:hAnsi="Segoe UI" w:cs="Segoe UI"/>
           <w:sz w:val="24"/>
           <w:szCs w:val="24"/>
         </w:rPr>
@@ -803,6 +2784,7 @@
       <w:proofErr w:type="gramStart"/>
       <w:r>
         <w:rPr>
+          <w:rFonts w:ascii="Segoe UI" w:hAnsi="Segoe UI" w:cs="Segoe UI"/>
           <w:sz w:val="24"/>
           <w:szCs w:val="24"/>
         </w:rPr>
@@ -812,6 +2794,7 @@
       <w:proofErr w:type="gramEnd"/>
       <w:r>
         <w:rPr>
+          <w:rFonts w:ascii="Segoe UI" w:hAnsi="Segoe UI" w:cs="Segoe UI"/>
           <w:sz w:val="24"/>
           <w:szCs w:val="24"/>
         </w:rPr>
@@ -822,12 +2805,14 @@
       <w:pPr>
         <w:spacing w:line="240" w:lineRule="auto"/>
         <w:rPr>
-          <w:sz w:val="24"/>
-          <w:szCs w:val="24"/>
-        </w:rPr>
-      </w:pPr>
-      <w:r>
-        <w:rPr>
+          <w:rFonts w:ascii="Segoe UI" w:hAnsi="Segoe UI" w:cs="Segoe UI"/>
+          <w:sz w:val="24"/>
+          <w:szCs w:val="24"/>
+        </w:rPr>
+      </w:pPr>
+      <w:r>
+        <w:rPr>
+          <w:rFonts w:ascii="Segoe UI" w:hAnsi="Segoe UI" w:cs="Segoe UI"/>
           <w:sz w:val="24"/>
           <w:szCs w:val="24"/>
         </w:rPr>
@@ -835,6 +2820,7 @@
       </w:r>
       <w:r>
         <w:rPr>
+          <w:rFonts w:ascii="Segoe UI" w:hAnsi="Segoe UI" w:cs="Segoe UI"/>
           <w:sz w:val="24"/>
           <w:szCs w:val="24"/>
         </w:rPr>
@@ -844,6 +2830,7 @@
       <w:proofErr w:type="gramStart"/>
       <w:r>
         <w:rPr>
+          <w:rFonts w:ascii="Segoe UI" w:hAnsi="Segoe UI" w:cs="Segoe UI"/>
           <w:sz w:val="24"/>
           <w:szCs w:val="24"/>
         </w:rPr>
@@ -853,6 +2840,7 @@
       <w:proofErr w:type="gramEnd"/>
       <w:r>
         <w:rPr>
+          <w:rFonts w:ascii="Segoe UI" w:hAnsi="Segoe UI" w:cs="Segoe UI"/>
           <w:sz w:val="24"/>
           <w:szCs w:val="24"/>
         </w:rPr>
@@ -863,12 +2851,14 @@
       <w:pPr>
         <w:spacing w:line="240" w:lineRule="auto"/>
         <w:rPr>
-          <w:sz w:val="24"/>
-          <w:szCs w:val="24"/>
-        </w:rPr>
-      </w:pPr>
-      <w:r>
-        <w:rPr>
+          <w:rFonts w:ascii="Segoe UI" w:hAnsi="Segoe UI" w:cs="Segoe UI"/>
+          <w:sz w:val="24"/>
+          <w:szCs w:val="24"/>
+        </w:rPr>
+      </w:pPr>
+      <w:r>
+        <w:rPr>
+          <w:rFonts w:ascii="Segoe UI" w:hAnsi="Segoe UI" w:cs="Segoe UI"/>
           <w:sz w:val="24"/>
           <w:szCs w:val="24"/>
         </w:rPr>
@@ -878,6 +2868,7 @@
       <w:proofErr w:type="gramStart"/>
       <w:r>
         <w:rPr>
+          <w:rFonts w:ascii="Segoe UI" w:hAnsi="Segoe UI" w:cs="Segoe UI"/>
           <w:sz w:val="24"/>
           <w:szCs w:val="24"/>
         </w:rPr>
@@ -887,6 +2878,7 @@
       <w:proofErr w:type="gramEnd"/>
       <w:r>
         <w:rPr>
+          <w:rFonts w:ascii="Segoe UI" w:hAnsi="Segoe UI" w:cs="Segoe UI"/>
           <w:sz w:val="24"/>
           <w:szCs w:val="24"/>
         </w:rPr>
@@ -897,26 +2889,28 @@
       <w:pPr>
         <w:spacing w:line="240" w:lineRule="auto"/>
         <w:rPr>
-          <w:i/>
-          <w:iCs/>
-          <w:sz w:val="24"/>
-          <w:szCs w:val="24"/>
-        </w:rPr>
-      </w:pPr>
-      <w:r>
-        <w:rPr>
-          <w:i/>
-          <w:iCs/>
-          <w:sz w:val="24"/>
-          <w:szCs w:val="24"/>
-        </w:rPr>
-        <w:lastRenderedPageBreak/>
+          <w:rFonts w:ascii="Segoe UI" w:hAnsi="Segoe UI" w:cs="Segoe UI"/>
+          <w:i/>
+          <w:iCs/>
+          <w:sz w:val="24"/>
+          <w:szCs w:val="24"/>
+        </w:rPr>
+      </w:pPr>
+      <w:r>
+        <w:rPr>
+          <w:rFonts w:ascii="Segoe UI" w:hAnsi="Segoe UI" w:cs="Segoe UI"/>
+          <w:i/>
+          <w:iCs/>
+          <w:sz w:val="24"/>
+          <w:szCs w:val="24"/>
+        </w:rPr>
         <w:t xml:space="preserve">Code: </w:t>
       </w:r>
       <w:hyperlink r:id="rId10" w:history="1">
         <w:r>
           <w:rPr>
             <w:rStyle w:val="Hyperlink"/>
+            <w:rFonts w:ascii="Segoe UI" w:hAnsi="Segoe UI" w:cs="Segoe UI"/>
             <w:i/>
             <w:iCs/>
             <w:sz w:val="24"/>
@@ -930,34 +2924,107 @@
       <w:pPr>
         <w:spacing w:line="240" w:lineRule="auto"/>
         <w:rPr>
-          <w:i/>
-          <w:iCs/>
-          <w:sz w:val="24"/>
-          <w:szCs w:val="24"/>
-        </w:rPr>
-      </w:pPr>
-    </w:p>
-    <w:p>
-      <w:pPr>
-        <w:spacing w:line="240" w:lineRule="auto"/>
-        <w:rPr>
-          <w:i/>
-          <w:iCs/>
-          <w:sz w:val="24"/>
-          <w:szCs w:val="24"/>
-        </w:rPr>
-      </w:pPr>
-      <w:r>
-        <w:rPr>
-          <w:i/>
-          <w:iCs/>
-          <w:sz w:val="24"/>
-          <w:szCs w:val="24"/>
-        </w:rPr>
+          <w:rFonts w:ascii="Segoe UI" w:hAnsi="Segoe UI" w:cs="Segoe UI"/>
+          <w:i/>
+          <w:iCs/>
+          <w:sz w:val="24"/>
+          <w:szCs w:val="24"/>
+        </w:rPr>
+      </w:pPr>
+    </w:p>
+    <w:p>
+      <w:pPr>
+        <w:spacing w:line="240" w:lineRule="auto"/>
+        <w:rPr>
+          <w:rFonts w:ascii="Segoe UI" w:hAnsi="Segoe UI" w:cs="Segoe UI"/>
+          <w:sz w:val="24"/>
+          <w:szCs w:val="24"/>
+        </w:rPr>
+      </w:pPr>
+      <w:r>
+        <w:rPr>
+          <w:rFonts w:ascii="Segoe UI" w:hAnsi="Segoe UI" w:cs="Segoe UI"/>
+          <w:sz w:val="24"/>
+          <w:szCs w:val="24"/>
+        </w:rPr>
+        <w:t>TC</w:t>
+      </w:r>
+      <w:r>
+        <w:rPr>
+          <w:rFonts w:ascii="Segoe UI" w:hAnsi="Segoe UI" w:cs="Segoe UI"/>
+          <w:sz w:val="24"/>
+          <w:szCs w:val="24"/>
+        </w:rPr>
+        <w:t xml:space="preserve">: O(len1) because we traverse every element of both the arrays so O(len1+len2) becomes O(len1) because len1 is larger and SC: </w:t>
+      </w:r>
+      <w:proofErr w:type="gramStart"/>
+      <w:r>
+        <w:rPr>
+          <w:rFonts w:ascii="Segoe UI" w:hAnsi="Segoe UI" w:cs="Segoe UI"/>
+          <w:sz w:val="24"/>
+          <w:szCs w:val="24"/>
+        </w:rPr>
+        <w:t>O(</w:t>
+      </w:r>
+      <w:proofErr w:type="gramEnd"/>
+      <w:r>
+        <w:rPr>
+          <w:rFonts w:ascii="Segoe UI" w:hAnsi="Segoe UI" w:cs="Segoe UI"/>
+          <w:sz w:val="24"/>
+          <w:szCs w:val="24"/>
+        </w:rPr>
+        <w:t>1)</w:t>
+      </w:r>
+    </w:p>
+    <w:p>
+      <w:pPr>
+        <w:spacing w:line="240" w:lineRule="auto"/>
+        <w:rPr>
+          <w:rFonts w:ascii="Segoe UI" w:hAnsi="Segoe UI" w:cs="Segoe UI"/>
+          <w:i/>
+          <w:iCs/>
+          <w:sz w:val="24"/>
+          <w:szCs w:val="24"/>
+        </w:rPr>
+      </w:pPr>
+    </w:p>
+    <w:p>
+      <w:pPr>
+        <w:spacing w:line="240" w:lineRule="auto"/>
+        <w:rPr>
+          <w:rFonts w:ascii="Segoe UI" w:hAnsi="Segoe UI" w:cs="Segoe UI"/>
+          <w:i/>
+          <w:iCs/>
+          <w:sz w:val="24"/>
+          <w:szCs w:val="24"/>
+        </w:rPr>
+      </w:pPr>
+    </w:p>
+    <w:p>
+      <w:pPr>
+        <w:spacing w:line="240" w:lineRule="auto"/>
+        <w:rPr>
+          <w:rFonts w:ascii="Segoe UI" w:hAnsi="Segoe UI" w:cs="Segoe UI"/>
+          <w:i/>
+          <w:iCs/>
+          <w:sz w:val="24"/>
+          <w:szCs w:val="24"/>
+        </w:rPr>
+      </w:pPr>
+      <w:r>
+        <w:rPr>
+          <w:rFonts w:ascii="Segoe UI" w:hAnsi="Segoe UI" w:cs="Segoe UI"/>
+          <w:i/>
+          <w:iCs/>
+          <w:sz w:val="24"/>
+          <w:szCs w:val="24"/>
+        </w:rPr>
+        <w:lastRenderedPageBreak/>
         <w:t xml:space="preserve">Problem 4: </w:t>
       </w:r>
       <w:r>
         <w:rPr>
+          <w:rFonts w:ascii="Segoe UI" w:hAnsi="Segoe UI" w:cs="Segoe UI"/>
           <w:i/>
           <w:iCs/>
           <w:sz w:val="24"/>
@@ -970,12 +3037,14 @@
       <w:pPr>
         <w:spacing w:line="240" w:lineRule="auto"/>
         <w:rPr>
-          <w:sz w:val="24"/>
-          <w:szCs w:val="24"/>
-        </w:rPr>
-      </w:pPr>
-      <w:r>
-        <w:rPr>
+          <w:rFonts w:ascii="Segoe UI" w:hAnsi="Segoe UI" w:cs="Segoe UI"/>
+          <w:sz w:val="24"/>
+          <w:szCs w:val="24"/>
+        </w:rPr>
+      </w:pPr>
+      <w:r>
+        <w:rPr>
+          <w:rFonts w:ascii="Segoe UI" w:hAnsi="Segoe UI" w:cs="Segoe UI"/>
           <w:sz w:val="24"/>
           <w:szCs w:val="24"/>
         </w:rPr>
@@ -985,10 +3054,29 @@
         <w:r>
           <w:rPr>
             <w:rStyle w:val="Hyperlink"/>
+            <w:rFonts w:ascii="Segoe UI" w:hAnsi="Segoe UI" w:cs="Segoe UI"/>
             <w:sz w:val="24"/>
             <w:szCs w:val="24"/>
           </w:rPr>
-          <w:t>https://leetcode.com/problems/move-zeroes/</w:t>
+          <w:t>https://leetcode.com/problem</w:t>
+        </w:r>
+        <w:r>
+          <w:rPr>
+            <w:rStyle w:val="Hyperlink"/>
+            <w:rFonts w:ascii="Segoe UI" w:hAnsi="Segoe UI" w:cs="Segoe UI"/>
+            <w:sz w:val="24"/>
+            <w:szCs w:val="24"/>
+          </w:rPr>
+          <w:t>s</w:t>
+        </w:r>
+        <w:r>
+          <w:rPr>
+            <w:rStyle w:val="Hyperlink"/>
+            <w:rFonts w:ascii="Segoe UI" w:hAnsi="Segoe UI" w:cs="Segoe UI"/>
+            <w:sz w:val="24"/>
+            <w:szCs w:val="24"/>
+          </w:rPr>
+          <w:t>/move-zeroes/</w:t>
         </w:r>
       </w:hyperlink>
     </w:p>
@@ -996,12 +3084,213 @@
       <w:pPr>
         <w:spacing w:line="240" w:lineRule="auto"/>
         <w:rPr>
-          <w:sz w:val="24"/>
-          <w:szCs w:val="24"/>
-        </w:rPr>
-      </w:pPr>
-      <w:r>
-        <w:rPr>
+          <w:rFonts w:ascii="Segoe UI" w:hAnsi="Segoe UI" w:cs="Segoe UI"/>
+          <w:sz w:val="24"/>
+          <w:szCs w:val="24"/>
+        </w:rPr>
+      </w:pPr>
+      <w:r>
+        <w:rPr>
+          <w:rFonts w:ascii="Segoe UI" w:hAnsi="Segoe UI" w:cs="Segoe UI"/>
+          <w:sz w:val="24"/>
+          <w:szCs w:val="24"/>
+        </w:rPr>
+        <w:t>Statement:</w:t>
+      </w:r>
+    </w:p>
+    <w:p>
+      <w:pPr>
+        <w:pStyle w:val="NormalWeb"/>
+        <w:shd w:val="clear" w:color="auto" w:fill="FFFFFF"/>
+        <w:spacing w:before="0" w:beforeAutospacing="0" w:after="240" w:afterAutospacing="0"/>
+        <w:rPr>
+          <w:rFonts w:ascii="Segoe UI" w:hAnsi="Segoe UI" w:cs="Segoe UI"/>
+          <w:color w:val="263238"/>
+          <w:sz w:val="21"/>
+          <w:szCs w:val="21"/>
+        </w:rPr>
+      </w:pPr>
+      <w:r>
+        <w:rPr>
+          <w:rFonts w:ascii="Segoe UI" w:hAnsi="Segoe UI" w:cs="Segoe UI"/>
+          <w:color w:val="263238"/>
+          <w:sz w:val="21"/>
+          <w:szCs w:val="21"/>
+        </w:rPr>
+        <w:t>Given an integer array </w:t>
+      </w:r>
+      <w:proofErr w:type="spellStart"/>
+      <w:r>
+        <w:rPr>
+          <w:rStyle w:val="HTMLCode"/>
+          <w:color w:val="546E7A"/>
+          <w:shd w:val="clear" w:color="auto" w:fill="F7F9FA"/>
+        </w:rPr>
+        <w:t>nums</w:t>
+      </w:r>
+      <w:proofErr w:type="spellEnd"/>
+      <w:r>
+        <w:rPr>
+          <w:rFonts w:ascii="Segoe UI" w:hAnsi="Segoe UI" w:cs="Segoe UI"/>
+          <w:color w:val="263238"/>
+          <w:sz w:val="21"/>
+          <w:szCs w:val="21"/>
+        </w:rPr>
+        <w:t>, move all </w:t>
+      </w:r>
+      <w:r>
+        <w:rPr>
+          <w:rStyle w:val="HTMLCode"/>
+          <w:color w:val="546E7A"/>
+          <w:shd w:val="clear" w:color="auto" w:fill="F7F9FA"/>
+        </w:rPr>
+        <w:t>0</w:t>
+      </w:r>
+      <w:r>
+        <w:rPr>
+          <w:rFonts w:ascii="Segoe UI" w:hAnsi="Segoe UI" w:cs="Segoe UI"/>
+          <w:color w:val="263238"/>
+          <w:sz w:val="21"/>
+          <w:szCs w:val="21"/>
+        </w:rPr>
+        <w:t>'s to the end of it while maintaining the relative order of the non-zero elements.</w:t>
+      </w:r>
+    </w:p>
+    <w:p>
+      <w:pPr>
+        <w:pStyle w:val="NormalWeb"/>
+        <w:shd w:val="clear" w:color="auto" w:fill="FFFFFF"/>
+        <w:spacing w:before="0" w:beforeAutospacing="0" w:after="240" w:afterAutospacing="0"/>
+        <w:rPr>
+          <w:rFonts w:ascii="Segoe UI" w:hAnsi="Segoe UI" w:cs="Segoe UI"/>
+          <w:color w:val="263238"/>
+          <w:sz w:val="21"/>
+          <w:szCs w:val="21"/>
+        </w:rPr>
+      </w:pPr>
+      <w:r>
+        <w:rPr>
+          <w:rStyle w:val="Strong"/>
+          <w:rFonts w:ascii="Segoe UI" w:hAnsi="Segoe UI" w:cs="Segoe UI"/>
+          <w:color w:val="263238"/>
+          <w:sz w:val="21"/>
+          <w:szCs w:val="21"/>
+        </w:rPr>
+        <w:t>Note</w:t>
+      </w:r>
+      <w:r>
+        <w:rPr>
+          <w:rFonts w:ascii="Segoe UI" w:hAnsi="Segoe UI" w:cs="Segoe UI"/>
+          <w:color w:val="263238"/>
+          <w:sz w:val="21"/>
+          <w:szCs w:val="21"/>
+        </w:rPr>
+        <w:t> that you must do this in-place without making a copy of the array.</w:t>
+      </w:r>
+    </w:p>
+    <w:p>
+      <w:pPr>
+        <w:pStyle w:val="NormalWeb"/>
+        <w:shd w:val="clear" w:color="auto" w:fill="FFFFFF"/>
+        <w:spacing w:before="0" w:beforeAutospacing="0" w:after="240" w:afterAutospacing="0"/>
+        <w:rPr>
+          <w:rFonts w:ascii="Segoe UI" w:hAnsi="Segoe UI" w:cs="Segoe UI"/>
+          <w:color w:val="263238"/>
+          <w:sz w:val="21"/>
+          <w:szCs w:val="21"/>
+        </w:rPr>
+      </w:pPr>
+      <w:r>
+        <w:rPr>
+          <w:rStyle w:val="Strong"/>
+          <w:rFonts w:ascii="Segoe UI" w:hAnsi="Segoe UI" w:cs="Segoe UI"/>
+          <w:color w:val="263238"/>
+          <w:sz w:val="21"/>
+          <w:szCs w:val="21"/>
+        </w:rPr>
+        <w:t>Example 1:</w:t>
+      </w:r>
+    </w:p>
+    <w:p>
+      <w:pPr>
+        <w:pStyle w:val="HTMLPreformatted"/>
+        <w:shd w:val="clear" w:color="auto" w:fill="F7F9FA"/>
+        <w:spacing w:after="240"/>
+        <w:rPr>
+          <w:rFonts w:ascii="Consolas" w:hAnsi="Consolas"/>
+          <w:color w:val="263238"/>
+        </w:rPr>
+      </w:pPr>
+      <w:r>
+        <w:rPr>
+          <w:rStyle w:val="Strong"/>
+          <w:rFonts w:ascii="Consolas" w:hAnsi="Consolas"/>
+          <w:color w:val="263238"/>
+        </w:rPr>
+        <w:t>Input:</w:t>
+      </w:r>
+      <w:r>
+        <w:rPr>
+          <w:rFonts w:ascii="Consolas" w:hAnsi="Consolas"/>
+          <w:color w:val="263238"/>
+        </w:rPr>
+        <w:t xml:space="preserve"> </w:t>
+      </w:r>
+      <w:proofErr w:type="spellStart"/>
+      <w:r>
+        <w:rPr>
+          <w:rFonts w:ascii="Consolas" w:hAnsi="Consolas"/>
+          <w:color w:val="263238"/>
+        </w:rPr>
+        <w:t>nums</w:t>
+      </w:r>
+      <w:proofErr w:type="spellEnd"/>
+      <w:r>
+        <w:rPr>
+          <w:rFonts w:ascii="Consolas" w:hAnsi="Consolas"/>
+          <w:color w:val="263238"/>
+        </w:rPr>
+        <w:t xml:space="preserve"> = [0,1,0,3,12]</w:t>
+      </w:r>
+    </w:p>
+    <w:p>
+      <w:pPr>
+        <w:pStyle w:val="HTMLPreformatted"/>
+        <w:shd w:val="clear" w:color="auto" w:fill="F7F9FA"/>
+        <w:spacing w:after="240"/>
+        <w:rPr>
+          <w:rFonts w:ascii="Consolas" w:hAnsi="Consolas"/>
+          <w:color w:val="263238"/>
+        </w:rPr>
+      </w:pPr>
+      <w:r>
+        <w:rPr>
+          <w:rStyle w:val="Strong"/>
+          <w:rFonts w:ascii="Consolas" w:hAnsi="Consolas"/>
+          <w:color w:val="263238"/>
+        </w:rPr>
+        <w:t>Output:</w:t>
+      </w:r>
+      <w:r>
+        <w:rPr>
+          <w:rFonts w:ascii="Consolas" w:hAnsi="Consolas"/>
+          <w:color w:val="263238"/>
+        </w:rPr>
+        <w:t xml:space="preserve"> [1,3,12,0,0]</w:t>
+      </w:r>
+    </w:p>
+    <w:p>
+      <w:pPr>
+        <w:spacing w:line="240" w:lineRule="auto"/>
+        <w:rPr>
+          <w:rFonts w:ascii="Segoe UI" w:hAnsi="Segoe UI" w:cs="Segoe UI"/>
+          <w:sz w:val="24"/>
+          <w:szCs w:val="24"/>
+        </w:rPr>
+      </w:pPr>
+      <w:r>
+        <w:rPr>
+          <w:rFonts w:ascii="Segoe UI" w:hAnsi="Segoe UI" w:cs="Segoe UI"/>
           <w:sz w:val="24"/>
           <w:szCs w:val="24"/>
         </w:rPr>
@@ -1012,6 +3301,964 @@
       <w:pPr>
         <w:spacing w:line="240" w:lineRule="auto"/>
         <w:rPr>
+          <w:rFonts w:ascii="Segoe UI" w:hAnsi="Segoe UI" w:cs="Segoe UI"/>
+          <w:sz w:val="24"/>
+          <w:szCs w:val="24"/>
+        </w:rPr>
+      </w:pPr>
+      <w:r>
+        <w:rPr>
+          <w:rFonts w:ascii="Segoe UI" w:hAnsi="Segoe UI" w:cs="Segoe UI"/>
+          <w:sz w:val="24"/>
+          <w:szCs w:val="24"/>
+        </w:rPr>
+        <w:t xml:space="preserve">Declare a pointer </w:t>
+      </w:r>
+      <w:proofErr w:type="spellStart"/>
+      <w:r>
+        <w:rPr>
+          <w:rFonts w:ascii="Segoe UI" w:hAnsi="Segoe UI" w:cs="Segoe UI"/>
+          <w:sz w:val="24"/>
+          <w:szCs w:val="24"/>
+        </w:rPr>
+        <w:t>ind</w:t>
+      </w:r>
+      <w:proofErr w:type="spellEnd"/>
+      <w:r>
+        <w:rPr>
+          <w:rFonts w:ascii="Segoe UI" w:hAnsi="Segoe UI" w:cs="Segoe UI"/>
+          <w:sz w:val="24"/>
+          <w:szCs w:val="24"/>
+        </w:rPr>
+        <w:t xml:space="preserve"> as 0</w:t>
+      </w:r>
+    </w:p>
+    <w:p>
+      <w:pPr>
+        <w:spacing w:line="240" w:lineRule="auto"/>
+        <w:rPr>
+          <w:rFonts w:ascii="Segoe UI" w:hAnsi="Segoe UI" w:cs="Segoe UI"/>
+          <w:sz w:val="24"/>
+          <w:szCs w:val="24"/>
+        </w:rPr>
+      </w:pPr>
+      <w:r>
+        <w:rPr>
+          <w:rFonts w:ascii="Segoe UI" w:hAnsi="Segoe UI" w:cs="Segoe UI"/>
+          <w:sz w:val="24"/>
+          <w:szCs w:val="24"/>
+        </w:rPr>
+        <w:t>Traverse the array and if you found non zero element assign array[</w:t>
+      </w:r>
+      <w:proofErr w:type="spellStart"/>
+      <w:r>
+        <w:rPr>
+          <w:rFonts w:ascii="Segoe UI" w:hAnsi="Segoe UI" w:cs="Segoe UI"/>
+          <w:sz w:val="24"/>
+          <w:szCs w:val="24"/>
+        </w:rPr>
+        <w:t>ind</w:t>
+      </w:r>
+      <w:proofErr w:type="spellEnd"/>
+      <w:r>
+        <w:rPr>
+          <w:rFonts w:ascii="Segoe UI" w:hAnsi="Segoe UI" w:cs="Segoe UI"/>
+          <w:sz w:val="24"/>
+          <w:szCs w:val="24"/>
+        </w:rPr>
+        <w:t xml:space="preserve">] = </w:t>
+      </w:r>
+      <w:proofErr w:type="gramStart"/>
+      <w:r>
+        <w:rPr>
+          <w:rFonts w:ascii="Segoe UI" w:hAnsi="Segoe UI" w:cs="Segoe UI"/>
+          <w:sz w:val="24"/>
+          <w:szCs w:val="24"/>
+        </w:rPr>
+        <w:t>array[</w:t>
+      </w:r>
+      <w:proofErr w:type="gramEnd"/>
+      <w:r>
+        <w:rPr>
+          <w:rFonts w:ascii="Segoe UI" w:hAnsi="Segoe UI" w:cs="Segoe UI"/>
+          <w:sz w:val="24"/>
+          <w:szCs w:val="24"/>
+        </w:rPr>
+        <w:t xml:space="preserve">current index in loop] and then </w:t>
+      </w:r>
+      <w:proofErr w:type="spellStart"/>
+      <w:r>
+        <w:rPr>
+          <w:rFonts w:ascii="Segoe UI" w:hAnsi="Segoe UI" w:cs="Segoe UI"/>
+          <w:sz w:val="24"/>
+          <w:szCs w:val="24"/>
+        </w:rPr>
+        <w:t>ind</w:t>
+      </w:r>
+      <w:proofErr w:type="spellEnd"/>
+      <w:r>
+        <w:rPr>
+          <w:rFonts w:ascii="Segoe UI" w:hAnsi="Segoe UI" w:cs="Segoe UI"/>
+          <w:sz w:val="24"/>
+          <w:szCs w:val="24"/>
+        </w:rPr>
+        <w:t xml:space="preserve"> is incremented</w:t>
+      </w:r>
+    </w:p>
+    <w:p>
+      <w:pPr>
+        <w:spacing w:line="240" w:lineRule="auto"/>
+        <w:rPr>
+          <w:rFonts w:ascii="Segoe UI" w:hAnsi="Segoe UI" w:cs="Segoe UI"/>
+          <w:sz w:val="24"/>
+          <w:szCs w:val="24"/>
+        </w:rPr>
+      </w:pPr>
+      <w:r>
+        <w:rPr>
+          <w:rFonts w:ascii="Segoe UI" w:hAnsi="Segoe UI" w:cs="Segoe UI"/>
+          <w:sz w:val="24"/>
+          <w:szCs w:val="24"/>
+        </w:rPr>
+        <w:t xml:space="preserve">After the end of the loop run a while loop until the </w:t>
+      </w:r>
+      <w:proofErr w:type="spellStart"/>
+      <w:r>
+        <w:rPr>
+          <w:rFonts w:ascii="Segoe UI" w:hAnsi="Segoe UI" w:cs="Segoe UI"/>
+          <w:sz w:val="24"/>
+          <w:szCs w:val="24"/>
+        </w:rPr>
+        <w:t>ind</w:t>
+      </w:r>
+      <w:proofErr w:type="spellEnd"/>
+      <w:r>
+        <w:rPr>
+          <w:rFonts w:ascii="Segoe UI" w:hAnsi="Segoe UI" w:cs="Segoe UI"/>
+          <w:sz w:val="24"/>
+          <w:szCs w:val="24"/>
+        </w:rPr>
+        <w:t xml:space="preserve"> is less than length of array</w:t>
+      </w:r>
+    </w:p>
+    <w:p>
+      <w:pPr>
+        <w:spacing w:line="240" w:lineRule="auto"/>
+        <w:rPr>
+          <w:rFonts w:ascii="Segoe UI" w:hAnsi="Segoe UI" w:cs="Segoe UI"/>
+          <w:sz w:val="24"/>
+          <w:szCs w:val="24"/>
+        </w:rPr>
+      </w:pPr>
+      <w:r>
+        <w:rPr>
+          <w:rFonts w:ascii="Segoe UI" w:hAnsi="Segoe UI" w:cs="Segoe UI"/>
+          <w:sz w:val="24"/>
+          <w:szCs w:val="24"/>
+        </w:rPr>
+        <w:t>Set array[</w:t>
+      </w:r>
+      <w:proofErr w:type="spellStart"/>
+      <w:r>
+        <w:rPr>
+          <w:rFonts w:ascii="Segoe UI" w:hAnsi="Segoe UI" w:cs="Segoe UI"/>
+          <w:sz w:val="24"/>
+          <w:szCs w:val="24"/>
+        </w:rPr>
+        <w:t>ind</w:t>
+      </w:r>
+      <w:proofErr w:type="spellEnd"/>
+      <w:r>
+        <w:rPr>
+          <w:rFonts w:ascii="Segoe UI" w:hAnsi="Segoe UI" w:cs="Segoe UI"/>
+          <w:sz w:val="24"/>
+          <w:szCs w:val="24"/>
+        </w:rPr>
+        <w:t>] as 0</w:t>
+      </w:r>
+    </w:p>
+    <w:p>
+      <w:pPr>
+        <w:spacing w:line="240" w:lineRule="auto"/>
+        <w:rPr>
+          <w:rFonts w:ascii="Segoe UI" w:hAnsi="Segoe UI" w:cs="Segoe UI"/>
+          <w:i/>
+          <w:iCs/>
+          <w:sz w:val="24"/>
+          <w:szCs w:val="24"/>
+        </w:rPr>
+      </w:pPr>
+      <w:r>
+        <w:rPr>
+          <w:rFonts w:ascii="Segoe UI" w:hAnsi="Segoe UI" w:cs="Segoe UI"/>
+          <w:i/>
+          <w:iCs/>
+          <w:sz w:val="24"/>
+          <w:szCs w:val="24"/>
+        </w:rPr>
+        <w:t xml:space="preserve">Code: </w:t>
+      </w:r>
+      <w:hyperlink r:id="rId12" w:history="1">
+        <w:r>
+          <w:rPr>
+            <w:rStyle w:val="Hyperlink"/>
+            <w:rFonts w:ascii="Segoe UI" w:hAnsi="Segoe UI" w:cs="Segoe UI"/>
+            <w:i/>
+            <w:iCs/>
+            <w:sz w:val="24"/>
+            <w:szCs w:val="24"/>
+          </w:rPr>
+          <w:t>https://github.com/Rishi143/DSASheet/blob/master/src/main/java/com/dsa/overall/_4MoveZeroes.java</w:t>
+        </w:r>
+      </w:hyperlink>
+    </w:p>
+    <w:p>
+      <w:pPr>
+        <w:spacing w:line="240" w:lineRule="auto"/>
+        <w:rPr>
+          <w:rFonts w:ascii="Segoe UI" w:hAnsi="Segoe UI" w:cs="Segoe UI"/>
+          <w:i/>
+          <w:iCs/>
+          <w:sz w:val="24"/>
+          <w:szCs w:val="24"/>
+        </w:rPr>
+      </w:pPr>
+    </w:p>
+    <w:p>
+      <w:pPr>
+        <w:spacing w:line="240" w:lineRule="auto"/>
+        <w:rPr>
+          <w:rFonts w:ascii="Segoe UI" w:hAnsi="Segoe UI" w:cs="Segoe UI"/>
+          <w:sz w:val="24"/>
+          <w:szCs w:val="24"/>
+        </w:rPr>
+      </w:pPr>
+      <w:r>
+        <w:rPr>
+          <w:rFonts w:ascii="Segoe UI" w:hAnsi="Segoe UI" w:cs="Segoe UI"/>
+          <w:sz w:val="24"/>
+          <w:szCs w:val="24"/>
+        </w:rPr>
+        <w:t>TC: O(n)</w:t>
+      </w:r>
+      <w:r>
+        <w:rPr>
+          <w:rFonts w:ascii="Segoe UI" w:hAnsi="Segoe UI" w:cs="Segoe UI"/>
+          <w:sz w:val="24"/>
+          <w:szCs w:val="24"/>
+        </w:rPr>
+        <w:t xml:space="preserve"> because we traverse the array</w:t>
+      </w:r>
+      <w:r>
+        <w:rPr>
+          <w:rFonts w:ascii="Segoe UI" w:hAnsi="Segoe UI" w:cs="Segoe UI"/>
+          <w:sz w:val="24"/>
+          <w:szCs w:val="24"/>
+        </w:rPr>
+        <w:t xml:space="preserve"> once for every element</w:t>
+      </w:r>
+      <w:r>
+        <w:rPr>
+          <w:rFonts w:ascii="Segoe UI" w:hAnsi="Segoe UI" w:cs="Segoe UI"/>
+          <w:sz w:val="24"/>
+          <w:szCs w:val="24"/>
+        </w:rPr>
+        <w:t xml:space="preserve"> and SC: </w:t>
+      </w:r>
+      <w:proofErr w:type="gramStart"/>
+      <w:r>
+        <w:rPr>
+          <w:rFonts w:ascii="Segoe UI" w:hAnsi="Segoe UI" w:cs="Segoe UI"/>
+          <w:sz w:val="24"/>
+          <w:szCs w:val="24"/>
+        </w:rPr>
+        <w:t>O(</w:t>
+      </w:r>
+      <w:proofErr w:type="gramEnd"/>
+      <w:r>
+        <w:rPr>
+          <w:rFonts w:ascii="Segoe UI" w:hAnsi="Segoe UI" w:cs="Segoe UI"/>
+          <w:sz w:val="24"/>
+          <w:szCs w:val="24"/>
+        </w:rPr>
+        <w:t>1)</w:t>
+      </w:r>
+    </w:p>
+    <w:p>
+      <w:pPr>
+        <w:spacing w:line="240" w:lineRule="auto"/>
+        <w:rPr>
+          <w:rFonts w:ascii="Segoe UI" w:hAnsi="Segoe UI" w:cs="Segoe UI"/>
+          <w:i/>
+          <w:iCs/>
+          <w:sz w:val="24"/>
+          <w:szCs w:val="24"/>
+        </w:rPr>
+      </w:pPr>
+    </w:p>
+    <w:p>
+      <w:pPr>
+        <w:spacing w:line="240" w:lineRule="auto"/>
+        <w:rPr>
+          <w:rFonts w:ascii="Segoe UI" w:hAnsi="Segoe UI" w:cs="Segoe UI"/>
+          <w:i/>
+          <w:iCs/>
+          <w:sz w:val="24"/>
+          <w:szCs w:val="24"/>
+        </w:rPr>
+      </w:pPr>
+    </w:p>
+    <w:p>
+      <w:pPr>
+        <w:spacing w:line="240" w:lineRule="auto"/>
+        <w:rPr>
+          <w:rFonts w:ascii="Segoe UI" w:hAnsi="Segoe UI" w:cs="Segoe UI"/>
+          <w:i/>
+          <w:iCs/>
+          <w:sz w:val="24"/>
+          <w:szCs w:val="24"/>
+        </w:rPr>
+      </w:pPr>
+    </w:p>
+    <w:p>
+      <w:pPr>
+        <w:spacing w:line="240" w:lineRule="auto"/>
+        <w:rPr>
+          <w:rFonts w:ascii="Segoe UI" w:hAnsi="Segoe UI" w:cs="Segoe UI"/>
+          <w:i/>
+          <w:iCs/>
+          <w:sz w:val="24"/>
+          <w:szCs w:val="24"/>
+        </w:rPr>
+      </w:pPr>
+    </w:p>
+    <w:p>
+      <w:pPr>
+        <w:spacing w:line="240" w:lineRule="auto"/>
+        <w:rPr>
+          <w:rFonts w:ascii="Segoe UI" w:hAnsi="Segoe UI" w:cs="Segoe UI"/>
+          <w:i/>
+          <w:iCs/>
+          <w:sz w:val="24"/>
+          <w:szCs w:val="24"/>
+        </w:rPr>
+      </w:pPr>
+    </w:p>
+    <w:p>
+      <w:pPr>
+        <w:spacing w:line="240" w:lineRule="auto"/>
+        <w:rPr>
+          <w:rFonts w:ascii="Segoe UI" w:hAnsi="Segoe UI" w:cs="Segoe UI"/>
+          <w:i/>
+          <w:iCs/>
+          <w:sz w:val="24"/>
+          <w:szCs w:val="24"/>
+        </w:rPr>
+      </w:pPr>
+    </w:p>
+    <w:p>
+      <w:pPr>
+        <w:spacing w:line="240" w:lineRule="auto"/>
+        <w:rPr>
+          <w:rFonts w:ascii="Segoe UI" w:hAnsi="Segoe UI" w:cs="Segoe UI"/>
+          <w:i/>
+          <w:iCs/>
+          <w:sz w:val="24"/>
+          <w:szCs w:val="24"/>
+        </w:rPr>
+      </w:pPr>
+    </w:p>
+    <w:p>
+      <w:pPr>
+        <w:spacing w:line="240" w:lineRule="auto"/>
+        <w:rPr>
+          <w:rFonts w:ascii="Segoe UI" w:hAnsi="Segoe UI" w:cs="Segoe UI"/>
+          <w:i/>
+          <w:iCs/>
+          <w:sz w:val="24"/>
+          <w:szCs w:val="24"/>
+        </w:rPr>
+      </w:pPr>
+    </w:p>
+    <w:p>
+      <w:pPr>
+        <w:spacing w:line="240" w:lineRule="auto"/>
+        <w:rPr>
+          <w:rFonts w:ascii="Segoe UI" w:hAnsi="Segoe UI" w:cs="Segoe UI"/>
+          <w:i/>
+          <w:iCs/>
+          <w:sz w:val="24"/>
+          <w:szCs w:val="24"/>
+        </w:rPr>
+      </w:pPr>
+    </w:p>
+    <w:p>
+      <w:pPr>
+        <w:spacing w:line="240" w:lineRule="auto"/>
+        <w:rPr>
+          <w:rFonts w:ascii="Segoe UI" w:hAnsi="Segoe UI" w:cs="Segoe UI"/>
+          <w:i/>
+          <w:iCs/>
+          <w:sz w:val="24"/>
+          <w:szCs w:val="24"/>
+        </w:rPr>
+      </w:pPr>
+    </w:p>
+    <w:p>
+      <w:pPr>
+        <w:spacing w:line="240" w:lineRule="auto"/>
+        <w:rPr>
+          <w:rFonts w:ascii="Segoe UI" w:hAnsi="Segoe UI" w:cs="Segoe UI"/>
+          <w:i/>
+          <w:iCs/>
+          <w:sz w:val="24"/>
+          <w:szCs w:val="24"/>
+        </w:rPr>
+      </w:pPr>
+      <w:r>
+        <w:rPr>
+          <w:rFonts w:ascii="Segoe UI" w:hAnsi="Segoe UI" w:cs="Segoe UI"/>
+          <w:i/>
+          <w:iCs/>
+          <w:sz w:val="24"/>
+          <w:szCs w:val="24"/>
+        </w:rPr>
+        <w:lastRenderedPageBreak/>
+        <w:t>Problem 5: 122 Best Time to Buy and Sell Stock II</w:t>
+      </w:r>
+    </w:p>
+    <w:p>
+      <w:pPr>
+        <w:spacing w:line="240" w:lineRule="auto"/>
+        <w:rPr>
+          <w:rFonts w:ascii="Segoe UI" w:hAnsi="Segoe UI" w:cs="Segoe UI"/>
+          <w:i/>
+          <w:iCs/>
+          <w:sz w:val="24"/>
+          <w:szCs w:val="24"/>
+        </w:rPr>
+      </w:pPr>
+      <w:r>
+        <w:rPr>
+          <w:rFonts w:ascii="Segoe UI" w:hAnsi="Segoe UI" w:cs="Segoe UI"/>
+          <w:i/>
+          <w:iCs/>
+          <w:sz w:val="24"/>
+          <w:szCs w:val="24"/>
+        </w:rPr>
+        <w:t xml:space="preserve">Link: </w:t>
+      </w:r>
+      <w:hyperlink r:id="rId13" w:history="1">
+        <w:r>
+          <w:rPr>
+            <w:rStyle w:val="Hyperlink"/>
+            <w:rFonts w:ascii="Segoe UI" w:hAnsi="Segoe UI" w:cs="Segoe UI"/>
+            <w:i/>
+            <w:iCs/>
+            <w:sz w:val="24"/>
+            <w:szCs w:val="24"/>
+          </w:rPr>
+          <w:t>https://leetcode.com/problems/best-time-to-buy-and-sell-stock-ii/</w:t>
+        </w:r>
+      </w:hyperlink>
+    </w:p>
+    <w:p>
+      <w:pPr>
+        <w:spacing w:line="240" w:lineRule="auto"/>
+        <w:rPr>
+          <w:rFonts w:ascii="Segoe UI" w:hAnsi="Segoe UI" w:cs="Segoe UI"/>
+          <w:sz w:val="24"/>
+          <w:szCs w:val="24"/>
+        </w:rPr>
+      </w:pPr>
+      <w:r>
+        <w:rPr>
+          <w:rFonts w:ascii="Segoe UI" w:hAnsi="Segoe UI" w:cs="Segoe UI"/>
+          <w:sz w:val="24"/>
+          <w:szCs w:val="24"/>
+        </w:rPr>
+        <w:t>Statement</w:t>
+      </w:r>
+      <w:r>
+        <w:rPr>
+          <w:rFonts w:ascii="Segoe UI" w:hAnsi="Segoe UI" w:cs="Segoe UI"/>
+          <w:sz w:val="24"/>
+          <w:szCs w:val="24"/>
+        </w:rPr>
+        <w:t xml:space="preserve">: </w:t>
+      </w:r>
+    </w:p>
+    <w:p>
+      <w:pPr>
+        <w:pStyle w:val="NormalWeb"/>
+        <w:shd w:val="clear" w:color="auto" w:fill="FFFFFF"/>
+        <w:spacing w:before="0" w:beforeAutospacing="0" w:after="240" w:afterAutospacing="0"/>
+        <w:rPr>
+          <w:rFonts w:ascii="Segoe UI" w:hAnsi="Segoe UI" w:cs="Segoe UI"/>
+          <w:color w:val="263238"/>
+          <w:sz w:val="21"/>
+          <w:szCs w:val="21"/>
+        </w:rPr>
+      </w:pPr>
+      <w:r>
+        <w:rPr>
+          <w:rFonts w:ascii="Segoe UI" w:hAnsi="Segoe UI" w:cs="Segoe UI"/>
+          <w:color w:val="263238"/>
+          <w:sz w:val="21"/>
+          <w:szCs w:val="21"/>
+        </w:rPr>
+        <w:t>You are given an integer array </w:t>
+      </w:r>
+      <w:r>
+        <w:rPr>
+          <w:rStyle w:val="HTMLCode"/>
+          <w:color w:val="546E7A"/>
+          <w:shd w:val="clear" w:color="auto" w:fill="F7F9FA"/>
+        </w:rPr>
+        <w:t>prices</w:t>
+      </w:r>
+      <w:r>
+        <w:rPr>
+          <w:rFonts w:ascii="Segoe UI" w:hAnsi="Segoe UI" w:cs="Segoe UI"/>
+          <w:color w:val="263238"/>
+          <w:sz w:val="21"/>
+          <w:szCs w:val="21"/>
+        </w:rPr>
+        <w:t> where </w:t>
+      </w:r>
+      <w:r>
+        <w:rPr>
+          <w:rStyle w:val="HTMLCode"/>
+          <w:color w:val="546E7A"/>
+          <w:shd w:val="clear" w:color="auto" w:fill="F7F9FA"/>
+        </w:rPr>
+        <w:t>prices[</w:t>
+      </w:r>
+      <w:proofErr w:type="spellStart"/>
+      <w:r>
+        <w:rPr>
+          <w:rStyle w:val="HTMLCode"/>
+          <w:color w:val="546E7A"/>
+          <w:shd w:val="clear" w:color="auto" w:fill="F7F9FA"/>
+        </w:rPr>
+        <w:t>i</w:t>
+      </w:r>
+      <w:proofErr w:type="spellEnd"/>
+      <w:r>
+        <w:rPr>
+          <w:rStyle w:val="HTMLCode"/>
+          <w:color w:val="546E7A"/>
+          <w:shd w:val="clear" w:color="auto" w:fill="F7F9FA"/>
+        </w:rPr>
+        <w:t>]</w:t>
+      </w:r>
+      <w:r>
+        <w:rPr>
+          <w:rFonts w:ascii="Segoe UI" w:hAnsi="Segoe UI" w:cs="Segoe UI"/>
+          <w:color w:val="263238"/>
+          <w:sz w:val="21"/>
+          <w:szCs w:val="21"/>
+        </w:rPr>
+        <w:t> is the price of a given stock on the </w:t>
+      </w:r>
+      <w:proofErr w:type="spellStart"/>
+      <w:r>
+        <w:rPr>
+          <w:rStyle w:val="HTMLCode"/>
+          <w:color w:val="546E7A"/>
+          <w:shd w:val="clear" w:color="auto" w:fill="F7F9FA"/>
+        </w:rPr>
+        <w:t>i</w:t>
+      </w:r>
+      <w:r>
+        <w:rPr>
+          <w:rStyle w:val="HTMLCode"/>
+          <w:color w:val="546E7A"/>
+          <w:sz w:val="15"/>
+          <w:szCs w:val="15"/>
+          <w:shd w:val="clear" w:color="auto" w:fill="F7F9FA"/>
+          <w:vertAlign w:val="superscript"/>
+        </w:rPr>
+        <w:t>th</w:t>
+      </w:r>
+      <w:proofErr w:type="spellEnd"/>
+      <w:r>
+        <w:rPr>
+          <w:rFonts w:ascii="Segoe UI" w:hAnsi="Segoe UI" w:cs="Segoe UI"/>
+          <w:color w:val="263238"/>
+          <w:sz w:val="21"/>
+          <w:szCs w:val="21"/>
+        </w:rPr>
+        <w:t> day.</w:t>
+      </w:r>
+    </w:p>
+    <w:p>
+      <w:pPr>
+        <w:pStyle w:val="NormalWeb"/>
+        <w:shd w:val="clear" w:color="auto" w:fill="FFFFFF"/>
+        <w:spacing w:before="0" w:beforeAutospacing="0" w:after="240" w:afterAutospacing="0"/>
+        <w:rPr>
+          <w:rFonts w:ascii="Segoe UI" w:hAnsi="Segoe UI" w:cs="Segoe UI"/>
+          <w:color w:val="263238"/>
+          <w:sz w:val="21"/>
+          <w:szCs w:val="21"/>
+        </w:rPr>
+      </w:pPr>
+      <w:r>
+        <w:rPr>
+          <w:rFonts w:ascii="Segoe UI" w:hAnsi="Segoe UI" w:cs="Segoe UI"/>
+          <w:color w:val="263238"/>
+          <w:sz w:val="21"/>
+          <w:szCs w:val="21"/>
+        </w:rPr>
+        <w:t>On each day, you may decide to buy and/or sell the stock. You can only hold </w:t>
+      </w:r>
+      <w:r>
+        <w:rPr>
+          <w:rStyle w:val="Strong"/>
+          <w:rFonts w:ascii="Segoe UI" w:hAnsi="Segoe UI" w:cs="Segoe UI"/>
+          <w:color w:val="263238"/>
+          <w:sz w:val="21"/>
+          <w:szCs w:val="21"/>
+        </w:rPr>
+        <w:t>at most one</w:t>
+      </w:r>
+      <w:r>
+        <w:rPr>
+          <w:rFonts w:ascii="Segoe UI" w:hAnsi="Segoe UI" w:cs="Segoe UI"/>
+          <w:color w:val="263238"/>
+          <w:sz w:val="21"/>
+          <w:szCs w:val="21"/>
+        </w:rPr>
+        <w:t> share of the stock at any time. However, you can buy it then immediately sell it on the </w:t>
+      </w:r>
+      <w:r>
+        <w:rPr>
+          <w:rStyle w:val="Strong"/>
+          <w:rFonts w:ascii="Segoe UI" w:hAnsi="Segoe UI" w:cs="Segoe UI"/>
+          <w:color w:val="263238"/>
+          <w:sz w:val="21"/>
+          <w:szCs w:val="21"/>
+        </w:rPr>
+        <w:t>same day</w:t>
+      </w:r>
+      <w:r>
+        <w:rPr>
+          <w:rFonts w:ascii="Segoe UI" w:hAnsi="Segoe UI" w:cs="Segoe UI"/>
+          <w:color w:val="263238"/>
+          <w:sz w:val="21"/>
+          <w:szCs w:val="21"/>
+        </w:rPr>
+        <w:t>.</w:t>
+      </w:r>
+    </w:p>
+    <w:p>
+      <w:pPr>
+        <w:pStyle w:val="NormalWeb"/>
+        <w:shd w:val="clear" w:color="auto" w:fill="FFFFFF"/>
+        <w:spacing w:before="0" w:beforeAutospacing="0" w:after="240" w:afterAutospacing="0"/>
+        <w:rPr>
+          <w:rFonts w:ascii="Segoe UI" w:hAnsi="Segoe UI" w:cs="Segoe UI"/>
+          <w:color w:val="263238"/>
+          <w:sz w:val="21"/>
+          <w:szCs w:val="21"/>
+        </w:rPr>
+      </w:pPr>
+      <w:r>
+        <w:rPr>
+          <w:rFonts w:ascii="Segoe UI" w:hAnsi="Segoe UI" w:cs="Segoe UI"/>
+          <w:color w:val="263238"/>
+          <w:sz w:val="21"/>
+          <w:szCs w:val="21"/>
+        </w:rPr>
+        <w:t>Find and return </w:t>
+      </w:r>
+      <w:r>
+        <w:rPr>
+          <w:rStyle w:val="Emphasis"/>
+          <w:rFonts w:ascii="Segoe UI" w:hAnsi="Segoe UI" w:cs="Segoe UI"/>
+          <w:color w:val="263238"/>
+          <w:sz w:val="21"/>
+          <w:szCs w:val="21"/>
+        </w:rPr>
+        <w:t>the </w:t>
+      </w:r>
+      <w:r>
+        <w:rPr>
+          <w:rStyle w:val="Strong"/>
+          <w:rFonts w:ascii="Segoe UI" w:hAnsi="Segoe UI" w:cs="Segoe UI"/>
+          <w:i/>
+          <w:iCs/>
+          <w:color w:val="263238"/>
+          <w:sz w:val="21"/>
+          <w:szCs w:val="21"/>
+        </w:rPr>
+        <w:t>maximum</w:t>
+      </w:r>
+      <w:r>
+        <w:rPr>
+          <w:rStyle w:val="Emphasis"/>
+          <w:rFonts w:ascii="Segoe UI" w:hAnsi="Segoe UI" w:cs="Segoe UI"/>
+          <w:color w:val="263238"/>
+          <w:sz w:val="21"/>
+          <w:szCs w:val="21"/>
+        </w:rPr>
+        <w:t> profit you can achieve</w:t>
+      </w:r>
+      <w:r>
+        <w:rPr>
+          <w:rFonts w:ascii="Segoe UI" w:hAnsi="Segoe UI" w:cs="Segoe UI"/>
+          <w:color w:val="263238"/>
+          <w:sz w:val="21"/>
+          <w:szCs w:val="21"/>
+        </w:rPr>
+        <w:t>.</w:t>
+      </w:r>
+    </w:p>
+    <w:p>
+      <w:pPr>
+        <w:pStyle w:val="NormalWeb"/>
+        <w:shd w:val="clear" w:color="auto" w:fill="FFFFFF"/>
+        <w:spacing w:before="0" w:beforeAutospacing="0" w:after="240" w:afterAutospacing="0"/>
+        <w:rPr>
+          <w:rFonts w:ascii="Segoe UI" w:hAnsi="Segoe UI" w:cs="Segoe UI"/>
+          <w:color w:val="263238"/>
+          <w:sz w:val="21"/>
+          <w:szCs w:val="21"/>
+        </w:rPr>
+      </w:pPr>
+      <w:r>
+        <w:rPr>
+          <w:rFonts w:ascii="Segoe UI" w:hAnsi="Segoe UI" w:cs="Segoe UI"/>
+          <w:color w:val="263238"/>
+          <w:sz w:val="21"/>
+          <w:szCs w:val="21"/>
+        </w:rPr>
+        <w:t> </w:t>
+      </w:r>
+    </w:p>
+    <w:p>
+      <w:pPr>
+        <w:pStyle w:val="NormalWeb"/>
+        <w:shd w:val="clear" w:color="auto" w:fill="FFFFFF"/>
+        <w:spacing w:before="0" w:beforeAutospacing="0" w:after="240" w:afterAutospacing="0"/>
+        <w:rPr>
+          <w:rFonts w:ascii="Segoe UI" w:hAnsi="Segoe UI" w:cs="Segoe UI"/>
+          <w:color w:val="263238"/>
+          <w:sz w:val="21"/>
+          <w:szCs w:val="21"/>
+        </w:rPr>
+      </w:pPr>
+      <w:r>
+        <w:rPr>
+          <w:rStyle w:val="Strong"/>
+          <w:rFonts w:ascii="Segoe UI" w:hAnsi="Segoe UI" w:cs="Segoe UI"/>
+          <w:color w:val="263238"/>
+          <w:sz w:val="21"/>
+          <w:szCs w:val="21"/>
+        </w:rPr>
+        <w:t>Example 1:</w:t>
+      </w:r>
+    </w:p>
+    <w:p>
+      <w:pPr>
+        <w:pStyle w:val="HTMLPreformatted"/>
+        <w:shd w:val="clear" w:color="auto" w:fill="F7F9FA"/>
+        <w:spacing w:after="240"/>
+        <w:rPr>
+          <w:rFonts w:ascii="Consolas" w:hAnsi="Consolas"/>
+          <w:color w:val="263238"/>
+        </w:rPr>
+      </w:pPr>
+      <w:r>
+        <w:rPr>
+          <w:rStyle w:val="Strong"/>
+          <w:rFonts w:ascii="Consolas" w:hAnsi="Consolas"/>
+          <w:color w:val="263238"/>
+        </w:rPr>
+        <w:t>Input:</w:t>
+      </w:r>
+      <w:r>
+        <w:rPr>
+          <w:rFonts w:ascii="Consolas" w:hAnsi="Consolas"/>
+          <w:color w:val="263238"/>
+        </w:rPr>
+        <w:t xml:space="preserve"> prices = [7,1,5,3,6,4]</w:t>
+      </w:r>
+    </w:p>
+    <w:p>
+      <w:pPr>
+        <w:pStyle w:val="HTMLPreformatted"/>
+        <w:shd w:val="clear" w:color="auto" w:fill="F7F9FA"/>
+        <w:spacing w:after="240"/>
+        <w:rPr>
+          <w:rFonts w:ascii="Consolas" w:hAnsi="Consolas"/>
+          <w:color w:val="263238"/>
+        </w:rPr>
+      </w:pPr>
+      <w:r>
+        <w:rPr>
+          <w:rStyle w:val="Strong"/>
+          <w:rFonts w:ascii="Consolas" w:hAnsi="Consolas"/>
+          <w:color w:val="263238"/>
+        </w:rPr>
+        <w:t>Output:</w:t>
+      </w:r>
+      <w:r>
+        <w:rPr>
+          <w:rFonts w:ascii="Consolas" w:hAnsi="Consolas"/>
+          <w:color w:val="263238"/>
+        </w:rPr>
+        <w:t xml:space="preserve"> 7</w:t>
+      </w:r>
+    </w:p>
+    <w:p>
+      <w:pPr>
+        <w:pStyle w:val="HTMLPreformatted"/>
+        <w:shd w:val="clear" w:color="auto" w:fill="F7F9FA"/>
+        <w:spacing w:after="240"/>
+        <w:rPr>
+          <w:rFonts w:ascii="Consolas" w:hAnsi="Consolas"/>
+          <w:color w:val="263238"/>
+        </w:rPr>
+      </w:pPr>
+      <w:r>
+        <w:rPr>
+          <w:rStyle w:val="Strong"/>
+          <w:rFonts w:ascii="Consolas" w:hAnsi="Consolas"/>
+          <w:color w:val="263238"/>
+        </w:rPr>
+        <w:t>Explanation:</w:t>
+      </w:r>
+      <w:r>
+        <w:rPr>
+          <w:rFonts w:ascii="Consolas" w:hAnsi="Consolas"/>
+          <w:color w:val="263238"/>
+        </w:rPr>
+        <w:t xml:space="preserve"> Buy on day 2 (price = 1) and sell on day 3 (price = 5), profit = 5-1 = 4.</w:t>
+      </w:r>
+    </w:p>
+    <w:p>
+      <w:pPr>
+        <w:pStyle w:val="HTMLPreformatted"/>
+        <w:shd w:val="clear" w:color="auto" w:fill="F7F9FA"/>
+        <w:spacing w:after="240"/>
+        <w:rPr>
+          <w:rFonts w:ascii="Consolas" w:hAnsi="Consolas"/>
+          <w:color w:val="263238"/>
+        </w:rPr>
+      </w:pPr>
+      <w:r>
+        <w:rPr>
+          <w:rFonts w:ascii="Consolas" w:hAnsi="Consolas"/>
+          <w:color w:val="263238"/>
+        </w:rPr>
+        <w:t>Then buy on day 4 (price = 3) and sell on day 5 (price = 6), profit = 6-3 = 3.</w:t>
+      </w:r>
+    </w:p>
+    <w:p>
+      <w:pPr>
+        <w:pStyle w:val="HTMLPreformatted"/>
+        <w:shd w:val="clear" w:color="auto" w:fill="F7F9FA"/>
+        <w:spacing w:after="240"/>
+        <w:rPr>
+          <w:rFonts w:ascii="Consolas" w:hAnsi="Consolas"/>
+          <w:color w:val="263238"/>
+        </w:rPr>
+      </w:pPr>
+      <w:r>
+        <w:rPr>
+          <w:rFonts w:ascii="Consolas" w:hAnsi="Consolas"/>
+          <w:color w:val="263238"/>
+        </w:rPr>
+        <w:t>Total profit is 4 + 3 = 7.</w:t>
+      </w:r>
+    </w:p>
+    <w:p>
+      <w:pPr>
+        <w:spacing w:line="240" w:lineRule="auto"/>
+        <w:rPr>
+          <w:rFonts w:ascii="Segoe UI" w:hAnsi="Segoe UI" w:cs="Segoe UI"/>
+          <w:sz w:val="24"/>
+          <w:szCs w:val="24"/>
+        </w:rPr>
+      </w:pPr>
+      <w:r>
+        <w:rPr>
+          <w:rFonts w:ascii="Segoe UI" w:hAnsi="Segoe UI" w:cs="Segoe UI"/>
+          <w:sz w:val="24"/>
+          <w:szCs w:val="24"/>
+        </w:rPr>
+        <w:t>Solution 1:</w:t>
+      </w:r>
+    </w:p>
+    <w:p>
+      <w:pPr>
+        <w:spacing w:line="240" w:lineRule="auto"/>
+        <w:rPr>
+          <w:rFonts w:ascii="Segoe UI" w:hAnsi="Segoe UI" w:cs="Segoe UI"/>
+          <w:sz w:val="24"/>
+          <w:szCs w:val="24"/>
+        </w:rPr>
+      </w:pPr>
+      <w:r>
+        <w:rPr>
+          <w:rFonts w:ascii="Segoe UI" w:hAnsi="Segoe UI" w:cs="Segoe UI"/>
+          <w:sz w:val="24"/>
+          <w:szCs w:val="24"/>
+        </w:rPr>
+        <w:t xml:space="preserve">If current element lesser than previous element we can add </w:t>
+      </w:r>
+      <w:proofErr w:type="spellStart"/>
+      <w:r>
+        <w:rPr>
+          <w:rFonts w:ascii="Segoe UI" w:hAnsi="Segoe UI" w:cs="Segoe UI"/>
+          <w:sz w:val="24"/>
+          <w:szCs w:val="24"/>
+        </w:rPr>
+        <w:t>the</w:t>
+      </w:r>
+      <w:proofErr w:type="spellEnd"/>
+      <w:r>
+        <w:rPr>
+          <w:rFonts w:ascii="Segoe UI" w:hAnsi="Segoe UI" w:cs="Segoe UI"/>
+          <w:sz w:val="24"/>
+          <w:szCs w:val="24"/>
+        </w:rPr>
+        <w:t xml:space="preserve"> difference of those both elements</w:t>
+      </w:r>
+      <w:r>
+        <w:rPr>
+          <w:rFonts w:ascii="Segoe UI" w:hAnsi="Segoe UI" w:cs="Segoe UI"/>
+          <w:sz w:val="24"/>
+          <w:szCs w:val="24"/>
+        </w:rPr>
+        <w:t xml:space="preserve"> to the total profit</w:t>
+      </w:r>
+    </w:p>
+    <w:p>
+      <w:pPr>
+        <w:spacing w:line="240" w:lineRule="auto"/>
+        <w:rPr>
+          <w:rFonts w:ascii="Segoe UI" w:hAnsi="Segoe UI" w:cs="Segoe UI"/>
+          <w:sz w:val="24"/>
+          <w:szCs w:val="24"/>
+        </w:rPr>
+      </w:pPr>
+      <w:r>
+        <w:rPr>
+          <w:rFonts w:ascii="Segoe UI" w:hAnsi="Segoe UI" w:cs="Segoe UI"/>
+          <w:sz w:val="24"/>
+          <w:szCs w:val="24"/>
+        </w:rPr>
+        <w:t>Solution 2:</w:t>
+      </w:r>
+    </w:p>
+    <w:p>
+      <w:pPr>
+        <w:spacing w:line="240" w:lineRule="auto"/>
+        <w:rPr>
+          <w:rFonts w:ascii="Segoe UI" w:hAnsi="Segoe UI" w:cs="Segoe UI"/>
           <w:sz w:val="24"/>
           <w:szCs w:val="24"/>
         </w:rPr>
@@ -1780,6 +5027,107 @@
       <w:u w:val="single"/>
     </w:rPr>
   </w:style>
+  <w:style w:type="paragraph" w:styleId="NormalWeb">
+    <w:name w:val="Normal (Web)"/>
+    <w:basedOn w:val="Normal"/>
+    <w:uiPriority w:val="99"/>
+    <w:unhideWhenUsed/>
+    <w:rsid w:val="00EF1456"/>
+    <w:pPr>
+      <w:spacing w:before="100" w:beforeAutospacing="1" w:after="100" w:afterAutospacing="1" w:line="240" w:lineRule="auto"/>
+    </w:pPr>
+    <w:rPr>
+      <w:rFonts w:ascii="Times New Roman" w:eastAsia="Times New Roman" w:hAnsi="Times New Roman" w:cs="Times New Roman"/>
+      <w:sz w:val="24"/>
+      <w:szCs w:val="24"/>
+      <w:lang w:eastAsia="en-IN"/>
+    </w:rPr>
+  </w:style>
+  <w:style w:type="character" w:styleId="HTMLCode">
+    <w:name w:val="HTML Code"/>
+    <w:basedOn w:val="DefaultParagraphFont"/>
+    <w:uiPriority w:val="99"/>
+    <w:semiHidden/>
+    <w:unhideWhenUsed/>
+    <w:rsid w:val="00EF1456"/>
+    <w:rPr>
+      <w:rFonts w:ascii="Courier New" w:eastAsia="Times New Roman" w:hAnsi="Courier New" w:cs="Courier New"/>
+      <w:sz w:val="20"/>
+      <w:szCs w:val="20"/>
+    </w:rPr>
+  </w:style>
+  <w:style w:type="character" w:styleId="Emphasis">
+    <w:name w:val="Emphasis"/>
+    <w:basedOn w:val="DefaultParagraphFont"/>
+    <w:uiPriority w:val="20"/>
+    <w:qFormat/>
+    <w:rsid w:val="00EF1456"/>
+    <w:rPr>
+      <w:i/>
+      <w:iCs/>
+    </w:rPr>
+  </w:style>
+  <w:style w:type="character" w:styleId="Strong">
+    <w:name w:val="Strong"/>
+    <w:basedOn w:val="DefaultParagraphFont"/>
+    <w:uiPriority w:val="22"/>
+    <w:qFormat/>
+    <w:rsid w:val="00EF1456"/>
+    <w:rPr>
+      <w:b/>
+      <w:bCs/>
+    </w:rPr>
+  </w:style>
+  <w:style w:type="paragraph" w:styleId="HTMLPreformatted">
+    <w:name w:val="HTML Preformatted"/>
+    <w:basedOn w:val="Normal"/>
+    <w:link w:val="HTMLPreformattedChar"/>
+    <w:uiPriority w:val="99"/>
+    <w:semiHidden/>
+    <w:unhideWhenUsed/>
+    <w:rsid w:val="008D27F2"/>
+    <w:pPr>
+      <w:tabs>
+        <w:tab w:val="left" w:pos="916"/>
+        <w:tab w:val="left" w:pos="1832"/>
+        <w:tab w:val="left" w:pos="2748"/>
+        <w:tab w:val="left" w:pos="3664"/>
+        <w:tab w:val="left" w:pos="4580"/>
+        <w:tab w:val="left" w:pos="5496"/>
+        <w:tab w:val="left" w:pos="6412"/>
+        <w:tab w:val="left" w:pos="7328"/>
+        <w:tab w:val="left" w:pos="8244"/>
+        <w:tab w:val="left" w:pos="9160"/>
+        <w:tab w:val="left" w:pos="10076"/>
+        <w:tab w:val="left" w:pos="10992"/>
+        <w:tab w:val="left" w:pos="11908"/>
+        <w:tab w:val="left" w:pos="12824"/>
+        <w:tab w:val="left" w:pos="13740"/>
+        <w:tab w:val="left" w:pos="14656"/>
+      </w:tabs>
+      <w:spacing w:after="0" w:line="240" w:lineRule="auto"/>
+    </w:pPr>
+    <w:rPr>
+      <w:rFonts w:ascii="Courier New" w:eastAsia="Times New Roman" w:hAnsi="Courier New" w:cs="Courier New"/>
+      <w:sz w:val="20"/>
+      <w:szCs w:val="20"/>
+      <w:lang w:eastAsia="en-IN"/>
+    </w:rPr>
+  </w:style>
+  <w:style w:type="character" w:customStyle="1" w:styleId="HTMLPreformattedChar">
+    <w:name w:val="HTML Preformatted Char"/>
+    <w:basedOn w:val="DefaultParagraphFont"/>
+    <w:link w:val="HTMLPreformatted"/>
+    <w:uiPriority w:val="99"/>
+    <w:semiHidden/>
+    <w:rsid w:val="008D27F2"/>
+    <w:rPr>
+      <w:rFonts w:ascii="Courier New" w:eastAsia="Times New Roman" w:hAnsi="Courier New" w:cs="Courier New"/>
+      <w:sz w:val="20"/>
+      <w:szCs w:val="20"/>
+      <w:lang w:eastAsia="en-IN"/>
+    </w:rPr>
+  </w:style>
 </w:styles>
 </file>
 

</xml_diff>

<commit_message>
Best time to buy and sell stock ii added
</commit_message>
<xml_diff>
--- a/Notes.docx
+++ b/Notes.docx
@@ -4253,6 +4253,16 @@
         </w:rPr>
         <w:t>Solution 2:</w:t>
       </w:r>
+    </w:p>
+    <w:p>
+      <w:pPr>
+        <w:spacing w:line="240" w:lineRule="auto"/>
+        <w:rPr>
+          <w:rFonts w:ascii="Segoe UI" w:hAnsi="Segoe UI" w:cs="Segoe UI"/>
+          <w:sz w:val="24"/>
+          <w:szCs w:val="24"/>
+        </w:rPr>
+      </w:pPr>
     </w:p>
     <w:p>
       <w:pPr>

</xml_diff>

<commit_message>
Added More problems from the DSA sheet
</commit_message>
<xml_diff>
--- a/Notes.docx
+++ b/Notes.docx
@@ -4245,24 +4245,1820 @@
           <w:szCs w:val="24"/>
         </w:rPr>
       </w:pPr>
-      <w:r>
-        <w:rPr>
-          <w:rFonts w:ascii="Segoe UI" w:hAnsi="Segoe UI" w:cs="Segoe UI"/>
-          <w:sz w:val="24"/>
-          <w:szCs w:val="24"/>
-        </w:rPr>
-        <w:t>Solution 2:</w:t>
-      </w:r>
-    </w:p>
-    <w:p>
-      <w:pPr>
-        <w:spacing w:line="240" w:lineRule="auto"/>
-        <w:rPr>
-          <w:rFonts w:ascii="Segoe UI" w:hAnsi="Segoe UI" w:cs="Segoe UI"/>
-          <w:sz w:val="24"/>
-          <w:szCs w:val="24"/>
-        </w:rPr>
-      </w:pPr>
+      <w:proofErr w:type="gramStart"/>
+      <w:r>
+        <w:rPr>
+          <w:rFonts w:ascii="Segoe UI" w:hAnsi="Segoe UI" w:cs="Segoe UI"/>
+          <w:sz w:val="24"/>
+          <w:szCs w:val="24"/>
+        </w:rPr>
+        <w:t>Code :</w:t>
+      </w:r>
+      <w:proofErr w:type="gramEnd"/>
+      <w:r>
+        <w:rPr>
+          <w:rFonts w:ascii="Segoe UI" w:hAnsi="Segoe UI" w:cs="Segoe UI"/>
+          <w:sz w:val="24"/>
+          <w:szCs w:val="24"/>
+        </w:rPr>
+        <w:t xml:space="preserve"> </w:t>
+      </w:r>
+      <w:hyperlink r:id="rId14" w:history="1">
+        <w:r>
+          <w:rPr>
+            <w:rStyle w:val="Hyperlink"/>
+            <w:rFonts w:ascii="Segoe UI" w:hAnsi="Segoe UI" w:cs="Segoe UI"/>
+            <w:sz w:val="24"/>
+            <w:szCs w:val="24"/>
+          </w:rPr>
+          <w:t>https://github.com/Rishi143/DSASheet/blob/master/src/main/java/com/dsa/overall/_5BestTimeToBuyAndSellStock.java</w:t>
+        </w:r>
+      </w:hyperlink>
+    </w:p>
+    <w:p>
+      <w:pPr>
+        <w:spacing w:line="240" w:lineRule="auto"/>
+        <w:rPr>
+          <w:rFonts w:ascii="Segoe UI" w:hAnsi="Segoe UI" w:cs="Segoe UI"/>
+          <w:sz w:val="24"/>
+          <w:szCs w:val="24"/>
+        </w:rPr>
+      </w:pPr>
+    </w:p>
+    <w:p>
+      <w:pPr>
+        <w:spacing w:line="240" w:lineRule="auto"/>
+        <w:rPr>
+          <w:rFonts w:ascii="Segoe UI" w:hAnsi="Segoe UI" w:cs="Segoe UI"/>
+          <w:sz w:val="24"/>
+          <w:szCs w:val="24"/>
+        </w:rPr>
+      </w:pPr>
+    </w:p>
+    <w:p>
+      <w:pPr>
+        <w:spacing w:line="240" w:lineRule="auto"/>
+        <w:rPr>
+          <w:rFonts w:ascii="Segoe UI" w:hAnsi="Segoe UI" w:cs="Segoe UI"/>
+          <w:sz w:val="24"/>
+          <w:szCs w:val="24"/>
+        </w:rPr>
+      </w:pPr>
+    </w:p>
+    <w:p>
+      <w:pPr>
+        <w:spacing w:line="240" w:lineRule="auto"/>
+        <w:rPr>
+          <w:rFonts w:ascii="Segoe UI" w:hAnsi="Segoe UI" w:cs="Segoe UI"/>
+          <w:sz w:val="24"/>
+          <w:szCs w:val="24"/>
+        </w:rPr>
+      </w:pPr>
+    </w:p>
+    <w:p>
+      <w:pPr>
+        <w:spacing w:line="240" w:lineRule="auto"/>
+        <w:rPr>
+          <w:rFonts w:ascii="Segoe UI" w:hAnsi="Segoe UI" w:cs="Segoe UI"/>
+          <w:sz w:val="24"/>
+          <w:szCs w:val="24"/>
+        </w:rPr>
+      </w:pPr>
+    </w:p>
+    <w:p>
+      <w:pPr>
+        <w:spacing w:line="240" w:lineRule="auto"/>
+        <w:rPr>
+          <w:rFonts w:ascii="Segoe UI" w:hAnsi="Segoe UI" w:cs="Segoe UI"/>
+          <w:sz w:val="24"/>
+          <w:szCs w:val="24"/>
+        </w:rPr>
+      </w:pPr>
+    </w:p>
+    <w:p>
+      <w:pPr>
+        <w:spacing w:line="240" w:lineRule="auto"/>
+        <w:rPr>
+          <w:rFonts w:ascii="Segoe UI" w:hAnsi="Segoe UI" w:cs="Segoe UI"/>
+          <w:sz w:val="24"/>
+          <w:szCs w:val="24"/>
+        </w:rPr>
+      </w:pPr>
+    </w:p>
+    <w:p>
+      <w:pPr>
+        <w:spacing w:line="240" w:lineRule="auto"/>
+        <w:rPr>
+          <w:rFonts w:ascii="Segoe UI" w:hAnsi="Segoe UI" w:cs="Segoe UI"/>
+          <w:sz w:val="24"/>
+          <w:szCs w:val="24"/>
+        </w:rPr>
+      </w:pPr>
+    </w:p>
+    <w:p>
+      <w:pPr>
+        <w:spacing w:line="240" w:lineRule="auto"/>
+        <w:rPr>
+          <w:rFonts w:ascii="Segoe UI" w:hAnsi="Segoe UI" w:cs="Segoe UI"/>
+          <w:sz w:val="24"/>
+          <w:szCs w:val="24"/>
+        </w:rPr>
+      </w:pPr>
+    </w:p>
+    <w:p>
+      <w:pPr>
+        <w:spacing w:line="240" w:lineRule="auto"/>
+        <w:rPr>
+          <w:rFonts w:ascii="Segoe UI" w:hAnsi="Segoe UI" w:cs="Segoe UI"/>
+          <w:i/>
+          <w:iCs/>
+          <w:sz w:val="24"/>
+          <w:szCs w:val="24"/>
+        </w:rPr>
+      </w:pPr>
+      <w:r>
+        <w:rPr>
+          <w:rFonts w:ascii="Segoe UI" w:hAnsi="Segoe UI" w:cs="Segoe UI"/>
+          <w:i/>
+          <w:iCs/>
+          <w:sz w:val="24"/>
+          <w:szCs w:val="24"/>
+        </w:rPr>
+        <w:lastRenderedPageBreak/>
+        <w:t xml:space="preserve">Problem </w:t>
+      </w:r>
+      <w:r>
+        <w:rPr>
+          <w:rFonts w:ascii="Segoe UI" w:hAnsi="Segoe UI" w:cs="Segoe UI"/>
+          <w:i/>
+          <w:iCs/>
+          <w:sz w:val="24"/>
+          <w:szCs w:val="24"/>
+        </w:rPr>
+        <w:t>6</w:t>
+      </w:r>
+      <w:r>
+        <w:rPr>
+          <w:rFonts w:ascii="Segoe UI" w:hAnsi="Segoe UI" w:cs="Segoe UI"/>
+          <w:i/>
+          <w:iCs/>
+          <w:sz w:val="24"/>
+          <w:szCs w:val="24"/>
+        </w:rPr>
+        <w:t xml:space="preserve">: </w:t>
+      </w:r>
+      <w:r>
+        <w:rPr>
+          <w:rFonts w:ascii="Segoe UI" w:hAnsi="Segoe UI" w:cs="Segoe UI"/>
+          <w:i/>
+          <w:iCs/>
+          <w:sz w:val="24"/>
+          <w:szCs w:val="24"/>
+        </w:rPr>
+        <w:t>1480 Running Sum</w:t>
+      </w:r>
+    </w:p>
+    <w:p>
+      <w:pPr>
+        <w:spacing w:line="240" w:lineRule="auto"/>
+        <w:rPr>
+          <w:rFonts w:ascii="Segoe UI" w:hAnsi="Segoe UI" w:cs="Segoe UI"/>
+          <w:sz w:val="24"/>
+          <w:szCs w:val="24"/>
+        </w:rPr>
+      </w:pPr>
+      <w:r>
+        <w:rPr>
+          <w:rFonts w:ascii="Segoe UI" w:hAnsi="Segoe UI" w:cs="Segoe UI"/>
+          <w:sz w:val="24"/>
+          <w:szCs w:val="24"/>
+        </w:rPr>
+        <w:t>Easy Not required to solve</w:t>
+      </w:r>
+    </w:p>
+    <w:p>
+      <w:pPr>
+        <w:spacing w:line="240" w:lineRule="auto"/>
+        <w:rPr>
+          <w:rFonts w:ascii="Segoe UI" w:hAnsi="Segoe UI" w:cs="Segoe UI"/>
+          <w:i/>
+          <w:iCs/>
+          <w:sz w:val="24"/>
+          <w:szCs w:val="24"/>
+        </w:rPr>
+      </w:pPr>
+      <w:r>
+        <w:rPr>
+          <w:rFonts w:ascii="Segoe UI" w:hAnsi="Segoe UI" w:cs="Segoe UI"/>
+          <w:i/>
+          <w:iCs/>
+          <w:sz w:val="24"/>
+          <w:szCs w:val="24"/>
+        </w:rPr>
+        <w:t xml:space="preserve">Problem 7: </w:t>
+      </w:r>
+      <w:r>
+        <w:rPr>
+          <w:rFonts w:ascii="Segoe UI" w:hAnsi="Segoe UI" w:cs="Segoe UI"/>
+          <w:i/>
+          <w:iCs/>
+          <w:sz w:val="24"/>
+          <w:szCs w:val="24"/>
+        </w:rPr>
+        <w:t xml:space="preserve">724 </w:t>
+      </w:r>
+      <w:r>
+        <w:rPr>
+          <w:rFonts w:ascii="Segoe UI" w:hAnsi="Segoe UI" w:cs="Segoe UI"/>
+          <w:i/>
+          <w:iCs/>
+          <w:sz w:val="24"/>
+          <w:szCs w:val="24"/>
+        </w:rPr>
+        <w:t>Find Pivot Index</w:t>
+      </w:r>
+    </w:p>
+    <w:p>
+      <w:pPr>
+        <w:spacing w:line="240" w:lineRule="auto"/>
+        <w:rPr>
+          <w:rFonts w:ascii="Segoe UI" w:hAnsi="Segoe UI" w:cs="Segoe UI"/>
+          <w:sz w:val="24"/>
+          <w:szCs w:val="24"/>
+        </w:rPr>
+      </w:pPr>
+      <w:r>
+        <w:rPr>
+          <w:rFonts w:ascii="Segoe UI" w:hAnsi="Segoe UI" w:cs="Segoe UI"/>
+          <w:sz w:val="24"/>
+          <w:szCs w:val="24"/>
+        </w:rPr>
+        <w:t>Easy Not required to solve</w:t>
+      </w:r>
+    </w:p>
+    <w:p>
+      <w:pPr>
+        <w:spacing w:line="240" w:lineRule="auto"/>
+        <w:rPr>
+          <w:rFonts w:ascii="Segoe UI" w:hAnsi="Segoe UI" w:cs="Segoe UI"/>
+          <w:i/>
+          <w:iCs/>
+          <w:sz w:val="24"/>
+          <w:szCs w:val="24"/>
+        </w:rPr>
+      </w:pPr>
+      <w:r>
+        <w:rPr>
+          <w:rFonts w:ascii="Segoe UI" w:hAnsi="Segoe UI" w:cs="Segoe UI"/>
+          <w:i/>
+          <w:iCs/>
+          <w:sz w:val="24"/>
+          <w:szCs w:val="24"/>
+        </w:rPr>
+        <w:t xml:space="preserve">Problem 8: </w:t>
+      </w:r>
+      <w:r>
+        <w:rPr>
+          <w:rFonts w:ascii="Segoe UI" w:hAnsi="Segoe UI" w:cs="Segoe UI"/>
+          <w:i/>
+          <w:iCs/>
+          <w:sz w:val="24"/>
+          <w:szCs w:val="24"/>
+        </w:rPr>
+        <w:t>169 Majority element</w:t>
+      </w:r>
+    </w:p>
+    <w:p>
+      <w:pPr>
+        <w:spacing w:line="240" w:lineRule="auto"/>
+        <w:rPr>
+          <w:rFonts w:ascii="Segoe UI" w:hAnsi="Segoe UI" w:cs="Segoe UI"/>
+          <w:sz w:val="24"/>
+          <w:szCs w:val="24"/>
+        </w:rPr>
+      </w:pPr>
+      <w:r>
+        <w:rPr>
+          <w:rFonts w:ascii="Segoe UI" w:hAnsi="Segoe UI" w:cs="Segoe UI"/>
+          <w:sz w:val="24"/>
+          <w:szCs w:val="24"/>
+        </w:rPr>
+        <w:t>Solution: Traverse all elements in an array while adding them and their counts to a map and if any element count is greater than array length/2 then return it</w:t>
+      </w:r>
+    </w:p>
+    <w:p>
+      <w:pPr>
+        <w:spacing w:line="240" w:lineRule="auto"/>
+        <w:rPr>
+          <w:rFonts w:ascii="Segoe UI" w:hAnsi="Segoe UI" w:cs="Segoe UI"/>
+          <w:sz w:val="24"/>
+          <w:szCs w:val="24"/>
+        </w:rPr>
+      </w:pPr>
+      <w:r>
+        <w:rPr>
+          <w:rFonts w:ascii="Segoe UI" w:hAnsi="Segoe UI" w:cs="Segoe UI"/>
+          <w:sz w:val="24"/>
+          <w:szCs w:val="24"/>
+        </w:rPr>
+        <w:t>After the loop if no majority element is returned then return -1 which indicates no majority element</w:t>
+      </w:r>
+    </w:p>
+    <w:p>
+      <w:pPr>
+        <w:spacing w:line="240" w:lineRule="auto"/>
+        <w:rPr>
+          <w:rFonts w:ascii="Segoe UI" w:hAnsi="Segoe UI" w:cs="Segoe UI"/>
+          <w:i/>
+          <w:iCs/>
+          <w:sz w:val="24"/>
+          <w:szCs w:val="24"/>
+        </w:rPr>
+      </w:pPr>
+      <w:r>
+        <w:rPr>
+          <w:rFonts w:ascii="Segoe UI" w:hAnsi="Segoe UI" w:cs="Segoe UI"/>
+          <w:i/>
+          <w:iCs/>
+          <w:sz w:val="24"/>
+          <w:szCs w:val="24"/>
+        </w:rPr>
+        <w:t>Problem 9: 509 Fibonacci number</w:t>
+      </w:r>
+    </w:p>
+    <w:p>
+      <w:pPr>
+        <w:spacing w:line="240" w:lineRule="auto"/>
+        <w:rPr>
+          <w:rFonts w:ascii="Segoe UI" w:hAnsi="Segoe UI" w:cs="Segoe UI"/>
+          <w:sz w:val="24"/>
+          <w:szCs w:val="24"/>
+        </w:rPr>
+      </w:pPr>
+      <w:r>
+        <w:rPr>
+          <w:rFonts w:ascii="Segoe UI" w:hAnsi="Segoe UI" w:cs="Segoe UI"/>
+          <w:sz w:val="24"/>
+          <w:szCs w:val="24"/>
+        </w:rPr>
+        <w:t>Easy Not required to solve</w:t>
+      </w:r>
+    </w:p>
+    <w:p>
+      <w:pPr>
+        <w:spacing w:line="240" w:lineRule="auto"/>
+        <w:rPr>
+          <w:rFonts w:ascii="Segoe UI" w:hAnsi="Segoe UI" w:cs="Segoe UI"/>
+          <w:sz w:val="24"/>
+          <w:szCs w:val="24"/>
+        </w:rPr>
+      </w:pPr>
+      <w:r>
+        <w:rPr>
+          <w:rFonts w:ascii="Segoe UI" w:hAnsi="Segoe UI" w:cs="Segoe UI"/>
+          <w:sz w:val="24"/>
+          <w:szCs w:val="24"/>
+        </w:rPr>
+        <w:t xml:space="preserve">Problem 10: </w:t>
+      </w:r>
+      <w:r>
+        <w:rPr>
+          <w:rFonts w:ascii="Segoe UI" w:hAnsi="Segoe UI" w:cs="Segoe UI"/>
+          <w:sz w:val="24"/>
+          <w:szCs w:val="24"/>
+        </w:rPr>
+        <w:t>977 Squares of a sorted array</w:t>
+      </w:r>
+    </w:p>
+    <w:p>
+      <w:pPr>
+        <w:rPr>
+          <w:rFonts w:ascii="Arial" w:eastAsia="Times New Roman" w:hAnsi="Arial" w:cs="Arial"/>
+          <w:color w:val="1155CC"/>
+          <w:sz w:val="20"/>
+          <w:szCs w:val="20"/>
+          <w:u w:val="single"/>
+          <w:lang w:eastAsia="en-IN"/>
+        </w:rPr>
+      </w:pPr>
+      <w:proofErr w:type="gramStart"/>
+      <w:r>
+        <w:rPr>
+          <w:rFonts w:ascii="Segoe UI" w:hAnsi="Segoe UI" w:cs="Segoe UI"/>
+          <w:sz w:val="24"/>
+          <w:szCs w:val="24"/>
+        </w:rPr>
+        <w:t>Link :</w:t>
+      </w:r>
+      <w:proofErr w:type="gramEnd"/>
+      <w:r>
+        <w:rPr>
+          <w:rFonts w:ascii="Segoe UI" w:hAnsi="Segoe UI" w:cs="Segoe UI"/>
+          <w:sz w:val="24"/>
+          <w:szCs w:val="24"/>
+        </w:rPr>
+        <w:t xml:space="preserve"> </w:t>
+      </w:r>
+      <w:hyperlink r:id="rId15" w:history="1">
+        <w:r>
+          <w:rPr>
+            <w:rFonts w:ascii="Arial" w:eastAsia="Times New Roman" w:hAnsi="Arial" w:cs="Arial"/>
+            <w:color w:val="1155CC"/>
+            <w:sz w:val="20"/>
+            <w:szCs w:val="20"/>
+            <w:u w:val="single"/>
+            <w:lang w:eastAsia="en-IN"/>
+          </w:rPr>
+          <w:t>https://leetcode.com/problems/squares-of-a-sorted-array/</w:t>
+        </w:r>
+      </w:hyperlink>
+    </w:p>
+    <w:p>
+      <w:pPr>
+        <w:spacing w:line="240" w:lineRule="auto"/>
+        <w:rPr>
+          <w:rFonts w:ascii="Segoe UI" w:hAnsi="Segoe UI" w:cs="Segoe UI"/>
+          <w:sz w:val="24"/>
+          <w:szCs w:val="24"/>
+        </w:rPr>
+      </w:pPr>
+      <w:r>
+        <w:rPr>
+          <w:rFonts w:ascii="Segoe UI" w:hAnsi="Segoe UI" w:cs="Segoe UI"/>
+          <w:sz w:val="24"/>
+          <w:szCs w:val="24"/>
+        </w:rPr>
+        <w:t>Solution: take two pointers on left and right side and if absolute of one is greater then square that and add it to the end of result array and modify pointers</w:t>
+      </w:r>
+    </w:p>
+    <w:p>
+      <w:pPr>
+        <w:spacing w:line="240" w:lineRule="auto"/>
+        <w:rPr>
+          <w:rFonts w:ascii="Segoe UI" w:hAnsi="Segoe UI" w:cs="Segoe UI"/>
+          <w:sz w:val="24"/>
+          <w:szCs w:val="24"/>
+        </w:rPr>
+      </w:pPr>
+      <w:r>
+        <w:rPr>
+          <w:rFonts w:ascii="Segoe UI" w:hAnsi="Segoe UI" w:cs="Segoe UI"/>
+          <w:sz w:val="24"/>
+          <w:szCs w:val="24"/>
+        </w:rPr>
+        <w:t>Problem 11: 118 Pascal’s Triangle</w:t>
+      </w:r>
+    </w:p>
+    <w:p>
+      <w:pPr>
+        <w:rPr>
+          <w:rFonts w:ascii="Arial" w:eastAsia="Times New Roman" w:hAnsi="Arial" w:cs="Arial"/>
+          <w:color w:val="1155CC"/>
+          <w:sz w:val="20"/>
+          <w:szCs w:val="20"/>
+          <w:u w:val="single"/>
+          <w:lang w:eastAsia="en-IN"/>
+        </w:rPr>
+      </w:pPr>
+      <w:r>
+        <w:rPr>
+          <w:rFonts w:ascii="Segoe UI" w:hAnsi="Segoe UI" w:cs="Segoe UI"/>
+          <w:sz w:val="24"/>
+          <w:szCs w:val="24"/>
+        </w:rPr>
+        <w:t xml:space="preserve">Link: </w:t>
+      </w:r>
+      <w:hyperlink r:id="rId16" w:history="1">
+        <w:r>
+          <w:rPr>
+            <w:rFonts w:ascii="Arial" w:eastAsia="Times New Roman" w:hAnsi="Arial" w:cs="Arial"/>
+            <w:color w:val="1155CC"/>
+            <w:sz w:val="20"/>
+            <w:szCs w:val="20"/>
+            <w:u w:val="single"/>
+            <w:lang w:eastAsia="en-IN"/>
+          </w:rPr>
+          <w:t>https://leetcode.com/problems/pascals-triangle/</w:t>
+        </w:r>
+      </w:hyperlink>
+    </w:p>
+    <w:p>
+      <w:pPr>
+        <w:spacing w:line="240" w:lineRule="auto"/>
+        <w:rPr>
+          <w:rFonts w:ascii="Segoe UI" w:hAnsi="Segoe UI" w:cs="Segoe UI"/>
+          <w:sz w:val="24"/>
+          <w:szCs w:val="24"/>
+        </w:rPr>
+      </w:pPr>
+      <w:r>
+        <w:rPr>
+          <w:rFonts w:ascii="Segoe UI" w:hAnsi="Segoe UI" w:cs="Segoe UI"/>
+          <w:sz w:val="24"/>
+          <w:szCs w:val="24"/>
+        </w:rPr>
+        <w:t>Solution:</w:t>
+      </w:r>
+      <w:r>
+        <w:rPr>
+          <w:rFonts w:ascii="Segoe UI" w:hAnsi="Segoe UI" w:cs="Segoe UI"/>
+          <w:sz w:val="24"/>
+          <w:szCs w:val="24"/>
+        </w:rPr>
+        <w:t xml:space="preserve"> Easy one</w:t>
+      </w:r>
+    </w:p>
+    <w:p>
+      <w:pPr>
+        <w:spacing w:line="240" w:lineRule="auto"/>
+        <w:rPr>
+          <w:rFonts w:ascii="Segoe UI" w:hAnsi="Segoe UI" w:cs="Segoe UI"/>
+          <w:sz w:val="24"/>
+          <w:szCs w:val="24"/>
+        </w:rPr>
+      </w:pPr>
+      <w:r>
+        <w:rPr>
+          <w:rFonts w:ascii="Segoe UI" w:hAnsi="Segoe UI" w:cs="Segoe UI"/>
+          <w:sz w:val="24"/>
+          <w:szCs w:val="24"/>
+        </w:rPr>
+        <w:t>Problem 1</w:t>
+      </w:r>
+      <w:r>
+        <w:rPr>
+          <w:rFonts w:ascii="Segoe UI" w:hAnsi="Segoe UI" w:cs="Segoe UI"/>
+          <w:sz w:val="24"/>
+          <w:szCs w:val="24"/>
+        </w:rPr>
+        <w:t>2</w:t>
+      </w:r>
+      <w:r>
+        <w:rPr>
+          <w:rFonts w:ascii="Segoe UI" w:hAnsi="Segoe UI" w:cs="Segoe UI"/>
+          <w:sz w:val="24"/>
+          <w:szCs w:val="24"/>
+        </w:rPr>
+        <w:t xml:space="preserve">: </w:t>
+      </w:r>
+      <w:r>
+        <w:rPr>
+          <w:rFonts w:ascii="Segoe UI" w:hAnsi="Segoe UI" w:cs="Segoe UI"/>
+          <w:sz w:val="24"/>
+          <w:szCs w:val="24"/>
+        </w:rPr>
+        <w:t>26 Remove duplicates from sorted array</w:t>
+      </w:r>
+    </w:p>
+    <w:p>
+      <w:pPr>
+        <w:rPr>
+          <w:rFonts w:ascii="Segoe UI" w:hAnsi="Segoe UI" w:cs="Segoe UI"/>
+          <w:sz w:val="24"/>
+          <w:szCs w:val="24"/>
+        </w:rPr>
+      </w:pPr>
+      <w:r>
+        <w:rPr>
+          <w:rFonts w:ascii="Segoe UI" w:hAnsi="Segoe UI" w:cs="Segoe UI"/>
+          <w:sz w:val="24"/>
+          <w:szCs w:val="24"/>
+        </w:rPr>
+        <w:t xml:space="preserve">Link: </w:t>
+      </w:r>
+      <w:hyperlink r:id="rId17" w:history="1">
+        <w:r>
+          <w:rPr>
+            <w:rStyle w:val="Hyperlink"/>
+            <w:rFonts w:ascii="Segoe UI" w:hAnsi="Segoe UI" w:cs="Segoe UI"/>
+            <w:sz w:val="24"/>
+            <w:szCs w:val="24"/>
+          </w:rPr>
+          <w:t>https://leetcode.com/problems/remove-duplicates-from-sorted-array/</w:t>
+        </w:r>
+      </w:hyperlink>
+    </w:p>
+    <w:p>
+      <w:pPr>
+        <w:spacing w:line="240" w:lineRule="auto"/>
+        <w:rPr>
+          <w:rFonts w:ascii="Segoe UI" w:hAnsi="Segoe UI" w:cs="Segoe UI"/>
+          <w:sz w:val="24"/>
+          <w:szCs w:val="24"/>
+        </w:rPr>
+      </w:pPr>
+      <w:r>
+        <w:rPr>
+          <w:rFonts w:ascii="Segoe UI" w:hAnsi="Segoe UI" w:cs="Segoe UI"/>
+          <w:sz w:val="24"/>
+          <w:szCs w:val="24"/>
+        </w:rPr>
+        <w:t>Solution:</w:t>
+      </w:r>
+      <w:r>
+        <w:rPr>
+          <w:rFonts w:ascii="Segoe UI" w:hAnsi="Segoe UI" w:cs="Segoe UI"/>
+          <w:sz w:val="24"/>
+          <w:szCs w:val="24"/>
+        </w:rPr>
+        <w:t xml:space="preserve"> </w:t>
+      </w:r>
+    </w:p>
+    <w:p>
+      <w:pPr>
+        <w:spacing w:line="240" w:lineRule="auto"/>
+        <w:rPr>
+          <w:rFonts w:ascii="Segoe UI" w:hAnsi="Segoe UI" w:cs="Segoe UI"/>
+          <w:sz w:val="24"/>
+          <w:szCs w:val="24"/>
+        </w:rPr>
+      </w:pPr>
+      <w:r>
+        <w:rPr>
+          <w:rFonts w:ascii="Segoe UI" w:hAnsi="Segoe UI" w:cs="Segoe UI"/>
+          <w:sz w:val="24"/>
+          <w:szCs w:val="24"/>
+        </w:rPr>
+        <w:t>Declare index as 0 which is start of the array</w:t>
+      </w:r>
+    </w:p>
+    <w:p>
+      <w:pPr>
+        <w:spacing w:line="240" w:lineRule="auto"/>
+        <w:rPr>
+          <w:rFonts w:ascii="Segoe UI" w:hAnsi="Segoe UI" w:cs="Segoe UI"/>
+          <w:sz w:val="24"/>
+          <w:szCs w:val="24"/>
+        </w:rPr>
+      </w:pPr>
+      <w:r>
+        <w:rPr>
+          <w:rFonts w:ascii="Segoe UI" w:hAnsi="Segoe UI" w:cs="Segoe UI"/>
+          <w:sz w:val="24"/>
+          <w:szCs w:val="24"/>
+        </w:rPr>
+        <w:t>Iterate the array from second element using j</w:t>
+      </w:r>
+    </w:p>
+    <w:p>
+      <w:pPr>
+        <w:spacing w:line="240" w:lineRule="auto"/>
+        <w:rPr>
+          <w:rFonts w:ascii="Segoe UI" w:hAnsi="Segoe UI" w:cs="Segoe UI"/>
+          <w:sz w:val="24"/>
+          <w:szCs w:val="24"/>
+        </w:rPr>
+      </w:pPr>
+      <w:r>
+        <w:rPr>
+          <w:rFonts w:ascii="Segoe UI" w:hAnsi="Segoe UI" w:cs="Segoe UI"/>
+          <w:sz w:val="24"/>
+          <w:szCs w:val="24"/>
+        </w:rPr>
+        <w:t xml:space="preserve">If you find an element at j which is not equal to element at index then increment the index and assign the </w:t>
+      </w:r>
+      <w:proofErr w:type="spellStart"/>
+      <w:r>
+        <w:rPr>
+          <w:rFonts w:ascii="Segoe UI" w:hAnsi="Segoe UI" w:cs="Segoe UI"/>
+          <w:sz w:val="24"/>
+          <w:szCs w:val="24"/>
+        </w:rPr>
+        <w:t>jth</w:t>
+      </w:r>
+      <w:proofErr w:type="spellEnd"/>
+      <w:r>
+        <w:rPr>
+          <w:rFonts w:ascii="Segoe UI" w:hAnsi="Segoe UI" w:cs="Segoe UI"/>
+          <w:sz w:val="24"/>
+          <w:szCs w:val="24"/>
+        </w:rPr>
+        <w:t xml:space="preserve"> element to index place in the end return index+1 because no of elements is index+1 which are unique</w:t>
+      </w:r>
+    </w:p>
+    <w:p>
+      <w:pPr>
+        <w:spacing w:line="240" w:lineRule="auto"/>
+        <w:rPr>
+          <w:rFonts w:ascii="Segoe UI" w:hAnsi="Segoe UI" w:cs="Segoe UI"/>
+          <w:sz w:val="24"/>
+          <w:szCs w:val="24"/>
+        </w:rPr>
+      </w:pPr>
+      <w:r>
+        <w:rPr>
+          <w:rFonts w:ascii="Segoe UI" w:hAnsi="Segoe UI" w:cs="Segoe UI"/>
+          <w:sz w:val="24"/>
+          <w:szCs w:val="24"/>
+        </w:rPr>
+        <w:t xml:space="preserve">Code: </w:t>
+      </w:r>
+      <w:hyperlink r:id="rId18" w:history="1">
+        <w:r>
+          <w:rPr>
+            <w:rStyle w:val="Hyperlink"/>
+            <w:rFonts w:ascii="Segoe UI" w:hAnsi="Segoe UI" w:cs="Segoe UI"/>
+            <w:sz w:val="24"/>
+            <w:szCs w:val="24"/>
+          </w:rPr>
+          <w:t>https://github.com/Rishi143/DSASheet/blob/master/src/main/java/com/dsa/overall/</w:t>
+        </w:r>
+        <w:r>
+          <w:rPr>
+            <w:rStyle w:val="Hyperlink"/>
+            <w:rFonts w:ascii="Segoe UI" w:hAnsi="Segoe UI" w:cs="Segoe UI"/>
+            <w:sz w:val="24"/>
+            <w:szCs w:val="24"/>
+          </w:rPr>
+          <w:t>_12</w:t>
+        </w:r>
+        <w:r>
+          <w:rPr>
+            <w:rStyle w:val="Hyperlink"/>
+            <w:rFonts w:ascii="Segoe UI" w:hAnsi="Segoe UI" w:cs="Segoe UI"/>
+            <w:sz w:val="24"/>
+            <w:szCs w:val="24"/>
+          </w:rPr>
+          <w:t>RemoveDuplicatesFromSortedArray.java</w:t>
+        </w:r>
+      </w:hyperlink>
+    </w:p>
+    <w:p>
+      <w:pPr>
+        <w:spacing w:line="240" w:lineRule="auto"/>
+        <w:rPr>
+          <w:rFonts w:ascii="Segoe UI" w:hAnsi="Segoe UI" w:cs="Segoe UI"/>
+          <w:sz w:val="24"/>
+          <w:szCs w:val="24"/>
+        </w:rPr>
+      </w:pPr>
+    </w:p>
+    <w:p>
+      <w:pPr>
+        <w:spacing w:line="240" w:lineRule="auto"/>
+        <w:rPr>
+          <w:rFonts w:ascii="Segoe UI" w:hAnsi="Segoe UI" w:cs="Segoe UI"/>
+          <w:sz w:val="24"/>
+          <w:szCs w:val="24"/>
+        </w:rPr>
+      </w:pPr>
+    </w:p>
+    <w:p>
+      <w:pPr>
+        <w:spacing w:line="240" w:lineRule="auto"/>
+        <w:rPr>
+          <w:rFonts w:ascii="Segoe UI" w:hAnsi="Segoe UI" w:cs="Segoe UI"/>
+          <w:b/>
+          <w:bCs/>
+          <w:sz w:val="28"/>
+          <w:szCs w:val="28"/>
+        </w:rPr>
+      </w:pPr>
+      <w:r>
+        <w:rPr>
+          <w:rFonts w:ascii="Segoe UI" w:hAnsi="Segoe UI" w:cs="Segoe UI"/>
+          <w:b/>
+          <w:bCs/>
+          <w:sz w:val="28"/>
+          <w:szCs w:val="28"/>
+        </w:rPr>
+        <w:lastRenderedPageBreak/>
+        <w:t>Medium</w:t>
+      </w:r>
+    </w:p>
+    <w:p>
+      <w:pPr>
+        <w:spacing w:line="240" w:lineRule="auto"/>
+        <w:rPr>
+          <w:rFonts w:ascii="Segoe UI" w:hAnsi="Segoe UI" w:cs="Segoe UI"/>
+          <w:i/>
+          <w:iCs/>
+          <w:sz w:val="24"/>
+          <w:szCs w:val="24"/>
+        </w:rPr>
+      </w:pPr>
+      <w:r>
+        <w:rPr>
+          <w:rFonts w:ascii="Segoe UI" w:hAnsi="Segoe UI" w:cs="Segoe UI"/>
+          <w:i/>
+          <w:iCs/>
+          <w:sz w:val="24"/>
+          <w:szCs w:val="24"/>
+        </w:rPr>
+        <w:t>Problem 13</w:t>
+      </w:r>
+      <w:r>
+        <w:rPr>
+          <w:rFonts w:ascii="Segoe UI" w:hAnsi="Segoe UI" w:cs="Segoe UI"/>
+          <w:i/>
+          <w:iCs/>
+          <w:sz w:val="24"/>
+          <w:szCs w:val="24"/>
+        </w:rPr>
+        <w:t>: 56 Merge Intervals</w:t>
+      </w:r>
+    </w:p>
+    <w:p>
+      <w:pPr>
+        <w:spacing w:line="240" w:lineRule="auto"/>
+        <w:rPr>
+          <w:rFonts w:ascii="Segoe UI" w:hAnsi="Segoe UI" w:cs="Segoe UI"/>
+          <w:i/>
+          <w:iCs/>
+          <w:sz w:val="24"/>
+          <w:szCs w:val="24"/>
+        </w:rPr>
+      </w:pPr>
+      <w:r>
+        <w:rPr>
+          <w:rFonts w:ascii="Segoe UI" w:hAnsi="Segoe UI" w:cs="Segoe UI"/>
+          <w:i/>
+          <w:iCs/>
+          <w:sz w:val="24"/>
+          <w:szCs w:val="24"/>
+        </w:rPr>
+        <w:t xml:space="preserve">Link: </w:t>
+      </w:r>
+      <w:hyperlink r:id="rId19" w:history="1">
+        <w:r>
+          <w:rPr>
+            <w:rStyle w:val="Hyperlink"/>
+            <w:rFonts w:ascii="Segoe UI" w:hAnsi="Segoe UI" w:cs="Segoe UI"/>
+            <w:i/>
+            <w:iCs/>
+            <w:sz w:val="24"/>
+            <w:szCs w:val="24"/>
+          </w:rPr>
+          <w:t>https://leetcode.com/problems/merge-intervals/</w:t>
+        </w:r>
+      </w:hyperlink>
+    </w:p>
+    <w:p>
+      <w:pPr>
+        <w:spacing w:line="240" w:lineRule="auto"/>
+        <w:rPr>
+          <w:rFonts w:ascii="Segoe UI" w:hAnsi="Segoe UI" w:cs="Segoe UI"/>
+          <w:i/>
+          <w:iCs/>
+          <w:sz w:val="24"/>
+          <w:szCs w:val="24"/>
+        </w:rPr>
+      </w:pPr>
+      <w:r>
+        <w:rPr>
+          <w:rFonts w:ascii="Segoe UI" w:hAnsi="Segoe UI" w:cs="Segoe UI"/>
+          <w:i/>
+          <w:iCs/>
+          <w:sz w:val="24"/>
+          <w:szCs w:val="24"/>
+        </w:rPr>
+        <w:t>Description:</w:t>
+      </w:r>
+    </w:p>
+    <w:p>
+      <w:pPr>
+        <w:shd w:val="clear" w:color="auto" w:fill="FFFFFF"/>
+        <w:spacing w:after="240" w:line="240" w:lineRule="auto"/>
+        <w:rPr>
+          <w:rFonts w:ascii="Segoe UI" w:eastAsia="Times New Roman" w:hAnsi="Segoe UI" w:cs="Segoe UI"/>
+          <w:color w:val="263238"/>
+          <w:sz w:val="21"/>
+          <w:szCs w:val="21"/>
+          <w:lang w:eastAsia="en-IN"/>
+        </w:rPr>
+      </w:pPr>
+      <w:r>
+        <w:rPr>
+          <w:rFonts w:ascii="Segoe UI" w:eastAsia="Times New Roman" w:hAnsi="Segoe UI" w:cs="Segoe UI"/>
+          <w:color w:val="263238"/>
+          <w:sz w:val="21"/>
+          <w:szCs w:val="21"/>
+          <w:lang w:eastAsia="en-IN"/>
+        </w:rPr>
+        <w:t>Given an array of </w:t>
+      </w:r>
+      <w:r>
+        <w:rPr>
+          <w:rFonts w:ascii="Courier New" w:eastAsia="Times New Roman" w:hAnsi="Courier New" w:cs="Courier New"/>
+          <w:color w:val="546E7A"/>
+          <w:sz w:val="20"/>
+          <w:szCs w:val="20"/>
+          <w:shd w:val="clear" w:color="auto" w:fill="F7F9FA"/>
+          <w:lang w:eastAsia="en-IN"/>
+        </w:rPr>
+        <w:t>intervals</w:t>
+      </w:r>
+      <w:r>
+        <w:rPr>
+          <w:rFonts w:ascii="Segoe UI" w:eastAsia="Times New Roman" w:hAnsi="Segoe UI" w:cs="Segoe UI"/>
+          <w:color w:val="263238"/>
+          <w:sz w:val="21"/>
+          <w:szCs w:val="21"/>
+          <w:lang w:eastAsia="en-IN"/>
+        </w:rPr>
+        <w:t> where </w:t>
+      </w:r>
+      <w:r>
+        <w:rPr>
+          <w:rFonts w:ascii="Courier New" w:eastAsia="Times New Roman" w:hAnsi="Courier New" w:cs="Courier New"/>
+          <w:color w:val="546E7A"/>
+          <w:sz w:val="20"/>
+          <w:szCs w:val="20"/>
+          <w:shd w:val="clear" w:color="auto" w:fill="F7F9FA"/>
+          <w:lang w:eastAsia="en-IN"/>
+        </w:rPr>
+        <w:t>intervals[</w:t>
+      </w:r>
+      <w:proofErr w:type="spellStart"/>
+      <w:r>
+        <w:rPr>
+          <w:rFonts w:ascii="Courier New" w:eastAsia="Times New Roman" w:hAnsi="Courier New" w:cs="Courier New"/>
+          <w:color w:val="546E7A"/>
+          <w:sz w:val="20"/>
+          <w:szCs w:val="20"/>
+          <w:shd w:val="clear" w:color="auto" w:fill="F7F9FA"/>
+          <w:lang w:eastAsia="en-IN"/>
+        </w:rPr>
+        <w:t>i</w:t>
+      </w:r>
+      <w:proofErr w:type="spellEnd"/>
+      <w:r>
+        <w:rPr>
+          <w:rFonts w:ascii="Courier New" w:eastAsia="Times New Roman" w:hAnsi="Courier New" w:cs="Courier New"/>
+          <w:color w:val="546E7A"/>
+          <w:sz w:val="20"/>
+          <w:szCs w:val="20"/>
+          <w:shd w:val="clear" w:color="auto" w:fill="F7F9FA"/>
+          <w:lang w:eastAsia="en-IN"/>
+        </w:rPr>
+        <w:t>] = [</w:t>
+      </w:r>
+      <w:proofErr w:type="spellStart"/>
+      <w:r>
+        <w:rPr>
+          <w:rFonts w:ascii="Courier New" w:eastAsia="Times New Roman" w:hAnsi="Courier New" w:cs="Courier New"/>
+          <w:color w:val="546E7A"/>
+          <w:sz w:val="20"/>
+          <w:szCs w:val="20"/>
+          <w:shd w:val="clear" w:color="auto" w:fill="F7F9FA"/>
+          <w:lang w:eastAsia="en-IN"/>
+        </w:rPr>
+        <w:t>start</w:t>
+      </w:r>
+      <w:r>
+        <w:rPr>
+          <w:rFonts w:ascii="Courier New" w:eastAsia="Times New Roman" w:hAnsi="Courier New" w:cs="Courier New"/>
+          <w:color w:val="546E7A"/>
+          <w:sz w:val="15"/>
+          <w:szCs w:val="15"/>
+          <w:shd w:val="clear" w:color="auto" w:fill="F7F9FA"/>
+          <w:vertAlign w:val="subscript"/>
+          <w:lang w:eastAsia="en-IN"/>
+        </w:rPr>
+        <w:t>i</w:t>
+      </w:r>
+      <w:proofErr w:type="spellEnd"/>
+      <w:r>
+        <w:rPr>
+          <w:rFonts w:ascii="Courier New" w:eastAsia="Times New Roman" w:hAnsi="Courier New" w:cs="Courier New"/>
+          <w:color w:val="546E7A"/>
+          <w:sz w:val="20"/>
+          <w:szCs w:val="20"/>
+          <w:shd w:val="clear" w:color="auto" w:fill="F7F9FA"/>
+          <w:lang w:eastAsia="en-IN"/>
+        </w:rPr>
+        <w:t xml:space="preserve">, </w:t>
+      </w:r>
+      <w:proofErr w:type="spellStart"/>
+      <w:r>
+        <w:rPr>
+          <w:rFonts w:ascii="Courier New" w:eastAsia="Times New Roman" w:hAnsi="Courier New" w:cs="Courier New"/>
+          <w:color w:val="546E7A"/>
+          <w:sz w:val="20"/>
+          <w:szCs w:val="20"/>
+          <w:shd w:val="clear" w:color="auto" w:fill="F7F9FA"/>
+          <w:lang w:eastAsia="en-IN"/>
+        </w:rPr>
+        <w:t>end</w:t>
+      </w:r>
+      <w:r>
+        <w:rPr>
+          <w:rFonts w:ascii="Courier New" w:eastAsia="Times New Roman" w:hAnsi="Courier New" w:cs="Courier New"/>
+          <w:color w:val="546E7A"/>
+          <w:sz w:val="15"/>
+          <w:szCs w:val="15"/>
+          <w:shd w:val="clear" w:color="auto" w:fill="F7F9FA"/>
+          <w:vertAlign w:val="subscript"/>
+          <w:lang w:eastAsia="en-IN"/>
+        </w:rPr>
+        <w:t>i</w:t>
+      </w:r>
+      <w:proofErr w:type="spellEnd"/>
+      <w:r>
+        <w:rPr>
+          <w:rFonts w:ascii="Courier New" w:eastAsia="Times New Roman" w:hAnsi="Courier New" w:cs="Courier New"/>
+          <w:color w:val="546E7A"/>
+          <w:sz w:val="20"/>
+          <w:szCs w:val="20"/>
+          <w:shd w:val="clear" w:color="auto" w:fill="F7F9FA"/>
+          <w:lang w:eastAsia="en-IN"/>
+        </w:rPr>
+        <w:t>]</w:t>
+      </w:r>
+      <w:r>
+        <w:rPr>
+          <w:rFonts w:ascii="Segoe UI" w:eastAsia="Times New Roman" w:hAnsi="Segoe UI" w:cs="Segoe UI"/>
+          <w:color w:val="263238"/>
+          <w:sz w:val="21"/>
+          <w:szCs w:val="21"/>
+          <w:lang w:eastAsia="en-IN"/>
+        </w:rPr>
+        <w:t>, merge all overlapping intervals, and return </w:t>
+      </w:r>
+      <w:r>
+        <w:rPr>
+          <w:rFonts w:ascii="Segoe UI" w:eastAsia="Times New Roman" w:hAnsi="Segoe UI" w:cs="Segoe UI"/>
+          <w:i/>
+          <w:iCs/>
+          <w:color w:val="263238"/>
+          <w:sz w:val="21"/>
+          <w:szCs w:val="21"/>
+          <w:lang w:eastAsia="en-IN"/>
+        </w:rPr>
+        <w:t>an array of the non-overlapping intervals that cover all the intervals in the input</w:t>
+      </w:r>
+      <w:r>
+        <w:rPr>
+          <w:rFonts w:ascii="Segoe UI" w:eastAsia="Times New Roman" w:hAnsi="Segoe UI" w:cs="Segoe UI"/>
+          <w:color w:val="263238"/>
+          <w:sz w:val="21"/>
+          <w:szCs w:val="21"/>
+          <w:lang w:eastAsia="en-IN"/>
+        </w:rPr>
+        <w:t>.</w:t>
+      </w:r>
+    </w:p>
+    <w:p>
+      <w:pPr>
+        <w:shd w:val="clear" w:color="auto" w:fill="FFFFFF"/>
+        <w:spacing w:after="240" w:line="240" w:lineRule="auto"/>
+        <w:rPr>
+          <w:rFonts w:ascii="Segoe UI" w:eastAsia="Times New Roman" w:hAnsi="Segoe UI" w:cs="Segoe UI"/>
+          <w:color w:val="263238"/>
+          <w:sz w:val="21"/>
+          <w:szCs w:val="21"/>
+          <w:lang w:eastAsia="en-IN"/>
+        </w:rPr>
+      </w:pPr>
+      <w:r>
+        <w:rPr>
+          <w:rFonts w:ascii="Segoe UI" w:eastAsia="Times New Roman" w:hAnsi="Segoe UI" w:cs="Segoe UI"/>
+          <w:color w:val="263238"/>
+          <w:sz w:val="21"/>
+          <w:szCs w:val="21"/>
+          <w:lang w:eastAsia="en-IN"/>
+        </w:rPr>
+        <w:t> </w:t>
+      </w:r>
+    </w:p>
+    <w:p>
+      <w:pPr>
+        <w:shd w:val="clear" w:color="auto" w:fill="FFFFFF"/>
+        <w:spacing w:after="240" w:line="240" w:lineRule="auto"/>
+        <w:rPr>
+          <w:rFonts w:ascii="Segoe UI" w:eastAsia="Times New Roman" w:hAnsi="Segoe UI" w:cs="Segoe UI"/>
+          <w:color w:val="263238"/>
+          <w:sz w:val="21"/>
+          <w:szCs w:val="21"/>
+          <w:lang w:eastAsia="en-IN"/>
+        </w:rPr>
+      </w:pPr>
+      <w:r>
+        <w:rPr>
+          <w:rFonts w:ascii="Segoe UI" w:eastAsia="Times New Roman" w:hAnsi="Segoe UI" w:cs="Segoe UI"/>
+          <w:b/>
+          <w:bCs/>
+          <w:color w:val="263238"/>
+          <w:sz w:val="21"/>
+          <w:szCs w:val="21"/>
+          <w:lang w:eastAsia="en-IN"/>
+        </w:rPr>
+        <w:t>Example 1:</w:t>
+      </w:r>
+    </w:p>
+    <w:p>
+      <w:pPr>
+        <w:shd w:val="clear" w:color="auto" w:fill="F7F9FA"/>
+        <w:tabs>
+          <w:tab w:val="left" w:pos="916"/>
+          <w:tab w:val="left" w:pos="1832"/>
+          <w:tab w:val="left" w:pos="2748"/>
+          <w:tab w:val="left" w:pos="3664"/>
+          <w:tab w:val="left" w:pos="4580"/>
+          <w:tab w:val="left" w:pos="5496"/>
+          <w:tab w:val="left" w:pos="6412"/>
+          <w:tab w:val="left" w:pos="7328"/>
+          <w:tab w:val="left" w:pos="8244"/>
+          <w:tab w:val="left" w:pos="9160"/>
+          <w:tab w:val="left" w:pos="10076"/>
+          <w:tab w:val="left" w:pos="10992"/>
+          <w:tab w:val="left" w:pos="11908"/>
+          <w:tab w:val="left" w:pos="12824"/>
+          <w:tab w:val="left" w:pos="13740"/>
+          <w:tab w:val="left" w:pos="14656"/>
+        </w:tabs>
+        <w:spacing w:after="240" w:line="240" w:lineRule="auto"/>
+        <w:rPr>
+          <w:rFonts w:ascii="Consolas" w:eastAsia="Times New Roman" w:hAnsi="Consolas" w:cs="Courier New"/>
+          <w:color w:val="263238"/>
+          <w:sz w:val="20"/>
+          <w:szCs w:val="20"/>
+          <w:lang w:eastAsia="en-IN"/>
+        </w:rPr>
+      </w:pPr>
+      <w:r>
+        <w:rPr>
+          <w:rFonts w:ascii="Consolas" w:eastAsia="Times New Roman" w:hAnsi="Consolas" w:cs="Courier New"/>
+          <w:b/>
+          <w:bCs/>
+          <w:color w:val="263238"/>
+          <w:sz w:val="20"/>
+          <w:szCs w:val="20"/>
+          <w:lang w:eastAsia="en-IN"/>
+        </w:rPr>
+        <w:t>Input:</w:t>
+      </w:r>
+      <w:r>
+        <w:rPr>
+          <w:rFonts w:ascii="Consolas" w:eastAsia="Times New Roman" w:hAnsi="Consolas" w:cs="Courier New"/>
+          <w:color w:val="263238"/>
+          <w:sz w:val="20"/>
+          <w:szCs w:val="20"/>
+          <w:lang w:eastAsia="en-IN"/>
+        </w:rPr>
+        <w:t xml:space="preserve"> intervals = [[1,3</w:t>
+      </w:r>
+      <w:proofErr w:type="gramStart"/>
+      <w:r>
+        <w:rPr>
+          <w:rFonts w:ascii="Consolas" w:eastAsia="Times New Roman" w:hAnsi="Consolas" w:cs="Courier New"/>
+          <w:color w:val="263238"/>
+          <w:sz w:val="20"/>
+          <w:szCs w:val="20"/>
+          <w:lang w:eastAsia="en-IN"/>
+        </w:rPr>
+        <w:t>],[</w:t>
+      </w:r>
+      <w:proofErr w:type="gramEnd"/>
+      <w:r>
+        <w:rPr>
+          <w:rFonts w:ascii="Consolas" w:eastAsia="Times New Roman" w:hAnsi="Consolas" w:cs="Courier New"/>
+          <w:color w:val="263238"/>
+          <w:sz w:val="20"/>
+          <w:szCs w:val="20"/>
+          <w:lang w:eastAsia="en-IN"/>
+        </w:rPr>
+        <w:t>2,6],[8,10],[15,18]]</w:t>
+      </w:r>
+    </w:p>
+    <w:p>
+      <w:pPr>
+        <w:shd w:val="clear" w:color="auto" w:fill="F7F9FA"/>
+        <w:tabs>
+          <w:tab w:val="left" w:pos="916"/>
+          <w:tab w:val="left" w:pos="1832"/>
+          <w:tab w:val="left" w:pos="2748"/>
+          <w:tab w:val="left" w:pos="3664"/>
+          <w:tab w:val="left" w:pos="4580"/>
+          <w:tab w:val="left" w:pos="5496"/>
+          <w:tab w:val="left" w:pos="6412"/>
+          <w:tab w:val="left" w:pos="7328"/>
+          <w:tab w:val="left" w:pos="8244"/>
+          <w:tab w:val="left" w:pos="9160"/>
+          <w:tab w:val="left" w:pos="10076"/>
+          <w:tab w:val="left" w:pos="10992"/>
+          <w:tab w:val="left" w:pos="11908"/>
+          <w:tab w:val="left" w:pos="12824"/>
+          <w:tab w:val="left" w:pos="13740"/>
+          <w:tab w:val="left" w:pos="14656"/>
+        </w:tabs>
+        <w:spacing w:after="240" w:line="240" w:lineRule="auto"/>
+        <w:rPr>
+          <w:rFonts w:ascii="Consolas" w:eastAsia="Times New Roman" w:hAnsi="Consolas" w:cs="Courier New"/>
+          <w:color w:val="263238"/>
+          <w:sz w:val="20"/>
+          <w:szCs w:val="20"/>
+          <w:lang w:eastAsia="en-IN"/>
+        </w:rPr>
+      </w:pPr>
+      <w:r>
+        <w:rPr>
+          <w:rFonts w:ascii="Consolas" w:eastAsia="Times New Roman" w:hAnsi="Consolas" w:cs="Courier New"/>
+          <w:b/>
+          <w:bCs/>
+          <w:color w:val="263238"/>
+          <w:sz w:val="20"/>
+          <w:szCs w:val="20"/>
+          <w:lang w:eastAsia="en-IN"/>
+        </w:rPr>
+        <w:t>Output:</w:t>
+      </w:r>
+      <w:r>
+        <w:rPr>
+          <w:rFonts w:ascii="Consolas" w:eastAsia="Times New Roman" w:hAnsi="Consolas" w:cs="Courier New"/>
+          <w:color w:val="263238"/>
+          <w:sz w:val="20"/>
+          <w:szCs w:val="20"/>
+          <w:lang w:eastAsia="en-IN"/>
+        </w:rPr>
+        <w:t xml:space="preserve"> [[1,6</w:t>
+      </w:r>
+      <w:proofErr w:type="gramStart"/>
+      <w:r>
+        <w:rPr>
+          <w:rFonts w:ascii="Consolas" w:eastAsia="Times New Roman" w:hAnsi="Consolas" w:cs="Courier New"/>
+          <w:color w:val="263238"/>
+          <w:sz w:val="20"/>
+          <w:szCs w:val="20"/>
+          <w:lang w:eastAsia="en-IN"/>
+        </w:rPr>
+        <w:t>],[</w:t>
+      </w:r>
+      <w:proofErr w:type="gramEnd"/>
+      <w:r>
+        <w:rPr>
+          <w:rFonts w:ascii="Consolas" w:eastAsia="Times New Roman" w:hAnsi="Consolas" w:cs="Courier New"/>
+          <w:color w:val="263238"/>
+          <w:sz w:val="20"/>
+          <w:szCs w:val="20"/>
+          <w:lang w:eastAsia="en-IN"/>
+        </w:rPr>
+        <w:t>8,10],[15,18]]</w:t>
+      </w:r>
+    </w:p>
+    <w:p>
+      <w:pPr>
+        <w:shd w:val="clear" w:color="auto" w:fill="F7F9FA"/>
+        <w:tabs>
+          <w:tab w:val="left" w:pos="916"/>
+          <w:tab w:val="left" w:pos="1832"/>
+          <w:tab w:val="left" w:pos="2748"/>
+          <w:tab w:val="left" w:pos="3664"/>
+          <w:tab w:val="left" w:pos="4580"/>
+          <w:tab w:val="left" w:pos="5496"/>
+          <w:tab w:val="left" w:pos="6412"/>
+          <w:tab w:val="left" w:pos="7328"/>
+          <w:tab w:val="left" w:pos="8244"/>
+          <w:tab w:val="left" w:pos="9160"/>
+          <w:tab w:val="left" w:pos="10076"/>
+          <w:tab w:val="left" w:pos="10992"/>
+          <w:tab w:val="left" w:pos="11908"/>
+          <w:tab w:val="left" w:pos="12824"/>
+          <w:tab w:val="left" w:pos="13740"/>
+          <w:tab w:val="left" w:pos="14656"/>
+        </w:tabs>
+        <w:spacing w:after="240" w:line="240" w:lineRule="auto"/>
+        <w:rPr>
+          <w:rFonts w:ascii="Consolas" w:eastAsia="Times New Roman" w:hAnsi="Consolas" w:cs="Courier New"/>
+          <w:color w:val="263238"/>
+          <w:sz w:val="20"/>
+          <w:szCs w:val="20"/>
+          <w:lang w:eastAsia="en-IN"/>
+        </w:rPr>
+      </w:pPr>
+      <w:r>
+        <w:rPr>
+          <w:rFonts w:ascii="Consolas" w:eastAsia="Times New Roman" w:hAnsi="Consolas" w:cs="Courier New"/>
+          <w:b/>
+          <w:bCs/>
+          <w:color w:val="263238"/>
+          <w:sz w:val="20"/>
+          <w:szCs w:val="20"/>
+          <w:lang w:eastAsia="en-IN"/>
+        </w:rPr>
+        <w:t>Explanation:</w:t>
+      </w:r>
+      <w:r>
+        <w:rPr>
+          <w:rFonts w:ascii="Consolas" w:eastAsia="Times New Roman" w:hAnsi="Consolas" w:cs="Courier New"/>
+          <w:color w:val="263238"/>
+          <w:sz w:val="20"/>
+          <w:szCs w:val="20"/>
+          <w:lang w:eastAsia="en-IN"/>
+        </w:rPr>
+        <w:t xml:space="preserve"> Since intervals [1,3] and [2,6] overlap, merge them into [1,6].</w:t>
+      </w:r>
+    </w:p>
+    <w:p>
+      <w:pPr>
+        <w:shd w:val="clear" w:color="auto" w:fill="FFFFFF"/>
+        <w:spacing w:after="240" w:line="240" w:lineRule="auto"/>
+        <w:rPr>
+          <w:rFonts w:ascii="Segoe UI" w:eastAsia="Times New Roman" w:hAnsi="Segoe UI" w:cs="Segoe UI"/>
+          <w:color w:val="263238"/>
+          <w:sz w:val="21"/>
+          <w:szCs w:val="21"/>
+          <w:lang w:eastAsia="en-IN"/>
+        </w:rPr>
+      </w:pPr>
+      <w:r>
+        <w:rPr>
+          <w:rFonts w:ascii="Segoe UI" w:eastAsia="Times New Roman" w:hAnsi="Segoe UI" w:cs="Segoe UI"/>
+          <w:b/>
+          <w:bCs/>
+          <w:color w:val="263238"/>
+          <w:sz w:val="21"/>
+          <w:szCs w:val="21"/>
+          <w:lang w:eastAsia="en-IN"/>
+        </w:rPr>
+        <w:t>Example 2:</w:t>
+      </w:r>
+    </w:p>
+    <w:p>
+      <w:pPr>
+        <w:shd w:val="clear" w:color="auto" w:fill="F7F9FA"/>
+        <w:tabs>
+          <w:tab w:val="left" w:pos="916"/>
+          <w:tab w:val="left" w:pos="1832"/>
+          <w:tab w:val="left" w:pos="2748"/>
+          <w:tab w:val="left" w:pos="3664"/>
+          <w:tab w:val="left" w:pos="4580"/>
+          <w:tab w:val="left" w:pos="5496"/>
+          <w:tab w:val="left" w:pos="6412"/>
+          <w:tab w:val="left" w:pos="7328"/>
+          <w:tab w:val="left" w:pos="8244"/>
+          <w:tab w:val="left" w:pos="9160"/>
+          <w:tab w:val="left" w:pos="10076"/>
+          <w:tab w:val="left" w:pos="10992"/>
+          <w:tab w:val="left" w:pos="11908"/>
+          <w:tab w:val="left" w:pos="12824"/>
+          <w:tab w:val="left" w:pos="13740"/>
+          <w:tab w:val="left" w:pos="14656"/>
+        </w:tabs>
+        <w:spacing w:after="240" w:line="240" w:lineRule="auto"/>
+        <w:rPr>
+          <w:rFonts w:ascii="Consolas" w:eastAsia="Times New Roman" w:hAnsi="Consolas" w:cs="Courier New"/>
+          <w:color w:val="263238"/>
+          <w:sz w:val="20"/>
+          <w:szCs w:val="20"/>
+          <w:lang w:eastAsia="en-IN"/>
+        </w:rPr>
+      </w:pPr>
+      <w:r>
+        <w:rPr>
+          <w:rFonts w:ascii="Consolas" w:eastAsia="Times New Roman" w:hAnsi="Consolas" w:cs="Courier New"/>
+          <w:b/>
+          <w:bCs/>
+          <w:color w:val="263238"/>
+          <w:sz w:val="20"/>
+          <w:szCs w:val="20"/>
+          <w:lang w:eastAsia="en-IN"/>
+        </w:rPr>
+        <w:t>Input:</w:t>
+      </w:r>
+      <w:r>
+        <w:rPr>
+          <w:rFonts w:ascii="Consolas" w:eastAsia="Times New Roman" w:hAnsi="Consolas" w:cs="Courier New"/>
+          <w:color w:val="263238"/>
+          <w:sz w:val="20"/>
+          <w:szCs w:val="20"/>
+          <w:lang w:eastAsia="en-IN"/>
+        </w:rPr>
+        <w:t xml:space="preserve"> intervals = [[1,4</w:t>
+      </w:r>
+      <w:proofErr w:type="gramStart"/>
+      <w:r>
+        <w:rPr>
+          <w:rFonts w:ascii="Consolas" w:eastAsia="Times New Roman" w:hAnsi="Consolas" w:cs="Courier New"/>
+          <w:color w:val="263238"/>
+          <w:sz w:val="20"/>
+          <w:szCs w:val="20"/>
+          <w:lang w:eastAsia="en-IN"/>
+        </w:rPr>
+        <w:t>],[</w:t>
+      </w:r>
+      <w:proofErr w:type="gramEnd"/>
+      <w:r>
+        <w:rPr>
+          <w:rFonts w:ascii="Consolas" w:eastAsia="Times New Roman" w:hAnsi="Consolas" w:cs="Courier New"/>
+          <w:color w:val="263238"/>
+          <w:sz w:val="20"/>
+          <w:szCs w:val="20"/>
+          <w:lang w:eastAsia="en-IN"/>
+        </w:rPr>
+        <w:t>4,5]]</w:t>
+      </w:r>
+    </w:p>
+    <w:p>
+      <w:pPr>
+        <w:shd w:val="clear" w:color="auto" w:fill="F7F9FA"/>
+        <w:tabs>
+          <w:tab w:val="left" w:pos="916"/>
+          <w:tab w:val="left" w:pos="1832"/>
+          <w:tab w:val="left" w:pos="2748"/>
+          <w:tab w:val="left" w:pos="3664"/>
+          <w:tab w:val="left" w:pos="4580"/>
+          <w:tab w:val="left" w:pos="5496"/>
+          <w:tab w:val="left" w:pos="6412"/>
+          <w:tab w:val="left" w:pos="7328"/>
+          <w:tab w:val="left" w:pos="8244"/>
+          <w:tab w:val="left" w:pos="9160"/>
+          <w:tab w:val="left" w:pos="10076"/>
+          <w:tab w:val="left" w:pos="10992"/>
+          <w:tab w:val="left" w:pos="11908"/>
+          <w:tab w:val="left" w:pos="12824"/>
+          <w:tab w:val="left" w:pos="13740"/>
+          <w:tab w:val="left" w:pos="14656"/>
+        </w:tabs>
+        <w:spacing w:after="240" w:line="240" w:lineRule="auto"/>
+        <w:rPr>
+          <w:rFonts w:ascii="Consolas" w:eastAsia="Times New Roman" w:hAnsi="Consolas" w:cs="Courier New"/>
+          <w:color w:val="263238"/>
+          <w:sz w:val="20"/>
+          <w:szCs w:val="20"/>
+          <w:lang w:eastAsia="en-IN"/>
+        </w:rPr>
+      </w:pPr>
+      <w:r>
+        <w:rPr>
+          <w:rFonts w:ascii="Consolas" w:eastAsia="Times New Roman" w:hAnsi="Consolas" w:cs="Courier New"/>
+          <w:b/>
+          <w:bCs/>
+          <w:color w:val="263238"/>
+          <w:sz w:val="20"/>
+          <w:szCs w:val="20"/>
+          <w:lang w:eastAsia="en-IN"/>
+        </w:rPr>
+        <w:t>Output:</w:t>
+      </w:r>
+      <w:r>
+        <w:rPr>
+          <w:rFonts w:ascii="Consolas" w:eastAsia="Times New Roman" w:hAnsi="Consolas" w:cs="Courier New"/>
+          <w:color w:val="263238"/>
+          <w:sz w:val="20"/>
+          <w:szCs w:val="20"/>
+          <w:lang w:eastAsia="en-IN"/>
+        </w:rPr>
+        <w:t xml:space="preserve"> [[1,5]]</w:t>
+      </w:r>
+    </w:p>
+    <w:p>
+      <w:pPr>
+        <w:shd w:val="clear" w:color="auto" w:fill="F7F9FA"/>
+        <w:tabs>
+          <w:tab w:val="left" w:pos="916"/>
+          <w:tab w:val="left" w:pos="1832"/>
+          <w:tab w:val="left" w:pos="2748"/>
+          <w:tab w:val="left" w:pos="3664"/>
+          <w:tab w:val="left" w:pos="4580"/>
+          <w:tab w:val="left" w:pos="5496"/>
+          <w:tab w:val="left" w:pos="6412"/>
+          <w:tab w:val="left" w:pos="7328"/>
+          <w:tab w:val="left" w:pos="8244"/>
+          <w:tab w:val="left" w:pos="9160"/>
+          <w:tab w:val="left" w:pos="10076"/>
+          <w:tab w:val="left" w:pos="10992"/>
+          <w:tab w:val="left" w:pos="11908"/>
+          <w:tab w:val="left" w:pos="12824"/>
+          <w:tab w:val="left" w:pos="13740"/>
+          <w:tab w:val="left" w:pos="14656"/>
+        </w:tabs>
+        <w:spacing w:after="240" w:line="240" w:lineRule="auto"/>
+        <w:rPr>
+          <w:rFonts w:ascii="Consolas" w:eastAsia="Times New Roman" w:hAnsi="Consolas" w:cs="Courier New"/>
+          <w:color w:val="263238"/>
+          <w:sz w:val="20"/>
+          <w:szCs w:val="20"/>
+          <w:lang w:eastAsia="en-IN"/>
+        </w:rPr>
+      </w:pPr>
+      <w:r>
+        <w:rPr>
+          <w:rFonts w:ascii="Consolas" w:eastAsia="Times New Roman" w:hAnsi="Consolas" w:cs="Courier New"/>
+          <w:b/>
+          <w:bCs/>
+          <w:color w:val="263238"/>
+          <w:sz w:val="20"/>
+          <w:szCs w:val="20"/>
+          <w:lang w:eastAsia="en-IN"/>
+        </w:rPr>
+        <w:t>Explanation:</w:t>
+      </w:r>
+      <w:r>
+        <w:rPr>
+          <w:rFonts w:ascii="Consolas" w:eastAsia="Times New Roman" w:hAnsi="Consolas" w:cs="Courier New"/>
+          <w:color w:val="263238"/>
+          <w:sz w:val="20"/>
+          <w:szCs w:val="20"/>
+          <w:lang w:eastAsia="en-IN"/>
+        </w:rPr>
+        <w:t xml:space="preserve"> Intervals [1,4] and [4,5] are considered overlapping.</w:t>
+      </w:r>
+    </w:p>
+    <w:p>
+      <w:pPr>
+        <w:shd w:val="clear" w:color="auto" w:fill="FFFFFF"/>
+        <w:spacing w:after="240" w:line="240" w:lineRule="auto"/>
+        <w:rPr>
+          <w:rFonts w:ascii="Segoe UI" w:eastAsia="Times New Roman" w:hAnsi="Segoe UI" w:cs="Segoe UI"/>
+          <w:color w:val="263238"/>
+          <w:sz w:val="21"/>
+          <w:szCs w:val="21"/>
+          <w:lang w:eastAsia="en-IN"/>
+        </w:rPr>
+      </w:pPr>
+      <w:r>
+        <w:rPr>
+          <w:rFonts w:ascii="Segoe UI" w:eastAsia="Times New Roman" w:hAnsi="Segoe UI" w:cs="Segoe UI"/>
+          <w:color w:val="263238"/>
+          <w:sz w:val="21"/>
+          <w:szCs w:val="21"/>
+          <w:lang w:eastAsia="en-IN"/>
+        </w:rPr>
+        <w:t> </w:t>
+      </w:r>
+    </w:p>
+    <w:p>
+      <w:pPr>
+        <w:spacing w:line="240" w:lineRule="auto"/>
+        <w:rPr>
+          <w:rFonts w:ascii="Segoe UI" w:eastAsia="Times New Roman" w:hAnsi="Segoe UI" w:cs="Segoe UI"/>
+          <w:color w:val="263238"/>
+          <w:sz w:val="24"/>
+          <w:szCs w:val="24"/>
+          <w:lang w:eastAsia="en-IN"/>
+        </w:rPr>
+      </w:pPr>
+      <w:r>
+        <w:rPr>
+          <w:rFonts w:ascii="Segoe UI" w:eastAsia="Times New Roman" w:hAnsi="Segoe UI" w:cs="Segoe UI"/>
+          <w:color w:val="263238"/>
+          <w:sz w:val="24"/>
+          <w:szCs w:val="24"/>
+          <w:lang w:eastAsia="en-IN"/>
+        </w:rPr>
+        <w:t>Solution:</w:t>
+      </w:r>
+    </w:p>
+    <w:p>
+      <w:pPr>
+        <w:spacing w:line="240" w:lineRule="auto"/>
+        <w:rPr>
+          <w:rFonts w:ascii="Segoe UI" w:eastAsia="Times New Roman" w:hAnsi="Segoe UI" w:cs="Segoe UI"/>
+          <w:color w:val="263238"/>
+          <w:sz w:val="24"/>
+          <w:szCs w:val="24"/>
+          <w:lang w:eastAsia="en-IN"/>
+        </w:rPr>
+      </w:pPr>
+      <w:r>
+        <w:rPr>
+          <w:rFonts w:ascii="Segoe UI" w:eastAsia="Times New Roman" w:hAnsi="Segoe UI" w:cs="Segoe UI"/>
+          <w:color w:val="263238"/>
+          <w:sz w:val="24"/>
+          <w:szCs w:val="24"/>
+          <w:lang w:eastAsia="en-IN"/>
+        </w:rPr>
+        <w:t>Sort the array and the compare first two elements if they can be merged</w:t>
+      </w:r>
+    </w:p>
+    <w:p>
+      <w:pPr>
+        <w:spacing w:line="240" w:lineRule="auto"/>
+        <w:rPr>
+          <w:rFonts w:ascii="Segoe UI" w:eastAsia="Times New Roman" w:hAnsi="Segoe UI" w:cs="Segoe UI"/>
+          <w:color w:val="263238"/>
+          <w:sz w:val="24"/>
+          <w:szCs w:val="24"/>
+          <w:lang w:eastAsia="en-IN"/>
+        </w:rPr>
+      </w:pPr>
+      <w:r>
+        <w:rPr>
+          <w:rFonts w:ascii="Segoe UI" w:eastAsia="Times New Roman" w:hAnsi="Segoe UI" w:cs="Segoe UI"/>
+          <w:color w:val="263238"/>
+          <w:sz w:val="24"/>
+          <w:szCs w:val="24"/>
+          <w:lang w:eastAsia="en-IN"/>
+        </w:rPr>
+        <w:t>The</w:t>
+      </w:r>
+      <w:r>
+        <w:rPr>
+          <w:rFonts w:ascii="Segoe UI" w:eastAsia="Times New Roman" w:hAnsi="Segoe UI" w:cs="Segoe UI"/>
+          <w:color w:val="263238"/>
+          <w:sz w:val="24"/>
+          <w:szCs w:val="24"/>
+          <w:lang w:eastAsia="en-IN"/>
+        </w:rPr>
+        <w:t>n add the new range from start</w:t>
+      </w:r>
+      <w:proofErr w:type="gramStart"/>
+      <w:r>
+        <w:rPr>
+          <w:rFonts w:ascii="Segoe UI" w:eastAsia="Times New Roman" w:hAnsi="Segoe UI" w:cs="Segoe UI"/>
+          <w:color w:val="263238"/>
+          <w:sz w:val="24"/>
+          <w:szCs w:val="24"/>
+          <w:lang w:eastAsia="en-IN"/>
+        </w:rPr>
+        <w:t>1,end</w:t>
+      </w:r>
+      <w:proofErr w:type="gramEnd"/>
+      <w:r>
+        <w:rPr>
+          <w:rFonts w:ascii="Segoe UI" w:eastAsia="Times New Roman" w:hAnsi="Segoe UI" w:cs="Segoe UI"/>
+          <w:color w:val="263238"/>
+          <w:sz w:val="24"/>
+          <w:szCs w:val="24"/>
+          <w:lang w:eastAsia="en-IN"/>
+        </w:rPr>
+        <w:t xml:space="preserve">2 and then compare this to others and merge if possible and so on until all the </w:t>
+      </w:r>
+      <w:proofErr w:type="spellStart"/>
+      <w:r>
+        <w:rPr>
+          <w:rFonts w:ascii="Segoe UI" w:eastAsia="Times New Roman" w:hAnsi="Segoe UI" w:cs="Segoe UI"/>
+          <w:color w:val="263238"/>
+          <w:sz w:val="24"/>
+          <w:szCs w:val="24"/>
+          <w:lang w:eastAsia="en-IN"/>
+        </w:rPr>
+        <w:t>non mergeable</w:t>
+      </w:r>
+      <w:proofErr w:type="spellEnd"/>
+      <w:r>
+        <w:rPr>
+          <w:rFonts w:ascii="Segoe UI" w:eastAsia="Times New Roman" w:hAnsi="Segoe UI" w:cs="Segoe UI"/>
+          <w:color w:val="263238"/>
+          <w:sz w:val="24"/>
+          <w:szCs w:val="24"/>
+          <w:lang w:eastAsia="en-IN"/>
+        </w:rPr>
+        <w:t xml:space="preserve"> ranges are added in the result</w:t>
+      </w:r>
+    </w:p>
+    <w:p>
+      <w:pPr>
+        <w:spacing w:line="240" w:lineRule="auto"/>
+        <w:rPr>
+          <w:rFonts w:ascii="Segoe UI" w:hAnsi="Segoe UI" w:cs="Segoe UI"/>
+          <w:sz w:val="24"/>
+          <w:szCs w:val="24"/>
+        </w:rPr>
+      </w:pPr>
+      <w:r>
+        <w:rPr>
+          <w:rFonts w:ascii="Segoe UI" w:eastAsia="Times New Roman" w:hAnsi="Segoe UI" w:cs="Segoe UI"/>
+          <w:color w:val="263238"/>
+          <w:sz w:val="24"/>
+          <w:szCs w:val="24"/>
+          <w:lang w:eastAsia="en-IN"/>
+        </w:rPr>
+        <w:t xml:space="preserve">Code: </w:t>
+      </w:r>
+      <w:hyperlink r:id="rId20" w:history="1">
+        <w:r>
+          <w:rPr>
+            <w:rStyle w:val="Hyperlink"/>
+            <w:rFonts w:ascii="Segoe UI" w:hAnsi="Segoe UI" w:cs="Segoe UI"/>
+            <w:sz w:val="24"/>
+            <w:szCs w:val="24"/>
+          </w:rPr>
+          <w:t>https://github.com/Rishi143/DSASheet/blob/master/src/main/java/com/dsa/overall/_12</w:t>
+        </w:r>
+        <w:r>
+          <w:rPr>
+            <w:rStyle w:val="Hyperlink"/>
+            <w:rFonts w:ascii="Segoe UI" w:hAnsi="Segoe UI" w:cs="Segoe UI"/>
+            <w:sz w:val="24"/>
+            <w:szCs w:val="24"/>
+          </w:rPr>
+          <w:t>MergeIntervals</w:t>
+        </w:r>
+        <w:r>
+          <w:rPr>
+            <w:rStyle w:val="Hyperlink"/>
+            <w:rFonts w:ascii="Segoe UI" w:hAnsi="Segoe UI" w:cs="Segoe UI"/>
+            <w:sz w:val="24"/>
+            <w:szCs w:val="24"/>
+          </w:rPr>
+          <w:t>.java</w:t>
+        </w:r>
+      </w:hyperlink>
+    </w:p>
+    <w:p>
+      <w:pPr>
+        <w:spacing w:line="240" w:lineRule="auto"/>
+        <w:rPr>
+          <w:rFonts w:ascii="Segoe UI" w:hAnsi="Segoe UI" w:cs="Segoe UI"/>
+          <w:sz w:val="24"/>
+          <w:szCs w:val="24"/>
+        </w:rPr>
+      </w:pPr>
+    </w:p>
+    <w:p>
+      <w:pPr>
+        <w:spacing w:line="240" w:lineRule="auto"/>
+        <w:rPr>
+          <w:rFonts w:ascii="Segoe UI" w:hAnsi="Segoe UI" w:cs="Segoe UI"/>
+          <w:sz w:val="24"/>
+          <w:szCs w:val="24"/>
+        </w:rPr>
+      </w:pPr>
+    </w:p>
+    <w:p>
+      <w:pPr>
+        <w:spacing w:line="240" w:lineRule="auto"/>
+        <w:rPr>
+          <w:rFonts w:ascii="Segoe UI" w:hAnsi="Segoe UI" w:cs="Segoe UI"/>
+          <w:sz w:val="24"/>
+          <w:szCs w:val="24"/>
+        </w:rPr>
+      </w:pPr>
+    </w:p>
+    <w:p>
+      <w:pPr>
+        <w:spacing w:line="240" w:lineRule="auto"/>
+        <w:rPr>
+          <w:rFonts w:ascii="Segoe UI" w:hAnsi="Segoe UI" w:cs="Segoe UI"/>
+          <w:sz w:val="24"/>
+          <w:szCs w:val="24"/>
+        </w:rPr>
+      </w:pPr>
+    </w:p>
+    <w:p>
+      <w:pPr>
+        <w:spacing w:line="240" w:lineRule="auto"/>
+        <w:rPr>
+          <w:rFonts w:ascii="Segoe UI" w:hAnsi="Segoe UI" w:cs="Segoe UI"/>
+          <w:sz w:val="24"/>
+          <w:szCs w:val="24"/>
+        </w:rPr>
+      </w:pPr>
+    </w:p>
+    <w:p>
+      <w:pPr>
+        <w:spacing w:line="240" w:lineRule="auto"/>
+        <w:rPr>
+          <w:rFonts w:ascii="Segoe UI" w:hAnsi="Segoe UI" w:cs="Segoe UI"/>
+          <w:sz w:val="24"/>
+          <w:szCs w:val="24"/>
+        </w:rPr>
+      </w:pPr>
+    </w:p>
+    <w:p>
+      <w:pPr>
+        <w:spacing w:line="240" w:lineRule="auto"/>
+        <w:rPr>
+          <w:rFonts w:ascii="Segoe UI" w:hAnsi="Segoe UI" w:cs="Segoe UI"/>
+          <w:i/>
+          <w:iCs/>
+          <w:sz w:val="24"/>
+          <w:szCs w:val="24"/>
+        </w:rPr>
+      </w:pPr>
+      <w:r>
+        <w:rPr>
+          <w:rFonts w:ascii="Segoe UI" w:hAnsi="Segoe UI" w:cs="Segoe UI"/>
+          <w:i/>
+          <w:iCs/>
+          <w:sz w:val="24"/>
+          <w:szCs w:val="24"/>
+        </w:rPr>
+        <w:lastRenderedPageBreak/>
+        <w:t>Problem 1</w:t>
+      </w:r>
+      <w:r>
+        <w:rPr>
+          <w:rFonts w:ascii="Segoe UI" w:hAnsi="Segoe UI" w:cs="Segoe UI"/>
+          <w:i/>
+          <w:iCs/>
+          <w:sz w:val="24"/>
+          <w:szCs w:val="24"/>
+        </w:rPr>
+        <w:t>4</w:t>
+      </w:r>
+      <w:r>
+        <w:rPr>
+          <w:rFonts w:ascii="Segoe UI" w:hAnsi="Segoe UI" w:cs="Segoe UI"/>
+          <w:i/>
+          <w:iCs/>
+          <w:sz w:val="24"/>
+          <w:szCs w:val="24"/>
+        </w:rPr>
+        <w:t>:</w:t>
+      </w:r>
+      <w:r>
+        <w:rPr>
+          <w:rFonts w:ascii="Segoe UI" w:hAnsi="Segoe UI" w:cs="Segoe UI"/>
+          <w:i/>
+          <w:iCs/>
+          <w:sz w:val="24"/>
+          <w:szCs w:val="24"/>
+        </w:rPr>
+        <w:t xml:space="preserve"> </w:t>
+      </w:r>
     </w:p>
     <w:p>
       <w:pPr>
@@ -4287,6 +6083,155 @@
 <file path=word/numbering.xml><?xml version="1.0" encoding="utf-8"?>
 <w:numbering xmlns:wpc="http://schemas.microsoft.com/office/word/2010/wordprocessingCanvas" xmlns:cx="http://schemas.microsoft.com/office/drawing/2014/chartex" xmlns:cx1="http://schemas.microsoft.com/office/drawing/2015/9/8/chartex" xmlns:cx2="http://schemas.microsoft.com/office/drawing/2015/10/21/chartex" xmlns:cx3="http://schemas.microsoft.com/office/drawing/2016/5/9/chartex" xmlns:cx4="http://schemas.microsoft.com/office/drawing/2016/5/10/chartex" xmlns:cx5="http://schemas.microsoft.com/office/drawing/2016/5/11/chartex" xmlns:cx6="http://schemas.microsoft.com/office/drawing/2016/5/12/chartex" xmlns:cx7="http://schemas.microsoft.com/office/drawing/2016/5/13/chartex" xmlns:cx8="http://schemas.microsoft.com/office/drawing/2016/5/14/chartex" xmlns:mc="http://schemas.openxmlformats.org/markup-compatibility/2006" xmlns:aink="http://schemas.microsoft.com/office/drawing/2016/ink" xmlns:am3d="http://schemas.microsoft.com/office/drawing/2017/model3d" xmlns:o="urn:schemas-microsoft-com:office:office" xmlns:oel="http://schemas.microsoft.com/office/2019/extlst" xmlns:r="http://schemas.openxmlformats.org/officeDocument/2006/relationships" xmlns:m="http://schemas.openxmlformats.org/officeDocument/2006/math" xmlns:v="urn:schemas-microsoft-com:vml" xmlns:wp14="http://schemas.microsoft.com/office/word/2010/wordprocessingDrawing" xmlns:wp="http://schemas.openxmlformats.org/drawingml/2006/wordprocessingDrawing" xmlns:w10="urn:schemas-microsoft-com:office:word" xmlns:w="http://schemas.openxmlformats.org/wordprocessingml/2006/main" xmlns:w14="http://schemas.microsoft.com/office/word/2010/wordml" xmlns:w15="http://schemas.microsoft.com/office/word/2012/wordml" xmlns:w16cex="http://schemas.microsoft.com/office/word/2018/wordml/cex" xmlns:w16cid="http://schemas.microsoft.com/office/word/2016/wordml/cid" xmlns:w16="http://schemas.microsoft.com/office/word/2018/wordml" xmlns:w16sdtdh="http://schemas.microsoft.com/office/word/2020/wordml/sdtdatahash" xmlns:w16se="http://schemas.microsoft.com/office/word/2015/wordml/symex" xmlns:wpg="http://schemas.microsoft.com/office/word/2010/wordprocessingGroup" xmlns:wpi="http://schemas.microsoft.com/office/word/2010/wordprocessingInk" xmlns:wne="http://schemas.microsoft.com/office/word/2006/wordml" xmlns:wps="http://schemas.microsoft.com/office/word/2010/wordprocessingShape" mc:Ignorable="w14 w15 w16se w16cid w16 w16cex w16sdtdh wp14">
   <w:abstractNum w:abstractNumId="0" w15:restartNumberingAfterBreak="0">
+    <w:nsid w:val="02C8679F"/>
+    <w:multiLevelType w:val="multilevel"/>
+    <w:tmpl w:val="FC329E6C"/>
+    <w:lvl w:ilvl="0">
+      <w:start w:val="1"/>
+      <w:numFmt w:val="bullet"/>
+      <w:lvlText w:val=""/>
+      <w:lvlJc w:val="left"/>
+      <w:pPr>
+        <w:tabs>
+          <w:tab w:val="num" w:pos="720"/>
+        </w:tabs>
+        <w:ind w:left="720" w:hanging="360"/>
+      </w:pPr>
+      <w:rPr>
+        <w:rFonts w:ascii="Symbol" w:hAnsi="Symbol" w:hint="default"/>
+        <w:sz w:val="20"/>
+      </w:rPr>
+    </w:lvl>
+    <w:lvl w:ilvl="1" w:tentative="1">
+      <w:start w:val="1"/>
+      <w:numFmt w:val="bullet"/>
+      <w:lvlText w:val="o"/>
+      <w:lvlJc w:val="left"/>
+      <w:pPr>
+        <w:tabs>
+          <w:tab w:val="num" w:pos="1440"/>
+        </w:tabs>
+        <w:ind w:left="1440" w:hanging="360"/>
+      </w:pPr>
+      <w:rPr>
+        <w:rFonts w:ascii="Courier New" w:hAnsi="Courier New" w:hint="default"/>
+        <w:sz w:val="20"/>
+      </w:rPr>
+    </w:lvl>
+    <w:lvl w:ilvl="2" w:tentative="1">
+      <w:start w:val="1"/>
+      <w:numFmt w:val="bullet"/>
+      <w:lvlText w:val=""/>
+      <w:lvlJc w:val="left"/>
+      <w:pPr>
+        <w:tabs>
+          <w:tab w:val="num" w:pos="2160"/>
+        </w:tabs>
+        <w:ind w:left="2160" w:hanging="360"/>
+      </w:pPr>
+      <w:rPr>
+        <w:rFonts w:ascii="Wingdings" w:hAnsi="Wingdings" w:hint="default"/>
+        <w:sz w:val="20"/>
+      </w:rPr>
+    </w:lvl>
+    <w:lvl w:ilvl="3" w:tentative="1">
+      <w:start w:val="1"/>
+      <w:numFmt w:val="bullet"/>
+      <w:lvlText w:val=""/>
+      <w:lvlJc w:val="left"/>
+      <w:pPr>
+        <w:tabs>
+          <w:tab w:val="num" w:pos="2880"/>
+        </w:tabs>
+        <w:ind w:left="2880" w:hanging="360"/>
+      </w:pPr>
+      <w:rPr>
+        <w:rFonts w:ascii="Wingdings" w:hAnsi="Wingdings" w:hint="default"/>
+        <w:sz w:val="20"/>
+      </w:rPr>
+    </w:lvl>
+    <w:lvl w:ilvl="4" w:tentative="1">
+      <w:start w:val="1"/>
+      <w:numFmt w:val="bullet"/>
+      <w:lvlText w:val=""/>
+      <w:lvlJc w:val="left"/>
+      <w:pPr>
+        <w:tabs>
+          <w:tab w:val="num" w:pos="3600"/>
+        </w:tabs>
+        <w:ind w:left="3600" w:hanging="360"/>
+      </w:pPr>
+      <w:rPr>
+        <w:rFonts w:ascii="Wingdings" w:hAnsi="Wingdings" w:hint="default"/>
+        <w:sz w:val="20"/>
+      </w:rPr>
+    </w:lvl>
+    <w:lvl w:ilvl="5" w:tentative="1">
+      <w:start w:val="1"/>
+      <w:numFmt w:val="bullet"/>
+      <w:lvlText w:val=""/>
+      <w:lvlJc w:val="left"/>
+      <w:pPr>
+        <w:tabs>
+          <w:tab w:val="num" w:pos="4320"/>
+        </w:tabs>
+        <w:ind w:left="4320" w:hanging="360"/>
+      </w:pPr>
+      <w:rPr>
+        <w:rFonts w:ascii="Wingdings" w:hAnsi="Wingdings" w:hint="default"/>
+        <w:sz w:val="20"/>
+      </w:rPr>
+    </w:lvl>
+    <w:lvl w:ilvl="6" w:tentative="1">
+      <w:start w:val="1"/>
+      <w:numFmt w:val="bullet"/>
+      <w:lvlText w:val=""/>
+      <w:lvlJc w:val="left"/>
+      <w:pPr>
+        <w:tabs>
+          <w:tab w:val="num" w:pos="5040"/>
+        </w:tabs>
+        <w:ind w:left="5040" w:hanging="360"/>
+      </w:pPr>
+      <w:rPr>
+        <w:rFonts w:ascii="Wingdings" w:hAnsi="Wingdings" w:hint="default"/>
+        <w:sz w:val="20"/>
+      </w:rPr>
+    </w:lvl>
+    <w:lvl w:ilvl="7" w:tentative="1">
+      <w:start w:val="1"/>
+      <w:numFmt w:val="bullet"/>
+      <w:lvlText w:val=""/>
+      <w:lvlJc w:val="left"/>
+      <w:pPr>
+        <w:tabs>
+          <w:tab w:val="num" w:pos="5760"/>
+        </w:tabs>
+        <w:ind w:left="5760" w:hanging="360"/>
+      </w:pPr>
+      <w:rPr>
+        <w:rFonts w:ascii="Wingdings" w:hAnsi="Wingdings" w:hint="default"/>
+        <w:sz w:val="20"/>
+      </w:rPr>
+    </w:lvl>
+    <w:lvl w:ilvl="8" w:tentative="1">
+      <w:start w:val="1"/>
+      <w:numFmt w:val="bullet"/>
+      <w:lvlText w:val=""/>
+      <w:lvlJc w:val="left"/>
+      <w:pPr>
+        <w:tabs>
+          <w:tab w:val="num" w:pos="6480"/>
+        </w:tabs>
+        <w:ind w:left="6480" w:hanging="360"/>
+      </w:pPr>
+      <w:rPr>
+        <w:rFonts w:ascii="Wingdings" w:hAnsi="Wingdings" w:hint="default"/>
+        <w:sz w:val="20"/>
+      </w:rPr>
+    </w:lvl>
+  </w:abstractNum>
+  <w:abstractNum w:abstractNumId="1" w15:restartNumberingAfterBreak="0">
     <w:nsid w:val="0F9F7DF0"/>
     <w:multiLevelType w:val="hybridMultilevel"/>
     <w:tmpl w:val="0FCC8398"/>
@@ -4375,7 +6320,7 @@
       </w:pPr>
     </w:lvl>
   </w:abstractNum>
-  <w:abstractNum w:abstractNumId="1" w15:restartNumberingAfterBreak="0">
+  <w:abstractNum w:abstractNumId="2" w15:restartNumberingAfterBreak="0">
     <w:nsid w:val="368C69E6"/>
     <w:multiLevelType w:val="hybridMultilevel"/>
     <w:tmpl w:val="28F21A4C"/>
@@ -4464,7 +6409,7 @@
       </w:pPr>
     </w:lvl>
   </w:abstractNum>
-  <w:abstractNum w:abstractNumId="2" w15:restartNumberingAfterBreak="0">
+  <w:abstractNum w:abstractNumId="3" w15:restartNumberingAfterBreak="0">
     <w:nsid w:val="4CE356AD"/>
     <w:multiLevelType w:val="hybridMultilevel"/>
     <w:tmpl w:val="041866F2"/>
@@ -4554,12 +6499,15 @@
     </w:lvl>
   </w:abstractNum>
   <w:num w:numId="1" w16cid:durableId="376204125">
+    <w:abstractNumId w:val="2"/>
+  </w:num>
+  <w:num w:numId="2" w16cid:durableId="1962955670">
+    <w:abstractNumId w:val="3"/>
+  </w:num>
+  <w:num w:numId="3" w16cid:durableId="1459683592">
     <w:abstractNumId w:val="1"/>
   </w:num>
-  <w:num w:numId="2" w16cid:durableId="1962955670">
-    <w:abstractNumId w:val="2"/>
-  </w:num>
-  <w:num w:numId="3" w16cid:durableId="1459683592">
+  <w:num w:numId="4" w16cid:durableId="1486320057">
     <w:abstractNumId w:val="0"/>
   </w:num>
 </w:numbering>
@@ -5093,7 +7041,6 @@
     <w:basedOn w:val="Normal"/>
     <w:link w:val="HTMLPreformattedChar"/>
     <w:uiPriority w:val="99"/>
-    <w:semiHidden/>
     <w:unhideWhenUsed/>
     <w:rsid w:val="008D27F2"/>
     <w:pPr>
@@ -5129,7 +7076,6 @@
     <w:basedOn w:val="DefaultParagraphFont"/>
     <w:link w:val="HTMLPreformatted"/>
     <w:uiPriority w:val="99"/>
-    <w:semiHidden/>
     <w:rsid w:val="008D27F2"/>
     <w:rPr>
       <w:rFonts w:ascii="Courier New" w:eastAsia="Times New Roman" w:hAnsi="Courier New" w:cs="Courier New"/>

</xml_diff>

<commit_message>
Added 3 Sum Problem
</commit_message>
<xml_diff>
--- a/Notes.docx
+++ b/Notes.docx
@@ -60,25 +60,25 @@
       <w:r>
         <w:rPr>
           <w:rFonts w:ascii="Segoe UI" w:hAnsi="Segoe UI" w:cs="Segoe UI"/>
-          <w:i/>
-          <w:iCs/>
-          <w:sz w:val="24"/>
-          <w:szCs w:val="24"/>
-        </w:rPr>
-        <w:t xml:space="preserve">Problem </w:t>
-      </w:r>
-      <w:proofErr w:type="gramStart"/>
-      <w:r>
-        <w:rPr>
-          <w:rFonts w:ascii="Segoe UI" w:hAnsi="Segoe UI" w:cs="Segoe UI"/>
-          <w:i/>
-          <w:iCs/>
-          <w:sz w:val="24"/>
-          <w:szCs w:val="24"/>
-        </w:rPr>
-        <w:t>1 :</w:t>
-      </w:r>
-      <w:proofErr w:type="gramEnd"/>
+          <w:b/>
+          <w:bCs/>
+          <w:i/>
+          <w:iCs/>
+          <w:sz w:val="24"/>
+          <w:szCs w:val="24"/>
+        </w:rPr>
+        <w:t>Problem 1</w:t>
+      </w:r>
+      <w:r>
+        <w:rPr>
+          <w:rFonts w:ascii="Segoe UI" w:hAnsi="Segoe UI" w:cs="Segoe UI"/>
+          <w:i/>
+          <w:iCs/>
+          <w:sz w:val="24"/>
+          <w:szCs w:val="24"/>
+        </w:rPr>
+        <w:t xml:space="preserve"> :</w:t>
+      </w:r>
       <w:r>
         <w:rPr>
           <w:rFonts w:ascii="Segoe UI" w:hAnsi="Segoe UI" w:cs="Segoe UI"/>
@@ -147,25 +147,14 @@
           <w:szCs w:val="21"/>
         </w:rPr>
       </w:pPr>
-      <w:proofErr w:type="gramStart"/>
-      <w:r>
-        <w:rPr>
-          <w:rFonts w:ascii="Segoe UI" w:hAnsi="Segoe UI" w:cs="Segoe UI"/>
-          <w:color w:val="263238"/>
-          <w:sz w:val="21"/>
-          <w:szCs w:val="21"/>
-        </w:rPr>
-        <w:t>Statement :</w:t>
-      </w:r>
-      <w:proofErr w:type="gramEnd"/>
-      <w:r>
-        <w:rPr>
-          <w:rFonts w:ascii="Segoe UI" w:hAnsi="Segoe UI" w:cs="Segoe UI"/>
-          <w:color w:val="263238"/>
-          <w:sz w:val="21"/>
-          <w:szCs w:val="21"/>
-        </w:rPr>
-        <w:t xml:space="preserve"> </w:t>
+      <w:r>
+        <w:rPr>
+          <w:rFonts w:ascii="Segoe UI" w:hAnsi="Segoe UI" w:cs="Segoe UI"/>
+          <w:color w:val="263238"/>
+          <w:sz w:val="21"/>
+          <w:szCs w:val="21"/>
+        </w:rPr>
+        <w:t xml:space="preserve">Statement : </w:t>
       </w:r>
     </w:p>
     <w:p>
@@ -189,7 +178,6 @@
         </w:rPr>
         <w:t>Given an array of integers </w:t>
       </w:r>
-      <w:proofErr w:type="spellStart"/>
       <w:r>
         <w:rPr>
           <w:rStyle w:val="HTMLCode"/>
@@ -199,7 +187,6 @@
         </w:rPr>
         <w:t>nums</w:t>
       </w:r>
-      <w:proofErr w:type="spellEnd"/>
       <w:r>
         <w:rPr>
           <w:rFonts w:ascii="Segoe UI" w:hAnsi="Segoe UI" w:cs="Segoe UI"/>
@@ -385,43 +372,7 @@
           <w:sz w:val="24"/>
           <w:szCs w:val="24"/>
         </w:rPr>
-        <w:t>Sort the array and declare two pointers on front and back apply two pointer algorithm TC: O(</w:t>
-      </w:r>
-      <w:proofErr w:type="spellStart"/>
-      <w:r>
-        <w:rPr>
-          <w:rFonts w:ascii="Segoe UI" w:hAnsi="Segoe UI" w:cs="Segoe UI"/>
-          <w:sz w:val="24"/>
-          <w:szCs w:val="24"/>
-        </w:rPr>
-        <w:t>nLogn</w:t>
-      </w:r>
-      <w:proofErr w:type="spellEnd"/>
-      <w:r>
-        <w:rPr>
-          <w:rFonts w:ascii="Segoe UI" w:hAnsi="Segoe UI" w:cs="Segoe UI"/>
-          <w:sz w:val="24"/>
-          <w:szCs w:val="24"/>
-        </w:rPr>
-        <w:t xml:space="preserve">) SC: </w:t>
-      </w:r>
-      <w:proofErr w:type="gramStart"/>
-      <w:r>
-        <w:rPr>
-          <w:rFonts w:ascii="Segoe UI" w:hAnsi="Segoe UI" w:cs="Segoe UI"/>
-          <w:sz w:val="24"/>
-          <w:szCs w:val="24"/>
-        </w:rPr>
-        <w:t>O(</w:t>
-      </w:r>
-      <w:proofErr w:type="gramEnd"/>
-      <w:r>
-        <w:rPr>
-          <w:rFonts w:ascii="Segoe UI" w:hAnsi="Segoe UI" w:cs="Segoe UI"/>
-          <w:sz w:val="24"/>
-          <w:szCs w:val="24"/>
-        </w:rPr>
-        <w:t>1)</w:t>
+        <w:t>Sort the array and declare two pointers on front and back apply two pointer algorithm TC: O(nLogn) SC: O(1)</w:t>
       </w:r>
       <w:r>
         <w:rPr>
@@ -447,115 +398,7 @@
           <w:sz w:val="24"/>
           <w:szCs w:val="24"/>
         </w:rPr>
-        <w:t>TC is O(</w:t>
-      </w:r>
-      <w:proofErr w:type="spellStart"/>
-      <w:r>
-        <w:rPr>
-          <w:rFonts w:ascii="Segoe UI" w:hAnsi="Segoe UI" w:cs="Segoe UI"/>
-          <w:sz w:val="24"/>
-          <w:szCs w:val="24"/>
-        </w:rPr>
-        <w:t>nlogn</w:t>
-      </w:r>
-      <w:proofErr w:type="spellEnd"/>
-      <w:r>
-        <w:rPr>
-          <w:rFonts w:ascii="Segoe UI" w:hAnsi="Segoe UI" w:cs="Segoe UI"/>
-          <w:sz w:val="24"/>
-          <w:szCs w:val="24"/>
-        </w:rPr>
-        <w:t>) because sorting best case is O(</w:t>
-      </w:r>
-      <w:proofErr w:type="spellStart"/>
-      <w:r>
-        <w:rPr>
-          <w:rFonts w:ascii="Segoe UI" w:hAnsi="Segoe UI" w:cs="Segoe UI"/>
-          <w:sz w:val="24"/>
-          <w:szCs w:val="24"/>
-        </w:rPr>
-        <w:t>nlogn</w:t>
-      </w:r>
-      <w:proofErr w:type="spellEnd"/>
-      <w:r>
-        <w:rPr>
-          <w:rFonts w:ascii="Segoe UI" w:hAnsi="Segoe UI" w:cs="Segoe UI"/>
-          <w:sz w:val="24"/>
-          <w:szCs w:val="24"/>
-        </w:rPr>
-        <w:t>) and traversing using two pointers O(n) so O(</w:t>
-      </w:r>
-      <w:proofErr w:type="spellStart"/>
-      <w:r>
-        <w:rPr>
-          <w:rFonts w:ascii="Segoe UI" w:hAnsi="Segoe UI" w:cs="Segoe UI"/>
-          <w:sz w:val="24"/>
-          <w:szCs w:val="24"/>
-        </w:rPr>
-        <w:t>nlogn</w:t>
-      </w:r>
-      <w:proofErr w:type="spellEnd"/>
-      <w:r>
-        <w:rPr>
-          <w:rFonts w:ascii="Segoe UI" w:hAnsi="Segoe UI" w:cs="Segoe UI"/>
-          <w:sz w:val="24"/>
-          <w:szCs w:val="24"/>
-        </w:rPr>
-        <w:t>) + O(n) = O(</w:t>
-      </w:r>
-      <w:proofErr w:type="spellStart"/>
-      <w:r>
-        <w:rPr>
-          <w:rFonts w:ascii="Segoe UI" w:hAnsi="Segoe UI" w:cs="Segoe UI"/>
-          <w:sz w:val="24"/>
-          <w:szCs w:val="24"/>
-        </w:rPr>
-        <w:t>nlogn</w:t>
-      </w:r>
-      <w:proofErr w:type="spellEnd"/>
-      <w:r>
-        <w:rPr>
-          <w:rFonts w:ascii="Segoe UI" w:hAnsi="Segoe UI" w:cs="Segoe UI"/>
-          <w:sz w:val="24"/>
-          <w:szCs w:val="24"/>
-        </w:rPr>
-        <w:t xml:space="preserve">) SC is </w:t>
-      </w:r>
-      <w:proofErr w:type="gramStart"/>
-      <w:r>
-        <w:rPr>
-          <w:rFonts w:ascii="Segoe UI" w:hAnsi="Segoe UI" w:cs="Segoe UI"/>
-          <w:sz w:val="24"/>
-          <w:szCs w:val="24"/>
-        </w:rPr>
-        <w:t>O(</w:t>
-      </w:r>
-      <w:proofErr w:type="gramEnd"/>
-      <w:r>
-        <w:rPr>
-          <w:rFonts w:ascii="Segoe UI" w:hAnsi="Segoe UI" w:cs="Segoe UI"/>
-          <w:sz w:val="24"/>
-          <w:szCs w:val="24"/>
-        </w:rPr>
-        <w:t xml:space="preserve">1) if we don’t use any extra space for sorting the array but if we use merge sort or quick sort we may end up using O(n) </w:t>
-      </w:r>
-      <w:proofErr w:type="spellStart"/>
-      <w:r>
-        <w:rPr>
-          <w:rFonts w:ascii="Segoe UI" w:hAnsi="Segoe UI" w:cs="Segoe UI"/>
-          <w:sz w:val="24"/>
-          <w:szCs w:val="24"/>
-        </w:rPr>
-        <w:t>auxillary</w:t>
-      </w:r>
-      <w:proofErr w:type="spellEnd"/>
-      <w:r>
-        <w:rPr>
-          <w:rFonts w:ascii="Segoe UI" w:hAnsi="Segoe UI" w:cs="Segoe UI"/>
-          <w:sz w:val="24"/>
-          <w:szCs w:val="24"/>
-        </w:rPr>
-        <w:t xml:space="preserve"> space because of recursion</w:t>
+        <w:t>TC is O(nlogn) because sorting best case is O(nlogn) and traversing using two pointers O(n) so O(nlogn) + O(n) = O(nlogn) SC is O(1) if we don’t use any extra space for sorting the array but if we use merge sort or quick sort we may end up using O(n) auxillary space because of recursion</w:t>
       </w:r>
     </w:p>
     <w:p>
@@ -607,126 +450,44 @@
           <w:sz w:val="24"/>
           <w:szCs w:val="24"/>
         </w:rPr>
-        <w:t xml:space="preserve">Declare a </w:t>
-      </w:r>
-      <w:proofErr w:type="spellStart"/>
-      <w:r>
-        <w:rPr>
-          <w:rFonts w:ascii="Segoe UI" w:hAnsi="Segoe UI" w:cs="Segoe UI"/>
-          <w:sz w:val="24"/>
-          <w:szCs w:val="24"/>
-        </w:rPr>
-        <w:t>hashmap</w:t>
-      </w:r>
-      <w:proofErr w:type="spellEnd"/>
-      <w:r>
-        <w:rPr>
-          <w:rFonts w:ascii="Segoe UI" w:hAnsi="Segoe UI" w:cs="Segoe UI"/>
-          <w:sz w:val="24"/>
-          <w:szCs w:val="24"/>
-        </w:rPr>
-        <w:t xml:space="preserve"> and traverse each element and check if target – </w:t>
-      </w:r>
-      <w:proofErr w:type="spellStart"/>
-      <w:r>
-        <w:rPr>
-          <w:rFonts w:ascii="Segoe UI" w:hAnsi="Segoe UI" w:cs="Segoe UI"/>
-          <w:sz w:val="24"/>
-          <w:szCs w:val="24"/>
-        </w:rPr>
-        <w:t>currentelement</w:t>
-      </w:r>
-      <w:proofErr w:type="spellEnd"/>
-      <w:r>
-        <w:rPr>
-          <w:rFonts w:ascii="Segoe UI" w:hAnsi="Segoe UI" w:cs="Segoe UI"/>
-          <w:sz w:val="24"/>
-          <w:szCs w:val="24"/>
-        </w:rPr>
-        <w:t xml:space="preserve"> is present in the </w:t>
-      </w:r>
-      <w:proofErr w:type="spellStart"/>
-      <w:r>
-        <w:rPr>
-          <w:rFonts w:ascii="Segoe UI" w:hAnsi="Segoe UI" w:cs="Segoe UI"/>
-          <w:sz w:val="24"/>
-          <w:szCs w:val="24"/>
-        </w:rPr>
-        <w:t>hashmap</w:t>
-      </w:r>
-      <w:proofErr w:type="spellEnd"/>
-      <w:r>
-        <w:rPr>
-          <w:rFonts w:ascii="Segoe UI" w:hAnsi="Segoe UI" w:cs="Segoe UI"/>
-          <w:sz w:val="24"/>
-          <w:szCs w:val="24"/>
-        </w:rPr>
-        <w:t xml:space="preserve"> or not</w:t>
-      </w:r>
-    </w:p>
-    <w:p>
-      <w:pPr>
-        <w:spacing w:line="240" w:lineRule="auto"/>
-        <w:rPr>
-          <w:rFonts w:ascii="Segoe UI" w:hAnsi="Segoe UI" w:cs="Segoe UI"/>
-          <w:sz w:val="24"/>
-          <w:szCs w:val="24"/>
-        </w:rPr>
-      </w:pPr>
-      <w:r>
-        <w:rPr>
-          <w:rFonts w:ascii="Segoe UI" w:hAnsi="Segoe UI" w:cs="Segoe UI"/>
-          <w:sz w:val="24"/>
-          <w:szCs w:val="24"/>
-        </w:rPr>
-        <w:t xml:space="preserve">If present store their indexes in </w:t>
-      </w:r>
-      <w:proofErr w:type="gramStart"/>
-      <w:r>
-        <w:rPr>
-          <w:rFonts w:ascii="Segoe UI" w:hAnsi="Segoe UI" w:cs="Segoe UI"/>
-          <w:sz w:val="24"/>
-          <w:szCs w:val="24"/>
-        </w:rPr>
-        <w:t>an</w:t>
-      </w:r>
-      <w:proofErr w:type="gramEnd"/>
-      <w:r>
-        <w:rPr>
-          <w:rFonts w:ascii="Segoe UI" w:hAnsi="Segoe UI" w:cs="Segoe UI"/>
-          <w:sz w:val="24"/>
-          <w:szCs w:val="24"/>
-        </w:rPr>
-        <w:t xml:space="preserve"> result array/set/list and break there</w:t>
-      </w:r>
-    </w:p>
-    <w:p>
-      <w:pPr>
-        <w:spacing w:line="240" w:lineRule="auto"/>
-        <w:rPr>
-          <w:rFonts w:ascii="Segoe UI" w:hAnsi="Segoe UI" w:cs="Segoe UI"/>
-          <w:sz w:val="24"/>
-          <w:szCs w:val="24"/>
-        </w:rPr>
-      </w:pPr>
-      <w:r>
-        <w:rPr>
-          <w:rFonts w:ascii="Segoe UI" w:hAnsi="Segoe UI" w:cs="Segoe UI"/>
-          <w:sz w:val="24"/>
-          <w:szCs w:val="24"/>
-        </w:rPr>
-        <w:t xml:space="preserve">Else add the element as key and index as value in the </w:t>
-      </w:r>
-      <w:proofErr w:type="spellStart"/>
-      <w:r>
-        <w:rPr>
-          <w:rFonts w:ascii="Segoe UI" w:hAnsi="Segoe UI" w:cs="Segoe UI"/>
-          <w:sz w:val="24"/>
-          <w:szCs w:val="24"/>
-        </w:rPr>
-        <w:t>hashmap</w:t>
-      </w:r>
-      <w:proofErr w:type="spellEnd"/>
+        <w:t>Declare a hashmap and traverse each element and check if target – currentelement is present in the hashmap or not</w:t>
+      </w:r>
+    </w:p>
+    <w:p>
+      <w:pPr>
+        <w:spacing w:line="240" w:lineRule="auto"/>
+        <w:rPr>
+          <w:rFonts w:ascii="Segoe UI" w:hAnsi="Segoe UI" w:cs="Segoe UI"/>
+          <w:sz w:val="24"/>
+          <w:szCs w:val="24"/>
+        </w:rPr>
+      </w:pPr>
+      <w:r>
+        <w:rPr>
+          <w:rFonts w:ascii="Segoe UI" w:hAnsi="Segoe UI" w:cs="Segoe UI"/>
+          <w:sz w:val="24"/>
+          <w:szCs w:val="24"/>
+        </w:rPr>
+        <w:t>If present store their indexes in an result array/set/list and break there</w:t>
+      </w:r>
+    </w:p>
+    <w:p>
+      <w:pPr>
+        <w:spacing w:line="240" w:lineRule="auto"/>
+        <w:rPr>
+          <w:rFonts w:ascii="Segoe UI" w:hAnsi="Segoe UI" w:cs="Segoe UI"/>
+          <w:sz w:val="24"/>
+          <w:szCs w:val="24"/>
+        </w:rPr>
+      </w:pPr>
+      <w:r>
+        <w:rPr>
+          <w:rFonts w:ascii="Segoe UI" w:hAnsi="Segoe UI" w:cs="Segoe UI"/>
+          <w:sz w:val="24"/>
+          <w:szCs w:val="24"/>
+        </w:rPr>
+        <w:t>Else add the element as key and index as value in the hashmap</w:t>
+      </w:r>
     </w:p>
     <w:p>
       <w:pPr>
@@ -810,18 +571,8 @@
           <w:sz w:val="24"/>
           <w:szCs w:val="24"/>
         </w:rPr>
-        <w:t xml:space="preserve">Considering </w:t>
-      </w:r>
-      <w:proofErr w:type="spellStart"/>
-      <w:r>
-        <w:rPr>
-          <w:rFonts w:ascii="Segoe UI" w:hAnsi="Segoe UI" w:cs="Segoe UI"/>
-          <w:sz w:val="24"/>
-          <w:szCs w:val="24"/>
-        </w:rPr>
-        <w:t>hashmap</w:t>
-      </w:r>
-      <w:proofErr w:type="spellEnd"/>
+        <w:t>Considering hashmap</w:t>
+      </w:r>
       <w:r>
         <w:rPr>
           <w:rFonts w:ascii="Segoe UI" w:hAnsi="Segoe UI" w:cs="Segoe UI"/>
@@ -900,18 +651,8 @@
           <w:sz w:val="24"/>
           <w:szCs w:val="24"/>
         </w:rPr>
-        <w:t xml:space="preserve"> and space complexity would be O(n) because we may end up storing all elements in the </w:t>
-      </w:r>
-      <w:proofErr w:type="spellStart"/>
-      <w:r>
-        <w:rPr>
-          <w:rFonts w:ascii="Segoe UI" w:hAnsi="Segoe UI" w:cs="Segoe UI"/>
-          <w:sz w:val="24"/>
-          <w:szCs w:val="24"/>
-        </w:rPr>
-        <w:t>hashmap</w:t>
-      </w:r>
-      <w:proofErr w:type="spellEnd"/>
+        <w:t xml:space="preserve"> and space complexity would be O(n) because we may end up storing all elements in the hashmap</w:t>
+      </w:r>
     </w:p>
     <w:p>
       <w:pPr>
@@ -977,35 +718,25 @@
       <w:r>
         <w:rPr>
           <w:rFonts w:ascii="Segoe UI" w:hAnsi="Segoe UI" w:cs="Segoe UI"/>
+          <w:b/>
+          <w:bCs/>
           <w:i/>
           <w:iCs/>
           <w:sz w:val="24"/>
           <w:szCs w:val="24"/>
         </w:rPr>
         <w:lastRenderedPageBreak/>
-        <w:t xml:space="preserve">Problem </w:t>
-      </w:r>
-      <w:proofErr w:type="gramStart"/>
-      <w:r>
-        <w:rPr>
-          <w:rFonts w:ascii="Segoe UI" w:hAnsi="Segoe UI" w:cs="Segoe UI"/>
-          <w:i/>
-          <w:iCs/>
-          <w:sz w:val="24"/>
-          <w:szCs w:val="24"/>
-        </w:rPr>
-        <w:t>2 :</w:t>
-      </w:r>
-      <w:proofErr w:type="gramEnd"/>
-      <w:r>
-        <w:rPr>
-          <w:rFonts w:ascii="Segoe UI" w:hAnsi="Segoe UI" w:cs="Segoe UI"/>
-          <w:i/>
-          <w:iCs/>
-          <w:sz w:val="24"/>
-          <w:szCs w:val="24"/>
-        </w:rPr>
-        <w:t>- 121 Best time to buy and sell stock</w:t>
+        <w:t>Problem 2</w:t>
+      </w:r>
+      <w:r>
+        <w:rPr>
+          <w:rFonts w:ascii="Segoe UI" w:hAnsi="Segoe UI" w:cs="Segoe UI"/>
+          <w:i/>
+          <w:iCs/>
+          <w:sz w:val="24"/>
+          <w:szCs w:val="24"/>
+        </w:rPr>
+        <w:t xml:space="preserve"> :- 121 Best time to buy and sell stock</w:t>
       </w:r>
     </w:p>
     <w:p>
@@ -1102,17 +833,7 @@
           <w:sz w:val="21"/>
           <w:szCs w:val="21"/>
         </w:rPr>
-        <w:t xml:space="preserve">You are given an </w:t>
-      </w:r>
-      <w:proofErr w:type="gramStart"/>
-      <w:r>
-        <w:rPr>
-          <w:rFonts w:ascii="Segoe UI" w:hAnsi="Segoe UI" w:cs="Segoe UI"/>
-          <w:color w:val="263238"/>
-          <w:sz w:val="21"/>
-          <w:szCs w:val="21"/>
-        </w:rPr>
-        <w:t>array </w:t>
+        <w:t>You are given an array </w:t>
       </w:r>
       <w:r>
         <w:rPr>
@@ -1122,7 +843,6 @@
         </w:rPr>
         <w:t>prices</w:t>
       </w:r>
-      <w:proofErr w:type="gramEnd"/>
       <w:r>
         <w:rPr>
           <w:rFonts w:ascii="Segoe UI" w:hAnsi="Segoe UI" w:cs="Segoe UI"/>
@@ -1138,25 +858,7 @@
           <w:color w:val="546E7A"/>
           <w:shd w:val="clear" w:color="auto" w:fill="F7F9FA"/>
         </w:rPr>
-        <w:t>prices[</w:t>
-      </w:r>
-      <w:proofErr w:type="spellStart"/>
-      <w:r>
-        <w:rPr>
-          <w:rStyle w:val="HTMLCode"/>
-          <w:color w:val="546E7A"/>
-          <w:shd w:val="clear" w:color="auto" w:fill="F7F9FA"/>
-        </w:rPr>
-        <w:t>i</w:t>
-      </w:r>
-      <w:proofErr w:type="spellEnd"/>
-      <w:r>
-        <w:rPr>
-          <w:rStyle w:val="HTMLCode"/>
-          <w:color w:val="546E7A"/>
-          <w:shd w:val="clear" w:color="auto" w:fill="F7F9FA"/>
-        </w:rPr>
-        <w:t>]</w:t>
+        <w:t>prices[i]</w:t>
       </w:r>
       <w:r>
         <w:rPr>
@@ -1167,7 +869,6 @@
         </w:rPr>
         <w:t> is the price of a given stock on the </w:t>
       </w:r>
-      <w:proofErr w:type="spellStart"/>
       <w:r>
         <w:rPr>
           <w:rStyle w:val="HTMLCode"/>
@@ -1187,7 +888,6 @@
         </w:rPr>
         <w:t>th</w:t>
       </w:r>
-      <w:proofErr w:type="spellEnd"/>
       <w:r>
         <w:rPr>
           <w:rFonts w:ascii="Segoe UI" w:hAnsi="Segoe UI" w:cs="Segoe UI"/>
@@ -1349,180 +1049,26 @@
           <w:sz w:val="24"/>
           <w:szCs w:val="24"/>
         </w:rPr>
-        <w:t xml:space="preserve">Declare </w:t>
-      </w:r>
-      <w:proofErr w:type="spellStart"/>
-      <w:r>
-        <w:rPr>
-          <w:rFonts w:ascii="Segoe UI" w:hAnsi="Segoe UI" w:cs="Segoe UI"/>
-          <w:sz w:val="24"/>
-          <w:szCs w:val="24"/>
-        </w:rPr>
-        <w:t>minUntilNow</w:t>
-      </w:r>
-      <w:proofErr w:type="spellEnd"/>
-      <w:r>
-        <w:rPr>
-          <w:rFonts w:ascii="Segoe UI" w:hAnsi="Segoe UI" w:cs="Segoe UI"/>
-          <w:sz w:val="24"/>
-          <w:szCs w:val="24"/>
-        </w:rPr>
-        <w:t xml:space="preserve"> as first element of the array and </w:t>
-      </w:r>
-      <w:proofErr w:type="spellStart"/>
-      <w:r>
-        <w:rPr>
-          <w:rFonts w:ascii="Segoe UI" w:hAnsi="Segoe UI" w:cs="Segoe UI"/>
-          <w:sz w:val="24"/>
-          <w:szCs w:val="24"/>
-        </w:rPr>
-        <w:t>maxProfit</w:t>
-      </w:r>
-      <w:proofErr w:type="spellEnd"/>
-      <w:r>
-        <w:rPr>
-          <w:rFonts w:ascii="Segoe UI" w:hAnsi="Segoe UI" w:cs="Segoe UI"/>
-          <w:sz w:val="24"/>
-          <w:szCs w:val="24"/>
-        </w:rPr>
-        <w:t xml:space="preserve"> as 0</w:t>
-      </w:r>
-    </w:p>
-    <w:p>
-      <w:pPr>
-        <w:spacing w:line="240" w:lineRule="auto"/>
-        <w:rPr>
-          <w:rFonts w:ascii="Segoe UI" w:hAnsi="Segoe UI" w:cs="Segoe UI"/>
-          <w:sz w:val="24"/>
-          <w:szCs w:val="24"/>
-        </w:rPr>
-      </w:pPr>
-      <w:r>
-        <w:rPr>
-          <w:rFonts w:ascii="Segoe UI" w:hAnsi="Segoe UI" w:cs="Segoe UI"/>
-          <w:sz w:val="24"/>
-          <w:szCs w:val="24"/>
-        </w:rPr>
-        <w:t xml:space="preserve">Traverse </w:t>
-      </w:r>
-      <w:proofErr w:type="spellStart"/>
-      <w:r>
-        <w:rPr>
-          <w:rFonts w:ascii="Segoe UI" w:hAnsi="Segoe UI" w:cs="Segoe UI"/>
-          <w:sz w:val="24"/>
-          <w:szCs w:val="24"/>
-        </w:rPr>
-        <w:t>everyelement</w:t>
-      </w:r>
-      <w:proofErr w:type="spellEnd"/>
-      <w:r>
-        <w:rPr>
-          <w:rFonts w:ascii="Segoe UI" w:hAnsi="Segoe UI" w:cs="Segoe UI"/>
-          <w:sz w:val="24"/>
-          <w:szCs w:val="24"/>
-        </w:rPr>
-        <w:t xml:space="preserve"> and first check if </w:t>
-      </w:r>
-      <w:proofErr w:type="spellStart"/>
-      <w:r>
-        <w:rPr>
-          <w:rFonts w:ascii="Segoe UI" w:hAnsi="Segoe UI" w:cs="Segoe UI"/>
-          <w:sz w:val="24"/>
-          <w:szCs w:val="24"/>
-        </w:rPr>
-        <w:t>currProfit</w:t>
-      </w:r>
-      <w:proofErr w:type="spellEnd"/>
-      <w:r>
-        <w:rPr>
-          <w:rFonts w:ascii="Segoe UI" w:hAnsi="Segoe UI" w:cs="Segoe UI"/>
-          <w:sz w:val="24"/>
-          <w:szCs w:val="24"/>
-        </w:rPr>
-        <w:t xml:space="preserve"> which is </w:t>
-      </w:r>
-      <w:proofErr w:type="spellStart"/>
-      <w:r>
-        <w:rPr>
-          <w:rFonts w:ascii="Segoe UI" w:hAnsi="Segoe UI" w:cs="Segoe UI"/>
-          <w:sz w:val="24"/>
-          <w:szCs w:val="24"/>
-        </w:rPr>
-        <w:t>currentElement</w:t>
-      </w:r>
-      <w:proofErr w:type="spellEnd"/>
-      <w:r>
-        <w:rPr>
-          <w:rFonts w:ascii="Segoe UI" w:hAnsi="Segoe UI" w:cs="Segoe UI"/>
-          <w:sz w:val="24"/>
-          <w:szCs w:val="24"/>
-        </w:rPr>
-        <w:t xml:space="preserve"> – </w:t>
-      </w:r>
-      <w:proofErr w:type="spellStart"/>
-      <w:r>
-        <w:rPr>
-          <w:rFonts w:ascii="Segoe UI" w:hAnsi="Segoe UI" w:cs="Segoe UI"/>
-          <w:sz w:val="24"/>
-          <w:szCs w:val="24"/>
-        </w:rPr>
-        <w:t>minUntilNow</w:t>
-      </w:r>
-      <w:proofErr w:type="spellEnd"/>
-      <w:r>
-        <w:rPr>
-          <w:rFonts w:ascii="Segoe UI" w:hAnsi="Segoe UI" w:cs="Segoe UI"/>
-          <w:sz w:val="24"/>
-          <w:szCs w:val="24"/>
-        </w:rPr>
-        <w:t xml:space="preserve"> is greater than </w:t>
-      </w:r>
-      <w:proofErr w:type="spellStart"/>
-      <w:r>
-        <w:rPr>
-          <w:rFonts w:ascii="Segoe UI" w:hAnsi="Segoe UI" w:cs="Segoe UI"/>
-          <w:sz w:val="24"/>
-          <w:szCs w:val="24"/>
-        </w:rPr>
-        <w:t>maxProfit</w:t>
-      </w:r>
-      <w:proofErr w:type="spellEnd"/>
-      <w:r>
-        <w:rPr>
-          <w:rFonts w:ascii="Segoe UI" w:hAnsi="Segoe UI" w:cs="Segoe UI"/>
-          <w:sz w:val="24"/>
-          <w:szCs w:val="24"/>
-        </w:rPr>
-        <w:t xml:space="preserve"> then assign </w:t>
-      </w:r>
-      <w:proofErr w:type="spellStart"/>
-      <w:r>
-        <w:rPr>
-          <w:rFonts w:ascii="Segoe UI" w:hAnsi="Segoe UI" w:cs="Segoe UI"/>
-          <w:sz w:val="24"/>
-          <w:szCs w:val="24"/>
-        </w:rPr>
-        <w:t>maxProfit</w:t>
-      </w:r>
-      <w:proofErr w:type="spellEnd"/>
-      <w:r>
-        <w:rPr>
-          <w:rFonts w:ascii="Segoe UI" w:hAnsi="Segoe UI" w:cs="Segoe UI"/>
-          <w:sz w:val="24"/>
-          <w:szCs w:val="24"/>
-        </w:rPr>
-        <w:t xml:space="preserve"> as </w:t>
-      </w:r>
-      <w:proofErr w:type="spellStart"/>
-      <w:r>
-        <w:rPr>
-          <w:rFonts w:ascii="Segoe UI" w:hAnsi="Segoe UI" w:cs="Segoe UI"/>
-          <w:sz w:val="24"/>
-          <w:szCs w:val="24"/>
-        </w:rPr>
-        <w:t>currProfit</w:t>
-      </w:r>
-      <w:proofErr w:type="spellEnd"/>
+        <w:t>Declare minUntilNow as first element of the array and maxProfit as 0</w:t>
+      </w:r>
+    </w:p>
+    <w:p>
+      <w:pPr>
+        <w:spacing w:line="240" w:lineRule="auto"/>
+        <w:rPr>
+          <w:rFonts w:ascii="Segoe UI" w:hAnsi="Segoe UI" w:cs="Segoe UI"/>
+          <w:sz w:val="24"/>
+          <w:szCs w:val="24"/>
+        </w:rPr>
+      </w:pPr>
+      <w:r>
+        <w:rPr>
+          <w:rFonts w:ascii="Segoe UI" w:hAnsi="Segoe UI" w:cs="Segoe UI"/>
+          <w:sz w:val="24"/>
+          <w:szCs w:val="24"/>
+        </w:rPr>
+        <w:t>Traverse everyelement and first check if currProfit which is currentElement – minUntilNow is greater than maxProfit then assign maxProfit as currProfit</w:t>
+      </w:r>
     </w:p>
     <w:p>
       <w:pPr>
@@ -1547,79 +1093,25 @@
           <w:sz w:val="24"/>
           <w:szCs w:val="24"/>
         </w:rPr>
-        <w:t xml:space="preserve">current element is smaller than </w:t>
-      </w:r>
-      <w:proofErr w:type="spellStart"/>
-      <w:r>
-        <w:rPr>
-          <w:rFonts w:ascii="Segoe UI" w:hAnsi="Segoe UI" w:cs="Segoe UI"/>
-          <w:sz w:val="24"/>
-          <w:szCs w:val="24"/>
-        </w:rPr>
-        <w:t>minUntilNow</w:t>
-      </w:r>
-      <w:proofErr w:type="spellEnd"/>
-      <w:r>
-        <w:rPr>
-          <w:rFonts w:ascii="Segoe UI" w:hAnsi="Segoe UI" w:cs="Segoe UI"/>
-          <w:sz w:val="24"/>
-          <w:szCs w:val="24"/>
-        </w:rPr>
-        <w:t xml:space="preserve"> then assign </w:t>
-      </w:r>
-      <w:proofErr w:type="spellStart"/>
-      <w:r>
-        <w:rPr>
-          <w:rFonts w:ascii="Segoe UI" w:hAnsi="Segoe UI" w:cs="Segoe UI"/>
-          <w:sz w:val="24"/>
-          <w:szCs w:val="24"/>
-        </w:rPr>
-        <w:t>minUntilNow</w:t>
-      </w:r>
-      <w:proofErr w:type="spellEnd"/>
-      <w:r>
-        <w:rPr>
-          <w:rFonts w:ascii="Segoe UI" w:hAnsi="Segoe UI" w:cs="Segoe UI"/>
-          <w:sz w:val="24"/>
-          <w:szCs w:val="24"/>
-        </w:rPr>
-        <w:t xml:space="preserve"> as current element</w:t>
-      </w:r>
-    </w:p>
-    <w:p>
-      <w:pPr>
-        <w:spacing w:line="240" w:lineRule="auto"/>
-        <w:rPr>
-          <w:rFonts w:ascii="Segoe UI" w:hAnsi="Segoe UI" w:cs="Segoe UI"/>
-          <w:sz w:val="24"/>
-          <w:szCs w:val="24"/>
-        </w:rPr>
-      </w:pPr>
-      <w:r>
-        <w:rPr>
-          <w:rFonts w:ascii="Segoe UI" w:hAnsi="Segoe UI" w:cs="Segoe UI"/>
-          <w:sz w:val="24"/>
-          <w:szCs w:val="24"/>
-        </w:rPr>
-        <w:t xml:space="preserve">After all the elements are traversed then return the </w:t>
-      </w:r>
-      <w:proofErr w:type="spellStart"/>
-      <w:r>
-        <w:rPr>
-          <w:rFonts w:ascii="Segoe UI" w:hAnsi="Segoe UI" w:cs="Segoe UI"/>
-          <w:sz w:val="24"/>
-          <w:szCs w:val="24"/>
-        </w:rPr>
-        <w:t>maxProfit</w:t>
-      </w:r>
-      <w:proofErr w:type="spellEnd"/>
-      <w:r>
-        <w:rPr>
-          <w:rFonts w:ascii="Segoe UI" w:hAnsi="Segoe UI" w:cs="Segoe UI"/>
-          <w:sz w:val="24"/>
-          <w:szCs w:val="24"/>
-        </w:rPr>
-        <w:t xml:space="preserve"> </w:t>
+        <w:t>current element is smaller than minUntilNow then assign minUntilNow as current element</w:t>
+      </w:r>
+    </w:p>
+    <w:p>
+      <w:pPr>
+        <w:spacing w:line="240" w:lineRule="auto"/>
+        <w:rPr>
+          <w:rFonts w:ascii="Segoe UI" w:hAnsi="Segoe UI" w:cs="Segoe UI"/>
+          <w:sz w:val="24"/>
+          <w:szCs w:val="24"/>
+        </w:rPr>
+      </w:pPr>
+      <w:r>
+        <w:rPr>
+          <w:rFonts w:ascii="Segoe UI" w:hAnsi="Segoe UI" w:cs="Segoe UI"/>
+          <w:sz w:val="24"/>
+          <w:szCs w:val="24"/>
+        </w:rPr>
+        <w:t xml:space="preserve">After all the elements are traversed then return the maxProfit </w:t>
       </w:r>
     </w:p>
     <w:p>
@@ -1692,180 +1184,174 @@
           <w:sz w:val="24"/>
           <w:szCs w:val="24"/>
         </w:rPr>
-        <w:t xml:space="preserve"> O(n) and SC</w:t>
-      </w:r>
-      <w:proofErr w:type="gramStart"/>
-      <w:r>
-        <w:rPr>
-          <w:rFonts w:ascii="Segoe UI" w:hAnsi="Segoe UI" w:cs="Segoe UI"/>
-          <w:sz w:val="24"/>
-          <w:szCs w:val="24"/>
-        </w:rPr>
-        <w:t>:O(</w:t>
-      </w:r>
-      <w:proofErr w:type="gramEnd"/>
-      <w:r>
-        <w:rPr>
-          <w:rFonts w:ascii="Segoe UI" w:hAnsi="Segoe UI" w:cs="Segoe UI"/>
-          <w:sz w:val="24"/>
-          <w:szCs w:val="24"/>
-        </w:rPr>
-        <w:t>1)</w:t>
-      </w:r>
-    </w:p>
-    <w:p>
-      <w:pPr>
-        <w:spacing w:line="240" w:lineRule="auto"/>
-        <w:rPr>
-          <w:rFonts w:ascii="Segoe UI" w:hAnsi="Segoe UI" w:cs="Segoe UI"/>
-          <w:i/>
-          <w:iCs/>
-          <w:sz w:val="24"/>
-          <w:szCs w:val="24"/>
-        </w:rPr>
-      </w:pPr>
-    </w:p>
-    <w:p>
-      <w:pPr>
-        <w:spacing w:line="240" w:lineRule="auto"/>
-        <w:rPr>
-          <w:rFonts w:ascii="Segoe UI" w:hAnsi="Segoe UI" w:cs="Segoe UI"/>
-          <w:i/>
-          <w:iCs/>
-          <w:sz w:val="24"/>
-          <w:szCs w:val="24"/>
-        </w:rPr>
-      </w:pPr>
-    </w:p>
-    <w:p>
-      <w:pPr>
-        <w:spacing w:line="240" w:lineRule="auto"/>
-        <w:rPr>
-          <w:rFonts w:ascii="Segoe UI" w:hAnsi="Segoe UI" w:cs="Segoe UI"/>
-          <w:i/>
-          <w:iCs/>
-          <w:sz w:val="24"/>
-          <w:szCs w:val="24"/>
-        </w:rPr>
-      </w:pPr>
-    </w:p>
-    <w:p>
-      <w:pPr>
-        <w:spacing w:line="240" w:lineRule="auto"/>
-        <w:rPr>
-          <w:rFonts w:ascii="Segoe UI" w:hAnsi="Segoe UI" w:cs="Segoe UI"/>
-          <w:i/>
-          <w:iCs/>
-          <w:sz w:val="24"/>
-          <w:szCs w:val="24"/>
-        </w:rPr>
-      </w:pPr>
-    </w:p>
-    <w:p>
-      <w:pPr>
-        <w:spacing w:line="240" w:lineRule="auto"/>
-        <w:rPr>
-          <w:rFonts w:ascii="Segoe UI" w:hAnsi="Segoe UI" w:cs="Segoe UI"/>
-          <w:i/>
-          <w:iCs/>
-          <w:sz w:val="24"/>
-          <w:szCs w:val="24"/>
-        </w:rPr>
-      </w:pPr>
-    </w:p>
-    <w:p>
-      <w:pPr>
-        <w:spacing w:line="240" w:lineRule="auto"/>
-        <w:rPr>
-          <w:rFonts w:ascii="Segoe UI" w:hAnsi="Segoe UI" w:cs="Segoe UI"/>
-          <w:i/>
-          <w:iCs/>
-          <w:sz w:val="24"/>
-          <w:szCs w:val="24"/>
-        </w:rPr>
-      </w:pPr>
-    </w:p>
-    <w:p>
-      <w:pPr>
-        <w:spacing w:line="240" w:lineRule="auto"/>
-        <w:rPr>
-          <w:rFonts w:ascii="Segoe UI" w:hAnsi="Segoe UI" w:cs="Segoe UI"/>
-          <w:i/>
-          <w:iCs/>
-          <w:sz w:val="24"/>
-          <w:szCs w:val="24"/>
-        </w:rPr>
-      </w:pPr>
-    </w:p>
-    <w:p>
-      <w:pPr>
-        <w:spacing w:line="240" w:lineRule="auto"/>
-        <w:rPr>
-          <w:rFonts w:ascii="Segoe UI" w:hAnsi="Segoe UI" w:cs="Segoe UI"/>
-          <w:i/>
-          <w:iCs/>
-          <w:sz w:val="24"/>
-          <w:szCs w:val="24"/>
-        </w:rPr>
-      </w:pPr>
-    </w:p>
-    <w:p>
-      <w:pPr>
-        <w:spacing w:line="240" w:lineRule="auto"/>
-        <w:rPr>
-          <w:rFonts w:ascii="Segoe UI" w:hAnsi="Segoe UI" w:cs="Segoe UI"/>
-          <w:i/>
-          <w:iCs/>
-          <w:sz w:val="24"/>
-          <w:szCs w:val="24"/>
-        </w:rPr>
-      </w:pPr>
-    </w:p>
-    <w:p>
-      <w:pPr>
-        <w:spacing w:line="240" w:lineRule="auto"/>
-        <w:rPr>
-          <w:rFonts w:ascii="Segoe UI" w:hAnsi="Segoe UI" w:cs="Segoe UI"/>
-          <w:i/>
-          <w:iCs/>
-          <w:sz w:val="24"/>
-          <w:szCs w:val="24"/>
-        </w:rPr>
-      </w:pPr>
-    </w:p>
-    <w:p>
-      <w:pPr>
-        <w:spacing w:line="240" w:lineRule="auto"/>
-        <w:rPr>
-          <w:rFonts w:ascii="Segoe UI" w:hAnsi="Segoe UI" w:cs="Segoe UI"/>
-          <w:i/>
-          <w:iCs/>
-          <w:sz w:val="24"/>
-          <w:szCs w:val="24"/>
-        </w:rPr>
-      </w:pPr>
-    </w:p>
-    <w:p>
-      <w:pPr>
-        <w:spacing w:line="240" w:lineRule="auto"/>
-        <w:rPr>
-          <w:rFonts w:ascii="Segoe UI" w:hAnsi="Segoe UI" w:cs="Segoe UI"/>
-          <w:i/>
-          <w:iCs/>
-          <w:sz w:val="24"/>
-          <w:szCs w:val="24"/>
-        </w:rPr>
-      </w:pPr>
-      <w:r>
-        <w:rPr>
-          <w:rFonts w:ascii="Segoe UI" w:hAnsi="Segoe UI" w:cs="Segoe UI"/>
+        <w:t xml:space="preserve"> O(n) and SC:O(1)</w:t>
+      </w:r>
+    </w:p>
+    <w:p>
+      <w:pPr>
+        <w:spacing w:line="240" w:lineRule="auto"/>
+        <w:rPr>
+          <w:rFonts w:ascii="Segoe UI" w:hAnsi="Segoe UI" w:cs="Segoe UI"/>
+          <w:i/>
+          <w:iCs/>
+          <w:sz w:val="24"/>
+          <w:szCs w:val="24"/>
+        </w:rPr>
+      </w:pPr>
+    </w:p>
+    <w:p>
+      <w:pPr>
+        <w:spacing w:line="240" w:lineRule="auto"/>
+        <w:rPr>
+          <w:rFonts w:ascii="Segoe UI" w:hAnsi="Segoe UI" w:cs="Segoe UI"/>
+          <w:i/>
+          <w:iCs/>
+          <w:sz w:val="24"/>
+          <w:szCs w:val="24"/>
+        </w:rPr>
+      </w:pPr>
+    </w:p>
+    <w:p>
+      <w:pPr>
+        <w:spacing w:line="240" w:lineRule="auto"/>
+        <w:rPr>
+          <w:rFonts w:ascii="Segoe UI" w:hAnsi="Segoe UI" w:cs="Segoe UI"/>
+          <w:i/>
+          <w:iCs/>
+          <w:sz w:val="24"/>
+          <w:szCs w:val="24"/>
+        </w:rPr>
+      </w:pPr>
+    </w:p>
+    <w:p>
+      <w:pPr>
+        <w:spacing w:line="240" w:lineRule="auto"/>
+        <w:rPr>
+          <w:rFonts w:ascii="Segoe UI" w:hAnsi="Segoe UI" w:cs="Segoe UI"/>
+          <w:i/>
+          <w:iCs/>
+          <w:sz w:val="24"/>
+          <w:szCs w:val="24"/>
+        </w:rPr>
+      </w:pPr>
+    </w:p>
+    <w:p>
+      <w:pPr>
+        <w:spacing w:line="240" w:lineRule="auto"/>
+        <w:rPr>
+          <w:rFonts w:ascii="Segoe UI" w:hAnsi="Segoe UI" w:cs="Segoe UI"/>
+          <w:i/>
+          <w:iCs/>
+          <w:sz w:val="24"/>
+          <w:szCs w:val="24"/>
+        </w:rPr>
+      </w:pPr>
+    </w:p>
+    <w:p>
+      <w:pPr>
+        <w:spacing w:line="240" w:lineRule="auto"/>
+        <w:rPr>
+          <w:rFonts w:ascii="Segoe UI" w:hAnsi="Segoe UI" w:cs="Segoe UI"/>
+          <w:i/>
+          <w:iCs/>
+          <w:sz w:val="24"/>
+          <w:szCs w:val="24"/>
+        </w:rPr>
+      </w:pPr>
+    </w:p>
+    <w:p>
+      <w:pPr>
+        <w:spacing w:line="240" w:lineRule="auto"/>
+        <w:rPr>
+          <w:rFonts w:ascii="Segoe UI" w:hAnsi="Segoe UI" w:cs="Segoe UI"/>
+          <w:i/>
+          <w:iCs/>
+          <w:sz w:val="24"/>
+          <w:szCs w:val="24"/>
+        </w:rPr>
+      </w:pPr>
+    </w:p>
+    <w:p>
+      <w:pPr>
+        <w:spacing w:line="240" w:lineRule="auto"/>
+        <w:rPr>
+          <w:rFonts w:ascii="Segoe UI" w:hAnsi="Segoe UI" w:cs="Segoe UI"/>
+          <w:i/>
+          <w:iCs/>
+          <w:sz w:val="24"/>
+          <w:szCs w:val="24"/>
+        </w:rPr>
+      </w:pPr>
+    </w:p>
+    <w:p>
+      <w:pPr>
+        <w:spacing w:line="240" w:lineRule="auto"/>
+        <w:rPr>
+          <w:rFonts w:ascii="Segoe UI" w:hAnsi="Segoe UI" w:cs="Segoe UI"/>
+          <w:i/>
+          <w:iCs/>
+          <w:sz w:val="24"/>
+          <w:szCs w:val="24"/>
+        </w:rPr>
+      </w:pPr>
+    </w:p>
+    <w:p>
+      <w:pPr>
+        <w:spacing w:line="240" w:lineRule="auto"/>
+        <w:rPr>
+          <w:rFonts w:ascii="Segoe UI" w:hAnsi="Segoe UI" w:cs="Segoe UI"/>
+          <w:i/>
+          <w:iCs/>
+          <w:sz w:val="24"/>
+          <w:szCs w:val="24"/>
+        </w:rPr>
+      </w:pPr>
+    </w:p>
+    <w:p>
+      <w:pPr>
+        <w:spacing w:line="240" w:lineRule="auto"/>
+        <w:rPr>
+          <w:rFonts w:ascii="Segoe UI" w:hAnsi="Segoe UI" w:cs="Segoe UI"/>
+          <w:i/>
+          <w:iCs/>
+          <w:sz w:val="24"/>
+          <w:szCs w:val="24"/>
+        </w:rPr>
+      </w:pPr>
+    </w:p>
+    <w:p>
+      <w:pPr>
+        <w:spacing w:line="240" w:lineRule="auto"/>
+        <w:rPr>
+          <w:rFonts w:ascii="Segoe UI" w:hAnsi="Segoe UI" w:cs="Segoe UI"/>
+          <w:i/>
+          <w:iCs/>
+          <w:sz w:val="24"/>
+          <w:szCs w:val="24"/>
+        </w:rPr>
+      </w:pPr>
+      <w:r>
+        <w:rPr>
+          <w:rFonts w:ascii="Segoe UI" w:hAnsi="Segoe UI" w:cs="Segoe UI"/>
+          <w:b/>
+          <w:bCs/>
           <w:i/>
           <w:iCs/>
           <w:sz w:val="24"/>
           <w:szCs w:val="24"/>
         </w:rPr>
         <w:lastRenderedPageBreak/>
-        <w:t xml:space="preserve">Problem 3: </w:t>
+        <w:t>Problem 3</w:t>
+      </w:r>
+      <w:r>
+        <w:rPr>
+          <w:rFonts w:ascii="Segoe UI" w:hAnsi="Segoe UI" w:cs="Segoe UI"/>
+          <w:i/>
+          <w:iCs/>
+          <w:sz w:val="24"/>
+          <w:szCs w:val="24"/>
+        </w:rPr>
+        <w:t xml:space="preserve">: </w:t>
       </w:r>
       <w:r>
         <w:rPr>
@@ -2778,27 +2264,7 @@
           <w:sz w:val="24"/>
           <w:szCs w:val="24"/>
         </w:rPr>
-        <w:t xml:space="preserve">Run a while loop m &gt;= 0 &amp;&amp; n &gt;= 0 such that if array1[m] &gt; array2[n] then array1[end] is assigned as array1[m] and </w:t>
-      </w:r>
-      <w:proofErr w:type="spellStart"/>
-      <w:proofErr w:type="gramStart"/>
-      <w:r>
-        <w:rPr>
-          <w:rFonts w:ascii="Segoe UI" w:hAnsi="Segoe UI" w:cs="Segoe UI"/>
-          <w:sz w:val="24"/>
-          <w:szCs w:val="24"/>
-        </w:rPr>
-        <w:t>m,end</w:t>
-      </w:r>
-      <w:proofErr w:type="spellEnd"/>
-      <w:proofErr w:type="gramEnd"/>
-      <w:r>
-        <w:rPr>
-          <w:rFonts w:ascii="Segoe UI" w:hAnsi="Segoe UI" w:cs="Segoe UI"/>
-          <w:sz w:val="24"/>
-          <w:szCs w:val="24"/>
-        </w:rPr>
-        <w:t xml:space="preserve"> are decremented </w:t>
+        <w:t xml:space="preserve">Run a while loop m &gt;= 0 &amp;&amp; n &gt;= 0 such that if array1[m] &gt; array2[n] then array1[end] is assigned as array1[m] and m,end are decremented </w:t>
       </w:r>
     </w:p>
     <w:p>
@@ -2824,65 +2290,25 @@
           <w:sz w:val="24"/>
           <w:szCs w:val="24"/>
         </w:rPr>
-        <w:t xml:space="preserve">array1[end] is assigned as array2[n] and </w:t>
-      </w:r>
-      <w:proofErr w:type="spellStart"/>
-      <w:proofErr w:type="gramStart"/>
-      <w:r>
-        <w:rPr>
-          <w:rFonts w:ascii="Segoe UI" w:hAnsi="Segoe UI" w:cs="Segoe UI"/>
-          <w:sz w:val="24"/>
-          <w:szCs w:val="24"/>
-        </w:rPr>
-        <w:t>n,end</w:t>
-      </w:r>
-      <w:proofErr w:type="spellEnd"/>
-      <w:proofErr w:type="gramEnd"/>
-      <w:r>
-        <w:rPr>
-          <w:rFonts w:ascii="Segoe UI" w:hAnsi="Segoe UI" w:cs="Segoe UI"/>
-          <w:sz w:val="24"/>
-          <w:szCs w:val="24"/>
-        </w:rPr>
-        <w:t xml:space="preserve"> are decremented</w:t>
-      </w:r>
-    </w:p>
-    <w:p>
-      <w:pPr>
-        <w:spacing w:line="240" w:lineRule="auto"/>
-        <w:rPr>
-          <w:rFonts w:ascii="Segoe UI" w:hAnsi="Segoe UI" w:cs="Segoe UI"/>
-          <w:sz w:val="24"/>
-          <w:szCs w:val="24"/>
-        </w:rPr>
-      </w:pPr>
-      <w:r>
-        <w:rPr>
-          <w:rFonts w:ascii="Segoe UI" w:hAnsi="Segoe UI" w:cs="Segoe UI"/>
-          <w:sz w:val="24"/>
-          <w:szCs w:val="24"/>
-        </w:rPr>
-        <w:t xml:space="preserve">In the end if any of the array2 elements left then array1[end] = array2[n] and </w:t>
-      </w:r>
-      <w:proofErr w:type="spellStart"/>
-      <w:proofErr w:type="gramStart"/>
-      <w:r>
-        <w:rPr>
-          <w:rFonts w:ascii="Segoe UI" w:hAnsi="Segoe UI" w:cs="Segoe UI"/>
-          <w:sz w:val="24"/>
-          <w:szCs w:val="24"/>
-        </w:rPr>
-        <w:t>end,n</w:t>
-      </w:r>
-      <w:proofErr w:type="spellEnd"/>
-      <w:proofErr w:type="gramEnd"/>
-      <w:r>
-        <w:rPr>
-          <w:rFonts w:ascii="Segoe UI" w:hAnsi="Segoe UI" w:cs="Segoe UI"/>
-          <w:sz w:val="24"/>
-          <w:szCs w:val="24"/>
-        </w:rPr>
-        <w:t xml:space="preserve"> are decremented this is done because it fills the remaining elements</w:t>
+        <w:t>array1[end] is assigned as array2[n] and n,end are decremented</w:t>
+      </w:r>
+    </w:p>
+    <w:p>
+      <w:pPr>
+        <w:spacing w:line="240" w:lineRule="auto"/>
+        <w:rPr>
+          <w:rFonts w:ascii="Segoe UI" w:hAnsi="Segoe UI" w:cs="Segoe UI"/>
+          <w:sz w:val="24"/>
+          <w:szCs w:val="24"/>
+        </w:rPr>
+      </w:pPr>
+      <w:r>
+        <w:rPr>
+          <w:rFonts w:ascii="Segoe UI" w:hAnsi="Segoe UI" w:cs="Segoe UI"/>
+          <w:sz w:val="24"/>
+          <w:szCs w:val="24"/>
+        </w:rPr>
+        <w:t>In the end if any of the array2 elements left then array1[end] = array2[n] and end,n are decremented this is done because it fills the remaining elements</w:t>
       </w:r>
     </w:p>
     <w:p>
@@ -2955,72 +2381,66 @@
           <w:sz w:val="24"/>
           <w:szCs w:val="24"/>
         </w:rPr>
-        <w:t xml:space="preserve">: O(len1) because we traverse every element of both the arrays so O(len1+len2) becomes O(len1) because len1 is larger and SC: </w:t>
-      </w:r>
-      <w:proofErr w:type="gramStart"/>
-      <w:r>
-        <w:rPr>
-          <w:rFonts w:ascii="Segoe UI" w:hAnsi="Segoe UI" w:cs="Segoe UI"/>
-          <w:sz w:val="24"/>
-          <w:szCs w:val="24"/>
-        </w:rPr>
-        <w:t>O(</w:t>
-      </w:r>
-      <w:proofErr w:type="gramEnd"/>
-      <w:r>
-        <w:rPr>
-          <w:rFonts w:ascii="Segoe UI" w:hAnsi="Segoe UI" w:cs="Segoe UI"/>
-          <w:sz w:val="24"/>
-          <w:szCs w:val="24"/>
-        </w:rPr>
-        <w:t>1)</w:t>
-      </w:r>
-    </w:p>
-    <w:p>
-      <w:pPr>
-        <w:spacing w:line="240" w:lineRule="auto"/>
-        <w:rPr>
-          <w:rFonts w:ascii="Segoe UI" w:hAnsi="Segoe UI" w:cs="Segoe UI"/>
-          <w:i/>
-          <w:iCs/>
-          <w:sz w:val="24"/>
-          <w:szCs w:val="24"/>
-        </w:rPr>
-      </w:pPr>
-    </w:p>
-    <w:p>
-      <w:pPr>
-        <w:spacing w:line="240" w:lineRule="auto"/>
-        <w:rPr>
-          <w:rFonts w:ascii="Segoe UI" w:hAnsi="Segoe UI" w:cs="Segoe UI"/>
-          <w:i/>
-          <w:iCs/>
-          <w:sz w:val="24"/>
-          <w:szCs w:val="24"/>
-        </w:rPr>
-      </w:pPr>
-    </w:p>
-    <w:p>
-      <w:pPr>
-        <w:spacing w:line="240" w:lineRule="auto"/>
-        <w:rPr>
-          <w:rFonts w:ascii="Segoe UI" w:hAnsi="Segoe UI" w:cs="Segoe UI"/>
-          <w:i/>
-          <w:iCs/>
-          <w:sz w:val="24"/>
-          <w:szCs w:val="24"/>
-        </w:rPr>
-      </w:pPr>
-      <w:r>
-        <w:rPr>
-          <w:rFonts w:ascii="Segoe UI" w:hAnsi="Segoe UI" w:cs="Segoe UI"/>
+        <w:t>: O(len1) because we traverse every element of both the arrays so O(len1+len2) becomes O(len1) because len1 is larger and SC: O(1)</w:t>
+      </w:r>
+    </w:p>
+    <w:p>
+      <w:pPr>
+        <w:spacing w:line="240" w:lineRule="auto"/>
+        <w:rPr>
+          <w:rFonts w:ascii="Segoe UI" w:hAnsi="Segoe UI" w:cs="Segoe UI"/>
+          <w:i/>
+          <w:iCs/>
+          <w:sz w:val="24"/>
+          <w:szCs w:val="24"/>
+        </w:rPr>
+      </w:pPr>
+    </w:p>
+    <w:p>
+      <w:pPr>
+        <w:spacing w:line="240" w:lineRule="auto"/>
+        <w:rPr>
+          <w:rFonts w:ascii="Segoe UI" w:hAnsi="Segoe UI" w:cs="Segoe UI"/>
+          <w:i/>
+          <w:iCs/>
+          <w:sz w:val="24"/>
+          <w:szCs w:val="24"/>
+        </w:rPr>
+      </w:pPr>
+    </w:p>
+    <w:p>
+      <w:pPr>
+        <w:spacing w:line="240" w:lineRule="auto"/>
+        <w:rPr>
+          <w:rFonts w:ascii="Segoe UI" w:hAnsi="Segoe UI" w:cs="Segoe UI"/>
+          <w:i/>
+          <w:iCs/>
+          <w:sz w:val="24"/>
+          <w:szCs w:val="24"/>
+        </w:rPr>
+      </w:pPr>
+      <w:r>
+        <w:rPr>
+          <w:rFonts w:ascii="Segoe UI" w:hAnsi="Segoe UI" w:cs="Segoe UI"/>
+          <w:b/>
+          <w:bCs/>
           <w:i/>
           <w:iCs/>
           <w:sz w:val="24"/>
           <w:szCs w:val="24"/>
         </w:rPr>
         <w:lastRenderedPageBreak/>
-        <w:t xml:space="preserve">Problem 4: </w:t>
+        <w:t>Problem 4</w:t>
+      </w:r>
+      <w:r>
+        <w:rPr>
+          <w:rFonts w:ascii="Segoe UI" w:hAnsi="Segoe UI" w:cs="Segoe UI"/>
+          <w:i/>
+          <w:iCs/>
+          <w:sz w:val="24"/>
+          <w:szCs w:val="24"/>
+        </w:rPr>
+        <w:t xml:space="preserve">: </w:t>
       </w:r>
       <w:r>
         <w:rPr>
@@ -3119,7 +2539,6 @@
         </w:rPr>
         <w:t>Given an integer array </w:t>
       </w:r>
-      <w:proofErr w:type="spellStart"/>
       <w:r>
         <w:rPr>
           <w:rStyle w:val="HTMLCode"/>
@@ -3128,7 +2547,6 @@
         </w:rPr>
         <w:t>nums</w:t>
       </w:r>
-      <w:proofErr w:type="spellEnd"/>
       <w:r>
         <w:rPr>
           <w:rFonts w:ascii="Segoe UI" w:hAnsi="Segoe UI" w:cs="Segoe UI"/>
@@ -3234,23 +2652,7 @@
           <w:rFonts w:ascii="Consolas" w:hAnsi="Consolas"/>
           <w:color w:val="263238"/>
         </w:rPr>
-        <w:t xml:space="preserve"> </w:t>
-      </w:r>
-      <w:proofErr w:type="spellStart"/>
-      <w:r>
-        <w:rPr>
-          <w:rFonts w:ascii="Consolas" w:hAnsi="Consolas"/>
-          <w:color w:val="263238"/>
-        </w:rPr>
-        <w:t>nums</w:t>
-      </w:r>
-      <w:proofErr w:type="spellEnd"/>
-      <w:r>
-        <w:rPr>
-          <w:rFonts w:ascii="Consolas" w:hAnsi="Consolas"/>
-          <w:color w:val="263238"/>
-        </w:rPr>
-        <w:t xml:space="preserve"> = [0,1,0,3,12]</w:t>
+        <w:t xml:space="preserve"> nums = [0,1,0,3,12]</w:t>
       </w:r>
     </w:p>
     <w:p>
@@ -3312,169 +2714,61 @@
           <w:sz w:val="24"/>
           <w:szCs w:val="24"/>
         </w:rPr>
-        <w:t xml:space="preserve">Declare a pointer </w:t>
-      </w:r>
-      <w:proofErr w:type="spellStart"/>
-      <w:r>
-        <w:rPr>
-          <w:rFonts w:ascii="Segoe UI" w:hAnsi="Segoe UI" w:cs="Segoe UI"/>
-          <w:sz w:val="24"/>
-          <w:szCs w:val="24"/>
-        </w:rPr>
-        <w:t>ind</w:t>
-      </w:r>
-      <w:proofErr w:type="spellEnd"/>
-      <w:r>
-        <w:rPr>
-          <w:rFonts w:ascii="Segoe UI" w:hAnsi="Segoe UI" w:cs="Segoe UI"/>
-          <w:sz w:val="24"/>
-          <w:szCs w:val="24"/>
-        </w:rPr>
-        <w:t xml:space="preserve"> as 0</w:t>
-      </w:r>
-    </w:p>
-    <w:p>
-      <w:pPr>
-        <w:spacing w:line="240" w:lineRule="auto"/>
-        <w:rPr>
-          <w:rFonts w:ascii="Segoe UI" w:hAnsi="Segoe UI" w:cs="Segoe UI"/>
-          <w:sz w:val="24"/>
-          <w:szCs w:val="24"/>
-        </w:rPr>
-      </w:pPr>
-      <w:r>
-        <w:rPr>
-          <w:rFonts w:ascii="Segoe UI" w:hAnsi="Segoe UI" w:cs="Segoe UI"/>
-          <w:sz w:val="24"/>
-          <w:szCs w:val="24"/>
-        </w:rPr>
-        <w:t>Traverse the array and if you found non zero element assign array[</w:t>
-      </w:r>
-      <w:proofErr w:type="spellStart"/>
-      <w:r>
-        <w:rPr>
-          <w:rFonts w:ascii="Segoe UI" w:hAnsi="Segoe UI" w:cs="Segoe UI"/>
-          <w:sz w:val="24"/>
-          <w:szCs w:val="24"/>
-        </w:rPr>
-        <w:t>ind</w:t>
-      </w:r>
-      <w:proofErr w:type="spellEnd"/>
-      <w:r>
-        <w:rPr>
-          <w:rFonts w:ascii="Segoe UI" w:hAnsi="Segoe UI" w:cs="Segoe UI"/>
-          <w:sz w:val="24"/>
-          <w:szCs w:val="24"/>
-        </w:rPr>
-        <w:t xml:space="preserve">] = </w:t>
-      </w:r>
-      <w:proofErr w:type="gramStart"/>
-      <w:r>
-        <w:rPr>
-          <w:rFonts w:ascii="Segoe UI" w:hAnsi="Segoe UI" w:cs="Segoe UI"/>
-          <w:sz w:val="24"/>
-          <w:szCs w:val="24"/>
-        </w:rPr>
-        <w:t>array[</w:t>
-      </w:r>
-      <w:proofErr w:type="gramEnd"/>
-      <w:r>
-        <w:rPr>
-          <w:rFonts w:ascii="Segoe UI" w:hAnsi="Segoe UI" w:cs="Segoe UI"/>
-          <w:sz w:val="24"/>
-          <w:szCs w:val="24"/>
-        </w:rPr>
-        <w:t xml:space="preserve">current index in loop] and then </w:t>
-      </w:r>
-      <w:proofErr w:type="spellStart"/>
-      <w:r>
-        <w:rPr>
-          <w:rFonts w:ascii="Segoe UI" w:hAnsi="Segoe UI" w:cs="Segoe UI"/>
-          <w:sz w:val="24"/>
-          <w:szCs w:val="24"/>
-        </w:rPr>
-        <w:t>ind</w:t>
-      </w:r>
-      <w:proofErr w:type="spellEnd"/>
-      <w:r>
-        <w:rPr>
-          <w:rFonts w:ascii="Segoe UI" w:hAnsi="Segoe UI" w:cs="Segoe UI"/>
-          <w:sz w:val="24"/>
-          <w:szCs w:val="24"/>
-        </w:rPr>
-        <w:t xml:space="preserve"> is incremented</w:t>
-      </w:r>
-    </w:p>
-    <w:p>
-      <w:pPr>
-        <w:spacing w:line="240" w:lineRule="auto"/>
-        <w:rPr>
-          <w:rFonts w:ascii="Segoe UI" w:hAnsi="Segoe UI" w:cs="Segoe UI"/>
-          <w:sz w:val="24"/>
-          <w:szCs w:val="24"/>
-        </w:rPr>
-      </w:pPr>
-      <w:r>
-        <w:rPr>
-          <w:rFonts w:ascii="Segoe UI" w:hAnsi="Segoe UI" w:cs="Segoe UI"/>
-          <w:sz w:val="24"/>
-          <w:szCs w:val="24"/>
-        </w:rPr>
-        <w:t xml:space="preserve">After the end of the loop run a while loop until the </w:t>
-      </w:r>
-      <w:proofErr w:type="spellStart"/>
-      <w:r>
-        <w:rPr>
-          <w:rFonts w:ascii="Segoe UI" w:hAnsi="Segoe UI" w:cs="Segoe UI"/>
-          <w:sz w:val="24"/>
-          <w:szCs w:val="24"/>
-        </w:rPr>
-        <w:t>ind</w:t>
-      </w:r>
-      <w:proofErr w:type="spellEnd"/>
-      <w:r>
-        <w:rPr>
-          <w:rFonts w:ascii="Segoe UI" w:hAnsi="Segoe UI" w:cs="Segoe UI"/>
-          <w:sz w:val="24"/>
-          <w:szCs w:val="24"/>
-        </w:rPr>
-        <w:t xml:space="preserve"> is less than length of array</w:t>
-      </w:r>
-    </w:p>
-    <w:p>
-      <w:pPr>
-        <w:spacing w:line="240" w:lineRule="auto"/>
-        <w:rPr>
-          <w:rFonts w:ascii="Segoe UI" w:hAnsi="Segoe UI" w:cs="Segoe UI"/>
-          <w:sz w:val="24"/>
-          <w:szCs w:val="24"/>
-        </w:rPr>
-      </w:pPr>
-      <w:r>
-        <w:rPr>
-          <w:rFonts w:ascii="Segoe UI" w:hAnsi="Segoe UI" w:cs="Segoe UI"/>
-          <w:sz w:val="24"/>
-          <w:szCs w:val="24"/>
-        </w:rPr>
-        <w:t>Set array[</w:t>
-      </w:r>
-      <w:proofErr w:type="spellStart"/>
-      <w:r>
-        <w:rPr>
-          <w:rFonts w:ascii="Segoe UI" w:hAnsi="Segoe UI" w:cs="Segoe UI"/>
-          <w:sz w:val="24"/>
-          <w:szCs w:val="24"/>
-        </w:rPr>
-        <w:t>ind</w:t>
-      </w:r>
-      <w:proofErr w:type="spellEnd"/>
-      <w:r>
-        <w:rPr>
-          <w:rFonts w:ascii="Segoe UI" w:hAnsi="Segoe UI" w:cs="Segoe UI"/>
-          <w:sz w:val="24"/>
-          <w:szCs w:val="24"/>
-        </w:rPr>
-        <w:t>] as 0</w:t>
+        <w:t>Declare a pointer ind as 0</w:t>
+      </w:r>
+    </w:p>
+    <w:p>
+      <w:pPr>
+        <w:spacing w:line="240" w:lineRule="auto"/>
+        <w:rPr>
+          <w:rFonts w:ascii="Segoe UI" w:hAnsi="Segoe UI" w:cs="Segoe UI"/>
+          <w:sz w:val="24"/>
+          <w:szCs w:val="24"/>
+        </w:rPr>
+      </w:pPr>
+      <w:r>
+        <w:rPr>
+          <w:rFonts w:ascii="Segoe UI" w:hAnsi="Segoe UI" w:cs="Segoe UI"/>
+          <w:sz w:val="24"/>
+          <w:szCs w:val="24"/>
+        </w:rPr>
+        <w:t>Traverse the array and if you found non zero element assign array[ind] = array[current index in loop] and then ind is incremented</w:t>
+      </w:r>
+    </w:p>
+    <w:p>
+      <w:pPr>
+        <w:spacing w:line="240" w:lineRule="auto"/>
+        <w:rPr>
+          <w:rFonts w:ascii="Segoe UI" w:hAnsi="Segoe UI" w:cs="Segoe UI"/>
+          <w:sz w:val="24"/>
+          <w:szCs w:val="24"/>
+        </w:rPr>
+      </w:pPr>
+      <w:r>
+        <w:rPr>
+          <w:rFonts w:ascii="Segoe UI" w:hAnsi="Segoe UI" w:cs="Segoe UI"/>
+          <w:sz w:val="24"/>
+          <w:szCs w:val="24"/>
+        </w:rPr>
+        <w:t>After the end of the loop run a while loop until the ind is less than length of array</w:t>
+      </w:r>
+    </w:p>
+    <w:p>
+      <w:pPr>
+        <w:spacing w:line="240" w:lineRule="auto"/>
+        <w:rPr>
+          <w:rFonts w:ascii="Segoe UI" w:hAnsi="Segoe UI" w:cs="Segoe UI"/>
+          <w:sz w:val="24"/>
+          <w:szCs w:val="24"/>
+        </w:rPr>
+      </w:pPr>
+      <w:r>
+        <w:rPr>
+          <w:rFonts w:ascii="Segoe UI" w:hAnsi="Segoe UI" w:cs="Segoe UI"/>
+          <w:sz w:val="24"/>
+          <w:szCs w:val="24"/>
+        </w:rPr>
+        <w:t>Set array[ind] as 0</w:t>
       </w:r>
     </w:p>
     <w:p>
@@ -3563,168 +2857,162 @@
           <w:sz w:val="24"/>
           <w:szCs w:val="24"/>
         </w:rPr>
-        <w:t xml:space="preserve"> and SC: </w:t>
-      </w:r>
-      <w:proofErr w:type="gramStart"/>
-      <w:r>
-        <w:rPr>
-          <w:rFonts w:ascii="Segoe UI" w:hAnsi="Segoe UI" w:cs="Segoe UI"/>
-          <w:sz w:val="24"/>
-          <w:szCs w:val="24"/>
-        </w:rPr>
-        <w:t>O(</w:t>
-      </w:r>
-      <w:proofErr w:type="gramEnd"/>
-      <w:r>
-        <w:rPr>
-          <w:rFonts w:ascii="Segoe UI" w:hAnsi="Segoe UI" w:cs="Segoe UI"/>
-          <w:sz w:val="24"/>
-          <w:szCs w:val="24"/>
-        </w:rPr>
-        <w:t>1)</w:t>
-      </w:r>
-    </w:p>
-    <w:p>
-      <w:pPr>
-        <w:spacing w:line="240" w:lineRule="auto"/>
-        <w:rPr>
-          <w:rFonts w:ascii="Segoe UI" w:hAnsi="Segoe UI" w:cs="Segoe UI"/>
-          <w:i/>
-          <w:iCs/>
-          <w:sz w:val="24"/>
-          <w:szCs w:val="24"/>
-        </w:rPr>
-      </w:pPr>
-    </w:p>
-    <w:p>
-      <w:pPr>
-        <w:spacing w:line="240" w:lineRule="auto"/>
-        <w:rPr>
-          <w:rFonts w:ascii="Segoe UI" w:hAnsi="Segoe UI" w:cs="Segoe UI"/>
-          <w:i/>
-          <w:iCs/>
-          <w:sz w:val="24"/>
-          <w:szCs w:val="24"/>
-        </w:rPr>
-      </w:pPr>
-    </w:p>
-    <w:p>
-      <w:pPr>
-        <w:spacing w:line="240" w:lineRule="auto"/>
-        <w:rPr>
-          <w:rFonts w:ascii="Segoe UI" w:hAnsi="Segoe UI" w:cs="Segoe UI"/>
-          <w:i/>
-          <w:iCs/>
-          <w:sz w:val="24"/>
-          <w:szCs w:val="24"/>
-        </w:rPr>
-      </w:pPr>
-    </w:p>
-    <w:p>
-      <w:pPr>
-        <w:spacing w:line="240" w:lineRule="auto"/>
-        <w:rPr>
-          <w:rFonts w:ascii="Segoe UI" w:hAnsi="Segoe UI" w:cs="Segoe UI"/>
-          <w:i/>
-          <w:iCs/>
-          <w:sz w:val="24"/>
-          <w:szCs w:val="24"/>
-        </w:rPr>
-      </w:pPr>
-    </w:p>
-    <w:p>
-      <w:pPr>
-        <w:spacing w:line="240" w:lineRule="auto"/>
-        <w:rPr>
-          <w:rFonts w:ascii="Segoe UI" w:hAnsi="Segoe UI" w:cs="Segoe UI"/>
-          <w:i/>
-          <w:iCs/>
-          <w:sz w:val="24"/>
-          <w:szCs w:val="24"/>
-        </w:rPr>
-      </w:pPr>
-    </w:p>
-    <w:p>
-      <w:pPr>
-        <w:spacing w:line="240" w:lineRule="auto"/>
-        <w:rPr>
-          <w:rFonts w:ascii="Segoe UI" w:hAnsi="Segoe UI" w:cs="Segoe UI"/>
-          <w:i/>
-          <w:iCs/>
-          <w:sz w:val="24"/>
-          <w:szCs w:val="24"/>
-        </w:rPr>
-      </w:pPr>
-    </w:p>
-    <w:p>
-      <w:pPr>
-        <w:spacing w:line="240" w:lineRule="auto"/>
-        <w:rPr>
-          <w:rFonts w:ascii="Segoe UI" w:hAnsi="Segoe UI" w:cs="Segoe UI"/>
-          <w:i/>
-          <w:iCs/>
-          <w:sz w:val="24"/>
-          <w:szCs w:val="24"/>
-        </w:rPr>
-      </w:pPr>
-    </w:p>
-    <w:p>
-      <w:pPr>
-        <w:spacing w:line="240" w:lineRule="auto"/>
-        <w:rPr>
-          <w:rFonts w:ascii="Segoe UI" w:hAnsi="Segoe UI" w:cs="Segoe UI"/>
-          <w:i/>
-          <w:iCs/>
-          <w:sz w:val="24"/>
-          <w:szCs w:val="24"/>
-        </w:rPr>
-      </w:pPr>
-    </w:p>
-    <w:p>
-      <w:pPr>
-        <w:spacing w:line="240" w:lineRule="auto"/>
-        <w:rPr>
-          <w:rFonts w:ascii="Segoe UI" w:hAnsi="Segoe UI" w:cs="Segoe UI"/>
-          <w:i/>
-          <w:iCs/>
-          <w:sz w:val="24"/>
-          <w:szCs w:val="24"/>
-        </w:rPr>
-      </w:pPr>
-    </w:p>
-    <w:p>
-      <w:pPr>
-        <w:spacing w:line="240" w:lineRule="auto"/>
-        <w:rPr>
-          <w:rFonts w:ascii="Segoe UI" w:hAnsi="Segoe UI" w:cs="Segoe UI"/>
-          <w:i/>
-          <w:iCs/>
-          <w:sz w:val="24"/>
-          <w:szCs w:val="24"/>
-        </w:rPr>
-      </w:pPr>
-    </w:p>
-    <w:p>
-      <w:pPr>
-        <w:spacing w:line="240" w:lineRule="auto"/>
-        <w:rPr>
-          <w:rFonts w:ascii="Segoe UI" w:hAnsi="Segoe UI" w:cs="Segoe UI"/>
-          <w:i/>
-          <w:iCs/>
-          <w:sz w:val="24"/>
-          <w:szCs w:val="24"/>
-        </w:rPr>
-      </w:pPr>
-      <w:r>
-        <w:rPr>
-          <w:rFonts w:ascii="Segoe UI" w:hAnsi="Segoe UI" w:cs="Segoe UI"/>
+        <w:t xml:space="preserve"> and SC: O(1)</w:t>
+      </w:r>
+    </w:p>
+    <w:p>
+      <w:pPr>
+        <w:spacing w:line="240" w:lineRule="auto"/>
+        <w:rPr>
+          <w:rFonts w:ascii="Segoe UI" w:hAnsi="Segoe UI" w:cs="Segoe UI"/>
+          <w:i/>
+          <w:iCs/>
+          <w:sz w:val="24"/>
+          <w:szCs w:val="24"/>
+        </w:rPr>
+      </w:pPr>
+    </w:p>
+    <w:p>
+      <w:pPr>
+        <w:spacing w:line="240" w:lineRule="auto"/>
+        <w:rPr>
+          <w:rFonts w:ascii="Segoe UI" w:hAnsi="Segoe UI" w:cs="Segoe UI"/>
+          <w:i/>
+          <w:iCs/>
+          <w:sz w:val="24"/>
+          <w:szCs w:val="24"/>
+        </w:rPr>
+      </w:pPr>
+    </w:p>
+    <w:p>
+      <w:pPr>
+        <w:spacing w:line="240" w:lineRule="auto"/>
+        <w:rPr>
+          <w:rFonts w:ascii="Segoe UI" w:hAnsi="Segoe UI" w:cs="Segoe UI"/>
+          <w:i/>
+          <w:iCs/>
+          <w:sz w:val="24"/>
+          <w:szCs w:val="24"/>
+        </w:rPr>
+      </w:pPr>
+    </w:p>
+    <w:p>
+      <w:pPr>
+        <w:spacing w:line="240" w:lineRule="auto"/>
+        <w:rPr>
+          <w:rFonts w:ascii="Segoe UI" w:hAnsi="Segoe UI" w:cs="Segoe UI"/>
+          <w:i/>
+          <w:iCs/>
+          <w:sz w:val="24"/>
+          <w:szCs w:val="24"/>
+        </w:rPr>
+      </w:pPr>
+    </w:p>
+    <w:p>
+      <w:pPr>
+        <w:spacing w:line="240" w:lineRule="auto"/>
+        <w:rPr>
+          <w:rFonts w:ascii="Segoe UI" w:hAnsi="Segoe UI" w:cs="Segoe UI"/>
+          <w:i/>
+          <w:iCs/>
+          <w:sz w:val="24"/>
+          <w:szCs w:val="24"/>
+        </w:rPr>
+      </w:pPr>
+    </w:p>
+    <w:p>
+      <w:pPr>
+        <w:spacing w:line="240" w:lineRule="auto"/>
+        <w:rPr>
+          <w:rFonts w:ascii="Segoe UI" w:hAnsi="Segoe UI" w:cs="Segoe UI"/>
+          <w:i/>
+          <w:iCs/>
+          <w:sz w:val="24"/>
+          <w:szCs w:val="24"/>
+        </w:rPr>
+      </w:pPr>
+    </w:p>
+    <w:p>
+      <w:pPr>
+        <w:spacing w:line="240" w:lineRule="auto"/>
+        <w:rPr>
+          <w:rFonts w:ascii="Segoe UI" w:hAnsi="Segoe UI" w:cs="Segoe UI"/>
+          <w:i/>
+          <w:iCs/>
+          <w:sz w:val="24"/>
+          <w:szCs w:val="24"/>
+        </w:rPr>
+      </w:pPr>
+    </w:p>
+    <w:p>
+      <w:pPr>
+        <w:spacing w:line="240" w:lineRule="auto"/>
+        <w:rPr>
+          <w:rFonts w:ascii="Segoe UI" w:hAnsi="Segoe UI" w:cs="Segoe UI"/>
+          <w:i/>
+          <w:iCs/>
+          <w:sz w:val="24"/>
+          <w:szCs w:val="24"/>
+        </w:rPr>
+      </w:pPr>
+    </w:p>
+    <w:p>
+      <w:pPr>
+        <w:spacing w:line="240" w:lineRule="auto"/>
+        <w:rPr>
+          <w:rFonts w:ascii="Segoe UI" w:hAnsi="Segoe UI" w:cs="Segoe UI"/>
+          <w:i/>
+          <w:iCs/>
+          <w:sz w:val="24"/>
+          <w:szCs w:val="24"/>
+        </w:rPr>
+      </w:pPr>
+    </w:p>
+    <w:p>
+      <w:pPr>
+        <w:spacing w:line="240" w:lineRule="auto"/>
+        <w:rPr>
+          <w:rFonts w:ascii="Segoe UI" w:hAnsi="Segoe UI" w:cs="Segoe UI"/>
+          <w:i/>
+          <w:iCs/>
+          <w:sz w:val="24"/>
+          <w:szCs w:val="24"/>
+        </w:rPr>
+      </w:pPr>
+    </w:p>
+    <w:p>
+      <w:pPr>
+        <w:spacing w:line="240" w:lineRule="auto"/>
+        <w:rPr>
+          <w:rFonts w:ascii="Segoe UI" w:hAnsi="Segoe UI" w:cs="Segoe UI"/>
+          <w:i/>
+          <w:iCs/>
+          <w:sz w:val="24"/>
+          <w:szCs w:val="24"/>
+        </w:rPr>
+      </w:pPr>
+      <w:r>
+        <w:rPr>
+          <w:rFonts w:ascii="Segoe UI" w:hAnsi="Segoe UI" w:cs="Segoe UI"/>
+          <w:b/>
+          <w:bCs/>
           <w:i/>
           <w:iCs/>
           <w:sz w:val="24"/>
           <w:szCs w:val="24"/>
         </w:rPr>
         <w:lastRenderedPageBreak/>
-        <w:t>Problem 5: 122 Best Time to Buy and Sell Stock II</w:t>
+        <w:t>Problem 5</w:t>
+      </w:r>
+      <w:r>
+        <w:rPr>
+          <w:rFonts w:ascii="Segoe UI" w:hAnsi="Segoe UI" w:cs="Segoe UI"/>
+          <w:i/>
+          <w:iCs/>
+          <w:sz w:val="24"/>
+          <w:szCs w:val="24"/>
+        </w:rPr>
+        <w:t>: 122 Best Time to Buy and Sell Stock II</w:t>
       </w:r>
     </w:p>
     <w:p>
@@ -3832,25 +3120,7 @@
           <w:color w:val="546E7A"/>
           <w:shd w:val="clear" w:color="auto" w:fill="F7F9FA"/>
         </w:rPr>
-        <w:t>prices[</w:t>
-      </w:r>
-      <w:proofErr w:type="spellStart"/>
-      <w:r>
-        <w:rPr>
-          <w:rStyle w:val="HTMLCode"/>
-          <w:color w:val="546E7A"/>
-          <w:shd w:val="clear" w:color="auto" w:fill="F7F9FA"/>
-        </w:rPr>
-        <w:t>i</w:t>
-      </w:r>
-      <w:proofErr w:type="spellEnd"/>
-      <w:r>
-        <w:rPr>
-          <w:rStyle w:val="HTMLCode"/>
-          <w:color w:val="546E7A"/>
-          <w:shd w:val="clear" w:color="auto" w:fill="F7F9FA"/>
-        </w:rPr>
-        <w:t>]</w:t>
+        <w:t>prices[i]</w:t>
       </w:r>
       <w:r>
         <w:rPr>
@@ -3861,7 +3131,6 @@
         </w:rPr>
         <w:t> is the price of a given stock on the </w:t>
       </w:r>
-      <w:proofErr w:type="spellStart"/>
       <w:r>
         <w:rPr>
           <w:rStyle w:val="HTMLCode"/>
@@ -3881,7 +3150,6 @@
         </w:rPr>
         <w:t>th</w:t>
       </w:r>
-      <w:proofErr w:type="spellEnd"/>
       <w:r>
         <w:rPr>
           <w:rFonts w:ascii="Segoe UI" w:hAnsi="Segoe UI" w:cs="Segoe UI"/>
@@ -4209,23 +3477,13 @@
         </w:rPr>
         <w:t xml:space="preserve">If current element lesser than previous element we can add </w:t>
       </w:r>
-      <w:proofErr w:type="spellStart"/>
-      <w:r>
-        <w:rPr>
-          <w:rFonts w:ascii="Segoe UI" w:hAnsi="Segoe UI" w:cs="Segoe UI"/>
-          <w:sz w:val="24"/>
-          <w:szCs w:val="24"/>
-        </w:rPr>
-        <w:t>the</w:t>
-      </w:r>
-      <w:proofErr w:type="spellEnd"/>
-      <w:r>
-        <w:rPr>
-          <w:rFonts w:ascii="Segoe UI" w:hAnsi="Segoe UI" w:cs="Segoe UI"/>
-          <w:sz w:val="24"/>
-          <w:szCs w:val="24"/>
-        </w:rPr>
-        <w:t xml:space="preserve"> difference of those both elements</w:t>
+      <w:r>
+        <w:rPr>
+          <w:rFonts w:ascii="Segoe UI" w:hAnsi="Segoe UI" w:cs="Segoe UI"/>
+          <w:sz w:val="24"/>
+          <w:szCs w:val="24"/>
+        </w:rPr>
+        <w:t>the difference of those both elements</w:t>
       </w:r>
       <w:r>
         <w:rPr>
@@ -4245,23 +3503,13 @@
           <w:szCs w:val="24"/>
         </w:rPr>
       </w:pPr>
-      <w:proofErr w:type="gramStart"/>
-      <w:r>
-        <w:rPr>
-          <w:rFonts w:ascii="Segoe UI" w:hAnsi="Segoe UI" w:cs="Segoe UI"/>
-          <w:sz w:val="24"/>
-          <w:szCs w:val="24"/>
-        </w:rPr>
-        <w:t>Code :</w:t>
-      </w:r>
-      <w:proofErr w:type="gramEnd"/>
-      <w:r>
-        <w:rPr>
-          <w:rFonts w:ascii="Segoe UI" w:hAnsi="Segoe UI" w:cs="Segoe UI"/>
-          <w:sz w:val="24"/>
-          <w:szCs w:val="24"/>
-        </w:rPr>
-        <w:t xml:space="preserve"> </w:t>
+      <w:r>
+        <w:rPr>
+          <w:rFonts w:ascii="Segoe UI" w:hAnsi="Segoe UI" w:cs="Segoe UI"/>
+          <w:sz w:val="24"/>
+          <w:szCs w:val="24"/>
+        </w:rPr>
+        <w:t xml:space="preserve">Code : </w:t>
       </w:r>
       <w:hyperlink r:id="rId14" w:history="1">
         <w:r>
@@ -4379,6 +3627,8 @@
       <w:r>
         <w:rPr>
           <w:rFonts w:ascii="Segoe UI" w:hAnsi="Segoe UI" w:cs="Segoe UI"/>
+          <w:b/>
+          <w:bCs/>
           <w:i/>
           <w:iCs/>
           <w:sz w:val="24"/>
@@ -4390,6 +3640,8 @@
       <w:r>
         <w:rPr>
           <w:rFonts w:ascii="Segoe UI" w:hAnsi="Segoe UI" w:cs="Segoe UI"/>
+          <w:b/>
+          <w:bCs/>
           <w:i/>
           <w:iCs/>
           <w:sz w:val="24"/>
@@ -4450,12 +3702,24 @@
       <w:r>
         <w:rPr>
           <w:rFonts w:ascii="Segoe UI" w:hAnsi="Segoe UI" w:cs="Segoe UI"/>
-          <w:i/>
-          <w:iCs/>
-          <w:sz w:val="24"/>
-          <w:szCs w:val="24"/>
-        </w:rPr>
-        <w:t xml:space="preserve">Problem 7: </w:t>
+          <w:b/>
+          <w:bCs/>
+          <w:i/>
+          <w:iCs/>
+          <w:sz w:val="24"/>
+          <w:szCs w:val="24"/>
+        </w:rPr>
+        <w:t>Problem 7</w:t>
+      </w:r>
+      <w:r>
+        <w:rPr>
+          <w:rFonts w:ascii="Segoe UI" w:hAnsi="Segoe UI" w:cs="Segoe UI"/>
+          <w:i/>
+          <w:iCs/>
+          <w:sz w:val="24"/>
+          <w:szCs w:val="24"/>
+        </w:rPr>
+        <w:t xml:space="preserve">: </w:t>
       </w:r>
       <w:r>
         <w:rPr>
@@ -4510,12 +3774,24 @@
       <w:r>
         <w:rPr>
           <w:rFonts w:ascii="Segoe UI" w:hAnsi="Segoe UI" w:cs="Segoe UI"/>
-          <w:i/>
-          <w:iCs/>
-          <w:sz w:val="24"/>
-          <w:szCs w:val="24"/>
-        </w:rPr>
-        <w:t xml:space="preserve">Problem 8: </w:t>
+          <w:b/>
+          <w:bCs/>
+          <w:i/>
+          <w:iCs/>
+          <w:sz w:val="24"/>
+          <w:szCs w:val="24"/>
+        </w:rPr>
+        <w:t>Problem 8</w:t>
+      </w:r>
+      <w:r>
+        <w:rPr>
+          <w:rFonts w:ascii="Segoe UI" w:hAnsi="Segoe UI" w:cs="Segoe UI"/>
+          <w:i/>
+          <w:iCs/>
+          <w:sz w:val="24"/>
+          <w:szCs w:val="24"/>
+        </w:rPr>
+        <w:t xml:space="preserve">: </w:t>
       </w:r>
       <w:r>
         <w:rPr>
@@ -4578,12 +3854,24 @@
       <w:r>
         <w:rPr>
           <w:rFonts w:ascii="Segoe UI" w:hAnsi="Segoe UI" w:cs="Segoe UI"/>
-          <w:i/>
-          <w:iCs/>
-          <w:sz w:val="24"/>
-          <w:szCs w:val="24"/>
-        </w:rPr>
-        <w:t>Problem 9: 509 Fibonacci number</w:t>
+          <w:b/>
+          <w:bCs/>
+          <w:i/>
+          <w:iCs/>
+          <w:sz w:val="24"/>
+          <w:szCs w:val="24"/>
+        </w:rPr>
+        <w:t>Problem 9</w:t>
+      </w:r>
+      <w:r>
+        <w:rPr>
+          <w:rFonts w:ascii="Segoe UI" w:hAnsi="Segoe UI" w:cs="Segoe UI"/>
+          <w:i/>
+          <w:iCs/>
+          <w:sz w:val="24"/>
+          <w:szCs w:val="24"/>
+        </w:rPr>
+        <w:t>: 509 Fibonacci number</w:t>
       </w:r>
     </w:p>
     <w:p>
@@ -4616,10 +3904,20 @@
       <w:r>
         <w:rPr>
           <w:rFonts w:ascii="Segoe UI" w:hAnsi="Segoe UI" w:cs="Segoe UI"/>
-          <w:sz w:val="24"/>
-          <w:szCs w:val="24"/>
-        </w:rPr>
-        <w:t xml:space="preserve">Problem 10: </w:t>
+          <w:b/>
+          <w:bCs/>
+          <w:sz w:val="24"/>
+          <w:szCs w:val="24"/>
+        </w:rPr>
+        <w:t>Problem 10</w:t>
+      </w:r>
+      <w:r>
+        <w:rPr>
+          <w:rFonts w:ascii="Segoe UI" w:hAnsi="Segoe UI" w:cs="Segoe UI"/>
+          <w:sz w:val="24"/>
+          <w:szCs w:val="24"/>
+        </w:rPr>
+        <w:t xml:space="preserve">: </w:t>
       </w:r>
       <w:r>
         <w:rPr>
@@ -4641,23 +3939,13 @@
           <w:lang w:eastAsia="en-IN"/>
         </w:rPr>
       </w:pPr>
-      <w:proofErr w:type="gramStart"/>
-      <w:r>
-        <w:rPr>
-          <w:rFonts w:ascii="Segoe UI" w:hAnsi="Segoe UI" w:cs="Segoe UI"/>
-          <w:sz w:val="24"/>
-          <w:szCs w:val="24"/>
-        </w:rPr>
-        <w:t>Link :</w:t>
-      </w:r>
-      <w:proofErr w:type="gramEnd"/>
-      <w:r>
-        <w:rPr>
-          <w:rFonts w:ascii="Segoe UI" w:hAnsi="Segoe UI" w:cs="Segoe UI"/>
-          <w:sz w:val="24"/>
-          <w:szCs w:val="24"/>
-        </w:rPr>
-        <w:t xml:space="preserve"> </w:t>
+      <w:r>
+        <w:rPr>
+          <w:rFonts w:ascii="Segoe UI" w:hAnsi="Segoe UI" w:cs="Segoe UI"/>
+          <w:sz w:val="24"/>
+          <w:szCs w:val="24"/>
+        </w:rPr>
+        <w:t xml:space="preserve">Link : </w:t>
       </w:r>
       <w:hyperlink r:id="rId15" w:history="1">
         <w:r>
@@ -4703,10 +3991,20 @@
       <w:r>
         <w:rPr>
           <w:rFonts w:ascii="Segoe UI" w:hAnsi="Segoe UI" w:cs="Segoe UI"/>
-          <w:sz w:val="24"/>
-          <w:szCs w:val="24"/>
-        </w:rPr>
-        <w:t>Problem 11: 118 Pascal’s Triangle</w:t>
+          <w:b/>
+          <w:bCs/>
+          <w:sz w:val="24"/>
+          <w:szCs w:val="24"/>
+        </w:rPr>
+        <w:t>Problem 11</w:t>
+      </w:r>
+      <w:r>
+        <w:rPr>
+          <w:rFonts w:ascii="Segoe UI" w:hAnsi="Segoe UI" w:cs="Segoe UI"/>
+          <w:sz w:val="24"/>
+          <w:szCs w:val="24"/>
+        </w:rPr>
+        <w:t>: 118 Pascal’s Triangle</w:t>
       </w:r>
     </w:p>
     <w:p>
@@ -4780,6 +4078,8 @@
       <w:r>
         <w:rPr>
           <w:rFonts w:ascii="Segoe UI" w:hAnsi="Segoe UI" w:cs="Segoe UI"/>
+          <w:b/>
+          <w:bCs/>
           <w:sz w:val="24"/>
           <w:szCs w:val="24"/>
         </w:rPr>
@@ -4788,6 +4088,8 @@
       <w:r>
         <w:rPr>
           <w:rFonts w:ascii="Segoe UI" w:hAnsi="Segoe UI" w:cs="Segoe UI"/>
+          <w:b/>
+          <w:bCs/>
           <w:sz w:val="24"/>
           <w:szCs w:val="24"/>
         </w:rPr>
@@ -4915,25 +4217,7 @@
           <w:sz w:val="24"/>
           <w:szCs w:val="24"/>
         </w:rPr>
-        <w:t xml:space="preserve">If you find an element at j which is not equal to element at index then increment the index and assign the </w:t>
-      </w:r>
-      <w:proofErr w:type="spellStart"/>
-      <w:r>
-        <w:rPr>
-          <w:rFonts w:ascii="Segoe UI" w:hAnsi="Segoe UI" w:cs="Segoe UI"/>
-          <w:sz w:val="24"/>
-          <w:szCs w:val="24"/>
-        </w:rPr>
-        <w:t>jth</w:t>
-      </w:r>
-      <w:proofErr w:type="spellEnd"/>
-      <w:r>
-        <w:rPr>
-          <w:rFonts w:ascii="Segoe UI" w:hAnsi="Segoe UI" w:cs="Segoe UI"/>
-          <w:sz w:val="24"/>
-          <w:szCs w:val="24"/>
-        </w:rPr>
-        <w:t xml:space="preserve"> element to index place in the end return index+1 because no of elements is index+1 which are unique</w:t>
+        <w:t>If you find an element at j which is not equal to element at index then increment the index and assign the jth element to index place in the end return index+1 because no of elements is index+1 which are unique</w:t>
       </w:r>
     </w:p>
     <w:p>
@@ -5040,6 +4324,8 @@
       <w:r>
         <w:rPr>
           <w:rFonts w:ascii="Segoe UI" w:hAnsi="Segoe UI" w:cs="Segoe UI"/>
+          <w:b/>
+          <w:bCs/>
           <w:i/>
           <w:iCs/>
           <w:sz w:val="24"/>
@@ -5167,43 +4453,7 @@
           <w:shd w:val="clear" w:color="auto" w:fill="F7F9FA"/>
           <w:lang w:eastAsia="en-IN"/>
         </w:rPr>
-        <w:t>intervals[</w:t>
-      </w:r>
-      <w:proofErr w:type="spellStart"/>
-      <w:r>
-        <w:rPr>
-          <w:rFonts w:ascii="Courier New" w:eastAsia="Times New Roman" w:hAnsi="Courier New" w:cs="Courier New"/>
-          <w:color w:val="546E7A"/>
-          <w:sz w:val="20"/>
-          <w:szCs w:val="20"/>
-          <w:shd w:val="clear" w:color="auto" w:fill="F7F9FA"/>
-          <w:lang w:eastAsia="en-IN"/>
-        </w:rPr>
-        <w:t>i</w:t>
-      </w:r>
-      <w:proofErr w:type="spellEnd"/>
-      <w:r>
-        <w:rPr>
-          <w:rFonts w:ascii="Courier New" w:eastAsia="Times New Roman" w:hAnsi="Courier New" w:cs="Courier New"/>
-          <w:color w:val="546E7A"/>
-          <w:sz w:val="20"/>
-          <w:szCs w:val="20"/>
-          <w:shd w:val="clear" w:color="auto" w:fill="F7F9FA"/>
-          <w:lang w:eastAsia="en-IN"/>
-        </w:rPr>
-        <w:t>] = [</w:t>
-      </w:r>
-      <w:proofErr w:type="spellStart"/>
-      <w:r>
-        <w:rPr>
-          <w:rFonts w:ascii="Courier New" w:eastAsia="Times New Roman" w:hAnsi="Courier New" w:cs="Courier New"/>
-          <w:color w:val="546E7A"/>
-          <w:sz w:val="20"/>
-          <w:szCs w:val="20"/>
-          <w:shd w:val="clear" w:color="auto" w:fill="F7F9FA"/>
-          <w:lang w:eastAsia="en-IN"/>
-        </w:rPr>
-        <w:t>start</w:t>
+        <w:t>intervals[i] = [start</w:t>
       </w:r>
       <w:r>
         <w:rPr>
@@ -5217,7 +4467,6 @@
         </w:rPr>
         <w:t>i</w:t>
       </w:r>
-      <w:proofErr w:type="spellEnd"/>
       <w:r>
         <w:rPr>
           <w:rFonts w:ascii="Courier New" w:eastAsia="Times New Roman" w:hAnsi="Courier New" w:cs="Courier New"/>
@@ -5227,19 +4476,7 @@
           <w:shd w:val="clear" w:color="auto" w:fill="F7F9FA"/>
           <w:lang w:eastAsia="en-IN"/>
         </w:rPr>
-        <w:t xml:space="preserve">, </w:t>
-      </w:r>
-      <w:proofErr w:type="spellStart"/>
-      <w:r>
-        <w:rPr>
-          <w:rFonts w:ascii="Courier New" w:eastAsia="Times New Roman" w:hAnsi="Courier New" w:cs="Courier New"/>
-          <w:color w:val="546E7A"/>
-          <w:sz w:val="20"/>
-          <w:szCs w:val="20"/>
-          <w:shd w:val="clear" w:color="auto" w:fill="F7F9FA"/>
-          <w:lang w:eastAsia="en-IN"/>
-        </w:rPr>
-        <w:t>end</w:t>
+        <w:t>, end</w:t>
       </w:r>
       <w:r>
         <w:rPr>
@@ -5253,7 +4490,6 @@
         </w:rPr>
         <w:t>i</w:t>
       </w:r>
-      <w:proofErr w:type="spellEnd"/>
       <w:r>
         <w:rPr>
           <w:rFonts w:ascii="Courier New" w:eastAsia="Times New Roman" w:hAnsi="Courier New" w:cs="Courier New"/>
@@ -5396,29 +4632,7 @@
           <w:szCs w:val="20"/>
           <w:lang w:eastAsia="en-IN"/>
         </w:rPr>
-        <w:t xml:space="preserve"> intervals = [[1,3</w:t>
-      </w:r>
-      <w:proofErr w:type="gramStart"/>
-      <w:r>
-        <w:rPr>
-          <w:rFonts w:ascii="Consolas" w:eastAsia="Times New Roman" w:hAnsi="Consolas" w:cs="Courier New"/>
-          <w:color w:val="263238"/>
-          <w:sz w:val="20"/>
-          <w:szCs w:val="20"/>
-          <w:lang w:eastAsia="en-IN"/>
-        </w:rPr>
-        <w:t>],[</w:t>
-      </w:r>
-      <w:proofErr w:type="gramEnd"/>
-      <w:r>
-        <w:rPr>
-          <w:rFonts w:ascii="Consolas" w:eastAsia="Times New Roman" w:hAnsi="Consolas" w:cs="Courier New"/>
-          <w:color w:val="263238"/>
-          <w:sz w:val="20"/>
-          <w:szCs w:val="20"/>
-          <w:lang w:eastAsia="en-IN"/>
-        </w:rPr>
-        <w:t>2,6],[8,10],[15,18]]</w:t>
+        <w:t xml:space="preserve"> intervals = [[1,3],[2,6],[8,10],[15,18]]</w:t>
       </w:r>
     </w:p>
     <w:p>
@@ -5471,29 +4685,7 @@
           <w:szCs w:val="20"/>
           <w:lang w:eastAsia="en-IN"/>
         </w:rPr>
-        <w:t xml:space="preserve"> [[1,6</w:t>
-      </w:r>
-      <w:proofErr w:type="gramStart"/>
-      <w:r>
-        <w:rPr>
-          <w:rFonts w:ascii="Consolas" w:eastAsia="Times New Roman" w:hAnsi="Consolas" w:cs="Courier New"/>
-          <w:color w:val="263238"/>
-          <w:sz w:val="20"/>
-          <w:szCs w:val="20"/>
-          <w:lang w:eastAsia="en-IN"/>
-        </w:rPr>
-        <w:t>],[</w:t>
-      </w:r>
-      <w:proofErr w:type="gramEnd"/>
-      <w:r>
-        <w:rPr>
-          <w:rFonts w:ascii="Consolas" w:eastAsia="Times New Roman" w:hAnsi="Consolas" w:cs="Courier New"/>
-          <w:color w:val="263238"/>
-          <w:sz w:val="20"/>
-          <w:szCs w:val="20"/>
-          <w:lang w:eastAsia="en-IN"/>
-        </w:rPr>
-        <w:t>8,10],[15,18]]</w:t>
+        <w:t xml:space="preserve"> [[1,6],[8,10],[15,18]]</w:t>
       </w:r>
     </w:p>
     <w:p>
@@ -5624,29 +4816,7 @@
           <w:szCs w:val="20"/>
           <w:lang w:eastAsia="en-IN"/>
         </w:rPr>
-        <w:t xml:space="preserve"> intervals = [[1,4</w:t>
-      </w:r>
-      <w:proofErr w:type="gramStart"/>
-      <w:r>
-        <w:rPr>
-          <w:rFonts w:ascii="Consolas" w:eastAsia="Times New Roman" w:hAnsi="Consolas" w:cs="Courier New"/>
-          <w:color w:val="263238"/>
-          <w:sz w:val="20"/>
-          <w:szCs w:val="20"/>
-          <w:lang w:eastAsia="en-IN"/>
-        </w:rPr>
-        <w:t>],[</w:t>
-      </w:r>
-      <w:proofErr w:type="gramEnd"/>
-      <w:r>
-        <w:rPr>
-          <w:rFonts w:ascii="Consolas" w:eastAsia="Times New Roman" w:hAnsi="Consolas" w:cs="Courier New"/>
-          <w:color w:val="263238"/>
-          <w:sz w:val="20"/>
-          <w:szCs w:val="20"/>
-          <w:lang w:eastAsia="en-IN"/>
-        </w:rPr>
-        <w:t>4,5]]</w:t>
+        <w:t xml:space="preserve"> intervals = [[1,4],[4,5]]</w:t>
       </w:r>
     </w:p>
     <w:p>
@@ -5851,51 +5021,7 @@
           <w:szCs w:val="24"/>
           <w:lang w:eastAsia="en-IN"/>
         </w:rPr>
-        <w:t>n add the new range from start</w:t>
-      </w:r>
-      <w:proofErr w:type="gramStart"/>
-      <w:r>
-        <w:rPr>
-          <w:rFonts w:ascii="Segoe UI" w:eastAsia="Times New Roman" w:hAnsi="Segoe UI" w:cs="Segoe UI"/>
-          <w:color w:val="263238"/>
-          <w:sz w:val="24"/>
-          <w:szCs w:val="24"/>
-          <w:lang w:eastAsia="en-IN"/>
-        </w:rPr>
-        <w:t>1,end</w:t>
-      </w:r>
-      <w:proofErr w:type="gramEnd"/>
-      <w:r>
-        <w:rPr>
-          <w:rFonts w:ascii="Segoe UI" w:eastAsia="Times New Roman" w:hAnsi="Segoe UI" w:cs="Segoe UI"/>
-          <w:color w:val="263238"/>
-          <w:sz w:val="24"/>
-          <w:szCs w:val="24"/>
-          <w:lang w:eastAsia="en-IN"/>
-        </w:rPr>
-        <w:t xml:space="preserve">2 and then compare this to others and merge if possible and so on until all the </w:t>
-      </w:r>
-      <w:proofErr w:type="spellStart"/>
-      <w:r>
-        <w:rPr>
-          <w:rFonts w:ascii="Segoe UI" w:eastAsia="Times New Roman" w:hAnsi="Segoe UI" w:cs="Segoe UI"/>
-          <w:color w:val="263238"/>
-          <w:sz w:val="24"/>
-          <w:szCs w:val="24"/>
-          <w:lang w:eastAsia="en-IN"/>
-        </w:rPr>
-        <w:t>non mergeable</w:t>
-      </w:r>
-      <w:proofErr w:type="spellEnd"/>
-      <w:r>
-        <w:rPr>
-          <w:rFonts w:ascii="Segoe UI" w:eastAsia="Times New Roman" w:hAnsi="Segoe UI" w:cs="Segoe UI"/>
-          <w:color w:val="263238"/>
-          <w:sz w:val="24"/>
-          <w:szCs w:val="24"/>
-          <w:lang w:eastAsia="en-IN"/>
-        </w:rPr>
-        <w:t xml:space="preserve"> ranges are added in the result</w:t>
+        <w:t>n add the new range from start1,end2 and then compare this to others and merge if possible and so on until all the non mergeable ranges are added in the result</w:t>
       </w:r>
     </w:p>
     <w:p>
@@ -5925,7 +5051,7 @@
             <w:sz w:val="24"/>
             <w:szCs w:val="24"/>
           </w:rPr>
-          <w:t>https://github.com/Rishi143/DSASheet/blob/master/src/main/java/com/dsa/overall/_12</w:t>
+          <w:t>https://github.com/Rishi143/DSASheet/blob/master/src/main/java/com/dsa/overall/_1</w:t>
         </w:r>
         <w:r>
           <w:rPr>
@@ -5934,7 +5060,7 @@
             <w:sz w:val="24"/>
             <w:szCs w:val="24"/>
           </w:rPr>
-          <w:t>MergeIntervals</w:t>
+          <w:t>3MergeIntervals</w:t>
         </w:r>
         <w:r>
           <w:rPr>
@@ -6021,6 +5147,8 @@
       <w:r>
         <w:rPr>
           <w:rFonts w:ascii="Segoe UI" w:hAnsi="Segoe UI" w:cs="Segoe UI"/>
+          <w:b/>
+          <w:bCs/>
           <w:i/>
           <w:iCs/>
           <w:sz w:val="24"/>
@@ -6032,6 +5160,8 @@
       <w:r>
         <w:rPr>
           <w:rFonts w:ascii="Segoe UI" w:hAnsi="Segoe UI" w:cs="Segoe UI"/>
+          <w:b/>
+          <w:bCs/>
           <w:i/>
           <w:iCs/>
           <w:sz w:val="24"/>
@@ -6059,12 +5189,1472 @@
         </w:rPr>
         <w:t xml:space="preserve"> </w:t>
       </w:r>
-    </w:p>
-    <w:p>
-      <w:pPr>
-        <w:spacing w:line="240" w:lineRule="auto"/>
-        <w:rPr>
-          <w:rFonts w:ascii="Segoe UI" w:hAnsi="Segoe UI" w:cs="Segoe UI"/>
+      <w:r>
+        <w:rPr>
+          <w:rFonts w:ascii="Segoe UI" w:hAnsi="Segoe UI" w:cs="Segoe UI"/>
+          <w:i/>
+          <w:iCs/>
+          <w:sz w:val="24"/>
+          <w:szCs w:val="24"/>
+        </w:rPr>
+        <w:t>15 3Sum</w:t>
+      </w:r>
+    </w:p>
+    <w:p>
+      <w:pPr>
+        <w:spacing w:line="240" w:lineRule="auto"/>
+        <w:rPr>
+          <w:rFonts w:ascii="Segoe UI" w:hAnsi="Segoe UI" w:cs="Segoe UI"/>
+          <w:i/>
+          <w:iCs/>
+          <w:sz w:val="24"/>
+          <w:szCs w:val="24"/>
+        </w:rPr>
+      </w:pPr>
+      <w:r>
+        <w:rPr>
+          <w:rFonts w:ascii="Segoe UI" w:hAnsi="Segoe UI" w:cs="Segoe UI"/>
+          <w:i/>
+          <w:iCs/>
+          <w:sz w:val="24"/>
+          <w:szCs w:val="24"/>
+        </w:rPr>
+        <w:t xml:space="preserve">Link: </w:t>
+      </w:r>
+      <w:hyperlink r:id="rId21" w:history="1">
+        <w:r>
+          <w:rPr>
+            <w:rStyle w:val="Hyperlink"/>
+            <w:rFonts w:ascii="Segoe UI" w:hAnsi="Segoe UI" w:cs="Segoe UI"/>
+            <w:i/>
+            <w:iCs/>
+            <w:sz w:val="24"/>
+            <w:szCs w:val="24"/>
+          </w:rPr>
+          <w:t>https://leetcode.com/problems/3sum/</w:t>
+        </w:r>
+      </w:hyperlink>
+    </w:p>
+    <w:p>
+      <w:pPr>
+        <w:spacing w:line="240" w:lineRule="auto"/>
+        <w:rPr>
+          <w:rFonts w:ascii="Segoe UI" w:hAnsi="Segoe UI" w:cs="Segoe UI"/>
+          <w:i/>
+          <w:iCs/>
+          <w:sz w:val="24"/>
+          <w:szCs w:val="24"/>
+        </w:rPr>
+      </w:pPr>
+      <w:r>
+        <w:rPr>
+          <w:rFonts w:ascii="Segoe UI" w:hAnsi="Segoe UI" w:cs="Segoe UI"/>
+          <w:i/>
+          <w:iCs/>
+          <w:sz w:val="24"/>
+          <w:szCs w:val="24"/>
+        </w:rPr>
+        <w:t>Description:</w:t>
+      </w:r>
+    </w:p>
+    <w:p>
+      <w:pPr>
+        <w:shd w:val="clear" w:color="auto" w:fill="FFFFFF"/>
+        <w:spacing w:after="240" w:line="240" w:lineRule="auto"/>
+        <w:rPr>
+          <w:rFonts w:ascii="Segoe UI" w:eastAsia="Times New Roman" w:hAnsi="Segoe UI" w:cs="Segoe UI"/>
+          <w:color w:val="263238"/>
+          <w:sz w:val="21"/>
+          <w:szCs w:val="21"/>
+          <w:lang w:eastAsia="en-IN"/>
+        </w:rPr>
+      </w:pPr>
+      <w:r>
+        <w:rPr>
+          <w:rFonts w:ascii="Segoe UI" w:eastAsia="Times New Roman" w:hAnsi="Segoe UI" w:cs="Segoe UI"/>
+          <w:color w:val="263238"/>
+          <w:sz w:val="21"/>
+          <w:szCs w:val="21"/>
+          <w:lang w:eastAsia="en-IN"/>
+        </w:rPr>
+        <w:t>Given an integer array nums, return all the triplets </w:t>
+      </w:r>
+      <w:r>
+        <w:rPr>
+          <w:rFonts w:ascii="Courier New" w:eastAsia="Times New Roman" w:hAnsi="Courier New" w:cs="Courier New"/>
+          <w:color w:val="546E7A"/>
+          <w:sz w:val="20"/>
+          <w:szCs w:val="20"/>
+          <w:shd w:val="clear" w:color="auto" w:fill="F7F9FA"/>
+          <w:lang w:eastAsia="en-IN"/>
+        </w:rPr>
+        <w:t>[nums[i], nums[j], nums[k]]</w:t>
+      </w:r>
+      <w:r>
+        <w:rPr>
+          <w:rFonts w:ascii="Segoe UI" w:eastAsia="Times New Roman" w:hAnsi="Segoe UI" w:cs="Segoe UI"/>
+          <w:color w:val="263238"/>
+          <w:sz w:val="21"/>
+          <w:szCs w:val="21"/>
+          <w:lang w:eastAsia="en-IN"/>
+        </w:rPr>
+        <w:t> such that </w:t>
+      </w:r>
+      <w:r>
+        <w:rPr>
+          <w:rFonts w:ascii="Courier New" w:eastAsia="Times New Roman" w:hAnsi="Courier New" w:cs="Courier New"/>
+          <w:color w:val="546E7A"/>
+          <w:sz w:val="20"/>
+          <w:szCs w:val="20"/>
+          <w:shd w:val="clear" w:color="auto" w:fill="F7F9FA"/>
+          <w:lang w:eastAsia="en-IN"/>
+        </w:rPr>
+        <w:t>i != j</w:t>
+      </w:r>
+      <w:r>
+        <w:rPr>
+          <w:rFonts w:ascii="Segoe UI" w:eastAsia="Times New Roman" w:hAnsi="Segoe UI" w:cs="Segoe UI"/>
+          <w:color w:val="263238"/>
+          <w:sz w:val="21"/>
+          <w:szCs w:val="21"/>
+          <w:lang w:eastAsia="en-IN"/>
+        </w:rPr>
+        <w:t>, </w:t>
+      </w:r>
+      <w:r>
+        <w:rPr>
+          <w:rFonts w:ascii="Courier New" w:eastAsia="Times New Roman" w:hAnsi="Courier New" w:cs="Courier New"/>
+          <w:color w:val="546E7A"/>
+          <w:sz w:val="20"/>
+          <w:szCs w:val="20"/>
+          <w:shd w:val="clear" w:color="auto" w:fill="F7F9FA"/>
+          <w:lang w:eastAsia="en-IN"/>
+        </w:rPr>
+        <w:t>i != k</w:t>
+      </w:r>
+      <w:r>
+        <w:rPr>
+          <w:rFonts w:ascii="Segoe UI" w:eastAsia="Times New Roman" w:hAnsi="Segoe UI" w:cs="Segoe UI"/>
+          <w:color w:val="263238"/>
+          <w:sz w:val="21"/>
+          <w:szCs w:val="21"/>
+          <w:lang w:eastAsia="en-IN"/>
+        </w:rPr>
+        <w:t>, and </w:t>
+      </w:r>
+      <w:r>
+        <w:rPr>
+          <w:rFonts w:ascii="Courier New" w:eastAsia="Times New Roman" w:hAnsi="Courier New" w:cs="Courier New"/>
+          <w:color w:val="546E7A"/>
+          <w:sz w:val="20"/>
+          <w:szCs w:val="20"/>
+          <w:shd w:val="clear" w:color="auto" w:fill="F7F9FA"/>
+          <w:lang w:eastAsia="en-IN"/>
+        </w:rPr>
+        <w:t>j != k</w:t>
+      </w:r>
+      <w:r>
+        <w:rPr>
+          <w:rFonts w:ascii="Segoe UI" w:eastAsia="Times New Roman" w:hAnsi="Segoe UI" w:cs="Segoe UI"/>
+          <w:color w:val="263238"/>
+          <w:sz w:val="21"/>
+          <w:szCs w:val="21"/>
+          <w:lang w:eastAsia="en-IN"/>
+        </w:rPr>
+        <w:t>, and </w:t>
+      </w:r>
+      <w:r>
+        <w:rPr>
+          <w:rFonts w:ascii="Courier New" w:eastAsia="Times New Roman" w:hAnsi="Courier New" w:cs="Courier New"/>
+          <w:color w:val="546E7A"/>
+          <w:sz w:val="20"/>
+          <w:szCs w:val="20"/>
+          <w:shd w:val="clear" w:color="auto" w:fill="F7F9FA"/>
+          <w:lang w:eastAsia="en-IN"/>
+        </w:rPr>
+        <w:t>nums[i] + nums[j] + nums[k] == 0</w:t>
+      </w:r>
+      <w:r>
+        <w:rPr>
+          <w:rFonts w:ascii="Segoe UI" w:eastAsia="Times New Roman" w:hAnsi="Segoe UI" w:cs="Segoe UI"/>
+          <w:color w:val="263238"/>
+          <w:sz w:val="21"/>
+          <w:szCs w:val="21"/>
+          <w:lang w:eastAsia="en-IN"/>
+        </w:rPr>
+        <w:t>.</w:t>
+      </w:r>
+    </w:p>
+    <w:p>
+      <w:pPr>
+        <w:shd w:val="clear" w:color="auto" w:fill="FFFFFF"/>
+        <w:spacing w:after="240" w:line="240" w:lineRule="auto"/>
+        <w:rPr>
+          <w:rFonts w:ascii="Segoe UI" w:eastAsia="Times New Roman" w:hAnsi="Segoe UI" w:cs="Segoe UI"/>
+          <w:color w:val="263238"/>
+          <w:sz w:val="21"/>
+          <w:szCs w:val="21"/>
+          <w:lang w:eastAsia="en-IN"/>
+        </w:rPr>
+      </w:pPr>
+      <w:r>
+        <w:rPr>
+          <w:rFonts w:ascii="Segoe UI" w:eastAsia="Times New Roman" w:hAnsi="Segoe UI" w:cs="Segoe UI"/>
+          <w:color w:val="263238"/>
+          <w:sz w:val="21"/>
+          <w:szCs w:val="21"/>
+          <w:lang w:eastAsia="en-IN"/>
+        </w:rPr>
+        <w:t>Notice that the solution set must not contain duplicate triplets.</w:t>
+      </w:r>
+    </w:p>
+    <w:p>
+      <w:pPr>
+        <w:shd w:val="clear" w:color="auto" w:fill="FFFFFF"/>
+        <w:spacing w:after="240" w:line="240" w:lineRule="auto"/>
+        <w:rPr>
+          <w:rFonts w:ascii="Segoe UI" w:eastAsia="Times New Roman" w:hAnsi="Segoe UI" w:cs="Segoe UI"/>
+          <w:color w:val="263238"/>
+          <w:sz w:val="21"/>
+          <w:szCs w:val="21"/>
+          <w:lang w:eastAsia="en-IN"/>
+        </w:rPr>
+      </w:pPr>
+      <w:r>
+        <w:rPr>
+          <w:rFonts w:ascii="Segoe UI" w:eastAsia="Times New Roman" w:hAnsi="Segoe UI" w:cs="Segoe UI"/>
+          <w:color w:val="263238"/>
+          <w:sz w:val="21"/>
+          <w:szCs w:val="21"/>
+          <w:lang w:eastAsia="en-IN"/>
+        </w:rPr>
+        <w:t> </w:t>
+      </w:r>
+    </w:p>
+    <w:p>
+      <w:pPr>
+        <w:shd w:val="clear" w:color="auto" w:fill="FFFFFF"/>
+        <w:spacing w:after="240" w:line="240" w:lineRule="auto"/>
+        <w:rPr>
+          <w:rFonts w:ascii="Segoe UI" w:eastAsia="Times New Roman" w:hAnsi="Segoe UI" w:cs="Segoe UI"/>
+          <w:color w:val="263238"/>
+          <w:sz w:val="21"/>
+          <w:szCs w:val="21"/>
+          <w:lang w:eastAsia="en-IN"/>
+        </w:rPr>
+      </w:pPr>
+      <w:r>
+        <w:rPr>
+          <w:rFonts w:ascii="Segoe UI" w:eastAsia="Times New Roman" w:hAnsi="Segoe UI" w:cs="Segoe UI"/>
+          <w:b/>
+          <w:bCs/>
+          <w:color w:val="263238"/>
+          <w:sz w:val="21"/>
+          <w:szCs w:val="21"/>
+          <w:lang w:eastAsia="en-IN"/>
+        </w:rPr>
+        <w:t>Example 1:</w:t>
+      </w:r>
+    </w:p>
+    <w:p>
+      <w:pPr>
+        <w:shd w:val="clear" w:color="auto" w:fill="F7F9FA"/>
+        <w:tabs>
+          <w:tab w:val="left" w:pos="916"/>
+          <w:tab w:val="left" w:pos="1832"/>
+          <w:tab w:val="left" w:pos="2748"/>
+          <w:tab w:val="left" w:pos="3664"/>
+          <w:tab w:val="left" w:pos="4580"/>
+          <w:tab w:val="left" w:pos="5496"/>
+          <w:tab w:val="left" w:pos="6412"/>
+          <w:tab w:val="left" w:pos="7328"/>
+          <w:tab w:val="left" w:pos="8244"/>
+          <w:tab w:val="left" w:pos="9160"/>
+          <w:tab w:val="left" w:pos="10076"/>
+          <w:tab w:val="left" w:pos="10992"/>
+          <w:tab w:val="left" w:pos="11908"/>
+          <w:tab w:val="left" w:pos="12824"/>
+          <w:tab w:val="left" w:pos="13740"/>
+          <w:tab w:val="left" w:pos="14656"/>
+        </w:tabs>
+        <w:spacing w:after="240" w:line="240" w:lineRule="auto"/>
+        <w:rPr>
+          <w:rFonts w:ascii="Consolas" w:eastAsia="Times New Roman" w:hAnsi="Consolas" w:cs="Courier New"/>
+          <w:color w:val="263238"/>
+          <w:sz w:val="20"/>
+          <w:szCs w:val="20"/>
+          <w:lang w:eastAsia="en-IN"/>
+        </w:rPr>
+      </w:pPr>
+      <w:r>
+        <w:rPr>
+          <w:rFonts w:ascii="Consolas" w:eastAsia="Times New Roman" w:hAnsi="Consolas" w:cs="Courier New"/>
+          <w:b/>
+          <w:bCs/>
+          <w:color w:val="263238"/>
+          <w:sz w:val="20"/>
+          <w:szCs w:val="20"/>
+          <w:lang w:eastAsia="en-IN"/>
+        </w:rPr>
+        <w:t>Input:</w:t>
+      </w:r>
+      <w:r>
+        <w:rPr>
+          <w:rFonts w:ascii="Consolas" w:eastAsia="Times New Roman" w:hAnsi="Consolas" w:cs="Courier New"/>
+          <w:color w:val="263238"/>
+          <w:sz w:val="20"/>
+          <w:szCs w:val="20"/>
+          <w:lang w:eastAsia="en-IN"/>
+        </w:rPr>
+        <w:t xml:space="preserve"> nums = [-1,0,1,2,-1,-4]</w:t>
+      </w:r>
+    </w:p>
+    <w:p>
+      <w:pPr>
+        <w:shd w:val="clear" w:color="auto" w:fill="F7F9FA"/>
+        <w:tabs>
+          <w:tab w:val="left" w:pos="916"/>
+          <w:tab w:val="left" w:pos="1832"/>
+          <w:tab w:val="left" w:pos="2748"/>
+          <w:tab w:val="left" w:pos="3664"/>
+          <w:tab w:val="left" w:pos="4580"/>
+          <w:tab w:val="left" w:pos="5496"/>
+          <w:tab w:val="left" w:pos="6412"/>
+          <w:tab w:val="left" w:pos="7328"/>
+          <w:tab w:val="left" w:pos="8244"/>
+          <w:tab w:val="left" w:pos="9160"/>
+          <w:tab w:val="left" w:pos="10076"/>
+          <w:tab w:val="left" w:pos="10992"/>
+          <w:tab w:val="left" w:pos="11908"/>
+          <w:tab w:val="left" w:pos="12824"/>
+          <w:tab w:val="left" w:pos="13740"/>
+          <w:tab w:val="left" w:pos="14656"/>
+        </w:tabs>
+        <w:spacing w:after="240" w:line="240" w:lineRule="auto"/>
+        <w:rPr>
+          <w:rFonts w:ascii="Consolas" w:eastAsia="Times New Roman" w:hAnsi="Consolas" w:cs="Courier New"/>
+          <w:color w:val="263238"/>
+          <w:sz w:val="20"/>
+          <w:szCs w:val="20"/>
+          <w:lang w:eastAsia="en-IN"/>
+        </w:rPr>
+      </w:pPr>
+      <w:r>
+        <w:rPr>
+          <w:rFonts w:ascii="Consolas" w:eastAsia="Times New Roman" w:hAnsi="Consolas" w:cs="Courier New"/>
+          <w:b/>
+          <w:bCs/>
+          <w:color w:val="263238"/>
+          <w:sz w:val="20"/>
+          <w:szCs w:val="20"/>
+          <w:lang w:eastAsia="en-IN"/>
+        </w:rPr>
+        <w:t>Output:</w:t>
+      </w:r>
+      <w:r>
+        <w:rPr>
+          <w:rFonts w:ascii="Consolas" w:eastAsia="Times New Roman" w:hAnsi="Consolas" w:cs="Courier New"/>
+          <w:color w:val="263238"/>
+          <w:sz w:val="20"/>
+          <w:szCs w:val="20"/>
+          <w:lang w:eastAsia="en-IN"/>
+        </w:rPr>
+        <w:t xml:space="preserve"> [[-1,-1,2],[-1,0,1]]</w:t>
+      </w:r>
+    </w:p>
+    <w:p>
+      <w:pPr>
+        <w:shd w:val="clear" w:color="auto" w:fill="F7F9FA"/>
+        <w:tabs>
+          <w:tab w:val="left" w:pos="916"/>
+          <w:tab w:val="left" w:pos="1832"/>
+          <w:tab w:val="left" w:pos="2748"/>
+          <w:tab w:val="left" w:pos="3664"/>
+          <w:tab w:val="left" w:pos="4580"/>
+          <w:tab w:val="left" w:pos="5496"/>
+          <w:tab w:val="left" w:pos="6412"/>
+          <w:tab w:val="left" w:pos="7328"/>
+          <w:tab w:val="left" w:pos="8244"/>
+          <w:tab w:val="left" w:pos="9160"/>
+          <w:tab w:val="left" w:pos="10076"/>
+          <w:tab w:val="left" w:pos="10992"/>
+          <w:tab w:val="left" w:pos="11908"/>
+          <w:tab w:val="left" w:pos="12824"/>
+          <w:tab w:val="left" w:pos="13740"/>
+          <w:tab w:val="left" w:pos="14656"/>
+        </w:tabs>
+        <w:spacing w:after="240" w:line="240" w:lineRule="auto"/>
+        <w:rPr>
+          <w:rFonts w:ascii="Consolas" w:eastAsia="Times New Roman" w:hAnsi="Consolas" w:cs="Courier New"/>
+          <w:color w:val="263238"/>
+          <w:sz w:val="20"/>
+          <w:szCs w:val="20"/>
+          <w:lang w:eastAsia="en-IN"/>
+        </w:rPr>
+      </w:pPr>
+      <w:r>
+        <w:rPr>
+          <w:rFonts w:ascii="Consolas" w:eastAsia="Times New Roman" w:hAnsi="Consolas" w:cs="Courier New"/>
+          <w:b/>
+          <w:bCs/>
+          <w:color w:val="263238"/>
+          <w:sz w:val="20"/>
+          <w:szCs w:val="20"/>
+          <w:lang w:eastAsia="en-IN"/>
+        </w:rPr>
+        <w:t>Explanation:</w:t>
+      </w:r>
+      <w:r>
+        <w:rPr>
+          <w:rFonts w:ascii="Consolas" w:eastAsia="Times New Roman" w:hAnsi="Consolas" w:cs="Courier New"/>
+          <w:color w:val="263238"/>
+          <w:sz w:val="20"/>
+          <w:szCs w:val="20"/>
+          <w:lang w:eastAsia="en-IN"/>
+        </w:rPr>
+        <w:t xml:space="preserve"> </w:t>
+      </w:r>
+    </w:p>
+    <w:p>
+      <w:pPr>
+        <w:shd w:val="clear" w:color="auto" w:fill="F7F9FA"/>
+        <w:tabs>
+          <w:tab w:val="left" w:pos="916"/>
+          <w:tab w:val="left" w:pos="1832"/>
+          <w:tab w:val="left" w:pos="2748"/>
+          <w:tab w:val="left" w:pos="3664"/>
+          <w:tab w:val="left" w:pos="4580"/>
+          <w:tab w:val="left" w:pos="5496"/>
+          <w:tab w:val="left" w:pos="6412"/>
+          <w:tab w:val="left" w:pos="7328"/>
+          <w:tab w:val="left" w:pos="8244"/>
+          <w:tab w:val="left" w:pos="9160"/>
+          <w:tab w:val="left" w:pos="10076"/>
+          <w:tab w:val="left" w:pos="10992"/>
+          <w:tab w:val="left" w:pos="11908"/>
+          <w:tab w:val="left" w:pos="12824"/>
+          <w:tab w:val="left" w:pos="13740"/>
+          <w:tab w:val="left" w:pos="14656"/>
+        </w:tabs>
+        <w:spacing w:after="240" w:line="240" w:lineRule="auto"/>
+        <w:rPr>
+          <w:rFonts w:ascii="Consolas" w:eastAsia="Times New Roman" w:hAnsi="Consolas" w:cs="Courier New"/>
+          <w:color w:val="263238"/>
+          <w:sz w:val="20"/>
+          <w:szCs w:val="20"/>
+          <w:lang w:eastAsia="en-IN"/>
+        </w:rPr>
+      </w:pPr>
+      <w:r>
+        <w:rPr>
+          <w:rFonts w:ascii="Consolas" w:eastAsia="Times New Roman" w:hAnsi="Consolas" w:cs="Courier New"/>
+          <w:color w:val="263238"/>
+          <w:sz w:val="20"/>
+          <w:szCs w:val="20"/>
+          <w:lang w:eastAsia="en-IN"/>
+        </w:rPr>
+        <w:t>nums[0] + nums[1] + nums[2] = (-1) + 0 + 1 = 0.</w:t>
+      </w:r>
+    </w:p>
+    <w:p>
+      <w:pPr>
+        <w:shd w:val="clear" w:color="auto" w:fill="F7F9FA"/>
+        <w:tabs>
+          <w:tab w:val="left" w:pos="916"/>
+          <w:tab w:val="left" w:pos="1832"/>
+          <w:tab w:val="left" w:pos="2748"/>
+          <w:tab w:val="left" w:pos="3664"/>
+          <w:tab w:val="left" w:pos="4580"/>
+          <w:tab w:val="left" w:pos="5496"/>
+          <w:tab w:val="left" w:pos="6412"/>
+          <w:tab w:val="left" w:pos="7328"/>
+          <w:tab w:val="left" w:pos="8244"/>
+          <w:tab w:val="left" w:pos="9160"/>
+          <w:tab w:val="left" w:pos="10076"/>
+          <w:tab w:val="left" w:pos="10992"/>
+          <w:tab w:val="left" w:pos="11908"/>
+          <w:tab w:val="left" w:pos="12824"/>
+          <w:tab w:val="left" w:pos="13740"/>
+          <w:tab w:val="left" w:pos="14656"/>
+        </w:tabs>
+        <w:spacing w:after="240" w:line="240" w:lineRule="auto"/>
+        <w:rPr>
+          <w:rFonts w:ascii="Consolas" w:eastAsia="Times New Roman" w:hAnsi="Consolas" w:cs="Courier New"/>
+          <w:color w:val="263238"/>
+          <w:sz w:val="20"/>
+          <w:szCs w:val="20"/>
+          <w:lang w:eastAsia="en-IN"/>
+        </w:rPr>
+      </w:pPr>
+      <w:r>
+        <w:rPr>
+          <w:rFonts w:ascii="Consolas" w:eastAsia="Times New Roman" w:hAnsi="Consolas" w:cs="Courier New"/>
+          <w:color w:val="263238"/>
+          <w:sz w:val="20"/>
+          <w:szCs w:val="20"/>
+          <w:lang w:eastAsia="en-IN"/>
+        </w:rPr>
+        <w:t>nums[1] + nums[2] + nums[4] = 0 + 1 + (-1) = 0.</w:t>
+      </w:r>
+    </w:p>
+    <w:p>
+      <w:pPr>
+        <w:shd w:val="clear" w:color="auto" w:fill="F7F9FA"/>
+        <w:tabs>
+          <w:tab w:val="left" w:pos="916"/>
+          <w:tab w:val="left" w:pos="1832"/>
+          <w:tab w:val="left" w:pos="2748"/>
+          <w:tab w:val="left" w:pos="3664"/>
+          <w:tab w:val="left" w:pos="4580"/>
+          <w:tab w:val="left" w:pos="5496"/>
+          <w:tab w:val="left" w:pos="6412"/>
+          <w:tab w:val="left" w:pos="7328"/>
+          <w:tab w:val="left" w:pos="8244"/>
+          <w:tab w:val="left" w:pos="9160"/>
+          <w:tab w:val="left" w:pos="10076"/>
+          <w:tab w:val="left" w:pos="10992"/>
+          <w:tab w:val="left" w:pos="11908"/>
+          <w:tab w:val="left" w:pos="12824"/>
+          <w:tab w:val="left" w:pos="13740"/>
+          <w:tab w:val="left" w:pos="14656"/>
+        </w:tabs>
+        <w:spacing w:after="240" w:line="240" w:lineRule="auto"/>
+        <w:rPr>
+          <w:rFonts w:ascii="Consolas" w:eastAsia="Times New Roman" w:hAnsi="Consolas" w:cs="Courier New"/>
+          <w:color w:val="263238"/>
+          <w:sz w:val="20"/>
+          <w:szCs w:val="20"/>
+          <w:lang w:eastAsia="en-IN"/>
+        </w:rPr>
+      </w:pPr>
+      <w:r>
+        <w:rPr>
+          <w:rFonts w:ascii="Consolas" w:eastAsia="Times New Roman" w:hAnsi="Consolas" w:cs="Courier New"/>
+          <w:color w:val="263238"/>
+          <w:sz w:val="20"/>
+          <w:szCs w:val="20"/>
+          <w:lang w:eastAsia="en-IN"/>
+        </w:rPr>
+        <w:t>nums[0] + nums[3] + nums[4] = (-1) + 2 + (-1) = 0.</w:t>
+      </w:r>
+    </w:p>
+    <w:p>
+      <w:pPr>
+        <w:shd w:val="clear" w:color="auto" w:fill="F7F9FA"/>
+        <w:tabs>
+          <w:tab w:val="left" w:pos="916"/>
+          <w:tab w:val="left" w:pos="1832"/>
+          <w:tab w:val="left" w:pos="2748"/>
+          <w:tab w:val="left" w:pos="3664"/>
+          <w:tab w:val="left" w:pos="4580"/>
+          <w:tab w:val="left" w:pos="5496"/>
+          <w:tab w:val="left" w:pos="6412"/>
+          <w:tab w:val="left" w:pos="7328"/>
+          <w:tab w:val="left" w:pos="8244"/>
+          <w:tab w:val="left" w:pos="9160"/>
+          <w:tab w:val="left" w:pos="10076"/>
+          <w:tab w:val="left" w:pos="10992"/>
+          <w:tab w:val="left" w:pos="11908"/>
+          <w:tab w:val="left" w:pos="12824"/>
+          <w:tab w:val="left" w:pos="13740"/>
+          <w:tab w:val="left" w:pos="14656"/>
+        </w:tabs>
+        <w:spacing w:after="240" w:line="240" w:lineRule="auto"/>
+        <w:rPr>
+          <w:rFonts w:ascii="Consolas" w:eastAsia="Times New Roman" w:hAnsi="Consolas" w:cs="Courier New"/>
+          <w:color w:val="263238"/>
+          <w:sz w:val="20"/>
+          <w:szCs w:val="20"/>
+          <w:lang w:eastAsia="en-IN"/>
+        </w:rPr>
+      </w:pPr>
+      <w:r>
+        <w:rPr>
+          <w:rFonts w:ascii="Consolas" w:eastAsia="Times New Roman" w:hAnsi="Consolas" w:cs="Courier New"/>
+          <w:color w:val="263238"/>
+          <w:sz w:val="20"/>
+          <w:szCs w:val="20"/>
+          <w:lang w:eastAsia="en-IN"/>
+        </w:rPr>
+        <w:t>The distinct triplets are [-1,0,1] and [-1,-1,2].</w:t>
+      </w:r>
+    </w:p>
+    <w:p>
+      <w:pPr>
+        <w:shd w:val="clear" w:color="auto" w:fill="F7F9FA"/>
+        <w:tabs>
+          <w:tab w:val="left" w:pos="916"/>
+          <w:tab w:val="left" w:pos="1832"/>
+          <w:tab w:val="left" w:pos="2748"/>
+          <w:tab w:val="left" w:pos="3664"/>
+          <w:tab w:val="left" w:pos="4580"/>
+          <w:tab w:val="left" w:pos="5496"/>
+          <w:tab w:val="left" w:pos="6412"/>
+          <w:tab w:val="left" w:pos="7328"/>
+          <w:tab w:val="left" w:pos="8244"/>
+          <w:tab w:val="left" w:pos="9160"/>
+          <w:tab w:val="left" w:pos="10076"/>
+          <w:tab w:val="left" w:pos="10992"/>
+          <w:tab w:val="left" w:pos="11908"/>
+          <w:tab w:val="left" w:pos="12824"/>
+          <w:tab w:val="left" w:pos="13740"/>
+          <w:tab w:val="left" w:pos="14656"/>
+        </w:tabs>
+        <w:spacing w:after="240" w:line="240" w:lineRule="auto"/>
+        <w:rPr>
+          <w:rFonts w:ascii="Consolas" w:eastAsia="Times New Roman" w:hAnsi="Consolas" w:cs="Courier New"/>
+          <w:color w:val="263238"/>
+          <w:sz w:val="20"/>
+          <w:szCs w:val="20"/>
+          <w:lang w:eastAsia="en-IN"/>
+        </w:rPr>
+      </w:pPr>
+      <w:r>
+        <w:rPr>
+          <w:rFonts w:ascii="Consolas" w:eastAsia="Times New Roman" w:hAnsi="Consolas" w:cs="Courier New"/>
+          <w:color w:val="263238"/>
+          <w:sz w:val="20"/>
+          <w:szCs w:val="20"/>
+          <w:lang w:eastAsia="en-IN"/>
+        </w:rPr>
+        <w:t>Notice that the order of the output and the order of the triplets does not matter.</w:t>
+      </w:r>
+    </w:p>
+    <w:p>
+      <w:pPr>
+        <w:spacing w:line="240" w:lineRule="auto"/>
+        <w:rPr>
+          <w:rFonts w:ascii="Segoe UI" w:hAnsi="Segoe UI" w:cs="Segoe UI"/>
+          <w:sz w:val="24"/>
+          <w:szCs w:val="24"/>
+        </w:rPr>
+      </w:pPr>
+      <w:r>
+        <w:rPr>
+          <w:rFonts w:ascii="Segoe UI" w:eastAsia="Times New Roman" w:hAnsi="Segoe UI" w:cs="Segoe UI"/>
+          <w:color w:val="263238"/>
+          <w:sz w:val="24"/>
+          <w:szCs w:val="24"/>
+          <w:lang w:eastAsia="en-IN"/>
+        </w:rPr>
+        <w:t>Solution</w:t>
+      </w:r>
+      <w:r>
+        <w:rPr>
+          <w:rFonts w:ascii="Segoe UI" w:hAnsi="Segoe UI" w:cs="Segoe UI"/>
+          <w:sz w:val="24"/>
+          <w:szCs w:val="24"/>
+        </w:rPr>
+        <w:t xml:space="preserve">: </w:t>
+      </w:r>
+    </w:p>
+    <w:p>
+      <w:pPr>
+        <w:spacing w:line="240" w:lineRule="auto"/>
+        <w:rPr>
+          <w:rFonts w:ascii="Segoe UI" w:hAnsi="Segoe UI" w:cs="Segoe UI"/>
+          <w:sz w:val="24"/>
+          <w:szCs w:val="24"/>
+        </w:rPr>
+      </w:pPr>
+      <w:r>
+        <w:rPr>
+          <w:rFonts w:ascii="Segoe UI" w:hAnsi="Segoe UI" w:cs="Segoe UI"/>
+          <w:sz w:val="24"/>
+          <w:szCs w:val="24"/>
+        </w:rPr>
+        <w:t>Sort the array</w:t>
+      </w:r>
+    </w:p>
+    <w:p>
+      <w:pPr>
+        <w:spacing w:line="240" w:lineRule="auto"/>
+        <w:rPr>
+          <w:rFonts w:ascii="Segoe UI" w:hAnsi="Segoe UI" w:cs="Segoe UI"/>
+          <w:sz w:val="24"/>
+          <w:szCs w:val="24"/>
+        </w:rPr>
+      </w:pPr>
+      <w:r>
+        <w:rPr>
+          <w:rFonts w:ascii="Segoe UI" w:hAnsi="Segoe UI" w:cs="Segoe UI"/>
+          <w:sz w:val="24"/>
+          <w:szCs w:val="24"/>
+        </w:rPr>
+        <w:t>Run a for loop take the first element and then run a two sum logic for others</w:t>
+      </w:r>
+    </w:p>
+    <w:p>
+      <w:pPr>
+        <w:spacing w:line="240" w:lineRule="auto"/>
+        <w:rPr>
+          <w:rFonts w:ascii="Segoe UI" w:hAnsi="Segoe UI" w:cs="Segoe UI"/>
+          <w:sz w:val="24"/>
+          <w:szCs w:val="24"/>
+        </w:rPr>
+      </w:pPr>
+      <w:r>
+        <w:rPr>
+          <w:rFonts w:ascii="Segoe UI" w:hAnsi="Segoe UI" w:cs="Segoe UI"/>
+          <w:sz w:val="24"/>
+          <w:szCs w:val="24"/>
+        </w:rPr>
+        <w:t>Take the first element as the negation of itself and call it target</w:t>
+      </w:r>
+    </w:p>
+    <w:p>
+      <w:pPr>
+        <w:spacing w:line="240" w:lineRule="auto"/>
+        <w:rPr>
+          <w:rFonts w:ascii="Segoe UI" w:hAnsi="Segoe UI" w:cs="Segoe UI"/>
+          <w:sz w:val="24"/>
+          <w:szCs w:val="24"/>
+        </w:rPr>
+      </w:pPr>
+      <w:r>
+        <w:rPr>
+          <w:rFonts w:ascii="Segoe UI" w:hAnsi="Segoe UI" w:cs="Segoe UI"/>
+          <w:sz w:val="24"/>
+          <w:szCs w:val="24"/>
+        </w:rPr>
+        <w:t xml:space="preserve">If other 2 numbers sum is equal to target then we found the triplet we add that to the result list and then we skip the </w:t>
+      </w:r>
+      <w:r>
+        <w:rPr>
+          <w:rFonts w:ascii="Segoe UI" w:hAnsi="Segoe UI" w:cs="Segoe UI"/>
+          <w:sz w:val="24"/>
+          <w:szCs w:val="24"/>
+        </w:rPr>
+        <w:t>2 numbers and then go to next unique numbers to find the triplet</w:t>
+      </w:r>
+    </w:p>
+    <w:p>
+      <w:pPr>
+        <w:spacing w:line="240" w:lineRule="auto"/>
+        <w:rPr>
+          <w:rFonts w:ascii="Segoe UI" w:hAnsi="Segoe UI" w:cs="Segoe UI"/>
+          <w:sz w:val="24"/>
+          <w:szCs w:val="24"/>
+        </w:rPr>
+      </w:pPr>
+      <w:r>
+        <w:rPr>
+          <w:rFonts w:ascii="Segoe UI" w:hAnsi="Segoe UI" w:cs="Segoe UI"/>
+          <w:i/>
+          <w:iCs/>
+          <w:sz w:val="24"/>
+          <w:szCs w:val="24"/>
+        </w:rPr>
+        <w:t>Code:</w:t>
+      </w:r>
+      <w:r>
+        <w:rPr>
+          <w:rFonts w:ascii="Segoe UI" w:hAnsi="Segoe UI" w:cs="Segoe UI"/>
+          <w:i/>
+          <w:iCs/>
+          <w:sz w:val="24"/>
+          <w:szCs w:val="24"/>
+        </w:rPr>
+        <w:t xml:space="preserve"> </w:t>
+      </w:r>
+      <w:hyperlink r:id="rId22" w:history="1">
+        <w:r>
+          <w:rPr>
+            <w:rStyle w:val="Hyperlink"/>
+            <w:rFonts w:ascii="Segoe UI" w:hAnsi="Segoe UI" w:cs="Segoe UI"/>
+            <w:sz w:val="24"/>
+            <w:szCs w:val="24"/>
+          </w:rPr>
+          <w:t>https://github.com/Rishi143/DSASheet/blob/master/src/main/java/com/dsa/overall/_1</w:t>
+        </w:r>
+        <w:r>
+          <w:rPr>
+            <w:rStyle w:val="Hyperlink"/>
+            <w:rFonts w:ascii="Segoe UI" w:hAnsi="Segoe UI" w:cs="Segoe UI"/>
+            <w:sz w:val="24"/>
+            <w:szCs w:val="24"/>
+          </w:rPr>
+          <w:t>4_3Sum</w:t>
+        </w:r>
+        <w:r>
+          <w:rPr>
+            <w:rStyle w:val="Hyperlink"/>
+            <w:rFonts w:ascii="Segoe UI" w:hAnsi="Segoe UI" w:cs="Segoe UI"/>
+            <w:sz w:val="24"/>
+            <w:szCs w:val="24"/>
+          </w:rPr>
+          <w:t>.java</w:t>
+        </w:r>
+      </w:hyperlink>
+    </w:p>
+    <w:p>
+      <w:pPr>
+        <w:spacing w:line="240" w:lineRule="auto"/>
+        <w:rPr>
+          <w:rFonts w:ascii="Segoe UI" w:hAnsi="Segoe UI" w:cs="Segoe UI"/>
+          <w:sz w:val="24"/>
+          <w:szCs w:val="24"/>
+        </w:rPr>
+      </w:pPr>
+      <w:r>
+        <w:rPr>
+          <w:rFonts w:ascii="Segoe UI" w:hAnsi="Segoe UI" w:cs="Segoe UI"/>
+          <w:sz w:val="24"/>
+          <w:szCs w:val="24"/>
+        </w:rPr>
+        <w:t xml:space="preserve">TC : O(nlogn) for sorting and O(n*n) for iterating 2 sum for every element so O(nlogn) + O(n*n) becomes O(n*n) </w:t>
+      </w:r>
+    </w:p>
+    <w:p>
+      <w:pPr>
+        <w:spacing w:line="240" w:lineRule="auto"/>
+        <w:rPr>
+          <w:rFonts w:ascii="Segoe UI" w:hAnsi="Segoe UI" w:cs="Segoe UI"/>
+          <w:sz w:val="24"/>
+          <w:szCs w:val="24"/>
+        </w:rPr>
+      </w:pPr>
+      <w:r>
+        <w:rPr>
+          <w:rFonts w:ascii="Segoe UI" w:hAnsi="Segoe UI" w:cs="Segoe UI"/>
+          <w:sz w:val="24"/>
+          <w:szCs w:val="24"/>
+        </w:rPr>
+        <w:t>SC: O(1) because we are not using any extra space to solve the result but we may use O(n) to store the result</w:t>
+      </w:r>
+    </w:p>
+    <w:p>
+      <w:pPr>
+        <w:spacing w:line="240" w:lineRule="auto"/>
+        <w:rPr>
+          <w:rFonts w:ascii="Segoe UI" w:hAnsi="Segoe UI" w:cs="Segoe UI"/>
+          <w:sz w:val="24"/>
+          <w:szCs w:val="24"/>
+        </w:rPr>
+      </w:pPr>
+    </w:p>
+    <w:p>
+      <w:pPr>
+        <w:spacing w:line="240" w:lineRule="auto"/>
+        <w:rPr>
+          <w:rFonts w:ascii="Segoe UI" w:hAnsi="Segoe UI" w:cs="Segoe UI"/>
+          <w:i/>
+          <w:iCs/>
+          <w:sz w:val="24"/>
+          <w:szCs w:val="24"/>
+        </w:rPr>
+      </w:pPr>
+      <w:r>
+        <w:rPr>
+          <w:rFonts w:ascii="Segoe UI" w:hAnsi="Segoe UI" w:cs="Segoe UI"/>
+          <w:i/>
+          <w:iCs/>
+          <w:sz w:val="24"/>
+          <w:szCs w:val="24"/>
+        </w:rPr>
+        <w:lastRenderedPageBreak/>
+        <w:t>Problem</w:t>
+      </w:r>
+      <w:r>
+        <w:rPr>
+          <w:rFonts w:ascii="Segoe UI" w:hAnsi="Segoe UI" w:cs="Segoe UI"/>
+          <w:i/>
+          <w:iCs/>
+          <w:sz w:val="24"/>
+          <w:szCs w:val="24"/>
+        </w:rPr>
+        <w:t>:</w:t>
+      </w:r>
+      <w:r>
+        <w:rPr>
+          <w:rFonts w:ascii="Segoe UI" w:hAnsi="Segoe UI" w:cs="Segoe UI"/>
+          <w:i/>
+          <w:iCs/>
+          <w:sz w:val="24"/>
+          <w:szCs w:val="24"/>
+        </w:rPr>
+        <w:t xml:space="preserve"> 238 Product of Array Except Self</w:t>
+      </w:r>
+    </w:p>
+    <w:p>
+      <w:pPr>
+        <w:spacing w:line="240" w:lineRule="auto"/>
+        <w:rPr>
+          <w:rFonts w:ascii="Segoe UI" w:hAnsi="Segoe UI" w:cs="Segoe UI"/>
+          <w:i/>
+          <w:iCs/>
+          <w:sz w:val="24"/>
+          <w:szCs w:val="24"/>
+        </w:rPr>
+      </w:pPr>
+      <w:r>
+        <w:rPr>
+          <w:rFonts w:ascii="Segoe UI" w:hAnsi="Segoe UI" w:cs="Segoe UI"/>
+          <w:i/>
+          <w:iCs/>
+          <w:sz w:val="24"/>
+          <w:szCs w:val="24"/>
+        </w:rPr>
+        <w:t xml:space="preserve">Link: </w:t>
+      </w:r>
+      <w:r>
+        <w:rPr>
+          <w:rFonts w:ascii="Segoe UI" w:hAnsi="Segoe UI" w:cs="Segoe UI"/>
+          <w:i/>
+          <w:iCs/>
+          <w:sz w:val="24"/>
+          <w:szCs w:val="24"/>
+        </w:rPr>
+        <w:t xml:space="preserve"> </w:t>
+      </w:r>
+      <w:hyperlink r:id="rId23" w:history="1">
+        <w:r>
+          <w:rPr>
+            <w:rStyle w:val="Hyperlink"/>
+            <w:rFonts w:ascii="Segoe UI" w:hAnsi="Segoe UI" w:cs="Segoe UI"/>
+            <w:i/>
+            <w:iCs/>
+            <w:sz w:val="24"/>
+            <w:szCs w:val="24"/>
+          </w:rPr>
+          <w:t>https://leetcode.com/problems/product-of-array-except-self/</w:t>
+        </w:r>
+      </w:hyperlink>
+    </w:p>
+    <w:p>
+      <w:pPr>
+        <w:spacing w:line="240" w:lineRule="auto"/>
+        <w:rPr>
+          <w:rFonts w:ascii="Segoe UI" w:hAnsi="Segoe UI" w:cs="Segoe UI"/>
+          <w:i/>
+          <w:iCs/>
+          <w:sz w:val="24"/>
+          <w:szCs w:val="24"/>
+        </w:rPr>
+      </w:pPr>
+      <w:r>
+        <w:rPr>
+          <w:rFonts w:ascii="Segoe UI" w:hAnsi="Segoe UI" w:cs="Segoe UI"/>
+          <w:i/>
+          <w:iCs/>
+          <w:sz w:val="24"/>
+          <w:szCs w:val="24"/>
+        </w:rPr>
+        <w:t xml:space="preserve">Description: </w:t>
+      </w:r>
+    </w:p>
+    <w:p>
+      <w:pPr>
+        <w:pStyle w:val="NormalWeb"/>
+        <w:shd w:val="clear" w:color="auto" w:fill="FFFFFF"/>
+        <w:spacing w:before="0" w:beforeAutospacing="0" w:after="240" w:afterAutospacing="0"/>
+        <w:rPr>
+          <w:rFonts w:ascii="Segoe UI" w:hAnsi="Segoe UI" w:cs="Segoe UI"/>
+          <w:color w:val="263238"/>
+          <w:sz w:val="21"/>
+          <w:szCs w:val="21"/>
+        </w:rPr>
+      </w:pPr>
+      <w:r>
+        <w:rPr>
+          <w:rFonts w:ascii="Segoe UI" w:hAnsi="Segoe UI" w:cs="Segoe UI"/>
+          <w:color w:val="263238"/>
+          <w:sz w:val="21"/>
+          <w:szCs w:val="21"/>
+        </w:rPr>
+        <w:t>Given an integer array </w:t>
+      </w:r>
+      <w:r>
+        <w:rPr>
+          <w:rStyle w:val="HTMLCode"/>
+          <w:color w:val="546E7A"/>
+          <w:shd w:val="clear" w:color="auto" w:fill="F7F9FA"/>
+        </w:rPr>
+        <w:t>nums</w:t>
+      </w:r>
+      <w:r>
+        <w:rPr>
+          <w:rFonts w:ascii="Segoe UI" w:hAnsi="Segoe UI" w:cs="Segoe UI"/>
+          <w:color w:val="263238"/>
+          <w:sz w:val="21"/>
+          <w:szCs w:val="21"/>
+        </w:rPr>
+        <w:t>, return </w:t>
+      </w:r>
+      <w:r>
+        <w:rPr>
+          <w:rStyle w:val="Emphasis"/>
+          <w:rFonts w:ascii="Segoe UI" w:hAnsi="Segoe UI" w:cs="Segoe UI"/>
+          <w:color w:val="263238"/>
+          <w:sz w:val="21"/>
+          <w:szCs w:val="21"/>
+        </w:rPr>
+        <w:t>an array</w:t>
+      </w:r>
+      <w:r>
+        <w:rPr>
+          <w:rFonts w:ascii="Segoe UI" w:hAnsi="Segoe UI" w:cs="Segoe UI"/>
+          <w:color w:val="263238"/>
+          <w:sz w:val="21"/>
+          <w:szCs w:val="21"/>
+        </w:rPr>
+        <w:t> </w:t>
+      </w:r>
+      <w:r>
+        <w:rPr>
+          <w:rStyle w:val="HTMLCode"/>
+          <w:color w:val="546E7A"/>
+          <w:shd w:val="clear" w:color="auto" w:fill="F7F9FA"/>
+        </w:rPr>
+        <w:t>answer</w:t>
+      </w:r>
+      <w:r>
+        <w:rPr>
+          <w:rFonts w:ascii="Segoe UI" w:hAnsi="Segoe UI" w:cs="Segoe UI"/>
+          <w:color w:val="263238"/>
+          <w:sz w:val="21"/>
+          <w:szCs w:val="21"/>
+        </w:rPr>
+        <w:t> </w:t>
+      </w:r>
+      <w:r>
+        <w:rPr>
+          <w:rStyle w:val="Emphasis"/>
+          <w:rFonts w:ascii="Segoe UI" w:hAnsi="Segoe UI" w:cs="Segoe UI"/>
+          <w:color w:val="263238"/>
+          <w:sz w:val="21"/>
+          <w:szCs w:val="21"/>
+        </w:rPr>
+        <w:t>such that</w:t>
+      </w:r>
+      <w:r>
+        <w:rPr>
+          <w:rFonts w:ascii="Segoe UI" w:hAnsi="Segoe UI" w:cs="Segoe UI"/>
+          <w:color w:val="263238"/>
+          <w:sz w:val="21"/>
+          <w:szCs w:val="21"/>
+        </w:rPr>
+        <w:t> </w:t>
+      </w:r>
+      <w:r>
+        <w:rPr>
+          <w:rStyle w:val="HTMLCode"/>
+          <w:color w:val="546E7A"/>
+          <w:shd w:val="clear" w:color="auto" w:fill="F7F9FA"/>
+        </w:rPr>
+        <w:t>answer[i]</w:t>
+      </w:r>
+      <w:r>
+        <w:rPr>
+          <w:rFonts w:ascii="Segoe UI" w:hAnsi="Segoe UI" w:cs="Segoe UI"/>
+          <w:color w:val="263238"/>
+          <w:sz w:val="21"/>
+          <w:szCs w:val="21"/>
+        </w:rPr>
+        <w:t> </w:t>
+      </w:r>
+      <w:r>
+        <w:rPr>
+          <w:rStyle w:val="Emphasis"/>
+          <w:rFonts w:ascii="Segoe UI" w:hAnsi="Segoe UI" w:cs="Segoe UI"/>
+          <w:color w:val="263238"/>
+          <w:sz w:val="21"/>
+          <w:szCs w:val="21"/>
+        </w:rPr>
+        <w:t>is equal to the product of all the elements of</w:t>
+      </w:r>
+      <w:r>
+        <w:rPr>
+          <w:rFonts w:ascii="Segoe UI" w:hAnsi="Segoe UI" w:cs="Segoe UI"/>
+          <w:color w:val="263238"/>
+          <w:sz w:val="21"/>
+          <w:szCs w:val="21"/>
+        </w:rPr>
+        <w:t> </w:t>
+      </w:r>
+      <w:r>
+        <w:rPr>
+          <w:rStyle w:val="HTMLCode"/>
+          <w:color w:val="546E7A"/>
+          <w:shd w:val="clear" w:color="auto" w:fill="F7F9FA"/>
+        </w:rPr>
+        <w:t>nums</w:t>
+      </w:r>
+      <w:r>
+        <w:rPr>
+          <w:rFonts w:ascii="Segoe UI" w:hAnsi="Segoe UI" w:cs="Segoe UI"/>
+          <w:color w:val="263238"/>
+          <w:sz w:val="21"/>
+          <w:szCs w:val="21"/>
+        </w:rPr>
+        <w:t> </w:t>
+      </w:r>
+      <w:r>
+        <w:rPr>
+          <w:rStyle w:val="Emphasis"/>
+          <w:rFonts w:ascii="Segoe UI" w:hAnsi="Segoe UI" w:cs="Segoe UI"/>
+          <w:color w:val="263238"/>
+          <w:sz w:val="21"/>
+          <w:szCs w:val="21"/>
+        </w:rPr>
+        <w:t>except</w:t>
+      </w:r>
+      <w:r>
+        <w:rPr>
+          <w:rFonts w:ascii="Segoe UI" w:hAnsi="Segoe UI" w:cs="Segoe UI"/>
+          <w:color w:val="263238"/>
+          <w:sz w:val="21"/>
+          <w:szCs w:val="21"/>
+        </w:rPr>
+        <w:t> </w:t>
+      </w:r>
+      <w:r>
+        <w:rPr>
+          <w:rStyle w:val="HTMLCode"/>
+          <w:color w:val="546E7A"/>
+          <w:shd w:val="clear" w:color="auto" w:fill="F7F9FA"/>
+        </w:rPr>
+        <w:t>nums[i]</w:t>
+      </w:r>
+      <w:r>
+        <w:rPr>
+          <w:rFonts w:ascii="Segoe UI" w:hAnsi="Segoe UI" w:cs="Segoe UI"/>
+          <w:color w:val="263238"/>
+          <w:sz w:val="21"/>
+          <w:szCs w:val="21"/>
+        </w:rPr>
+        <w:t>.</w:t>
+      </w:r>
+    </w:p>
+    <w:p>
+      <w:pPr>
+        <w:pStyle w:val="NormalWeb"/>
+        <w:shd w:val="clear" w:color="auto" w:fill="FFFFFF"/>
+        <w:spacing w:before="0" w:beforeAutospacing="0" w:after="240" w:afterAutospacing="0"/>
+        <w:rPr>
+          <w:rFonts w:ascii="Segoe UI" w:hAnsi="Segoe UI" w:cs="Segoe UI"/>
+          <w:color w:val="263238"/>
+          <w:sz w:val="21"/>
+          <w:szCs w:val="21"/>
+        </w:rPr>
+      </w:pPr>
+      <w:r>
+        <w:rPr>
+          <w:rFonts w:ascii="Segoe UI" w:hAnsi="Segoe UI" w:cs="Segoe UI"/>
+          <w:color w:val="263238"/>
+          <w:sz w:val="21"/>
+          <w:szCs w:val="21"/>
+        </w:rPr>
+        <w:t>The product of any prefix or suffix of </w:t>
+      </w:r>
+      <w:r>
+        <w:rPr>
+          <w:rStyle w:val="HTMLCode"/>
+          <w:color w:val="546E7A"/>
+          <w:shd w:val="clear" w:color="auto" w:fill="F7F9FA"/>
+        </w:rPr>
+        <w:t>nums</w:t>
+      </w:r>
+      <w:r>
+        <w:rPr>
+          <w:rFonts w:ascii="Segoe UI" w:hAnsi="Segoe UI" w:cs="Segoe UI"/>
+          <w:color w:val="263238"/>
+          <w:sz w:val="21"/>
+          <w:szCs w:val="21"/>
+        </w:rPr>
+        <w:t> is </w:t>
+      </w:r>
+      <w:r>
+        <w:rPr>
+          <w:rStyle w:val="Strong"/>
+          <w:rFonts w:ascii="Segoe UI" w:hAnsi="Segoe UI" w:cs="Segoe UI"/>
+          <w:color w:val="263238"/>
+          <w:sz w:val="21"/>
+          <w:szCs w:val="21"/>
+        </w:rPr>
+        <w:t>guaranteed</w:t>
+      </w:r>
+      <w:r>
+        <w:rPr>
+          <w:rFonts w:ascii="Segoe UI" w:hAnsi="Segoe UI" w:cs="Segoe UI"/>
+          <w:color w:val="263238"/>
+          <w:sz w:val="21"/>
+          <w:szCs w:val="21"/>
+        </w:rPr>
+        <w:t> to fit in a </w:t>
+      </w:r>
+      <w:r>
+        <w:rPr>
+          <w:rStyle w:val="Strong"/>
+          <w:rFonts w:ascii="Segoe UI" w:hAnsi="Segoe UI" w:cs="Segoe UI"/>
+          <w:color w:val="263238"/>
+          <w:sz w:val="21"/>
+          <w:szCs w:val="21"/>
+        </w:rPr>
+        <w:t>32-bit</w:t>
+      </w:r>
+      <w:r>
+        <w:rPr>
+          <w:rFonts w:ascii="Segoe UI" w:hAnsi="Segoe UI" w:cs="Segoe UI"/>
+          <w:color w:val="263238"/>
+          <w:sz w:val="21"/>
+          <w:szCs w:val="21"/>
+        </w:rPr>
+        <w:t> integer.</w:t>
+      </w:r>
+    </w:p>
+    <w:p>
+      <w:pPr>
+        <w:pStyle w:val="NormalWeb"/>
+        <w:shd w:val="clear" w:color="auto" w:fill="FFFFFF"/>
+        <w:spacing w:before="0" w:beforeAutospacing="0" w:after="240" w:afterAutospacing="0"/>
+        <w:rPr>
+          <w:rFonts w:ascii="Segoe UI" w:hAnsi="Segoe UI" w:cs="Segoe UI"/>
+          <w:color w:val="263238"/>
+          <w:sz w:val="21"/>
+          <w:szCs w:val="21"/>
+        </w:rPr>
+      </w:pPr>
+      <w:r>
+        <w:rPr>
+          <w:rFonts w:ascii="Segoe UI" w:hAnsi="Segoe UI" w:cs="Segoe UI"/>
+          <w:color w:val="263238"/>
+          <w:sz w:val="21"/>
+          <w:szCs w:val="21"/>
+        </w:rPr>
+        <w:t>You must write an algorithm that runs in </w:t>
+      </w:r>
+      <w:r>
+        <w:rPr>
+          <w:rStyle w:val="HTMLCode"/>
+          <w:color w:val="546E7A"/>
+          <w:shd w:val="clear" w:color="auto" w:fill="F7F9FA"/>
+        </w:rPr>
+        <w:t>O(n)</w:t>
+      </w:r>
+      <w:r>
+        <w:rPr>
+          <w:rFonts w:ascii="Segoe UI" w:hAnsi="Segoe UI" w:cs="Segoe UI"/>
+          <w:color w:val="263238"/>
+          <w:sz w:val="21"/>
+          <w:szCs w:val="21"/>
+        </w:rPr>
+        <w:t> time and without using the division operation.</w:t>
+      </w:r>
+    </w:p>
+    <w:p>
+      <w:pPr>
+        <w:pStyle w:val="NormalWeb"/>
+        <w:shd w:val="clear" w:color="auto" w:fill="FFFFFF"/>
+        <w:spacing w:before="0" w:beforeAutospacing="0" w:after="240" w:afterAutospacing="0"/>
+        <w:rPr>
+          <w:rFonts w:ascii="Segoe UI" w:hAnsi="Segoe UI" w:cs="Segoe UI"/>
+          <w:color w:val="263238"/>
+          <w:sz w:val="21"/>
+          <w:szCs w:val="21"/>
+        </w:rPr>
+      </w:pPr>
+      <w:r>
+        <w:rPr>
+          <w:rFonts w:ascii="Segoe UI" w:hAnsi="Segoe UI" w:cs="Segoe UI"/>
+          <w:color w:val="263238"/>
+          <w:sz w:val="21"/>
+          <w:szCs w:val="21"/>
+        </w:rPr>
+        <w:t> </w:t>
+      </w:r>
+    </w:p>
+    <w:p>
+      <w:pPr>
+        <w:pStyle w:val="NormalWeb"/>
+        <w:shd w:val="clear" w:color="auto" w:fill="FFFFFF"/>
+        <w:spacing w:before="0" w:beforeAutospacing="0" w:after="240" w:afterAutospacing="0"/>
+        <w:rPr>
+          <w:rFonts w:ascii="Segoe UI" w:hAnsi="Segoe UI" w:cs="Segoe UI"/>
+          <w:color w:val="263238"/>
+          <w:sz w:val="21"/>
+          <w:szCs w:val="21"/>
+        </w:rPr>
+      </w:pPr>
+      <w:r>
+        <w:rPr>
+          <w:rStyle w:val="Strong"/>
+          <w:rFonts w:ascii="Segoe UI" w:hAnsi="Segoe UI" w:cs="Segoe UI"/>
+          <w:color w:val="263238"/>
+          <w:sz w:val="21"/>
+          <w:szCs w:val="21"/>
+        </w:rPr>
+        <w:t>Example 1:</w:t>
+      </w:r>
+    </w:p>
+    <w:p>
+      <w:pPr>
+        <w:pStyle w:val="HTMLPreformatted"/>
+        <w:shd w:val="clear" w:color="auto" w:fill="F7F9FA"/>
+        <w:spacing w:after="240"/>
+        <w:rPr>
+          <w:rFonts w:ascii="Consolas" w:hAnsi="Consolas"/>
+          <w:color w:val="263238"/>
+        </w:rPr>
+      </w:pPr>
+      <w:r>
+        <w:rPr>
+          <w:rStyle w:val="Strong"/>
+          <w:rFonts w:ascii="Consolas" w:hAnsi="Consolas"/>
+          <w:color w:val="263238"/>
+        </w:rPr>
+        <w:t>Input:</w:t>
+      </w:r>
+      <w:r>
+        <w:rPr>
+          <w:rFonts w:ascii="Consolas" w:hAnsi="Consolas"/>
+          <w:color w:val="263238"/>
+        </w:rPr>
+        <w:t xml:space="preserve"> nums = [1,2,3,4]</w:t>
+      </w:r>
+    </w:p>
+    <w:p>
+      <w:pPr>
+        <w:pStyle w:val="HTMLPreformatted"/>
+        <w:shd w:val="clear" w:color="auto" w:fill="F7F9FA"/>
+        <w:spacing w:after="240"/>
+        <w:rPr>
+          <w:rFonts w:ascii="Consolas" w:hAnsi="Consolas"/>
+          <w:color w:val="263238"/>
+        </w:rPr>
+      </w:pPr>
+      <w:r>
+        <w:rPr>
+          <w:rStyle w:val="Strong"/>
+          <w:rFonts w:ascii="Consolas" w:hAnsi="Consolas"/>
+          <w:color w:val="263238"/>
+        </w:rPr>
+        <w:t>Output:</w:t>
+      </w:r>
+      <w:r>
+        <w:rPr>
+          <w:rFonts w:ascii="Consolas" w:hAnsi="Consolas"/>
+          <w:color w:val="263238"/>
+        </w:rPr>
+        <w:t xml:space="preserve"> [24,12,8,6]</w:t>
+      </w:r>
+    </w:p>
+    <w:p>
+      <w:pPr>
+        <w:spacing w:line="240" w:lineRule="auto"/>
+        <w:rPr>
+          <w:rFonts w:ascii="Segoe UI" w:hAnsi="Segoe UI" w:cs="Segoe UI"/>
+          <w:sz w:val="24"/>
+          <w:szCs w:val="24"/>
+        </w:rPr>
+      </w:pPr>
+      <w:r>
+        <w:rPr>
+          <w:rFonts w:ascii="Segoe UI" w:hAnsi="Segoe UI" w:cs="Segoe UI"/>
+          <w:sz w:val="24"/>
+          <w:szCs w:val="24"/>
+        </w:rPr>
+        <w:t>Solution:</w:t>
+      </w:r>
+    </w:p>
+    <w:p>
+      <w:pPr>
+        <w:spacing w:line="240" w:lineRule="auto"/>
+        <w:rPr>
+          <w:rFonts w:ascii="Segoe UI" w:hAnsi="Segoe UI" w:cs="Segoe UI"/>
+          <w:sz w:val="24"/>
+          <w:szCs w:val="24"/>
+        </w:rPr>
+      </w:pPr>
+    </w:p>
+    <w:p>
+      <w:pPr>
+        <w:spacing w:line="240" w:lineRule="auto"/>
+        <w:rPr>
+          <w:rFonts w:ascii="Segoe UI" w:hAnsi="Segoe UI" w:cs="Segoe UI"/>
+          <w:sz w:val="24"/>
+          <w:szCs w:val="24"/>
+        </w:rPr>
+      </w:pPr>
+      <w:r>
+        <w:rPr>
+          <w:rFonts w:ascii="Segoe UI" w:hAnsi="Segoe UI" w:cs="Segoe UI"/>
+          <w:sz w:val="24"/>
+          <w:szCs w:val="24"/>
+        </w:rPr>
+        <w:t xml:space="preserve">Code: </w:t>
+      </w:r>
+      <w:hyperlink r:id="rId24" w:history="1">
+        <w:r>
+          <w:rPr>
+            <w:rStyle w:val="Hyperlink"/>
+            <w:rFonts w:ascii="Segoe UI" w:hAnsi="Segoe UI" w:cs="Segoe UI"/>
+            <w:sz w:val="24"/>
+            <w:szCs w:val="24"/>
+          </w:rPr>
+          <w:t>https://github.com/Rishi143/DSASheet/blob/master/src/main/java/com/dsa/overall/_15_ProductOfArrayExceptSelf.java</w:t>
+        </w:r>
+      </w:hyperlink>
+    </w:p>
+    <w:p>
+      <w:pPr>
+        <w:spacing w:line="240" w:lineRule="auto"/>
+        <w:rPr>
+          <w:rFonts w:ascii="Segoe UI" w:hAnsi="Segoe UI" w:cs="Segoe UI"/>
+          <w:sz w:val="24"/>
+          <w:szCs w:val="24"/>
+        </w:rPr>
+      </w:pPr>
+      <w:r>
+        <w:rPr>
+          <w:rFonts w:ascii="Segoe UI" w:hAnsi="Segoe UI" w:cs="Segoe UI"/>
+          <w:sz w:val="24"/>
+          <w:szCs w:val="24"/>
+        </w:rPr>
+        <w:t>TC:</w:t>
+      </w:r>
+      <w:r>
+        <w:rPr>
+          <w:rFonts w:ascii="Segoe UI" w:hAnsi="Segoe UI" w:cs="Segoe UI"/>
+          <w:sz w:val="24"/>
+          <w:szCs w:val="24"/>
+        </w:rPr>
+        <w:t xml:space="preserve"> O(n)</w:t>
+      </w:r>
+    </w:p>
+    <w:p>
+      <w:pPr>
+        <w:spacing w:line="240" w:lineRule="auto"/>
+        <w:rPr>
+          <w:rFonts w:ascii="Segoe UI" w:hAnsi="Segoe UI" w:cs="Segoe UI"/>
+          <w:sz w:val="24"/>
+          <w:szCs w:val="24"/>
+        </w:rPr>
+      </w:pPr>
+      <w:r>
+        <w:rPr>
+          <w:rFonts w:ascii="Segoe UI" w:hAnsi="Segoe UI" w:cs="Segoe UI"/>
+          <w:sz w:val="24"/>
+          <w:szCs w:val="24"/>
+        </w:rPr>
+        <w:t>SC:</w:t>
+      </w:r>
+      <w:r>
+        <w:rPr>
+          <w:rFonts w:ascii="Segoe UI" w:hAnsi="Segoe UI" w:cs="Segoe UI"/>
+          <w:sz w:val="24"/>
+          <w:szCs w:val="24"/>
+        </w:rPr>
+        <w:t xml:space="preserve"> O(n) for result else O(1) for solving the problem</w:t>
+      </w:r>
+    </w:p>
+    <w:p>
+      <w:pPr>
+        <w:spacing w:line="240" w:lineRule="auto"/>
+        <w:rPr>
+          <w:rFonts w:ascii="Segoe UI" w:hAnsi="Segoe UI" w:cs="Segoe UI"/>
+          <w:i/>
+          <w:iCs/>
           <w:sz w:val="24"/>
           <w:szCs w:val="24"/>
         </w:rPr>
@@ -6498,6 +7088,155 @@
       </w:pPr>
     </w:lvl>
   </w:abstractNum>
+  <w:abstractNum w:abstractNumId="4" w15:restartNumberingAfterBreak="0">
+    <w:nsid w:val="71B209B6"/>
+    <w:multiLevelType w:val="multilevel"/>
+    <w:tmpl w:val="643E045A"/>
+    <w:lvl w:ilvl="0">
+      <w:start w:val="1"/>
+      <w:numFmt w:val="bullet"/>
+      <w:lvlText w:val=""/>
+      <w:lvlJc w:val="left"/>
+      <w:pPr>
+        <w:tabs>
+          <w:tab w:val="num" w:pos="720"/>
+        </w:tabs>
+        <w:ind w:left="720" w:hanging="360"/>
+      </w:pPr>
+      <w:rPr>
+        <w:rFonts w:ascii="Symbol" w:hAnsi="Symbol" w:hint="default"/>
+        <w:sz w:val="20"/>
+      </w:rPr>
+    </w:lvl>
+    <w:lvl w:ilvl="1" w:tentative="1">
+      <w:start w:val="1"/>
+      <w:numFmt w:val="bullet"/>
+      <w:lvlText w:val="o"/>
+      <w:lvlJc w:val="left"/>
+      <w:pPr>
+        <w:tabs>
+          <w:tab w:val="num" w:pos="1440"/>
+        </w:tabs>
+        <w:ind w:left="1440" w:hanging="360"/>
+      </w:pPr>
+      <w:rPr>
+        <w:rFonts w:ascii="Courier New" w:hAnsi="Courier New" w:hint="default"/>
+        <w:sz w:val="20"/>
+      </w:rPr>
+    </w:lvl>
+    <w:lvl w:ilvl="2" w:tentative="1">
+      <w:start w:val="1"/>
+      <w:numFmt w:val="bullet"/>
+      <w:lvlText w:val=""/>
+      <w:lvlJc w:val="left"/>
+      <w:pPr>
+        <w:tabs>
+          <w:tab w:val="num" w:pos="2160"/>
+        </w:tabs>
+        <w:ind w:left="2160" w:hanging="360"/>
+      </w:pPr>
+      <w:rPr>
+        <w:rFonts w:ascii="Wingdings" w:hAnsi="Wingdings" w:hint="default"/>
+        <w:sz w:val="20"/>
+      </w:rPr>
+    </w:lvl>
+    <w:lvl w:ilvl="3" w:tentative="1">
+      <w:start w:val="1"/>
+      <w:numFmt w:val="bullet"/>
+      <w:lvlText w:val=""/>
+      <w:lvlJc w:val="left"/>
+      <w:pPr>
+        <w:tabs>
+          <w:tab w:val="num" w:pos="2880"/>
+        </w:tabs>
+        <w:ind w:left="2880" w:hanging="360"/>
+      </w:pPr>
+      <w:rPr>
+        <w:rFonts w:ascii="Wingdings" w:hAnsi="Wingdings" w:hint="default"/>
+        <w:sz w:val="20"/>
+      </w:rPr>
+    </w:lvl>
+    <w:lvl w:ilvl="4" w:tentative="1">
+      <w:start w:val="1"/>
+      <w:numFmt w:val="bullet"/>
+      <w:lvlText w:val=""/>
+      <w:lvlJc w:val="left"/>
+      <w:pPr>
+        <w:tabs>
+          <w:tab w:val="num" w:pos="3600"/>
+        </w:tabs>
+        <w:ind w:left="3600" w:hanging="360"/>
+      </w:pPr>
+      <w:rPr>
+        <w:rFonts w:ascii="Wingdings" w:hAnsi="Wingdings" w:hint="default"/>
+        <w:sz w:val="20"/>
+      </w:rPr>
+    </w:lvl>
+    <w:lvl w:ilvl="5" w:tentative="1">
+      <w:start w:val="1"/>
+      <w:numFmt w:val="bullet"/>
+      <w:lvlText w:val=""/>
+      <w:lvlJc w:val="left"/>
+      <w:pPr>
+        <w:tabs>
+          <w:tab w:val="num" w:pos="4320"/>
+        </w:tabs>
+        <w:ind w:left="4320" w:hanging="360"/>
+      </w:pPr>
+      <w:rPr>
+        <w:rFonts w:ascii="Wingdings" w:hAnsi="Wingdings" w:hint="default"/>
+        <w:sz w:val="20"/>
+      </w:rPr>
+    </w:lvl>
+    <w:lvl w:ilvl="6" w:tentative="1">
+      <w:start w:val="1"/>
+      <w:numFmt w:val="bullet"/>
+      <w:lvlText w:val=""/>
+      <w:lvlJc w:val="left"/>
+      <w:pPr>
+        <w:tabs>
+          <w:tab w:val="num" w:pos="5040"/>
+        </w:tabs>
+        <w:ind w:left="5040" w:hanging="360"/>
+      </w:pPr>
+      <w:rPr>
+        <w:rFonts w:ascii="Wingdings" w:hAnsi="Wingdings" w:hint="default"/>
+        <w:sz w:val="20"/>
+      </w:rPr>
+    </w:lvl>
+    <w:lvl w:ilvl="7" w:tentative="1">
+      <w:start w:val="1"/>
+      <w:numFmt w:val="bullet"/>
+      <w:lvlText w:val=""/>
+      <w:lvlJc w:val="left"/>
+      <w:pPr>
+        <w:tabs>
+          <w:tab w:val="num" w:pos="5760"/>
+        </w:tabs>
+        <w:ind w:left="5760" w:hanging="360"/>
+      </w:pPr>
+      <w:rPr>
+        <w:rFonts w:ascii="Wingdings" w:hAnsi="Wingdings" w:hint="default"/>
+        <w:sz w:val="20"/>
+      </w:rPr>
+    </w:lvl>
+    <w:lvl w:ilvl="8" w:tentative="1">
+      <w:start w:val="1"/>
+      <w:numFmt w:val="bullet"/>
+      <w:lvlText w:val=""/>
+      <w:lvlJc w:val="left"/>
+      <w:pPr>
+        <w:tabs>
+          <w:tab w:val="num" w:pos="6480"/>
+        </w:tabs>
+        <w:ind w:left="6480" w:hanging="360"/>
+      </w:pPr>
+      <w:rPr>
+        <w:rFonts w:ascii="Wingdings" w:hAnsi="Wingdings" w:hint="default"/>
+        <w:sz w:val="20"/>
+      </w:rPr>
+    </w:lvl>
+  </w:abstractNum>
   <w:num w:numId="1" w16cid:durableId="376204125">
     <w:abstractNumId w:val="2"/>
   </w:num>
@@ -6509,6 +7248,9 @@
   </w:num>
   <w:num w:numId="4" w16cid:durableId="1486320057">
     <w:abstractNumId w:val="0"/>
+  </w:num>
+  <w:num w:numId="5" w16cid:durableId="91829230">
+    <w:abstractNumId w:val="4"/>
   </w:num>
 </w:numbering>
 </file>

</xml_diff>